<commit_message>
Add a comment to the EnglishAbstract (by Saita)
</commit_message>
<xml_diff>
--- a/EnglishAbstract/Abstract_Murata.docx
+++ b/EnglishAbstract/Abstract_Murata.docx
@@ -1,6 +1,6 @@
 
 <file path=word/document.xml><?xml version="1.0" encoding="utf-8"?>
-<w:document xmlns:wpc="http://schemas.microsoft.com/office/word/2010/wordprocessingCanvas" xmlns:cx="http://schemas.microsoft.com/office/drawing/2014/chartex" xmlns:cx1="http://schemas.microsoft.com/office/drawing/2015/9/8/chartex" xmlns:mc="http://schemas.openxmlformats.org/markup-compatibility/2006" xmlns:o="urn:schemas-microsoft-com:office:office" xmlns:r="http://schemas.openxmlformats.org/officeDocument/2006/relationships" xmlns:m="http://schemas.openxmlformats.org/officeDocument/2006/math" xmlns:v="urn:schemas-microsoft-com:vml" xmlns:wp14="http://schemas.microsoft.com/office/word/2010/wordprocessingDrawing" xmlns:wp="http://schemas.openxmlformats.org/drawingml/2006/wordprocessingDrawing" xmlns:w10="urn:schemas-microsoft-com:office:word" xmlns:w="http://schemas.openxmlformats.org/wordprocessingml/2006/main" xmlns:w14="http://schemas.microsoft.com/office/word/2010/wordml" xmlns:w15="http://schemas.microsoft.com/office/word/2012/wordml" xmlns:w16se="http://schemas.microsoft.com/office/word/2015/wordml/symex" xmlns:wpg="http://schemas.microsoft.com/office/word/2010/wordprocessingGroup" xmlns:wpi="http://schemas.microsoft.com/office/word/2010/wordprocessingInk" xmlns:wne="http://schemas.microsoft.com/office/word/2006/wordml" xmlns:wps="http://schemas.microsoft.com/office/word/2010/wordprocessingShape" mc:Ignorable="w14 w15 w16se wp14">
+<w:document xmlns:wpc="http://schemas.microsoft.com/office/word/2010/wordprocessingCanvas" xmlns:cx="http://schemas.microsoft.com/office/drawing/2014/chartex" xmlns:cx1="http://schemas.microsoft.com/office/drawing/2015/9/8/chartex" xmlns:cx2="http://schemas.microsoft.com/office/drawing/2015/10/21/chartex" xmlns:cx3="http://schemas.microsoft.com/office/drawing/2016/5/9/chartex" xmlns:cx4="http://schemas.microsoft.com/office/drawing/2016/5/10/chartex" xmlns:cx5="http://schemas.microsoft.com/office/drawing/2016/5/11/chartex" xmlns:cx6="http://schemas.microsoft.com/office/drawing/2016/5/12/chartex" xmlns:cx7="http://schemas.microsoft.com/office/drawing/2016/5/13/chartex" xmlns:cx8="http://schemas.microsoft.com/office/drawing/2016/5/14/chartex" xmlns:mc="http://schemas.openxmlformats.org/markup-compatibility/2006" xmlns:aink="http://schemas.microsoft.com/office/drawing/2016/ink" xmlns:am3d="http://schemas.microsoft.com/office/drawing/2017/model3d" xmlns:o="urn:schemas-microsoft-com:office:office" xmlns:r="http://schemas.openxmlformats.org/officeDocument/2006/relationships" xmlns:m="http://schemas.openxmlformats.org/officeDocument/2006/math" xmlns:v="urn:schemas-microsoft-com:vml" xmlns:wp14="http://schemas.microsoft.com/office/word/2010/wordprocessingDrawing" xmlns:wp="http://schemas.openxmlformats.org/drawingml/2006/wordprocessingDrawing" xmlns:w10="urn:schemas-microsoft-com:office:word" xmlns:w="http://schemas.openxmlformats.org/wordprocessingml/2006/main" xmlns:w14="http://schemas.microsoft.com/office/word/2010/wordml" xmlns:w15="http://schemas.microsoft.com/office/word/2012/wordml" xmlns:w16cid="http://schemas.microsoft.com/office/word/2016/wordml/cid" xmlns:w16se="http://schemas.microsoft.com/office/word/2015/wordml/symex" xmlns:wpg="http://schemas.microsoft.com/office/word/2010/wordprocessingGroup" xmlns:wpi="http://schemas.microsoft.com/office/word/2010/wordprocessingInk" xmlns:wne="http://schemas.microsoft.com/office/word/2006/wordml" xmlns:wps="http://schemas.microsoft.com/office/word/2010/wordprocessingShape" mc:Ignorable="w14 w15 w16se w16cid wp14">
   <w:body>
     <w:p>
       <w:pPr>
@@ -8,6 +8,16 @@
         <w:tabs>
           <w:tab w:val="left" w:pos="3119"/>
         </w:tabs>
+        <w:rPr>
+          <w:rFonts w:ascii="Times New Roman" w:hAnsi="Times New Roman" w:cs="TTE1A3F450t00"/>
+          <w:b/>
+          <w:kern w:val="0"/>
+          <w:sz w:val="36"/>
+          <w:szCs w:val="21"/>
+          <w:lang w:bidi="en-US"/>
+        </w:rPr>
+      </w:pPr>
+      <w:r>
         <w:rPr>
           <w:rFonts w:ascii="Times New Roman" w:hAnsi="Times New Roman" w:cs="TTE1A3F450t00" w:hint="eastAsia"/>
           <w:b/>
@@ -16,7 +26,19 @@
           <w:szCs w:val="21"/>
           <w:lang w:bidi="en-US"/>
         </w:rPr>
-      </w:pPr>
+        <w:t>201</w:t>
+      </w:r>
+      <w:r>
+        <w:rPr>
+          <w:rFonts w:ascii="Times New Roman" w:hAnsi="Times New Roman" w:cs="TTE1A3F450t00"/>
+          <w:b/>
+          <w:kern w:val="0"/>
+          <w:sz w:val="36"/>
+          <w:szCs w:val="21"/>
+          <w:lang w:bidi="en-US"/>
+        </w:rPr>
+        <w:t>7</w:t>
+      </w:r>
       <w:r>
         <w:rPr>
           <w:rFonts w:ascii="Times New Roman" w:hAnsi="Times New Roman" w:cs="TTE1A3F450t00" w:hint="eastAsia"/>
@@ -26,7 +48,7 @@
           <w:szCs w:val="21"/>
           <w:lang w:bidi="en-US"/>
         </w:rPr>
-        <w:t>201</w:t>
+        <w:tab/>
       </w:r>
       <w:r>
         <w:rPr>
@@ -37,44 +59,19 @@
           <w:szCs w:val="21"/>
           <w:lang w:bidi="en-US"/>
         </w:rPr>
-        <w:t>7</w:t>
-      </w:r>
-      <w:r>
-        <w:rPr>
-          <w:rFonts w:ascii="Times New Roman" w:hAnsi="Times New Roman" w:cs="TTE1A3F450t00" w:hint="eastAsia"/>
-          <w:b/>
-          <w:kern w:val="0"/>
-          <w:sz w:val="36"/>
-          <w:szCs w:val="21"/>
-          <w:lang w:bidi="en-US"/>
-        </w:rPr>
-        <w:tab/>
-      </w:r>
-      <w:r>
-        <w:rPr>
-          <w:rFonts w:ascii="Times New Roman" w:hAnsi="Times New Roman" w:cs="TTE1A3F450t00"/>
-          <w:b/>
-          <w:kern w:val="0"/>
-          <w:sz w:val="36"/>
-          <w:szCs w:val="21"/>
-          <w:lang w:bidi="en-US"/>
-        </w:rPr>
         <w:t>Thesis Research</w:t>
       </w:r>
     </w:p>
     <w:p>
       <w:pPr>
         <w:jc w:val="center"/>
-        <w:rPr>
-          <w:rFonts w:hint="eastAsia"/>
-        </w:rPr>
       </w:pPr>
     </w:p>
     <w:p>
       <w:pPr>
         <w:jc w:val="center"/>
         <w:rPr>
-          <w:rFonts w:ascii="Times New Roman" w:hAnsi="Times New Roman" w:hint="eastAsia"/>
+          <w:rFonts w:ascii="Times New Roman" w:hAnsi="Times New Roman"/>
         </w:rPr>
       </w:pPr>
       <w:r>
@@ -274,120 +271,27 @@
       <w:pPr>
         <w:rPr>
           <w:rFonts w:ascii="Times New Roman" w:eastAsia="ＭＳ ゴシック" w:hAnsi="Times New Roman"/>
-          <w:sz w:val="20"/>
-        </w:rPr>
-      </w:pPr>
-      <w:r>
-        <w:rPr>
-          <w:rFonts w:ascii="Times New Roman" w:eastAsia="ＭＳ ゴシック" w:hAnsi="Times New Roman"/>
-          <w:sz w:val="20"/>
-        </w:rPr>
-        <w:t>In recent years, Visible Light Communication</w:t>
-      </w:r>
-      <w:r>
-        <w:rPr>
-          <w:rFonts w:ascii="Times New Roman" w:eastAsia="ＭＳ ゴシック" w:hAnsi="Times New Roman"/>
-          <w:sz w:val="20"/>
-        </w:rPr>
-        <w:t xml:space="preserve"> </w:t>
-      </w:r>
-      <w:r>
-        <w:rPr>
-          <w:rFonts w:ascii="Times New Roman" w:eastAsia="ＭＳ ゴシック" w:hAnsi="Times New Roman"/>
-          <w:sz w:val="20"/>
-        </w:rPr>
-        <w:t>(VLC)</w:t>
-      </w:r>
-      <w:r>
-        <w:rPr>
-          <w:rFonts w:ascii="Times New Roman" w:eastAsia="ＭＳ ゴシック" w:hAnsi="Times New Roman"/>
-          <w:sz w:val="20"/>
-        </w:rPr>
-        <w:t xml:space="preserve"> </w:t>
-      </w:r>
-      <w:r>
-        <w:rPr>
-          <w:rFonts w:ascii="Times New Roman" w:eastAsia="ＭＳ ゴシック" w:hAnsi="Times New Roman"/>
-          <w:sz w:val="20"/>
-        </w:rPr>
-        <w:t xml:space="preserve">that </w:t>
-      </w:r>
-      <w:r>
-        <w:rPr>
-          <w:rFonts w:ascii="Times New Roman" w:eastAsia="ＭＳ ゴシック" w:hAnsi="Times New Roman"/>
-          <w:sz w:val="20"/>
-        </w:rPr>
-        <w:t>superimposes the signal on the light of the LED</w:t>
-      </w:r>
-      <w:r>
-        <w:rPr>
-          <w:rFonts w:ascii="Times New Roman" w:eastAsia="ＭＳ ゴシック" w:hAnsi="Times New Roman"/>
-          <w:sz w:val="20"/>
-        </w:rPr>
-        <w:t xml:space="preserve"> and </w:t>
-      </w:r>
-      <w:r>
-        <w:rPr>
-          <w:rFonts w:ascii="Times New Roman" w:eastAsia="ＭＳ ゴシック" w:hAnsi="Times New Roman"/>
-          <w:sz w:val="20"/>
-        </w:rPr>
-        <w:t>transmits it</w:t>
-      </w:r>
-      <w:r>
-        <w:rPr>
-          <w:rFonts w:ascii="Times New Roman" w:eastAsia="ＭＳ ゴシック" w:hAnsi="Times New Roman"/>
-          <w:sz w:val="20"/>
-        </w:rPr>
-        <w:t xml:space="preserve"> was suggested </w:t>
-      </w:r>
-      <w:r>
-        <w:rPr>
-          <w:rFonts w:ascii="Times New Roman" w:eastAsia="ＭＳ ゴシック" w:hAnsi="Times New Roman"/>
-          <w:sz w:val="20"/>
-        </w:rPr>
-        <w:t xml:space="preserve">after the </w:t>
-      </w:r>
-      <w:r>
-        <w:rPr>
-          <w:rFonts w:ascii="Times New Roman" w:eastAsia="ＭＳ ゴシック" w:hAnsi="Times New Roman"/>
-          <w:sz w:val="20"/>
-        </w:rPr>
-        <w:t xml:space="preserve">appearance of </w:t>
-      </w:r>
-      <w:r>
-        <w:rPr>
-          <w:rFonts w:ascii="Times New Roman" w:eastAsia="ＭＳ ゴシック" w:hAnsi="Times New Roman"/>
-          <w:sz w:val="20"/>
-        </w:rPr>
-        <w:t>LED</w:t>
-      </w:r>
-      <w:r>
-        <w:rPr>
-          <w:rFonts w:ascii="Times New Roman" w:eastAsia="ＭＳ ゴシック" w:hAnsi="Times New Roman"/>
-          <w:sz w:val="20"/>
-        </w:rPr>
-        <w:t>s</w:t>
-      </w:r>
-      <w:r>
-        <w:rPr>
-          <w:rFonts w:ascii="Times New Roman" w:eastAsia="ＭＳ ゴシック" w:hAnsi="Times New Roman"/>
-          <w:sz w:val="20"/>
-        </w:rPr>
-        <w:t xml:space="preserve"> which can </w:t>
-      </w:r>
-      <w:r>
-        <w:rPr>
-          <w:rFonts w:ascii="Times New Roman" w:eastAsia="ＭＳ ゴシック" w:hAnsi="Times New Roman"/>
-          <w:sz w:val="20"/>
-        </w:rPr>
-        <w:t>blink</w:t>
-      </w:r>
-      <w:r>
-        <w:rPr>
-          <w:rFonts w:ascii="Times New Roman" w:eastAsia="ＭＳ ゴシック" w:hAnsi="Times New Roman"/>
-          <w:sz w:val="20"/>
-        </w:rPr>
-        <w:t xml:space="preserve"> at high speed. </w:t>
+          <w:strike/>
+          <w:color w:val="FF0000"/>
+          <w:sz w:val="20"/>
+        </w:rPr>
+      </w:pPr>
+      <w:commentRangeStart w:id="0"/>
+      <w:r>
+        <w:rPr>
+          <w:rFonts w:ascii="Times New Roman" w:eastAsia="ＭＳ ゴシック" w:hAnsi="Times New Roman"/>
+          <w:strike/>
+          <w:color w:val="FF0000"/>
+          <w:sz w:val="20"/>
+        </w:rPr>
+        <w:t xml:space="preserve">In recent years, </w:t>
+      </w:r>
+      <w:commentRangeEnd w:id="0"/>
+      <w:r>
+        <w:rPr>
+          <w:rStyle w:val="a4"/>
+        </w:rPr>
+        <w:commentReference w:id="0"/>
       </w:r>
     </w:p>
     <w:p>
@@ -400,68 +304,30 @@
       <w:r>
         <w:rPr>
           <w:rFonts w:ascii="Times New Roman" w:eastAsia="ＭＳ ゴシック" w:hAnsi="Times New Roman"/>
-          <w:sz w:val="20"/>
-        </w:rPr>
-        <w:t xml:space="preserve">In the </w:t>
-      </w:r>
-      <w:r>
-        <w:rPr>
-          <w:rFonts w:ascii="Times New Roman" w:eastAsia="ＭＳ ゴシック" w:hAnsi="Times New Roman"/>
-          <w:sz w:val="20"/>
-        </w:rPr>
-        <w:t xml:space="preserve">conventional </w:t>
-      </w:r>
-      <w:r>
-        <w:rPr>
-          <w:rFonts w:ascii="Times New Roman" w:eastAsia="ＭＳ ゴシック" w:hAnsi="Times New Roman"/>
-          <w:sz w:val="20"/>
-        </w:rPr>
-        <w:t xml:space="preserve">development research related to the </w:t>
-      </w:r>
-      <w:r>
-        <w:rPr>
-          <w:rFonts w:ascii="Times New Roman" w:eastAsia="ＭＳ ゴシック" w:hAnsi="Times New Roman"/>
-          <w:sz w:val="20"/>
-        </w:rPr>
-        <w:t xml:space="preserve">VLC, </w:t>
-      </w:r>
-      <w:r>
-        <w:rPr>
-          <w:rFonts w:ascii="Times New Roman" w:eastAsia="ＭＳ ゴシック" w:hAnsi="Times New Roman"/>
-          <w:sz w:val="20"/>
-        </w:rPr>
-        <w:t>these had</w:t>
-      </w:r>
-      <w:r>
-        <w:rPr>
-          <w:rFonts w:ascii="Times New Roman" w:eastAsia="ＭＳ ゴシック" w:hAnsi="Times New Roman"/>
-          <w:sz w:val="20"/>
-        </w:rPr>
-        <w:t xml:space="preserve"> the disadvantage that</w:t>
-      </w:r>
-      <w:r>
-        <w:rPr>
-          <w:rFonts w:ascii="Times New Roman" w:eastAsia="ＭＳ ゴシック" w:hAnsi="Times New Roman"/>
-          <w:sz w:val="20"/>
-        </w:rPr>
-        <w:t xml:space="preserve"> there is a place where</w:t>
-      </w:r>
-      <w:r>
-        <w:rPr>
-          <w:rFonts w:ascii="Times New Roman" w:eastAsia="ＭＳ ゴシック" w:hAnsi="Times New Roman"/>
-          <w:sz w:val="20"/>
+          <w:color w:val="FF0000"/>
+          <w:sz w:val="20"/>
+          <w:highlight w:val="yellow"/>
+        </w:rPr>
+        <w:t>Visible Light Communication</w:t>
+      </w:r>
+      <w:r>
+        <w:rPr>
+          <w:rFonts w:ascii="Times New Roman" w:eastAsia="ＭＳ ゴシック" w:hAnsi="Times New Roman"/>
+          <w:color w:val="FF0000"/>
+          <w:sz w:val="20"/>
+          <w:highlight w:val="yellow"/>
         </w:rPr>
         <w:t xml:space="preserve"> </w:t>
       </w:r>
-      <w:proofErr w:type="spellStart"/>
-      <w:r>
-        <w:rPr>
-          <w:rFonts w:ascii="Times New Roman" w:eastAsia="ＭＳ ゴシック" w:hAnsi="Times New Roman"/>
-          <w:sz w:val="20"/>
-        </w:rPr>
-        <w:t>can not</w:t>
-      </w:r>
-      <w:proofErr w:type="spellEnd"/>
+      <w:r>
+        <w:rPr>
+          <w:rFonts w:ascii="Times New Roman" w:eastAsia="ＭＳ ゴシック" w:hAnsi="Times New Roman"/>
+          <w:color w:val="FF0000"/>
+          <w:sz w:val="20"/>
+          <w:highlight w:val="yellow"/>
+        </w:rPr>
+        <w:t>(VLC)</w:t>
+      </w:r>
       <w:r>
         <w:rPr>
           <w:rFonts w:ascii="Times New Roman" w:eastAsia="ＭＳ ゴシック" w:hAnsi="Times New Roman"/>
@@ -474,7 +340,25 @@
           <w:rFonts w:ascii="Times New Roman" w:eastAsia="ＭＳ ゴシック" w:hAnsi="Times New Roman"/>
           <w:sz w:val="20"/>
         </w:rPr>
-        <w:t>communication</w:t>
+        <w:t xml:space="preserve">is </w:t>
+      </w:r>
+      <w:r>
+        <w:rPr>
+          <w:rFonts w:ascii="Times New Roman" w:eastAsia="ＭＳ ゴシック" w:hAnsi="Times New Roman"/>
+          <w:color w:val="FF0000"/>
+          <w:sz w:val="20"/>
+          <w:highlight w:val="yellow"/>
+        </w:rPr>
+        <w:t xml:space="preserve">an optical wireless communication </w:t>
+      </w:r>
+      <w:r>
+        <w:rPr>
+          <w:rFonts w:ascii="Times New Roman" w:eastAsia="ＭＳ ゴシック" w:hAnsi="Times New Roman"/>
+          <w:color w:val="FF0000"/>
+          <w:sz w:val="20"/>
+          <w:highlight w:val="yellow"/>
+        </w:rPr>
+        <w:t>system</w:t>
       </w:r>
       <w:r>
         <w:rPr>
@@ -488,11 +372,12 @@
           <w:rFonts w:ascii="Times New Roman" w:eastAsia="ＭＳ ゴシック" w:hAnsi="Times New Roman"/>
           <w:sz w:val="20"/>
         </w:rPr>
-        <w:t>even in the same room because it was communicating</w:t>
-      </w:r>
-      <w:r>
-        <w:rPr>
-          <w:rFonts w:ascii="Times New Roman" w:eastAsia="ＭＳ ゴシック" w:hAnsi="Times New Roman"/>
+        <w:t>that</w:t>
+      </w:r>
+      <w:r>
+        <w:rPr>
+          <w:rFonts w:ascii="Times New Roman" w:eastAsia="ＭＳ ゴシック" w:hAnsi="Times New Roman"/>
+          <w:color w:val="FF0000"/>
           <w:sz w:val="20"/>
         </w:rPr>
         <w:t xml:space="preserve"> </w:t>
@@ -500,9 +385,70 @@
       <w:r>
         <w:rPr>
           <w:rFonts w:ascii="Times New Roman" w:eastAsia="ＭＳ ゴシック" w:hAnsi="Times New Roman"/>
-          <w:sz w:val="20"/>
-        </w:rPr>
-        <w:t>using direct light.</w:t>
+          <w:color w:val="FF0000"/>
+          <w:sz w:val="20"/>
+          <w:highlight w:val="yellow"/>
+        </w:rPr>
+        <w:t xml:space="preserve">carries information by modulating light </w:t>
+      </w:r>
+      <w:r>
+        <w:rPr>
+          <w:rFonts w:ascii="Times New Roman" w:eastAsia="ＭＳ ゴシック" w:hAnsi="Times New Roman"/>
+          <w:color w:val="FF0000"/>
+          <w:sz w:val="20"/>
+          <w:highlight w:val="yellow"/>
+        </w:rPr>
+        <w:t>o</w:t>
+      </w:r>
+      <w:r>
+        <w:rPr>
+          <w:rFonts w:ascii="Times New Roman" w:eastAsia="ＭＳ ゴシック" w:hAnsi="Times New Roman"/>
+          <w:color w:val="FF0000"/>
+          <w:sz w:val="20"/>
+          <w:highlight w:val="yellow"/>
+        </w:rPr>
+        <w:t xml:space="preserve">f </w:t>
+      </w:r>
+      <w:r>
+        <w:rPr>
+          <w:rFonts w:ascii="Times New Roman" w:eastAsia="ＭＳ ゴシック" w:hAnsi="Times New Roman" w:hint="eastAsia"/>
+          <w:color w:val="FF0000"/>
+          <w:sz w:val="20"/>
+          <w:highlight w:val="yellow"/>
+        </w:rPr>
+        <w:t>L</w:t>
+      </w:r>
+      <w:r>
+        <w:rPr>
+          <w:rFonts w:ascii="Times New Roman" w:eastAsia="ＭＳ ゴシック" w:hAnsi="Times New Roman"/>
+          <w:color w:val="FF0000"/>
+          <w:sz w:val="20"/>
+          <w:highlight w:val="yellow"/>
+        </w:rPr>
+        <w:t>ED</w:t>
+      </w:r>
+      <w:r>
+        <w:rPr>
+          <w:rFonts w:ascii="Times New Roman" w:eastAsia="ＭＳ ゴシック" w:hAnsi="Times New Roman"/>
+          <w:color w:val="FF0000"/>
+          <w:sz w:val="20"/>
+          <w:highlight w:val="yellow"/>
+        </w:rPr>
+        <w:t>s recently developed for high frequency blinking</w:t>
+      </w:r>
+      <w:r>
+        <w:rPr>
+          <w:rFonts w:ascii="Times New Roman" w:eastAsia="ＭＳ ゴシック" w:hAnsi="Times New Roman"/>
+          <w:sz w:val="20"/>
+        </w:rPr>
+        <w:t>.</w:t>
+      </w:r>
+      <w:r>
+        <w:rPr>
+          <w:rFonts w:ascii="Times New Roman" w:eastAsia="ＭＳ ゴシック" w:hAnsi="Times New Roman"/>
+          <w:sz w:val="20"/>
+        </w:rPr>
+        <w:t xml:space="preserve"> </w:t>
       </w:r>
     </w:p>
     <w:p>
@@ -512,41 +458,143 @@
           <w:sz w:val="20"/>
         </w:rPr>
       </w:pPr>
-      <w:r>
-        <w:rPr>
-          <w:rFonts w:ascii="Times New Roman" w:eastAsia="ＭＳ ゴシック" w:hAnsi="Times New Roman"/>
-          <w:sz w:val="20"/>
-        </w:rPr>
-        <w:t>In this research, we aim to improve communication accur</w:t>
-      </w:r>
-      <w:r>
-        <w:rPr>
-          <w:rFonts w:ascii="Times New Roman" w:eastAsia="ＭＳ ゴシック" w:hAnsi="Times New Roman"/>
-          <w:sz w:val="20"/>
-        </w:rPr>
-        <w:t>acy and communication range in the</w:t>
-      </w:r>
-      <w:r>
-        <w:rPr>
-          <w:rFonts w:ascii="Times New Roman" w:eastAsia="ＭＳ ゴシック" w:hAnsi="Times New Roman"/>
-          <w:sz w:val="20"/>
-        </w:rPr>
-        <w:t xml:space="preserve"> room by fabricating a dedicated device and verifying the performance of communication using reflected light from the wall.</w:t>
-      </w:r>
+      <w:bookmarkStart w:id="1" w:name="_GoBack"/>
+      <w:r>
+        <w:rPr>
+          <w:rFonts w:ascii="Times New Roman" w:eastAsia="ＭＳ ゴシック" w:hAnsi="Times New Roman"/>
+          <w:sz w:val="20"/>
+        </w:rPr>
+        <w:t xml:space="preserve">In the </w:t>
+      </w:r>
+      <w:r>
+        <w:rPr>
+          <w:rFonts w:ascii="Times New Roman" w:eastAsia="ＭＳ ゴシック" w:hAnsi="Times New Roman"/>
+          <w:sz w:val="20"/>
+        </w:rPr>
+        <w:t xml:space="preserve">conventional </w:t>
+      </w:r>
+      <w:r>
+        <w:rPr>
+          <w:rFonts w:ascii="Times New Roman" w:eastAsia="ＭＳ ゴシック" w:hAnsi="Times New Roman"/>
+          <w:sz w:val="20"/>
+        </w:rPr>
+        <w:t xml:space="preserve">development research related to the </w:t>
+      </w:r>
+      <w:r>
+        <w:rPr>
+          <w:rFonts w:ascii="Times New Roman" w:eastAsia="ＭＳ ゴシック" w:hAnsi="Times New Roman"/>
+          <w:sz w:val="20"/>
+        </w:rPr>
+        <w:t xml:space="preserve">VLC, </w:t>
+      </w:r>
+      <w:r>
+        <w:rPr>
+          <w:rFonts w:ascii="Times New Roman" w:eastAsia="ＭＳ ゴシック" w:hAnsi="Times New Roman"/>
+          <w:sz w:val="20"/>
+        </w:rPr>
+        <w:t>these had</w:t>
+      </w:r>
+      <w:r>
+        <w:rPr>
+          <w:rFonts w:ascii="Times New Roman" w:eastAsia="ＭＳ ゴシック" w:hAnsi="Times New Roman"/>
+          <w:sz w:val="20"/>
+        </w:rPr>
+        <w:t xml:space="preserve"> the disadvantage that</w:t>
+      </w:r>
+      <w:r>
+        <w:rPr>
+          <w:rFonts w:ascii="Times New Roman" w:eastAsia="ＭＳ ゴシック" w:hAnsi="Times New Roman"/>
+          <w:sz w:val="20"/>
+        </w:rPr>
+        <w:t xml:space="preserve"> there is a place where</w:t>
+      </w:r>
+      <w:r>
+        <w:rPr>
+          <w:rFonts w:ascii="Times New Roman" w:eastAsia="ＭＳ ゴシック" w:hAnsi="Times New Roman"/>
+          <w:sz w:val="20"/>
+        </w:rPr>
+        <w:t xml:space="preserve"> </w:t>
+      </w:r>
+      <w:proofErr w:type="spellStart"/>
+      <w:r>
+        <w:rPr>
+          <w:rFonts w:ascii="Times New Roman" w:eastAsia="ＭＳ ゴシック" w:hAnsi="Times New Roman"/>
+          <w:sz w:val="20"/>
+        </w:rPr>
+        <w:t>can not</w:t>
+      </w:r>
+      <w:proofErr w:type="spellEnd"/>
+      <w:r>
+        <w:rPr>
+          <w:rFonts w:ascii="Times New Roman" w:eastAsia="ＭＳ ゴシック" w:hAnsi="Times New Roman"/>
+          <w:sz w:val="20"/>
+        </w:rPr>
+        <w:t xml:space="preserve"> </w:t>
+      </w:r>
+      <w:r>
+        <w:rPr>
+          <w:rFonts w:ascii="Times New Roman" w:eastAsia="ＭＳ ゴシック" w:hAnsi="Times New Roman"/>
+          <w:sz w:val="20"/>
+        </w:rPr>
+        <w:t>communication</w:t>
+      </w:r>
+      <w:r>
+        <w:rPr>
+          <w:rFonts w:ascii="Times New Roman" w:eastAsia="ＭＳ ゴシック" w:hAnsi="Times New Roman"/>
+          <w:sz w:val="20"/>
+        </w:rPr>
+        <w:t xml:space="preserve"> </w:t>
+      </w:r>
+      <w:r>
+        <w:rPr>
+          <w:rFonts w:ascii="Times New Roman" w:eastAsia="ＭＳ ゴシック" w:hAnsi="Times New Roman"/>
+          <w:sz w:val="20"/>
+        </w:rPr>
+        <w:t>even in the same room because it was communicating</w:t>
+      </w:r>
+      <w:r>
+        <w:rPr>
+          <w:rFonts w:ascii="Times New Roman" w:eastAsia="ＭＳ ゴシック" w:hAnsi="Times New Roman"/>
+          <w:sz w:val="20"/>
+        </w:rPr>
+        <w:t xml:space="preserve"> </w:t>
+      </w:r>
+      <w:r>
+        <w:rPr>
+          <w:rFonts w:ascii="Times New Roman" w:eastAsia="ＭＳ ゴシック" w:hAnsi="Times New Roman"/>
+          <w:sz w:val="20"/>
+        </w:rPr>
+        <w:t>using direct light.</w:t>
+      </w:r>
+      <w:bookmarkEnd w:id="1"/>
     </w:p>
     <w:p>
       <w:pPr>
         <w:rPr>
-          <w:rFonts w:ascii="Times New Roman" w:eastAsia="ＭＳ ゴシック" w:hAnsi="Times New Roman" w:hint="eastAsia"/>
-          <w:sz w:val="20"/>
-        </w:rPr>
-      </w:pPr>
-      <w:r>
-        <w:rPr>
-          <w:rFonts w:ascii="Times New Roman" w:eastAsia="ＭＳ ゴシック" w:hAnsi="Times New Roman"/>
-          <w:sz w:val="20"/>
-        </w:rPr>
-        <w:t>As a result of evaluating communication accuracy, receivable distance and transmission speed of the fabricated device, the reception precision does not change with cable connection, direct light and reflected light until at least the transmission speed of 115200 [bps] in this system, It was found that it can receive from the light source at a distance of 7.2 cm.</w:t>
+          <w:rFonts w:ascii="Times New Roman" w:eastAsia="ＭＳ ゴシック" w:hAnsi="Times New Roman"/>
+          <w:sz w:val="20"/>
+        </w:rPr>
+      </w:pPr>
+      <w:r>
+        <w:rPr>
+          <w:rFonts w:ascii="Times New Roman" w:eastAsia="ＭＳ ゴシック" w:hAnsi="Times New Roman"/>
+          <w:sz w:val="20"/>
+        </w:rPr>
+        <w:t>In this research, we aim to improve communication accur</w:t>
+      </w:r>
+      <w:r>
+        <w:rPr>
+          <w:rFonts w:ascii="Times New Roman" w:eastAsia="ＭＳ ゴシック" w:hAnsi="Times New Roman"/>
+          <w:sz w:val="20"/>
+        </w:rPr>
+        <w:t>acy and communication range in the</w:t>
+      </w:r>
+      <w:r>
+        <w:rPr>
+          <w:rFonts w:ascii="Times New Roman" w:eastAsia="ＭＳ ゴシック" w:hAnsi="Times New Roman"/>
+          <w:sz w:val="20"/>
+        </w:rPr>
+        <w:t xml:space="preserve"> room by fabricating a dedicated device and verifying the performance of communication using reflected light from the wall.</w:t>
       </w:r>
     </w:p>
     <w:p>
@@ -556,11 +604,42 @@
           <w:sz w:val="20"/>
         </w:rPr>
       </w:pPr>
+      <w:r>
+        <w:rPr>
+          <w:rFonts w:ascii="Times New Roman" w:eastAsia="ＭＳ ゴシック" w:hAnsi="Times New Roman"/>
+          <w:sz w:val="20"/>
+        </w:rPr>
+        <w:t xml:space="preserve">As a result of evaluating communication accuracy, receivable distance and transmission speed of the fabricated device, the reception precision does not change with cable connection, direct light and reflected light until at least the transmission speed of 115200 [bps] in this system, </w:t>
+      </w:r>
+      <w:proofErr w:type="gramStart"/>
+      <w:r>
+        <w:rPr>
+          <w:rFonts w:ascii="Times New Roman" w:eastAsia="ＭＳ ゴシック" w:hAnsi="Times New Roman"/>
+          <w:sz w:val="20"/>
+        </w:rPr>
+        <w:t>It</w:t>
+      </w:r>
+      <w:proofErr w:type="gramEnd"/>
+      <w:r>
+        <w:rPr>
+          <w:rFonts w:ascii="Times New Roman" w:eastAsia="ＭＳ ゴシック" w:hAnsi="Times New Roman"/>
+          <w:sz w:val="20"/>
+        </w:rPr>
+        <w:t xml:space="preserve"> was found that it can receive from the light source at a distance of 7.2 cm.</w:t>
+      </w:r>
     </w:p>
     <w:p>
       <w:pPr>
         <w:rPr>
-          <w:rFonts w:ascii="Times New Roman" w:hAnsi="Times New Roman" w:hint="eastAsia"/>
+          <w:rFonts w:ascii="Times New Roman" w:eastAsia="ＭＳ ゴシック" w:hAnsi="Times New Roman"/>
+          <w:sz w:val="20"/>
+        </w:rPr>
+      </w:pPr>
+    </w:p>
+    <w:p>
+      <w:pPr>
+        <w:rPr>
+          <w:rFonts w:ascii="Times New Roman" w:hAnsi="Times New Roman"/>
           <w:sz w:val="20"/>
         </w:rPr>
       </w:pPr>
@@ -670,8 +749,6 @@
         </w:rPr>
         <w:t>, FPGA</w:t>
       </w:r>
-      <w:bookmarkStart w:id="0" w:name="_GoBack"/>
-      <w:bookmarkEnd w:id="0"/>
     </w:p>
     <w:sectPr>
       <w:pgSz w:w="11900" w:h="16840"/>
@@ -683,8 +760,71 @@
 </w:document>
 </file>
 
+<file path=word/comments.xml><?xml version="1.0" encoding="utf-8"?>
+<w:comments xmlns:wpc="http://schemas.microsoft.com/office/word/2010/wordprocessingCanvas" xmlns:cx="http://schemas.microsoft.com/office/drawing/2014/chartex" xmlns:cx1="http://schemas.microsoft.com/office/drawing/2015/9/8/chartex" xmlns:cx2="http://schemas.microsoft.com/office/drawing/2015/10/21/chartex" xmlns:cx3="http://schemas.microsoft.com/office/drawing/2016/5/9/chartex" xmlns:cx4="http://schemas.microsoft.com/office/drawing/2016/5/10/chartex" xmlns:cx5="http://schemas.microsoft.com/office/drawing/2016/5/11/chartex" xmlns:cx6="http://schemas.microsoft.com/office/drawing/2016/5/12/chartex" xmlns:cx7="http://schemas.microsoft.com/office/drawing/2016/5/13/chartex" xmlns:cx8="http://schemas.microsoft.com/office/drawing/2016/5/14/chartex" xmlns:mc="http://schemas.openxmlformats.org/markup-compatibility/2006" xmlns:aink="http://schemas.microsoft.com/office/drawing/2016/ink" xmlns:am3d="http://schemas.microsoft.com/office/drawing/2017/model3d" xmlns:o="urn:schemas-microsoft-com:office:office" xmlns:r="http://schemas.openxmlformats.org/officeDocument/2006/relationships" xmlns:m="http://schemas.openxmlformats.org/officeDocument/2006/math" xmlns:v="urn:schemas-microsoft-com:vml" xmlns:wp14="http://schemas.microsoft.com/office/word/2010/wordprocessingDrawing" xmlns:wp="http://schemas.openxmlformats.org/drawingml/2006/wordprocessingDrawing" xmlns:w10="urn:schemas-microsoft-com:office:word" xmlns:w="http://schemas.openxmlformats.org/wordprocessingml/2006/main" xmlns:w14="http://schemas.microsoft.com/office/word/2010/wordml" xmlns:w15="http://schemas.microsoft.com/office/word/2012/wordml" xmlns:w16cid="http://schemas.microsoft.com/office/word/2016/wordml/cid" xmlns:w16se="http://schemas.microsoft.com/office/word/2015/wordml/symex" xmlns:wpg="http://schemas.microsoft.com/office/word/2010/wordprocessingGroup" xmlns:wpi="http://schemas.microsoft.com/office/word/2010/wordprocessingInk" xmlns:wne="http://schemas.microsoft.com/office/word/2006/wordml" xmlns:wps="http://schemas.microsoft.com/office/word/2010/wordprocessingShape" mc:Ignorable="w14 w15 w16se w16cid wp14">
+  <w:comment w:id="0" w:author="才田 聡子" w:date="2018-02-02T16:47:00Z" w:initials="才田">
+    <w:p>
+      <w:pPr>
+        <w:pStyle w:val="a5"/>
+      </w:pPr>
+      <w:r>
+        <w:rPr>
+          <w:rStyle w:val="a4"/>
+        </w:rPr>
+        <w:annotationRef/>
+      </w:r>
+      <w:r>
+        <w:rPr>
+          <w:rFonts w:hint="eastAsia"/>
+        </w:rPr>
+        <w:t>近年、「</w:t>
+      </w:r>
+      <w:r>
+        <w:t>In recent years, ~</w:t>
+      </w:r>
+      <w:r>
+        <w:rPr>
+          <w:rFonts w:hint="eastAsia"/>
+        </w:rPr>
+        <w:t>」という表現はもう</w:t>
+      </w:r>
+      <w:r>
+        <w:rPr>
+          <w:rFonts w:hint="eastAsia"/>
+        </w:rPr>
+        <w:t>recently developed</w:t>
+      </w:r>
+      <w:r>
+        <w:rPr>
+          <w:rFonts w:hint="eastAsia"/>
+        </w:rPr>
+        <w:t>に含まれているので</w:t>
+      </w:r>
+      <w:r>
+        <w:rPr>
+          <w:rFonts w:hint="eastAsia"/>
+        </w:rPr>
+        <w:t>必要ない。</w:t>
+      </w:r>
+    </w:p>
+  </w:comment>
+</w:comments>
+</file>
+
+<file path=word/commentsExtended.xml><?xml version="1.0" encoding="utf-8"?>
+<w15:commentsEx xmlns:wpc="http://schemas.microsoft.com/office/word/2010/wordprocessingCanvas" xmlns:cx="http://schemas.microsoft.com/office/drawing/2014/chartex" xmlns:cx1="http://schemas.microsoft.com/office/drawing/2015/9/8/chartex" xmlns:cx2="http://schemas.microsoft.com/office/drawing/2015/10/21/chartex" xmlns:cx3="http://schemas.microsoft.com/office/drawing/2016/5/9/chartex" xmlns:cx4="http://schemas.microsoft.com/office/drawing/2016/5/10/chartex" xmlns:cx5="http://schemas.microsoft.com/office/drawing/2016/5/11/chartex" xmlns:cx6="http://schemas.microsoft.com/office/drawing/2016/5/12/chartex" xmlns:cx7="http://schemas.microsoft.com/office/drawing/2016/5/13/chartex" xmlns:cx8="http://schemas.microsoft.com/office/drawing/2016/5/14/chartex" xmlns:mc="http://schemas.openxmlformats.org/markup-compatibility/2006" xmlns:aink="http://schemas.microsoft.com/office/drawing/2016/ink" xmlns:am3d="http://schemas.microsoft.com/office/drawing/2017/model3d" xmlns:o="urn:schemas-microsoft-com:office:office" xmlns:r="http://schemas.openxmlformats.org/officeDocument/2006/relationships" xmlns:m="http://schemas.openxmlformats.org/officeDocument/2006/math" xmlns:v="urn:schemas-microsoft-com:vml" xmlns:wp14="http://schemas.microsoft.com/office/word/2010/wordprocessingDrawing" xmlns:wp="http://schemas.openxmlformats.org/drawingml/2006/wordprocessingDrawing" xmlns:w10="urn:schemas-microsoft-com:office:word" xmlns:w="http://schemas.openxmlformats.org/wordprocessingml/2006/main" xmlns:w14="http://schemas.microsoft.com/office/word/2010/wordml" xmlns:w15="http://schemas.microsoft.com/office/word/2012/wordml" xmlns:w16cid="http://schemas.microsoft.com/office/word/2016/wordml/cid" xmlns:w16se="http://schemas.microsoft.com/office/word/2015/wordml/symex" xmlns:wpg="http://schemas.microsoft.com/office/word/2010/wordprocessingGroup" xmlns:wpi="http://schemas.microsoft.com/office/word/2010/wordprocessingInk" xmlns:wne="http://schemas.microsoft.com/office/word/2006/wordml" xmlns:wps="http://schemas.microsoft.com/office/word/2010/wordprocessingShape" mc:Ignorable="w14 w15 w16se w16cid wp14">
+  <w15:commentEx w15:paraId="4CC2B04F" w15:done="0"/>
+</w15:commentsEx>
+</file>
+
+<file path=word/commentsIds.xml><?xml version="1.0" encoding="utf-8"?>
+<w16cid:commentsIds xmlns:wpc="http://schemas.microsoft.com/office/word/2010/wordprocessingCanvas" xmlns:cx="http://schemas.microsoft.com/office/drawing/2014/chartex" xmlns:cx1="http://schemas.microsoft.com/office/drawing/2015/9/8/chartex" xmlns:cx2="http://schemas.microsoft.com/office/drawing/2015/10/21/chartex" xmlns:cx3="http://schemas.microsoft.com/office/drawing/2016/5/9/chartex" xmlns:cx4="http://schemas.microsoft.com/office/drawing/2016/5/10/chartex" xmlns:cx5="http://schemas.microsoft.com/office/drawing/2016/5/11/chartex" xmlns:cx6="http://schemas.microsoft.com/office/drawing/2016/5/12/chartex" xmlns:cx7="http://schemas.microsoft.com/office/drawing/2016/5/13/chartex" xmlns:cx8="http://schemas.microsoft.com/office/drawing/2016/5/14/chartex" xmlns:mc="http://schemas.openxmlformats.org/markup-compatibility/2006" xmlns:aink="http://schemas.microsoft.com/office/drawing/2016/ink" xmlns:am3d="http://schemas.microsoft.com/office/drawing/2017/model3d" xmlns:o="urn:schemas-microsoft-com:office:office" xmlns:r="http://schemas.openxmlformats.org/officeDocument/2006/relationships" xmlns:m="http://schemas.openxmlformats.org/officeDocument/2006/math" xmlns:v="urn:schemas-microsoft-com:vml" xmlns:wp14="http://schemas.microsoft.com/office/word/2010/wordprocessingDrawing" xmlns:wp="http://schemas.openxmlformats.org/drawingml/2006/wordprocessingDrawing" xmlns:w10="urn:schemas-microsoft-com:office:word" xmlns:w="http://schemas.openxmlformats.org/wordprocessingml/2006/main" xmlns:w14="http://schemas.microsoft.com/office/word/2010/wordml" xmlns:w15="http://schemas.microsoft.com/office/word/2012/wordml" xmlns:w16cid="http://schemas.microsoft.com/office/word/2016/wordml/cid" xmlns:w16se="http://schemas.microsoft.com/office/word/2015/wordml/symex" xmlns:wpg="http://schemas.microsoft.com/office/word/2010/wordprocessingGroup" xmlns:wpi="http://schemas.microsoft.com/office/word/2010/wordprocessingInk" xmlns:wne="http://schemas.microsoft.com/office/word/2006/wordml" xmlns:wps="http://schemas.microsoft.com/office/word/2010/wordprocessingShape" mc:Ignorable="w14 w15 w16se w16cid wp14">
+  <w16cid:commentId w16cid:paraId="4CC2B04F" w16cid:durableId="1E1F14B9"/>
+</w16cid:commentsIds>
+</file>
+
 <file path=word/numbering.xml><?xml version="1.0" encoding="utf-8"?>
-<w:numbering xmlns:wpc="http://schemas.microsoft.com/office/word/2010/wordprocessingCanvas" xmlns:cx="http://schemas.microsoft.com/office/drawing/2014/chartex" xmlns:cx1="http://schemas.microsoft.com/office/drawing/2015/9/8/chartex" xmlns:mc="http://schemas.openxmlformats.org/markup-compatibility/2006" xmlns:o="urn:schemas-microsoft-com:office:office" xmlns:r="http://schemas.openxmlformats.org/officeDocument/2006/relationships" xmlns:m="http://schemas.openxmlformats.org/officeDocument/2006/math" xmlns:v="urn:schemas-microsoft-com:vml" xmlns:wp14="http://schemas.microsoft.com/office/word/2010/wordprocessingDrawing" xmlns:wp="http://schemas.openxmlformats.org/drawingml/2006/wordprocessingDrawing" xmlns:w10="urn:schemas-microsoft-com:office:word" xmlns:w="http://schemas.openxmlformats.org/wordprocessingml/2006/main" xmlns:w14="http://schemas.microsoft.com/office/word/2010/wordml" xmlns:w15="http://schemas.microsoft.com/office/word/2012/wordml" xmlns:w16se="http://schemas.microsoft.com/office/word/2015/wordml/symex" xmlns:wpg="http://schemas.microsoft.com/office/word/2010/wordprocessingGroup" xmlns:wpi="http://schemas.microsoft.com/office/word/2010/wordprocessingInk" xmlns:wne="http://schemas.microsoft.com/office/word/2006/wordml" xmlns:wps="http://schemas.microsoft.com/office/word/2010/wordprocessingShape" mc:Ignorable="w14 w15 w16se wp14">
+<w:numbering xmlns:wpc="http://schemas.microsoft.com/office/word/2010/wordprocessingCanvas" xmlns:cx="http://schemas.microsoft.com/office/drawing/2014/chartex" xmlns:cx1="http://schemas.microsoft.com/office/drawing/2015/9/8/chartex" xmlns:cx2="http://schemas.microsoft.com/office/drawing/2015/10/21/chartex" xmlns:cx3="http://schemas.microsoft.com/office/drawing/2016/5/9/chartex" xmlns:cx4="http://schemas.microsoft.com/office/drawing/2016/5/10/chartex" xmlns:cx5="http://schemas.microsoft.com/office/drawing/2016/5/11/chartex" xmlns:cx6="http://schemas.microsoft.com/office/drawing/2016/5/12/chartex" xmlns:cx7="http://schemas.microsoft.com/office/drawing/2016/5/13/chartex" xmlns:cx8="http://schemas.microsoft.com/office/drawing/2016/5/14/chartex" xmlns:mc="http://schemas.openxmlformats.org/markup-compatibility/2006" xmlns:aink="http://schemas.microsoft.com/office/drawing/2016/ink" xmlns:am3d="http://schemas.microsoft.com/office/drawing/2017/model3d" xmlns:o="urn:schemas-microsoft-com:office:office" xmlns:r="http://schemas.openxmlformats.org/officeDocument/2006/relationships" xmlns:m="http://schemas.openxmlformats.org/officeDocument/2006/math" xmlns:v="urn:schemas-microsoft-com:vml" xmlns:wp14="http://schemas.microsoft.com/office/word/2010/wordprocessingDrawing" xmlns:wp="http://schemas.openxmlformats.org/drawingml/2006/wordprocessingDrawing" xmlns:w10="urn:schemas-microsoft-com:office:word" xmlns:w="http://schemas.openxmlformats.org/wordprocessingml/2006/main" xmlns:w14="http://schemas.microsoft.com/office/word/2010/wordml" xmlns:w15="http://schemas.microsoft.com/office/word/2012/wordml" xmlns:w16cid="http://schemas.microsoft.com/office/word/2016/wordml/cid" xmlns:w16se="http://schemas.microsoft.com/office/word/2015/wordml/symex" xmlns:wpg="http://schemas.microsoft.com/office/word/2010/wordprocessingGroup" xmlns:wpi="http://schemas.microsoft.com/office/word/2010/wordprocessingInk" xmlns:wne="http://schemas.microsoft.com/office/word/2006/wordml" xmlns:wps="http://schemas.microsoft.com/office/word/2010/wordprocessingShape" mc:Ignorable="w14 w15 w16se w16cid wp14">
   <w:abstractNum w:abstractNumId="0" w15:restartNumberingAfterBreak="0">
     <w:nsid w:val="16AA3693"/>
     <w:multiLevelType w:val="hybridMultilevel"/>
@@ -1167,8 +1307,16 @@
 </w:numbering>
 </file>
 
+<file path=word/people.xml><?xml version="1.0" encoding="utf-8"?>
+<w15:people xmlns:wpc="http://schemas.microsoft.com/office/word/2010/wordprocessingCanvas" xmlns:cx="http://schemas.microsoft.com/office/drawing/2014/chartex" xmlns:cx1="http://schemas.microsoft.com/office/drawing/2015/9/8/chartex" xmlns:cx2="http://schemas.microsoft.com/office/drawing/2015/10/21/chartex" xmlns:cx3="http://schemas.microsoft.com/office/drawing/2016/5/9/chartex" xmlns:cx4="http://schemas.microsoft.com/office/drawing/2016/5/10/chartex" xmlns:cx5="http://schemas.microsoft.com/office/drawing/2016/5/11/chartex" xmlns:cx6="http://schemas.microsoft.com/office/drawing/2016/5/12/chartex" xmlns:cx7="http://schemas.microsoft.com/office/drawing/2016/5/13/chartex" xmlns:cx8="http://schemas.microsoft.com/office/drawing/2016/5/14/chartex" xmlns:mc="http://schemas.openxmlformats.org/markup-compatibility/2006" xmlns:aink="http://schemas.microsoft.com/office/drawing/2016/ink" xmlns:am3d="http://schemas.microsoft.com/office/drawing/2017/model3d" xmlns:o="urn:schemas-microsoft-com:office:office" xmlns:r="http://schemas.openxmlformats.org/officeDocument/2006/relationships" xmlns:m="http://schemas.openxmlformats.org/officeDocument/2006/math" xmlns:v="urn:schemas-microsoft-com:vml" xmlns:wp14="http://schemas.microsoft.com/office/word/2010/wordprocessingDrawing" xmlns:wp="http://schemas.openxmlformats.org/drawingml/2006/wordprocessingDrawing" xmlns:w10="urn:schemas-microsoft-com:office:word" xmlns:w="http://schemas.openxmlformats.org/wordprocessingml/2006/main" xmlns:w14="http://schemas.microsoft.com/office/word/2010/wordml" xmlns:w15="http://schemas.microsoft.com/office/word/2012/wordml" xmlns:w16cid="http://schemas.microsoft.com/office/word/2016/wordml/cid" xmlns:w16se="http://schemas.microsoft.com/office/word/2015/wordml/symex" xmlns:wpg="http://schemas.microsoft.com/office/word/2010/wordprocessingGroup" xmlns:wpi="http://schemas.microsoft.com/office/word/2010/wordprocessingInk" xmlns:wne="http://schemas.microsoft.com/office/word/2006/wordml" xmlns:wps="http://schemas.microsoft.com/office/word/2010/wordprocessingShape" mc:Ignorable="w14 w15 w16se w16cid wp14">
+  <w15:person w15:author="才田 聡子">
+    <w15:presenceInfo w15:providerId="Windows Live" w15:userId="03c0690e-b020-4ab9-9138-eed1e175abc4"/>
+  </w15:person>
+</w15:people>
+</file>
+
 <file path=word/styles.xml><?xml version="1.0" encoding="utf-8"?>
-<w:styles xmlns:mc="http://schemas.openxmlformats.org/markup-compatibility/2006" xmlns:r="http://schemas.openxmlformats.org/officeDocument/2006/relationships" xmlns:w="http://schemas.openxmlformats.org/wordprocessingml/2006/main" xmlns:w14="http://schemas.microsoft.com/office/word/2010/wordml" xmlns:w15="http://schemas.microsoft.com/office/word/2012/wordml" xmlns:w16se="http://schemas.microsoft.com/office/word/2015/wordml/symex" mc:Ignorable="w14 w15 w16se">
+<w:styles xmlns:mc="http://schemas.openxmlformats.org/markup-compatibility/2006" xmlns:r="http://schemas.openxmlformats.org/officeDocument/2006/relationships" xmlns:w="http://schemas.openxmlformats.org/wordprocessingml/2006/main" xmlns:w14="http://schemas.microsoft.com/office/word/2010/wordml" xmlns:w15="http://schemas.microsoft.com/office/word/2012/wordml" xmlns:w16cid="http://schemas.microsoft.com/office/word/2016/wordml/cid" xmlns:w16se="http://schemas.microsoft.com/office/word/2015/wordml/symex" mc:Ignorable="w14 w15 w16se w16cid">
   <w:docDefaults>
     <w:rPrDefault>
       <w:rPr>
@@ -1178,7 +1326,7 @@
     </w:rPrDefault>
     <w:pPrDefault/>
   </w:docDefaults>
-  <w:latentStyles w:defLockedState="0" w:defUIPriority="99" w:defSemiHidden="0" w:defUnhideWhenUsed="0" w:defQFormat="0" w:count="371">
+  <w:latentStyles w:defLockedState="0" w:defUIPriority="99" w:defSemiHidden="0" w:defUnhideWhenUsed="0" w:defQFormat="0" w:count="375">
     <w:lsdException w:name="Normal" w:uiPriority="0" w:qFormat="1"/>
     <w:lsdException w:name="heading 1" w:uiPriority="9" w:qFormat="1"/>
     <w:lsdException w:name="heading 2" w:semiHidden="1" w:uiPriority="9" w:unhideWhenUsed="1" w:qFormat="1"/>
@@ -1284,7 +1432,6 @@
     <w:lsdException w:name="HTML Sample" w:semiHidden="1" w:unhideWhenUsed="1"/>
     <w:lsdException w:name="HTML Typewriter" w:semiHidden="1" w:unhideWhenUsed="1"/>
     <w:lsdException w:name="HTML Variable" w:semiHidden="1" w:unhideWhenUsed="1"/>
-    <w:lsdException w:name="Normal Table" w:semiHidden="1" w:unhideWhenUsed="1"/>
     <w:lsdException w:name="annotation subject" w:semiHidden="1" w:unhideWhenUsed="1"/>
     <w:lsdException w:name="No List" w:semiHidden="1" w:unhideWhenUsed="1"/>
     <w:lsdException w:name="Outline List 1" w:semiHidden="1" w:unhideWhenUsed="1"/>
@@ -1328,10 +1475,8 @@
     <w:lsdException w:name="Table Elegant" w:semiHidden="1" w:unhideWhenUsed="1"/>
     <w:lsdException w:name="Table Professional" w:semiHidden="1" w:unhideWhenUsed="1"/>
     <w:lsdException w:name="Table Subtle 1" w:semiHidden="1" w:unhideWhenUsed="1"/>
-    <w:lsdException w:name="Table Subtle 2" w:semiHidden="1" w:unhideWhenUsed="1"/>
     <w:lsdException w:name="Table Web 1" w:semiHidden="1" w:unhideWhenUsed="1"/>
     <w:lsdException w:name="Table Web 2" w:semiHidden="1" w:unhideWhenUsed="1"/>
-    <w:lsdException w:name="Table Web 3" w:semiHidden="1" w:unhideWhenUsed="1"/>
     <w:lsdException w:name="Balloon Text" w:semiHidden="1" w:unhideWhenUsed="1"/>
     <w:lsdException w:name="Table Grid" w:uiPriority="39"/>
     <w:lsdException w:name="Table Theme" w:semiHidden="1" w:unhideWhenUsed="1"/>
@@ -1446,15 +1591,15 @@
     <w:lsdException w:name="Book Title" w:uiPriority="69" w:qFormat="1"/>
     <w:lsdException w:name="Bibliography" w:semiHidden="1" w:uiPriority="70" w:unhideWhenUsed="1"/>
     <w:lsdException w:name="TOC Heading" w:semiHidden="1" w:uiPriority="71" w:unhideWhenUsed="1" w:qFormat="1"/>
-    <w:lsdException w:name="Plain Table 1" w:semiHidden="1" w:uiPriority="72" w:unhideWhenUsed="1"/>
-    <w:lsdException w:name="Plain Table 2" w:semiHidden="1" w:uiPriority="73" w:unhideWhenUsed="1"/>
+    <w:lsdException w:name="Plain Table 1" w:uiPriority="72"/>
+    <w:lsdException w:name="Plain Table 2" w:uiPriority="73"/>
     <w:lsdException w:name="Plain Table 3" w:uiPriority="19" w:qFormat="1"/>
     <w:lsdException w:name="Plain Table 4" w:uiPriority="21" w:qFormat="1"/>
     <w:lsdException w:name="Plain Table 5" w:uiPriority="31" w:qFormat="1"/>
     <w:lsdException w:name="Grid Table Light" w:uiPriority="32" w:qFormat="1"/>
     <w:lsdException w:name="Grid Table 1 Light" w:uiPriority="33" w:qFormat="1"/>
-    <w:lsdException w:name="Grid Table 2" w:semiHidden="1" w:uiPriority="37" w:unhideWhenUsed="1"/>
-    <w:lsdException w:name="Grid Table 3" w:semiHidden="1" w:uiPriority="39" w:unhideWhenUsed="1" w:qFormat="1"/>
+    <w:lsdException w:name="Grid Table 2" w:uiPriority="37"/>
+    <w:lsdException w:name="Grid Table 3" w:uiPriority="39" w:qFormat="1"/>
     <w:lsdException w:name="Grid Table 4" w:uiPriority="41"/>
     <w:lsdException w:name="Grid Table 5 Dark" w:uiPriority="42"/>
     <w:lsdException w:name="Grid Table 6 Colorful" w:uiPriority="43"/>
@@ -1550,6 +1695,10 @@
     <w:lsdException w:name="List Table 5 Dark Accent 6" w:uiPriority="48"/>
     <w:lsdException w:name="List Table 6 Colorful Accent 6" w:uiPriority="49"/>
     <w:lsdException w:name="List Table 7 Colorful Accent 6" w:uiPriority="50"/>
+    <w:lsdException w:name="Mention" w:semiHidden="1" w:unhideWhenUsed="1"/>
+    <w:lsdException w:name="Smart Hyperlink" w:semiHidden="1" w:unhideWhenUsed="1"/>
+    <w:lsdException w:name="Hashtag" w:semiHidden="1" w:unhideWhenUsed="1"/>
+    <w:lsdException w:name="Unresolved Mention" w:semiHidden="1" w:unhideWhenUsed="1"/>
   </w:latentStyles>
   <w:style w:type="paragraph" w:default="1" w:styleId="a">
     <w:name w:val="Normal"/>
@@ -1566,11 +1715,14 @@
   </w:style>
   <w:style w:type="character" w:default="1" w:styleId="a0">
     <w:name w:val="Default Paragraph Font"/>
-    <w:semiHidden/>
+    <w:uiPriority w:val="1"/>
+    <w:unhideWhenUsed/>
   </w:style>
   <w:style w:type="table" w:default="1" w:styleId="a1">
     <w:name w:val="Normal Table"/>
+    <w:uiPriority w:val="99"/>
     <w:semiHidden/>
+    <w:unhideWhenUsed/>
     <w:tblPr>
       <w:tblInd w:w="0" w:type="dxa"/>
       <w:tblCellMar>
@@ -1583,13 +1735,132 @@
   </w:style>
   <w:style w:type="numbering" w:default="1" w:styleId="a2">
     <w:name w:val="No List"/>
+    <w:uiPriority w:val="99"/>
     <w:semiHidden/>
+    <w:unhideWhenUsed/>
   </w:style>
   <w:style w:type="paragraph" w:styleId="a3">
     <w:name w:val="Date"/>
     <w:basedOn w:val="a"/>
     <w:next w:val="a"/>
     <w:rsid w:val="009A6559"/>
+  </w:style>
+  <w:style w:type="character" w:styleId="a4">
+    <w:name w:val="annotation reference"/>
+    <w:basedOn w:val="a0"/>
+    <w:uiPriority w:val="99"/>
+    <w:semiHidden/>
+    <w:unhideWhenUsed/>
+    <w:rsid w:val="00A3253F"/>
+    <w:rPr>
+      <w:sz w:val="18"/>
+      <w:szCs w:val="18"/>
+    </w:rPr>
+  </w:style>
+  <w:style w:type="paragraph" w:styleId="a5">
+    <w:name w:val="annotation text"/>
+    <w:basedOn w:val="a"/>
+    <w:link w:val="a6"/>
+    <w:uiPriority w:val="99"/>
+    <w:semiHidden/>
+    <w:unhideWhenUsed/>
+    <w:rsid w:val="00A3253F"/>
+    <w:pPr>
+      <w:jc w:val="left"/>
+    </w:pPr>
+  </w:style>
+  <w:style w:type="character" w:customStyle="1" w:styleId="a6">
+    <w:name w:val="コメント文字列 (文字)"/>
+    <w:basedOn w:val="a0"/>
+    <w:link w:val="a5"/>
+    <w:uiPriority w:val="99"/>
+    <w:semiHidden/>
+    <w:rsid w:val="00A3253F"/>
+    <w:rPr>
+      <w:kern w:val="2"/>
+      <w:sz w:val="24"/>
+      <w:szCs w:val="24"/>
+    </w:rPr>
+  </w:style>
+  <w:style w:type="paragraph" w:styleId="a7">
+    <w:name w:val="annotation subject"/>
+    <w:basedOn w:val="a5"/>
+    <w:next w:val="a5"/>
+    <w:link w:val="a8"/>
+    <w:uiPriority w:val="99"/>
+    <w:semiHidden/>
+    <w:unhideWhenUsed/>
+    <w:rsid w:val="00A3253F"/>
+    <w:rPr>
+      <w:b/>
+      <w:bCs/>
+    </w:rPr>
+  </w:style>
+  <w:style w:type="character" w:customStyle="1" w:styleId="a8">
+    <w:name w:val="コメント内容 (文字)"/>
+    <w:basedOn w:val="a6"/>
+    <w:link w:val="a7"/>
+    <w:uiPriority w:val="99"/>
+    <w:semiHidden/>
+    <w:rsid w:val="00A3253F"/>
+    <w:rPr>
+      <w:b/>
+      <w:bCs/>
+      <w:kern w:val="2"/>
+      <w:sz w:val="24"/>
+      <w:szCs w:val="24"/>
+    </w:rPr>
+  </w:style>
+  <w:style w:type="paragraph" w:styleId="a9">
+    <w:name w:val="Balloon Text"/>
+    <w:basedOn w:val="a"/>
+    <w:link w:val="aa"/>
+    <w:uiPriority w:val="99"/>
+    <w:semiHidden/>
+    <w:unhideWhenUsed/>
+    <w:rsid w:val="00A3253F"/>
+    <w:rPr>
+      <w:rFonts w:ascii="ＭＳ 明朝"/>
+      <w:sz w:val="26"/>
+      <w:szCs w:val="26"/>
+    </w:rPr>
+  </w:style>
+  <w:style w:type="character" w:customStyle="1" w:styleId="aa">
+    <w:name w:val="吹き出し (文字)"/>
+    <w:basedOn w:val="a0"/>
+    <w:link w:val="a9"/>
+    <w:uiPriority w:val="99"/>
+    <w:semiHidden/>
+    <w:rsid w:val="00A3253F"/>
+    <w:rPr>
+      <w:rFonts w:ascii="ＭＳ 明朝"/>
+      <w:kern w:val="2"/>
+      <w:sz w:val="26"/>
+      <w:szCs w:val="26"/>
+    </w:rPr>
+  </w:style>
+  <w:style w:type="character" w:styleId="ab">
+    <w:name w:val="Hyperlink"/>
+    <w:basedOn w:val="a0"/>
+    <w:uiPriority w:val="99"/>
+    <w:unhideWhenUsed/>
+    <w:rsid w:val="00D87835"/>
+    <w:rPr>
+      <w:color w:val="0563C1" w:themeColor="hyperlink"/>
+      <w:u w:val="single"/>
+    </w:rPr>
+  </w:style>
+  <w:style w:type="character" w:styleId="ac">
+    <w:name w:val="Unresolved Mention"/>
+    <w:basedOn w:val="a0"/>
+    <w:uiPriority w:val="99"/>
+    <w:semiHidden/>
+    <w:unhideWhenUsed/>
+    <w:rsid w:val="00D87835"/>
+    <w:rPr>
+      <w:color w:val="808080"/>
+      <w:shd w:val="clear" w:color="auto" w:fill="E6E6E6"/>
+    </w:rPr>
   </w:style>
 </w:styles>
 </file>

</xml_diff>

<commit_message>
Add Abstract in Japanese (by Murata)
</commit_message>
<xml_diff>
--- a/EnglishAbstract/Abstract_Murata.docx
+++ b/EnglishAbstract/Abstract_Murata.docx
@@ -1,6 +1,6 @@
 
 <file path=word/document.xml><?xml version="1.0" encoding="utf-8"?>
-<w:document xmlns:wpc="http://schemas.microsoft.com/office/word/2010/wordprocessingCanvas" xmlns:cx="http://schemas.microsoft.com/office/drawing/2014/chartex" xmlns:cx1="http://schemas.microsoft.com/office/drawing/2015/9/8/chartex" xmlns:cx2="http://schemas.microsoft.com/office/drawing/2015/10/21/chartex" xmlns:cx3="http://schemas.microsoft.com/office/drawing/2016/5/9/chartex" xmlns:cx4="http://schemas.microsoft.com/office/drawing/2016/5/10/chartex" xmlns:cx5="http://schemas.microsoft.com/office/drawing/2016/5/11/chartex" xmlns:cx6="http://schemas.microsoft.com/office/drawing/2016/5/12/chartex" xmlns:cx7="http://schemas.microsoft.com/office/drawing/2016/5/13/chartex" xmlns:cx8="http://schemas.microsoft.com/office/drawing/2016/5/14/chartex" xmlns:mc="http://schemas.openxmlformats.org/markup-compatibility/2006" xmlns:aink="http://schemas.microsoft.com/office/drawing/2016/ink" xmlns:am3d="http://schemas.microsoft.com/office/drawing/2017/model3d" xmlns:o="urn:schemas-microsoft-com:office:office" xmlns:r="http://schemas.openxmlformats.org/officeDocument/2006/relationships" xmlns:m="http://schemas.openxmlformats.org/officeDocument/2006/math" xmlns:v="urn:schemas-microsoft-com:vml" xmlns:wp14="http://schemas.microsoft.com/office/word/2010/wordprocessingDrawing" xmlns:wp="http://schemas.openxmlformats.org/drawingml/2006/wordprocessingDrawing" xmlns:w10="urn:schemas-microsoft-com:office:word" xmlns:w="http://schemas.openxmlformats.org/wordprocessingml/2006/main" xmlns:w14="http://schemas.microsoft.com/office/word/2010/wordml" xmlns:w15="http://schemas.microsoft.com/office/word/2012/wordml" xmlns:w16cid="http://schemas.microsoft.com/office/word/2016/wordml/cid" xmlns:w16se="http://schemas.microsoft.com/office/word/2015/wordml/symex" xmlns:wpg="http://schemas.microsoft.com/office/word/2010/wordprocessingGroup" xmlns:wpi="http://schemas.microsoft.com/office/word/2010/wordprocessingInk" xmlns:wne="http://schemas.microsoft.com/office/word/2006/wordml" xmlns:wps="http://schemas.microsoft.com/office/word/2010/wordprocessingShape" mc:Ignorable="w14 w15 w16se w16cid wp14">
+<w:document xmlns:wpc="http://schemas.microsoft.com/office/word/2010/wordprocessingCanvas" xmlns:cx="http://schemas.microsoft.com/office/drawing/2014/chartex" xmlns:cx1="http://schemas.microsoft.com/office/drawing/2015/9/8/chartex" xmlns:mc="http://schemas.openxmlformats.org/markup-compatibility/2006" xmlns:o="urn:schemas-microsoft-com:office:office" xmlns:r="http://schemas.openxmlformats.org/officeDocument/2006/relationships" xmlns:m="http://schemas.openxmlformats.org/officeDocument/2006/math" xmlns:v="urn:schemas-microsoft-com:vml" xmlns:wp14="http://schemas.microsoft.com/office/word/2010/wordprocessingDrawing" xmlns:wp="http://schemas.openxmlformats.org/drawingml/2006/wordprocessingDrawing" xmlns:w10="urn:schemas-microsoft-com:office:word" xmlns:w="http://schemas.openxmlformats.org/wordprocessingml/2006/main" xmlns:w14="http://schemas.microsoft.com/office/word/2010/wordml" xmlns:w15="http://schemas.microsoft.com/office/word/2012/wordml" xmlns:w16se="http://schemas.microsoft.com/office/word/2015/wordml/symex" xmlns:wpg="http://schemas.microsoft.com/office/word/2010/wordprocessingGroup" xmlns:wpi="http://schemas.microsoft.com/office/word/2010/wordprocessingInk" xmlns:wne="http://schemas.microsoft.com/office/word/2006/wordml" xmlns:wps="http://schemas.microsoft.com/office/word/2010/wordprocessingShape" mc:Ignorable="w14 w15 w16se wp14">
   <w:body>
     <w:p>
       <w:pPr>
@@ -198,7 +198,21 @@
           <w:rFonts w:ascii="Times New Roman" w:hAnsi="Times New Roman" w:hint="eastAsia"/>
           <w:sz w:val="20"/>
         </w:rPr>
-        <w:t>従来の可視光通信に関連する開発研究では直接光を用いて通信していたため、同じ部屋内でも通信できない場所があった。</w:t>
+        <w:t>従来の可視光通信に関連する開発研究では</w:t>
+      </w:r>
+      <w:r>
+        <w:rPr>
+          <w:rFonts w:ascii="Times New Roman" w:hAnsi="Times New Roman" w:hint="eastAsia"/>
+          <w:sz w:val="20"/>
+        </w:rPr>
+        <w:t>主に直接光を用いていた。そのため、</w:t>
+      </w:r>
+      <w:r>
+        <w:rPr>
+          <w:rFonts w:ascii="Times New Roman" w:hAnsi="Times New Roman" w:hint="eastAsia"/>
+          <w:sz w:val="20"/>
+        </w:rPr>
+        <w:t>同じ部屋内でも通信できない場所があった。</w:t>
       </w:r>
     </w:p>
     <w:p>
@@ -213,7 +227,14 @@
           <w:rFonts w:ascii="Times New Roman" w:hAnsi="Times New Roman" w:hint="eastAsia"/>
           <w:sz w:val="20"/>
         </w:rPr>
-        <w:t>本研究では専用の装置を製作し、壁からの反射光を用いた通信の性能を検証することで、部屋内における通信精度及び通信可能範囲の向上を目指す。</w:t>
+        <w:t>本研究では</w:t>
+      </w:r>
+      <w:r>
+        <w:rPr>
+          <w:rFonts w:ascii="Times New Roman" w:hAnsi="Times New Roman" w:hint="eastAsia"/>
+          <w:sz w:val="20"/>
+        </w:rPr>
+        <w:t>反射光受信を目的とした専用の装置を製作する。</w:t>
       </w:r>
     </w:p>
     <w:p>
@@ -228,7 +249,101 @@
           <w:rFonts w:ascii="Times New Roman" w:hAnsi="Times New Roman" w:hint="eastAsia"/>
           <w:sz w:val="20"/>
         </w:rPr>
-        <w:t>製作した装置について通信精度と受信可能距離と伝送速度の評価を行った結果、本システムにおいて少なくとも伝送速度</w:t>
+        <w:t>次に、装置の受信性能を検証する。</w:t>
+      </w:r>
+    </w:p>
+    <w:p>
+      <w:pPr>
+        <w:rPr>
+          <w:rFonts w:ascii="Times New Roman" w:hAnsi="Times New Roman"/>
+          <w:sz w:val="20"/>
+        </w:rPr>
+      </w:pPr>
+      <w:r>
+        <w:rPr>
+          <w:rFonts w:ascii="Times New Roman" w:hAnsi="Times New Roman" w:hint="eastAsia"/>
+          <w:sz w:val="20"/>
+        </w:rPr>
+        <w:t>検証した結果から、部屋内における通信精度及び通信可能範囲の向上について取り組むべき課題を明確にする。</w:t>
+      </w:r>
+    </w:p>
+    <w:p>
+      <w:pPr>
+        <w:rPr>
+          <w:rFonts w:ascii="Times New Roman" w:hAnsi="Times New Roman"/>
+          <w:sz w:val="20"/>
+        </w:rPr>
+      </w:pPr>
+      <w:r>
+        <w:rPr>
+          <w:rFonts w:ascii="Times New Roman" w:hAnsi="Times New Roman" w:hint="eastAsia"/>
+          <w:sz w:val="20"/>
+        </w:rPr>
+        <w:t>装置の受信性能の検証に、</w:t>
+      </w:r>
+      <w:r>
+        <w:rPr>
+          <w:rFonts w:ascii="Times New Roman" w:hAnsi="Times New Roman" w:hint="eastAsia"/>
+          <w:sz w:val="20"/>
+        </w:rPr>
+        <w:t>通信精度と受信可能距離と伝送速度の評価を行った</w:t>
+      </w:r>
+      <w:r>
+        <w:rPr>
+          <w:rFonts w:ascii="Times New Roman" w:hAnsi="Times New Roman" w:hint="eastAsia"/>
+          <w:sz w:val="20"/>
+        </w:rPr>
+        <w:t>。</w:t>
+      </w:r>
+    </w:p>
+    <w:p>
+      <w:pPr>
+        <w:rPr>
+          <w:rFonts w:ascii="Times New Roman" w:hAnsi="Times New Roman"/>
+          <w:sz w:val="20"/>
+        </w:rPr>
+      </w:pPr>
+      <w:r>
+        <w:rPr>
+          <w:rFonts w:ascii="Times New Roman" w:hAnsi="Times New Roman" w:hint="eastAsia"/>
+          <w:sz w:val="20"/>
+        </w:rPr>
+        <w:t>その</w:t>
+      </w:r>
+      <w:r>
+        <w:rPr>
+          <w:rFonts w:ascii="Times New Roman" w:hAnsi="Times New Roman" w:hint="eastAsia"/>
+          <w:sz w:val="20"/>
+        </w:rPr>
+        <w:t>結果、</w:t>
+      </w:r>
+      <w:r>
+        <w:rPr>
+          <w:rFonts w:ascii="Times New Roman" w:hAnsi="Times New Roman" w:hint="eastAsia"/>
+          <w:sz w:val="20"/>
+        </w:rPr>
+        <w:t>次のことが分かった：</w:t>
+      </w:r>
+    </w:p>
+    <w:p>
+      <w:pPr>
+        <w:pStyle w:val="ac"/>
+        <w:numPr>
+          <w:ilvl w:val="0"/>
+          <w:numId w:val="5"/>
+        </w:numPr>
+        <w:ind w:leftChars="0"/>
+        <w:rPr>
+          <w:rFonts w:ascii="Times New Roman" w:hAnsi="Times New Roman"/>
+          <w:sz w:val="20"/>
+        </w:rPr>
+      </w:pPr>
+      <w:r>
+        <w:rPr>
+          <w:rFonts w:ascii="Times New Roman" w:hAnsi="Times New Roman" w:hint="eastAsia"/>
+          <w:sz w:val="20"/>
+        </w:rPr>
+        <w:t>少なくとも伝送速度</w:t>
       </w:r>
       <w:r>
         <w:rPr>
@@ -242,7 +357,35 @@
           <w:rFonts w:ascii="Times New Roman" w:hAnsi="Times New Roman" w:hint="eastAsia"/>
           <w:sz w:val="20"/>
         </w:rPr>
-        <w:t>まではケーブル接続と直接光と反射光で受信精度が変わらず、反射光の場合は光源から</w:t>
+        <w:t>まではケーブル接続</w:t>
+      </w:r>
+      <w:r>
+        <w:rPr>
+          <w:rFonts w:ascii="Times New Roman" w:hAnsi="Times New Roman" w:hint="eastAsia"/>
+          <w:sz w:val="20"/>
+        </w:rPr>
+        <w:t>と反射光で受信精度が変わらない。</w:t>
+      </w:r>
+    </w:p>
+    <w:p>
+      <w:pPr>
+        <w:pStyle w:val="ac"/>
+        <w:numPr>
+          <w:ilvl w:val="0"/>
+          <w:numId w:val="5"/>
+        </w:numPr>
+        <w:ind w:leftChars="0"/>
+        <w:rPr>
+          <w:rFonts w:ascii="Times New Roman" w:hAnsi="Times New Roman"/>
+          <w:sz w:val="20"/>
+        </w:rPr>
+      </w:pPr>
+      <w:r>
+        <w:rPr>
+          <w:rFonts w:ascii="Times New Roman" w:hAnsi="Times New Roman" w:hint="eastAsia"/>
+          <w:sz w:val="20"/>
+        </w:rPr>
+        <w:t>光源から</w:t>
       </w:r>
       <w:r>
         <w:rPr>
@@ -256,16 +399,83 @@
           <w:rFonts w:ascii="Times New Roman" w:hAnsi="Times New Roman" w:hint="eastAsia"/>
           <w:sz w:val="20"/>
         </w:rPr>
-        <w:t>までの距離で受信できることが分かった。</w:t>
-      </w:r>
-    </w:p>
-    <w:p>
-      <w:pPr>
-        <w:rPr>
-          <w:rFonts w:ascii="Times New Roman" w:eastAsia="ＭＳ ゴシック" w:hAnsi="Times New Roman"/>
-          <w:sz w:val="20"/>
-        </w:rPr>
-      </w:pPr>
+        <w:t>の距離から反射光を受信できた。</w:t>
+      </w:r>
+    </w:p>
+    <w:p>
+      <w:pPr>
+        <w:rPr>
+          <w:rFonts w:ascii="Times New Roman" w:hAnsi="Times New Roman" w:hint="eastAsia"/>
+          <w:sz w:val="20"/>
+        </w:rPr>
+      </w:pPr>
+      <w:r>
+        <w:rPr>
+          <w:rFonts w:ascii="Times New Roman" w:hAnsi="Times New Roman" w:hint="eastAsia"/>
+          <w:sz w:val="20"/>
+        </w:rPr>
+        <w:t>課題は次の通り：</w:t>
+      </w:r>
+    </w:p>
+    <w:p>
+      <w:pPr>
+        <w:pStyle w:val="ac"/>
+        <w:numPr>
+          <w:ilvl w:val="0"/>
+          <w:numId w:val="6"/>
+        </w:numPr>
+        <w:ind w:leftChars="0"/>
+        <w:rPr>
+          <w:rFonts w:ascii="Times New Roman" w:hAnsi="Times New Roman"/>
+          <w:sz w:val="20"/>
+        </w:rPr>
+      </w:pPr>
+      <w:r>
+        <w:rPr>
+          <w:rFonts w:ascii="Times New Roman" w:hAnsi="Times New Roman" w:hint="eastAsia"/>
+          <w:sz w:val="20"/>
+        </w:rPr>
+        <w:t>受信信号を増幅し、通信精度及び通信可能範囲を向上させる。</w:t>
+      </w:r>
+    </w:p>
+    <w:p>
+      <w:pPr>
+        <w:pStyle w:val="ac"/>
+        <w:numPr>
+          <w:ilvl w:val="0"/>
+          <w:numId w:val="6"/>
+        </w:numPr>
+        <w:ind w:leftChars="0"/>
+        <w:rPr>
+          <w:rFonts w:ascii="Times New Roman" w:hAnsi="Times New Roman" w:hint="eastAsia"/>
+          <w:sz w:val="20"/>
+        </w:rPr>
+      </w:pPr>
+      <w:r>
+        <w:rPr>
+          <w:rFonts w:ascii="Times New Roman" w:hAnsi="Times New Roman" w:hint="eastAsia"/>
+          <w:sz w:val="20"/>
+        </w:rPr>
+        <w:t>装置の各素子をより高速動作可能なものに変更する。</w:t>
+      </w:r>
+    </w:p>
+    <w:p>
+      <w:pPr>
+        <w:rPr>
+          <w:rFonts w:ascii="Times New Roman" w:eastAsia="ＭＳ ゴシック" w:hAnsi="Times New Roman"/>
+          <w:sz w:val="20"/>
+        </w:rPr>
+      </w:pPr>
+    </w:p>
+    <w:p>
+      <w:pPr>
+        <w:rPr>
+          <w:rFonts w:ascii="Times New Roman" w:eastAsia="ＭＳ ゴシック" w:hAnsi="Times New Roman" w:hint="eastAsia"/>
+          <w:sz w:val="20"/>
+        </w:rPr>
+      </w:pPr>
+      <w:bookmarkStart w:id="0" w:name="_GoBack"/>
+      <w:bookmarkEnd w:id="0"/>
     </w:p>
     <w:p>
       <w:pPr>
@@ -276,7 +486,7 @@
           <w:sz w:val="20"/>
         </w:rPr>
       </w:pPr>
-      <w:commentRangeStart w:id="0"/>
+      <w:commentRangeStart w:id="1"/>
       <w:r>
         <w:rPr>
           <w:rFonts w:ascii="Times New Roman" w:eastAsia="ＭＳ ゴシック" w:hAnsi="Times New Roman"/>
@@ -286,12 +496,12 @@
         </w:rPr>
         <w:t xml:space="preserve">In recent years, </w:t>
       </w:r>
-      <w:commentRangeEnd w:id="0"/>
+      <w:commentRangeEnd w:id="1"/>
       <w:r>
         <w:rPr>
           <w:rStyle w:val="a4"/>
         </w:rPr>
-        <w:commentReference w:id="0"/>
+        <w:commentReference w:id="1"/>
       </w:r>
     </w:p>
     <w:p>
@@ -458,7 +668,6 @@
           <w:sz w:val="20"/>
         </w:rPr>
       </w:pPr>
-      <w:bookmarkStart w:id="1" w:name="_GoBack"/>
       <w:r>
         <w:rPr>
           <w:rFonts w:ascii="Times New Roman" w:eastAsia="ＭＳ ゴシック" w:hAnsi="Times New Roman"/>
@@ -566,7 +775,6 @@
         </w:rPr>
         <w:t>using direct light.</w:t>
       </w:r>
-      <w:bookmarkEnd w:id="1"/>
     </w:p>
     <w:p>
       <w:pPr>
@@ -609,23 +817,7 @@
           <w:rFonts w:ascii="Times New Roman" w:eastAsia="ＭＳ ゴシック" w:hAnsi="Times New Roman"/>
           <w:sz w:val="20"/>
         </w:rPr>
-        <w:t xml:space="preserve">As a result of evaluating communication accuracy, receivable distance and transmission speed of the fabricated device, the reception precision does not change with cable connection, direct light and reflected light until at least the transmission speed of 115200 [bps] in this system, </w:t>
-      </w:r>
-      <w:proofErr w:type="gramStart"/>
-      <w:r>
-        <w:rPr>
-          <w:rFonts w:ascii="Times New Roman" w:eastAsia="ＭＳ ゴシック" w:hAnsi="Times New Roman"/>
-          <w:sz w:val="20"/>
-        </w:rPr>
-        <w:t>It</w:t>
-      </w:r>
-      <w:proofErr w:type="gramEnd"/>
-      <w:r>
-        <w:rPr>
-          <w:rFonts w:ascii="Times New Roman" w:eastAsia="ＭＳ ゴシック" w:hAnsi="Times New Roman"/>
-          <w:sz w:val="20"/>
-        </w:rPr>
-        <w:t xml:space="preserve"> was found that it can receive from the light source at a distance of 7.2 cm.</w:t>
+        <w:t>As a result of evaluating communication accuracy, receivable distance and transmission speed of the fabricated device, the reception precision does not change with cable connection, direct light and reflected light until at least the transmission speed of 115200 [bps] in this system, It was found that it can receive from the light source at a distance of 7.2 cm.</w:t>
       </w:r>
     </w:p>
     <w:p>
@@ -761,8 +953,8 @@
 </file>
 
 <file path=word/comments.xml><?xml version="1.0" encoding="utf-8"?>
-<w:comments xmlns:wpc="http://schemas.microsoft.com/office/word/2010/wordprocessingCanvas" xmlns:cx="http://schemas.microsoft.com/office/drawing/2014/chartex" xmlns:cx1="http://schemas.microsoft.com/office/drawing/2015/9/8/chartex" xmlns:cx2="http://schemas.microsoft.com/office/drawing/2015/10/21/chartex" xmlns:cx3="http://schemas.microsoft.com/office/drawing/2016/5/9/chartex" xmlns:cx4="http://schemas.microsoft.com/office/drawing/2016/5/10/chartex" xmlns:cx5="http://schemas.microsoft.com/office/drawing/2016/5/11/chartex" xmlns:cx6="http://schemas.microsoft.com/office/drawing/2016/5/12/chartex" xmlns:cx7="http://schemas.microsoft.com/office/drawing/2016/5/13/chartex" xmlns:cx8="http://schemas.microsoft.com/office/drawing/2016/5/14/chartex" xmlns:mc="http://schemas.openxmlformats.org/markup-compatibility/2006" xmlns:aink="http://schemas.microsoft.com/office/drawing/2016/ink" xmlns:am3d="http://schemas.microsoft.com/office/drawing/2017/model3d" xmlns:o="urn:schemas-microsoft-com:office:office" xmlns:r="http://schemas.openxmlformats.org/officeDocument/2006/relationships" xmlns:m="http://schemas.openxmlformats.org/officeDocument/2006/math" xmlns:v="urn:schemas-microsoft-com:vml" xmlns:wp14="http://schemas.microsoft.com/office/word/2010/wordprocessingDrawing" xmlns:wp="http://schemas.openxmlformats.org/drawingml/2006/wordprocessingDrawing" xmlns:w10="urn:schemas-microsoft-com:office:word" xmlns:w="http://schemas.openxmlformats.org/wordprocessingml/2006/main" xmlns:w14="http://schemas.microsoft.com/office/word/2010/wordml" xmlns:w15="http://schemas.microsoft.com/office/word/2012/wordml" xmlns:w16cid="http://schemas.microsoft.com/office/word/2016/wordml/cid" xmlns:w16se="http://schemas.microsoft.com/office/word/2015/wordml/symex" xmlns:wpg="http://schemas.microsoft.com/office/word/2010/wordprocessingGroup" xmlns:wpi="http://schemas.microsoft.com/office/word/2010/wordprocessingInk" xmlns:wne="http://schemas.microsoft.com/office/word/2006/wordml" xmlns:wps="http://schemas.microsoft.com/office/word/2010/wordprocessingShape" mc:Ignorable="w14 w15 w16se w16cid wp14">
-  <w:comment w:id="0" w:author="才田 聡子" w:date="2018-02-02T16:47:00Z" w:initials="才田">
+<w:comments xmlns:wpc="http://schemas.microsoft.com/office/word/2010/wordprocessingCanvas" xmlns:cx="http://schemas.microsoft.com/office/drawing/2014/chartex" xmlns:cx1="http://schemas.microsoft.com/office/drawing/2015/9/8/chartex" xmlns:mc="http://schemas.openxmlformats.org/markup-compatibility/2006" xmlns:o="urn:schemas-microsoft-com:office:office" xmlns:r="http://schemas.openxmlformats.org/officeDocument/2006/relationships" xmlns:m="http://schemas.openxmlformats.org/officeDocument/2006/math" xmlns:v="urn:schemas-microsoft-com:vml" xmlns:wp14="http://schemas.microsoft.com/office/word/2010/wordprocessingDrawing" xmlns:wp="http://schemas.openxmlformats.org/drawingml/2006/wordprocessingDrawing" xmlns:w10="urn:schemas-microsoft-com:office:word" xmlns:w="http://schemas.openxmlformats.org/wordprocessingml/2006/main" xmlns:w14="http://schemas.microsoft.com/office/word/2010/wordml" xmlns:w15="http://schemas.microsoft.com/office/word/2012/wordml" xmlns:w16se="http://schemas.microsoft.com/office/word/2015/wordml/symex" xmlns:wpg="http://schemas.microsoft.com/office/word/2010/wordprocessingGroup" xmlns:wpi="http://schemas.microsoft.com/office/word/2010/wordprocessingInk" xmlns:wne="http://schemas.microsoft.com/office/word/2006/wordml" xmlns:wps="http://schemas.microsoft.com/office/word/2010/wordprocessingShape" mc:Ignorable="w14 w15 w16se wp14">
+  <w:comment w:id="1" w:author="才田 聡子" w:date="2018-02-02T16:47:00Z" w:initials="才田">
     <w:p>
       <w:pPr>
         <w:pStyle w:val="a5"/>
@@ -812,7 +1004,7 @@
 </file>
 
 <file path=word/commentsExtended.xml><?xml version="1.0" encoding="utf-8"?>
-<w15:commentsEx xmlns:wpc="http://schemas.microsoft.com/office/word/2010/wordprocessingCanvas" xmlns:cx="http://schemas.microsoft.com/office/drawing/2014/chartex" xmlns:cx1="http://schemas.microsoft.com/office/drawing/2015/9/8/chartex" xmlns:cx2="http://schemas.microsoft.com/office/drawing/2015/10/21/chartex" xmlns:cx3="http://schemas.microsoft.com/office/drawing/2016/5/9/chartex" xmlns:cx4="http://schemas.microsoft.com/office/drawing/2016/5/10/chartex" xmlns:cx5="http://schemas.microsoft.com/office/drawing/2016/5/11/chartex" xmlns:cx6="http://schemas.microsoft.com/office/drawing/2016/5/12/chartex" xmlns:cx7="http://schemas.microsoft.com/office/drawing/2016/5/13/chartex" xmlns:cx8="http://schemas.microsoft.com/office/drawing/2016/5/14/chartex" xmlns:mc="http://schemas.openxmlformats.org/markup-compatibility/2006" xmlns:aink="http://schemas.microsoft.com/office/drawing/2016/ink" xmlns:am3d="http://schemas.microsoft.com/office/drawing/2017/model3d" xmlns:o="urn:schemas-microsoft-com:office:office" xmlns:r="http://schemas.openxmlformats.org/officeDocument/2006/relationships" xmlns:m="http://schemas.openxmlformats.org/officeDocument/2006/math" xmlns:v="urn:schemas-microsoft-com:vml" xmlns:wp14="http://schemas.microsoft.com/office/word/2010/wordprocessingDrawing" xmlns:wp="http://schemas.openxmlformats.org/drawingml/2006/wordprocessingDrawing" xmlns:w10="urn:schemas-microsoft-com:office:word" xmlns:w="http://schemas.openxmlformats.org/wordprocessingml/2006/main" xmlns:w14="http://schemas.microsoft.com/office/word/2010/wordml" xmlns:w15="http://schemas.microsoft.com/office/word/2012/wordml" xmlns:w16cid="http://schemas.microsoft.com/office/word/2016/wordml/cid" xmlns:w16se="http://schemas.microsoft.com/office/word/2015/wordml/symex" xmlns:wpg="http://schemas.microsoft.com/office/word/2010/wordprocessingGroup" xmlns:wpi="http://schemas.microsoft.com/office/word/2010/wordprocessingInk" xmlns:wne="http://schemas.microsoft.com/office/word/2006/wordml" xmlns:wps="http://schemas.microsoft.com/office/word/2010/wordprocessingShape" mc:Ignorable="w14 w15 w16se w16cid wp14">
+<w15:commentsEx xmlns:wpc="http://schemas.microsoft.com/office/word/2010/wordprocessingCanvas" xmlns:cx="http://schemas.microsoft.com/office/drawing/2014/chartex" xmlns:cx1="http://schemas.microsoft.com/office/drawing/2015/9/8/chartex" xmlns:mc="http://schemas.openxmlformats.org/markup-compatibility/2006" xmlns:o="urn:schemas-microsoft-com:office:office" xmlns:r="http://schemas.openxmlformats.org/officeDocument/2006/relationships" xmlns:m="http://schemas.openxmlformats.org/officeDocument/2006/math" xmlns:v="urn:schemas-microsoft-com:vml" xmlns:wp14="http://schemas.microsoft.com/office/word/2010/wordprocessingDrawing" xmlns:wp="http://schemas.openxmlformats.org/drawingml/2006/wordprocessingDrawing" xmlns:w10="urn:schemas-microsoft-com:office:word" xmlns:w="http://schemas.openxmlformats.org/wordprocessingml/2006/main" xmlns:w14="http://schemas.microsoft.com/office/word/2010/wordml" xmlns:w15="http://schemas.microsoft.com/office/word/2012/wordml" xmlns:w16se="http://schemas.microsoft.com/office/word/2015/wordml/symex" xmlns:wpg="http://schemas.microsoft.com/office/word/2010/wordprocessingGroup" xmlns:wpi="http://schemas.microsoft.com/office/word/2010/wordprocessingInk" xmlns:wne="http://schemas.microsoft.com/office/word/2006/wordml" xmlns:wps="http://schemas.microsoft.com/office/word/2010/wordprocessingShape" mc:Ignorable="w14 w15 w16se wp14">
   <w15:commentEx w15:paraId="4CC2B04F" w15:done="0"/>
 </w15:commentsEx>
 </file>
@@ -824,7 +1016,7 @@
 </file>
 
 <file path=word/numbering.xml><?xml version="1.0" encoding="utf-8"?>
-<w:numbering xmlns:wpc="http://schemas.microsoft.com/office/word/2010/wordprocessingCanvas" xmlns:cx="http://schemas.microsoft.com/office/drawing/2014/chartex" xmlns:cx1="http://schemas.microsoft.com/office/drawing/2015/9/8/chartex" xmlns:cx2="http://schemas.microsoft.com/office/drawing/2015/10/21/chartex" xmlns:cx3="http://schemas.microsoft.com/office/drawing/2016/5/9/chartex" xmlns:cx4="http://schemas.microsoft.com/office/drawing/2016/5/10/chartex" xmlns:cx5="http://schemas.microsoft.com/office/drawing/2016/5/11/chartex" xmlns:cx6="http://schemas.microsoft.com/office/drawing/2016/5/12/chartex" xmlns:cx7="http://schemas.microsoft.com/office/drawing/2016/5/13/chartex" xmlns:cx8="http://schemas.microsoft.com/office/drawing/2016/5/14/chartex" xmlns:mc="http://schemas.openxmlformats.org/markup-compatibility/2006" xmlns:aink="http://schemas.microsoft.com/office/drawing/2016/ink" xmlns:am3d="http://schemas.microsoft.com/office/drawing/2017/model3d" xmlns:o="urn:schemas-microsoft-com:office:office" xmlns:r="http://schemas.openxmlformats.org/officeDocument/2006/relationships" xmlns:m="http://schemas.openxmlformats.org/officeDocument/2006/math" xmlns:v="urn:schemas-microsoft-com:vml" xmlns:wp14="http://schemas.microsoft.com/office/word/2010/wordprocessingDrawing" xmlns:wp="http://schemas.openxmlformats.org/drawingml/2006/wordprocessingDrawing" xmlns:w10="urn:schemas-microsoft-com:office:word" xmlns:w="http://schemas.openxmlformats.org/wordprocessingml/2006/main" xmlns:w14="http://schemas.microsoft.com/office/word/2010/wordml" xmlns:w15="http://schemas.microsoft.com/office/word/2012/wordml" xmlns:w16cid="http://schemas.microsoft.com/office/word/2016/wordml/cid" xmlns:w16se="http://schemas.microsoft.com/office/word/2015/wordml/symex" xmlns:wpg="http://schemas.microsoft.com/office/word/2010/wordprocessingGroup" xmlns:wpi="http://schemas.microsoft.com/office/word/2010/wordprocessingInk" xmlns:wne="http://schemas.microsoft.com/office/word/2006/wordml" xmlns:wps="http://schemas.microsoft.com/office/word/2010/wordprocessingShape" mc:Ignorable="w14 w15 w16se w16cid wp14">
+<w:numbering xmlns:wpc="http://schemas.microsoft.com/office/word/2010/wordprocessingCanvas" xmlns:cx="http://schemas.microsoft.com/office/drawing/2014/chartex" xmlns:cx1="http://schemas.microsoft.com/office/drawing/2015/9/8/chartex" xmlns:mc="http://schemas.openxmlformats.org/markup-compatibility/2006" xmlns:o="urn:schemas-microsoft-com:office:office" xmlns:r="http://schemas.openxmlformats.org/officeDocument/2006/relationships" xmlns:m="http://schemas.openxmlformats.org/officeDocument/2006/math" xmlns:v="urn:schemas-microsoft-com:vml" xmlns:wp14="http://schemas.microsoft.com/office/word/2010/wordprocessingDrawing" xmlns:wp="http://schemas.openxmlformats.org/drawingml/2006/wordprocessingDrawing" xmlns:w10="urn:schemas-microsoft-com:office:word" xmlns:w="http://schemas.openxmlformats.org/wordprocessingml/2006/main" xmlns:w14="http://schemas.microsoft.com/office/word/2010/wordml" xmlns:w15="http://schemas.microsoft.com/office/word/2012/wordml" xmlns:w16se="http://schemas.microsoft.com/office/word/2015/wordml/symex" xmlns:wpg="http://schemas.microsoft.com/office/word/2010/wordprocessingGroup" xmlns:wpi="http://schemas.microsoft.com/office/word/2010/wordprocessingInk" xmlns:wne="http://schemas.microsoft.com/office/word/2006/wordml" xmlns:wps="http://schemas.microsoft.com/office/word/2010/wordprocessingShape" mc:Ignorable="w14 w15 w16se wp14">
   <w:abstractNum w:abstractNumId="0" w15:restartNumberingAfterBreak="0">
     <w:nsid w:val="16AA3693"/>
     <w:multiLevelType w:val="hybridMultilevel"/>
@@ -1060,6 +1252,95 @@
     </w:lvl>
   </w:abstractNum>
   <w:abstractNum w:abstractNumId="2" w15:restartNumberingAfterBreak="0">
+    <w:nsid w:val="2FEA68FF"/>
+    <w:multiLevelType w:val="hybridMultilevel"/>
+    <w:tmpl w:val="E6CCDD1C"/>
+    <w:lvl w:ilvl="0" w:tplc="533C79BE">
+      <w:start w:val="1"/>
+      <w:numFmt w:val="decimal"/>
+      <w:lvlText w:val="%1．"/>
+      <w:lvlJc w:val="left"/>
+      <w:pPr>
+        <w:ind w:left="360" w:hanging="360"/>
+      </w:pPr>
+      <w:rPr>
+        <w:rFonts w:hint="default"/>
+      </w:rPr>
+    </w:lvl>
+    <w:lvl w:ilvl="1" w:tplc="04090017" w:tentative="1">
+      <w:start w:val="1"/>
+      <w:numFmt w:val="aiueoFullWidth"/>
+      <w:lvlText w:val="(%2)"/>
+      <w:lvlJc w:val="left"/>
+      <w:pPr>
+        <w:ind w:left="840" w:hanging="420"/>
+      </w:pPr>
+    </w:lvl>
+    <w:lvl w:ilvl="2" w:tplc="04090011" w:tentative="1">
+      <w:start w:val="1"/>
+      <w:numFmt w:val="decimalEnclosedCircle"/>
+      <w:lvlText w:val="%3"/>
+      <w:lvlJc w:val="left"/>
+      <w:pPr>
+        <w:ind w:left="1260" w:hanging="420"/>
+      </w:pPr>
+    </w:lvl>
+    <w:lvl w:ilvl="3" w:tplc="0409000F" w:tentative="1">
+      <w:start w:val="1"/>
+      <w:numFmt w:val="decimal"/>
+      <w:lvlText w:val="%4."/>
+      <w:lvlJc w:val="left"/>
+      <w:pPr>
+        <w:ind w:left="1680" w:hanging="420"/>
+      </w:pPr>
+    </w:lvl>
+    <w:lvl w:ilvl="4" w:tplc="04090017" w:tentative="1">
+      <w:start w:val="1"/>
+      <w:numFmt w:val="aiueoFullWidth"/>
+      <w:lvlText w:val="(%5)"/>
+      <w:lvlJc w:val="left"/>
+      <w:pPr>
+        <w:ind w:left="2100" w:hanging="420"/>
+      </w:pPr>
+    </w:lvl>
+    <w:lvl w:ilvl="5" w:tplc="04090011" w:tentative="1">
+      <w:start w:val="1"/>
+      <w:numFmt w:val="decimalEnclosedCircle"/>
+      <w:lvlText w:val="%6"/>
+      <w:lvlJc w:val="left"/>
+      <w:pPr>
+        <w:ind w:left="2520" w:hanging="420"/>
+      </w:pPr>
+    </w:lvl>
+    <w:lvl w:ilvl="6" w:tplc="0409000F" w:tentative="1">
+      <w:start w:val="1"/>
+      <w:numFmt w:val="decimal"/>
+      <w:lvlText w:val="%7."/>
+      <w:lvlJc w:val="left"/>
+      <w:pPr>
+        <w:ind w:left="2940" w:hanging="420"/>
+      </w:pPr>
+    </w:lvl>
+    <w:lvl w:ilvl="7" w:tplc="04090017" w:tentative="1">
+      <w:start w:val="1"/>
+      <w:numFmt w:val="aiueoFullWidth"/>
+      <w:lvlText w:val="(%8)"/>
+      <w:lvlJc w:val="left"/>
+      <w:pPr>
+        <w:ind w:left="3360" w:hanging="420"/>
+      </w:pPr>
+    </w:lvl>
+    <w:lvl w:ilvl="8" w:tplc="04090011" w:tentative="1">
+      <w:start w:val="1"/>
+      <w:numFmt w:val="decimalEnclosedCircle"/>
+      <w:lvlText w:val="%9"/>
+      <w:lvlJc w:val="left"/>
+      <w:pPr>
+        <w:ind w:left="3780" w:hanging="420"/>
+      </w:pPr>
+    </w:lvl>
+  </w:abstractNum>
+  <w:abstractNum w:abstractNumId="3" w15:restartNumberingAfterBreak="0">
     <w:nsid w:val="5DBD5B64"/>
     <w:multiLevelType w:val="hybridMultilevel"/>
     <w:tmpl w:val="230A8800"/>
@@ -1176,7 +1457,7 @@
       </w:pPr>
     </w:lvl>
   </w:abstractNum>
-  <w:abstractNum w:abstractNumId="3" w15:restartNumberingAfterBreak="0">
+  <w:abstractNum w:abstractNumId="4" w15:restartNumberingAfterBreak="0">
     <w:nsid w:val="6E0E52E3"/>
     <w:multiLevelType w:val="multilevel"/>
     <w:tmpl w:val="19C05D6C"/>
@@ -1292,11 +1573,100 @@
       </w:pPr>
     </w:lvl>
   </w:abstractNum>
+  <w:abstractNum w:abstractNumId="5" w15:restartNumberingAfterBreak="0">
+    <w:nsid w:val="76C11D9B"/>
+    <w:multiLevelType w:val="hybridMultilevel"/>
+    <w:tmpl w:val="CE88CA22"/>
+    <w:lvl w:ilvl="0" w:tplc="4B263FB0">
+      <w:start w:val="1"/>
+      <w:numFmt w:val="decimal"/>
+      <w:lvlText w:val="%1．"/>
+      <w:lvlJc w:val="left"/>
+      <w:pPr>
+        <w:ind w:left="360" w:hanging="360"/>
+      </w:pPr>
+      <w:rPr>
+        <w:rFonts w:hint="default"/>
+      </w:rPr>
+    </w:lvl>
+    <w:lvl w:ilvl="1" w:tplc="04090017" w:tentative="1">
+      <w:start w:val="1"/>
+      <w:numFmt w:val="aiueoFullWidth"/>
+      <w:lvlText w:val="(%2)"/>
+      <w:lvlJc w:val="left"/>
+      <w:pPr>
+        <w:ind w:left="840" w:hanging="420"/>
+      </w:pPr>
+    </w:lvl>
+    <w:lvl w:ilvl="2" w:tplc="04090011" w:tentative="1">
+      <w:start w:val="1"/>
+      <w:numFmt w:val="decimalEnclosedCircle"/>
+      <w:lvlText w:val="%3"/>
+      <w:lvlJc w:val="left"/>
+      <w:pPr>
+        <w:ind w:left="1260" w:hanging="420"/>
+      </w:pPr>
+    </w:lvl>
+    <w:lvl w:ilvl="3" w:tplc="0409000F" w:tentative="1">
+      <w:start w:val="1"/>
+      <w:numFmt w:val="decimal"/>
+      <w:lvlText w:val="%4."/>
+      <w:lvlJc w:val="left"/>
+      <w:pPr>
+        <w:ind w:left="1680" w:hanging="420"/>
+      </w:pPr>
+    </w:lvl>
+    <w:lvl w:ilvl="4" w:tplc="04090017" w:tentative="1">
+      <w:start w:val="1"/>
+      <w:numFmt w:val="aiueoFullWidth"/>
+      <w:lvlText w:val="(%5)"/>
+      <w:lvlJc w:val="left"/>
+      <w:pPr>
+        <w:ind w:left="2100" w:hanging="420"/>
+      </w:pPr>
+    </w:lvl>
+    <w:lvl w:ilvl="5" w:tplc="04090011" w:tentative="1">
+      <w:start w:val="1"/>
+      <w:numFmt w:val="decimalEnclosedCircle"/>
+      <w:lvlText w:val="%6"/>
+      <w:lvlJc w:val="left"/>
+      <w:pPr>
+        <w:ind w:left="2520" w:hanging="420"/>
+      </w:pPr>
+    </w:lvl>
+    <w:lvl w:ilvl="6" w:tplc="0409000F" w:tentative="1">
+      <w:start w:val="1"/>
+      <w:numFmt w:val="decimal"/>
+      <w:lvlText w:val="%7."/>
+      <w:lvlJc w:val="left"/>
+      <w:pPr>
+        <w:ind w:left="2940" w:hanging="420"/>
+      </w:pPr>
+    </w:lvl>
+    <w:lvl w:ilvl="7" w:tplc="04090017" w:tentative="1">
+      <w:start w:val="1"/>
+      <w:numFmt w:val="aiueoFullWidth"/>
+      <w:lvlText w:val="(%8)"/>
+      <w:lvlJc w:val="left"/>
+      <w:pPr>
+        <w:ind w:left="3360" w:hanging="420"/>
+      </w:pPr>
+    </w:lvl>
+    <w:lvl w:ilvl="8" w:tplc="04090011" w:tentative="1">
+      <w:start w:val="1"/>
+      <w:numFmt w:val="decimalEnclosedCircle"/>
+      <w:lvlText w:val="%9"/>
+      <w:lvlJc w:val="left"/>
+      <w:pPr>
+        <w:ind w:left="3780" w:hanging="420"/>
+      </w:pPr>
+    </w:lvl>
+  </w:abstractNum>
   <w:num w:numId="1">
-    <w:abstractNumId w:val="2"/>
+    <w:abstractNumId w:val="3"/>
   </w:num>
   <w:num w:numId="2">
-    <w:abstractNumId w:val="3"/>
+    <w:abstractNumId w:val="4"/>
   </w:num>
   <w:num w:numId="3">
     <w:abstractNumId w:val="0"/>
@@ -1304,11 +1674,17 @@
   <w:num w:numId="4">
     <w:abstractNumId w:val="1"/>
   </w:num>
+  <w:num w:numId="5">
+    <w:abstractNumId w:val="2"/>
+  </w:num>
+  <w:num w:numId="6">
+    <w:abstractNumId w:val="5"/>
+  </w:num>
 </w:numbering>
 </file>
 
 <file path=word/people.xml><?xml version="1.0" encoding="utf-8"?>
-<w15:people xmlns:wpc="http://schemas.microsoft.com/office/word/2010/wordprocessingCanvas" xmlns:cx="http://schemas.microsoft.com/office/drawing/2014/chartex" xmlns:cx1="http://schemas.microsoft.com/office/drawing/2015/9/8/chartex" xmlns:cx2="http://schemas.microsoft.com/office/drawing/2015/10/21/chartex" xmlns:cx3="http://schemas.microsoft.com/office/drawing/2016/5/9/chartex" xmlns:cx4="http://schemas.microsoft.com/office/drawing/2016/5/10/chartex" xmlns:cx5="http://schemas.microsoft.com/office/drawing/2016/5/11/chartex" xmlns:cx6="http://schemas.microsoft.com/office/drawing/2016/5/12/chartex" xmlns:cx7="http://schemas.microsoft.com/office/drawing/2016/5/13/chartex" xmlns:cx8="http://schemas.microsoft.com/office/drawing/2016/5/14/chartex" xmlns:mc="http://schemas.openxmlformats.org/markup-compatibility/2006" xmlns:aink="http://schemas.microsoft.com/office/drawing/2016/ink" xmlns:am3d="http://schemas.microsoft.com/office/drawing/2017/model3d" xmlns:o="urn:schemas-microsoft-com:office:office" xmlns:r="http://schemas.openxmlformats.org/officeDocument/2006/relationships" xmlns:m="http://schemas.openxmlformats.org/officeDocument/2006/math" xmlns:v="urn:schemas-microsoft-com:vml" xmlns:wp14="http://schemas.microsoft.com/office/word/2010/wordprocessingDrawing" xmlns:wp="http://schemas.openxmlformats.org/drawingml/2006/wordprocessingDrawing" xmlns:w10="urn:schemas-microsoft-com:office:word" xmlns:w="http://schemas.openxmlformats.org/wordprocessingml/2006/main" xmlns:w14="http://schemas.microsoft.com/office/word/2010/wordml" xmlns:w15="http://schemas.microsoft.com/office/word/2012/wordml" xmlns:w16cid="http://schemas.microsoft.com/office/word/2016/wordml/cid" xmlns:w16se="http://schemas.microsoft.com/office/word/2015/wordml/symex" xmlns:wpg="http://schemas.microsoft.com/office/word/2010/wordprocessingGroup" xmlns:wpi="http://schemas.microsoft.com/office/word/2010/wordprocessingInk" xmlns:wne="http://schemas.microsoft.com/office/word/2006/wordml" xmlns:wps="http://schemas.microsoft.com/office/word/2010/wordprocessingShape" mc:Ignorable="w14 w15 w16se w16cid wp14">
+<w15:people xmlns:wpc="http://schemas.microsoft.com/office/word/2010/wordprocessingCanvas" xmlns:cx="http://schemas.microsoft.com/office/drawing/2014/chartex" xmlns:cx1="http://schemas.microsoft.com/office/drawing/2015/9/8/chartex" xmlns:mc="http://schemas.openxmlformats.org/markup-compatibility/2006" xmlns:o="urn:schemas-microsoft-com:office:office" xmlns:r="http://schemas.openxmlformats.org/officeDocument/2006/relationships" xmlns:m="http://schemas.openxmlformats.org/officeDocument/2006/math" xmlns:v="urn:schemas-microsoft-com:vml" xmlns:wp14="http://schemas.microsoft.com/office/word/2010/wordprocessingDrawing" xmlns:wp="http://schemas.openxmlformats.org/drawingml/2006/wordprocessingDrawing" xmlns:w10="urn:schemas-microsoft-com:office:word" xmlns:w="http://schemas.openxmlformats.org/wordprocessingml/2006/main" xmlns:w14="http://schemas.microsoft.com/office/word/2010/wordml" xmlns:w15="http://schemas.microsoft.com/office/word/2012/wordml" xmlns:w16se="http://schemas.microsoft.com/office/word/2015/wordml/symex" xmlns:wpg="http://schemas.microsoft.com/office/word/2010/wordprocessingGroup" xmlns:wpi="http://schemas.microsoft.com/office/word/2010/wordprocessingInk" xmlns:wne="http://schemas.microsoft.com/office/word/2006/wordml" xmlns:wps="http://schemas.microsoft.com/office/word/2010/wordprocessingShape" mc:Ignorable="w14 w15 w16se wp14">
   <w15:person w15:author="才田 聡子">
     <w15:presenceInfo w15:providerId="Windows Live" w15:userId="03c0690e-b020-4ab9-9138-eed1e175abc4"/>
   </w15:person>
@@ -1316,7 +1692,7 @@
 </file>
 
 <file path=word/styles.xml><?xml version="1.0" encoding="utf-8"?>
-<w:styles xmlns:mc="http://schemas.openxmlformats.org/markup-compatibility/2006" xmlns:r="http://schemas.openxmlformats.org/officeDocument/2006/relationships" xmlns:w="http://schemas.openxmlformats.org/wordprocessingml/2006/main" xmlns:w14="http://schemas.microsoft.com/office/word/2010/wordml" xmlns:w15="http://schemas.microsoft.com/office/word/2012/wordml" xmlns:w16cid="http://schemas.microsoft.com/office/word/2016/wordml/cid" xmlns:w16se="http://schemas.microsoft.com/office/word/2015/wordml/symex" mc:Ignorable="w14 w15 w16se w16cid">
+<w:styles xmlns:mc="http://schemas.openxmlformats.org/markup-compatibility/2006" xmlns:r="http://schemas.openxmlformats.org/officeDocument/2006/relationships" xmlns:w="http://schemas.openxmlformats.org/wordprocessingml/2006/main" xmlns:w14="http://schemas.microsoft.com/office/word/2010/wordml" xmlns:w15="http://schemas.microsoft.com/office/word/2012/wordml" xmlns:w16se="http://schemas.microsoft.com/office/word/2015/wordml/symex" mc:Ignorable="w14 w15 w16se">
   <w:docDefaults>
     <w:rPrDefault>
       <w:rPr>
@@ -1326,7 +1702,7 @@
     </w:rPrDefault>
     <w:pPrDefault/>
   </w:docDefaults>
-  <w:latentStyles w:defLockedState="0" w:defUIPriority="99" w:defSemiHidden="0" w:defUnhideWhenUsed="0" w:defQFormat="0" w:count="375">
+  <w:latentStyles w:defLockedState="0" w:defUIPriority="99" w:defSemiHidden="0" w:defUnhideWhenUsed="0" w:defQFormat="0" w:count="371">
     <w:lsdException w:name="Normal" w:uiPriority="0" w:qFormat="1"/>
     <w:lsdException w:name="heading 1" w:uiPriority="9" w:qFormat="1"/>
     <w:lsdException w:name="heading 2" w:semiHidden="1" w:uiPriority="9" w:unhideWhenUsed="1" w:qFormat="1"/>
@@ -1432,6 +1808,7 @@
     <w:lsdException w:name="HTML Sample" w:semiHidden="1" w:unhideWhenUsed="1"/>
     <w:lsdException w:name="HTML Typewriter" w:semiHidden="1" w:unhideWhenUsed="1"/>
     <w:lsdException w:name="HTML Variable" w:semiHidden="1" w:unhideWhenUsed="1"/>
+    <w:lsdException w:name="Normal Table" w:semiHidden="1" w:unhideWhenUsed="1"/>
     <w:lsdException w:name="annotation subject" w:semiHidden="1" w:unhideWhenUsed="1"/>
     <w:lsdException w:name="No List" w:semiHidden="1" w:unhideWhenUsed="1"/>
     <w:lsdException w:name="Outline List 1" w:semiHidden="1" w:unhideWhenUsed="1"/>
@@ -1475,8 +1852,10 @@
     <w:lsdException w:name="Table Elegant" w:semiHidden="1" w:unhideWhenUsed="1"/>
     <w:lsdException w:name="Table Professional" w:semiHidden="1" w:unhideWhenUsed="1"/>
     <w:lsdException w:name="Table Subtle 1" w:semiHidden="1" w:unhideWhenUsed="1"/>
+    <w:lsdException w:name="Table Subtle 2" w:semiHidden="1" w:unhideWhenUsed="1"/>
     <w:lsdException w:name="Table Web 1" w:semiHidden="1" w:unhideWhenUsed="1"/>
     <w:lsdException w:name="Table Web 2" w:semiHidden="1" w:unhideWhenUsed="1"/>
+    <w:lsdException w:name="Table Web 3" w:semiHidden="1" w:unhideWhenUsed="1"/>
     <w:lsdException w:name="Balloon Text" w:semiHidden="1" w:unhideWhenUsed="1"/>
     <w:lsdException w:name="Table Grid" w:uiPriority="39"/>
     <w:lsdException w:name="Table Theme" w:semiHidden="1" w:unhideWhenUsed="1"/>
@@ -1695,10 +2074,6 @@
     <w:lsdException w:name="List Table 5 Dark Accent 6" w:uiPriority="48"/>
     <w:lsdException w:name="List Table 6 Colorful Accent 6" w:uiPriority="49"/>
     <w:lsdException w:name="List Table 7 Colorful Accent 6" w:uiPriority="50"/>
-    <w:lsdException w:name="Mention" w:semiHidden="1" w:unhideWhenUsed="1"/>
-    <w:lsdException w:name="Smart Hyperlink" w:semiHidden="1" w:unhideWhenUsed="1"/>
-    <w:lsdException w:name="Hashtag" w:semiHidden="1" w:unhideWhenUsed="1"/>
-    <w:lsdException w:name="Unresolved Mention" w:semiHidden="1" w:unhideWhenUsed="1"/>
   </w:latentStyles>
   <w:style w:type="paragraph" w:default="1" w:styleId="a">
     <w:name w:val="Normal"/>
@@ -1716,6 +2091,7 @@
   <w:style w:type="character" w:default="1" w:styleId="a0">
     <w:name w:val="Default Paragraph Font"/>
     <w:uiPriority w:val="1"/>
+    <w:semiHidden/>
     <w:unhideWhenUsed/>
   </w:style>
   <w:style w:type="table" w:default="1" w:styleId="a1">
@@ -1850,7 +2226,7 @@
       <w:u w:val="single"/>
     </w:rPr>
   </w:style>
-  <w:style w:type="character" w:styleId="ac">
+  <w:style w:type="character" w:customStyle="1" w:styleId="UnresolvedMention">
     <w:name w:val="Unresolved Mention"/>
     <w:basedOn w:val="a0"/>
     <w:uiPriority w:val="99"/>
@@ -1861,6 +2237,16 @@
       <w:color w:val="808080"/>
       <w:shd w:val="clear" w:color="auto" w:fill="E6E6E6"/>
     </w:rPr>
+  </w:style>
+  <w:style w:type="paragraph" w:styleId="ac">
+    <w:name w:val="List Paragraph"/>
+    <w:basedOn w:val="a"/>
+    <w:uiPriority w:val="72"/>
+    <w:qFormat/>
+    <w:rsid w:val="00B16A61"/>
+    <w:pPr>
+      <w:ind w:leftChars="400" w:left="840"/>
+    </w:pPr>
   </w:style>
 </w:styles>
 </file>

</xml_diff>

<commit_message>
Add 2nd Abstract in Japanese (by Murata)
</commit_message>
<xml_diff>
--- a/EnglishAbstract/Abstract_Murata.docx
+++ b/EnglishAbstract/Abstract_Murata.docx
@@ -264,7 +264,14 @@
           <w:rFonts w:ascii="Times New Roman" w:hAnsi="Times New Roman" w:hint="eastAsia"/>
           <w:sz w:val="20"/>
         </w:rPr>
-        <w:t>検証した結果から、部屋内における通信精度及び通信可能範囲の向上について取り組むべき課題を明確にする。</w:t>
+        <w:t>検証結果から、通信精度の向上及び通信可能範囲の拡大のため</w:t>
+      </w:r>
+      <w:r>
+        <w:rPr>
+          <w:rFonts w:ascii="Times New Roman" w:hAnsi="Times New Roman" w:hint="eastAsia"/>
+          <w:sz w:val="20"/>
+        </w:rPr>
+        <w:t>取り組むべき課題を明確にする。</w:t>
       </w:r>
     </w:p>
     <w:p>
@@ -279,7 +286,14 @@
           <w:rFonts w:ascii="Times New Roman" w:hAnsi="Times New Roman" w:hint="eastAsia"/>
           <w:sz w:val="20"/>
         </w:rPr>
-        <w:t>装置の受信性能の検証に、</w:t>
+        <w:t>受信性能について</w:t>
+      </w:r>
+      <w:r>
+        <w:rPr>
+          <w:rFonts w:ascii="Times New Roman" w:hAnsi="Times New Roman" w:hint="eastAsia"/>
+          <w:sz w:val="20"/>
+        </w:rPr>
+        <w:t>、</w:t>
       </w:r>
       <w:r>
         <w:rPr>
@@ -308,14 +322,21 @@
           <w:rFonts w:ascii="Times New Roman" w:hAnsi="Times New Roman" w:hint="eastAsia"/>
           <w:sz w:val="20"/>
         </w:rPr>
-        <w:t>その</w:t>
-      </w:r>
-      <w:r>
-        <w:rPr>
-          <w:rFonts w:ascii="Times New Roman" w:hAnsi="Times New Roman" w:hint="eastAsia"/>
-          <w:sz w:val="20"/>
-        </w:rPr>
-        <w:t>結果、</w:t>
+        <w:t>評価の結果</w:t>
+      </w:r>
+      <w:r>
+        <w:rPr>
+          <w:rFonts w:ascii="Times New Roman" w:hAnsi="Times New Roman" w:hint="eastAsia"/>
+          <w:sz w:val="20"/>
+        </w:rPr>
+        <w:t>、</w:t>
+      </w:r>
+      <w:r>
+        <w:rPr>
+          <w:rFonts w:ascii="Times New Roman" w:hAnsi="Times New Roman" w:hint="eastAsia"/>
+          <w:sz w:val="20"/>
+        </w:rPr>
+        <w:t>製作した装置について</w:t>
       </w:r>
       <w:r>
         <w:rPr>
@@ -405,7 +426,7 @@
     <w:p>
       <w:pPr>
         <w:rPr>
-          <w:rFonts w:ascii="Times New Roman" w:hAnsi="Times New Roman" w:hint="eastAsia"/>
+          <w:rFonts w:ascii="Times New Roman" w:hAnsi="Times New Roman"/>
           <w:sz w:val="20"/>
         </w:rPr>
       </w:pPr>
@@ -447,35 +468,47 @@
         </w:numPr>
         <w:ind w:leftChars="0"/>
         <w:rPr>
-          <w:rFonts w:ascii="Times New Roman" w:hAnsi="Times New Roman" w:hint="eastAsia"/>
-          <w:sz w:val="20"/>
-        </w:rPr>
-      </w:pPr>
-      <w:r>
-        <w:rPr>
-          <w:rFonts w:ascii="Times New Roman" w:hAnsi="Times New Roman" w:hint="eastAsia"/>
-          <w:sz w:val="20"/>
-        </w:rPr>
-        <w:t>装置の各素子をより高速動作可能なものに変更する。</w:t>
-      </w:r>
-    </w:p>
-    <w:p>
-      <w:pPr>
-        <w:rPr>
-          <w:rFonts w:ascii="Times New Roman" w:eastAsia="ＭＳ ゴシック" w:hAnsi="Times New Roman"/>
-          <w:sz w:val="20"/>
-        </w:rPr>
-      </w:pPr>
-    </w:p>
-    <w:p>
-      <w:pPr>
-        <w:rPr>
-          <w:rFonts w:ascii="Times New Roman" w:eastAsia="ＭＳ ゴシック" w:hAnsi="Times New Roman" w:hint="eastAsia"/>
-          <w:sz w:val="20"/>
-        </w:rPr>
-      </w:pPr>
-      <w:bookmarkStart w:id="0" w:name="_GoBack"/>
-      <w:bookmarkEnd w:id="0"/>
+          <w:rFonts w:ascii="Times New Roman" w:hAnsi="Times New Roman"/>
+          <w:sz w:val="20"/>
+        </w:rPr>
+      </w:pPr>
+      <w:r>
+        <w:rPr>
+          <w:rFonts w:ascii="Times New Roman" w:hAnsi="Times New Roman" w:hint="eastAsia"/>
+          <w:sz w:val="20"/>
+        </w:rPr>
+        <w:t>より高速動作可能な</w:t>
+      </w:r>
+      <w:r>
+        <w:rPr>
+          <w:rFonts w:ascii="Times New Roman" w:hAnsi="Times New Roman" w:hint="eastAsia"/>
+          <w:sz w:val="20"/>
+        </w:rPr>
+        <w:t>素子を用い、転送速度を向上させる</w:t>
+      </w:r>
+      <w:r>
+        <w:rPr>
+          <w:rFonts w:ascii="Times New Roman" w:hAnsi="Times New Roman" w:hint="eastAsia"/>
+          <w:sz w:val="20"/>
+        </w:rPr>
+        <w:t>。</w:t>
+      </w:r>
+    </w:p>
+    <w:p>
+      <w:pPr>
+        <w:rPr>
+          <w:rFonts w:ascii="Times New Roman" w:eastAsia="ＭＳ ゴシック" w:hAnsi="Times New Roman"/>
+          <w:sz w:val="20"/>
+        </w:rPr>
+      </w:pPr>
+    </w:p>
+    <w:p>
+      <w:pPr>
+        <w:rPr>
+          <w:rFonts w:ascii="Times New Roman" w:eastAsia="ＭＳ ゴシック" w:hAnsi="Times New Roman"/>
+          <w:sz w:val="20"/>
+        </w:rPr>
+      </w:pPr>
     </w:p>
     <w:p>
       <w:pPr>
@@ -486,7 +519,7 @@
           <w:sz w:val="20"/>
         </w:rPr>
       </w:pPr>
-      <w:commentRangeStart w:id="1"/>
+      <w:commentRangeStart w:id="0"/>
       <w:r>
         <w:rPr>
           <w:rFonts w:ascii="Times New Roman" w:eastAsia="ＭＳ ゴシック" w:hAnsi="Times New Roman"/>
@@ -496,12 +529,12 @@
         </w:rPr>
         <w:t xml:space="preserve">In recent years, </w:t>
       </w:r>
-      <w:commentRangeEnd w:id="1"/>
+      <w:commentRangeEnd w:id="0"/>
       <w:r>
         <w:rPr>
           <w:rStyle w:val="a4"/>
         </w:rPr>
-        <w:commentReference w:id="1"/>
+        <w:commentReference w:id="0"/>
       </w:r>
     </w:p>
     <w:p>
@@ -668,6 +701,134 @@
           <w:sz w:val="20"/>
         </w:rPr>
       </w:pPr>
+    </w:p>
+    <w:p>
+      <w:pPr>
+        <w:rPr>
+          <w:rFonts w:ascii="Times New Roman" w:eastAsia="ＭＳ ゴシック" w:hAnsi="Times New Roman"/>
+          <w:sz w:val="20"/>
+        </w:rPr>
+      </w:pPr>
+      <w:commentRangeStart w:id="1"/>
+      <w:r>
+        <w:rPr>
+          <w:rFonts w:ascii="Times New Roman" w:eastAsia="ＭＳ ゴシック" w:hAnsi="Times New Roman" w:hint="eastAsia"/>
+          <w:sz w:val="20"/>
+        </w:rPr>
+        <w:t>In the</w:t>
+      </w:r>
+      <w:commentRangeEnd w:id="1"/>
+      <w:r>
+        <w:rPr>
+          <w:rStyle w:val="a4"/>
+        </w:rPr>
+        <w:commentReference w:id="1"/>
+      </w:r>
+      <w:r>
+        <w:rPr>
+          <w:rFonts w:ascii="Times New Roman" w:eastAsia="ＭＳ ゴシック" w:hAnsi="Times New Roman" w:hint="eastAsia"/>
+          <w:sz w:val="20"/>
+        </w:rPr>
+        <w:t xml:space="preserve"> conventional development research related to the VLC, </w:t>
+      </w:r>
+      <w:r>
+        <w:rPr>
+          <w:rFonts w:ascii="Times New Roman" w:eastAsia="ＭＳ ゴシック" w:hAnsi="Times New Roman"/>
+          <w:sz w:val="20"/>
+        </w:rPr>
+        <w:t>Direct light is mainly used.</w:t>
+      </w:r>
+    </w:p>
+    <w:p>
+      <w:pPr>
+        <w:rPr>
+          <w:rFonts w:ascii="Times New Roman" w:eastAsia="ＭＳ ゴシック" w:hAnsi="Times New Roman"/>
+          <w:sz w:val="20"/>
+        </w:rPr>
+      </w:pPr>
+      <w:r>
+        <w:rPr>
+          <w:rFonts w:ascii="Times New Roman" w:eastAsia="ＭＳ ゴシック" w:hAnsi="Times New Roman" w:hint="eastAsia"/>
+          <w:sz w:val="20"/>
+        </w:rPr>
+        <w:t>Therefore, there was a place where communication wa</w:t>
+      </w:r>
+      <w:r>
+        <w:rPr>
+          <w:rFonts w:ascii="Times New Roman" w:eastAsia="ＭＳ ゴシック" w:hAnsi="Times New Roman"/>
+          <w:sz w:val="20"/>
+        </w:rPr>
+        <w:t>s</w:t>
+      </w:r>
+      <w:r>
+        <w:rPr>
+          <w:rFonts w:ascii="Times New Roman" w:eastAsia="ＭＳ ゴシック" w:hAnsi="Times New Roman" w:hint="eastAsia"/>
+          <w:sz w:val="20"/>
+        </w:rPr>
+        <w:t xml:space="preserve"> no</w:t>
+      </w:r>
+      <w:r>
+        <w:rPr>
+          <w:rFonts w:ascii="Times New Roman" w:eastAsia="ＭＳ ゴシック" w:hAnsi="Times New Roman"/>
+          <w:sz w:val="20"/>
+        </w:rPr>
+        <w:t>t</w:t>
+      </w:r>
+      <w:r>
+        <w:rPr>
+          <w:rFonts w:ascii="Times New Roman" w:eastAsia="ＭＳ ゴシック" w:hAnsi="Times New Roman" w:hint="eastAsia"/>
+          <w:sz w:val="20"/>
+        </w:rPr>
+        <w:t xml:space="preserve"> possible even in the same room. </w:t>
+      </w:r>
+    </w:p>
+    <w:p>
+      <w:pPr>
+        <w:rPr>
+          <w:rFonts w:ascii="Times New Roman" w:eastAsia="ＭＳ ゴシック" w:hAnsi="Times New Roman"/>
+          <w:sz w:val="20"/>
+        </w:rPr>
+      </w:pPr>
+      <w:bookmarkStart w:id="2" w:name="_GoBack"/>
+      <w:bookmarkEnd w:id="2"/>
+    </w:p>
+    <w:p>
+      <w:pPr>
+        <w:rPr>
+          <w:rFonts w:ascii="Times New Roman" w:eastAsia="ＭＳ ゴシック" w:hAnsi="Times New Roman"/>
+          <w:sz w:val="20"/>
+        </w:rPr>
+      </w:pPr>
+    </w:p>
+    <w:p>
+      <w:pPr>
+        <w:rPr>
+          <w:rFonts w:ascii="Times New Roman" w:eastAsia="ＭＳ ゴシック" w:hAnsi="Times New Roman"/>
+          <w:sz w:val="20"/>
+        </w:rPr>
+      </w:pPr>
+      <w:r>
+        <w:rPr>
+          <w:rFonts w:ascii="Times New Roman" w:eastAsia="ＭＳ ゴシック" w:hAnsi="Times New Roman" w:hint="eastAsia"/>
+          <w:sz w:val="20"/>
+        </w:rPr>
+        <w:t>-</w:t>
+      </w:r>
+      <w:r>
+        <w:rPr>
+          <w:rFonts w:ascii="Times New Roman" w:eastAsia="ＭＳ ゴシック" w:hAnsi="Times New Roman"/>
+          <w:sz w:val="20"/>
+        </w:rPr>
+        <w:t>------</w:t>
+      </w:r>
+    </w:p>
+    <w:p>
+      <w:pPr>
+        <w:rPr>
+          <w:rFonts w:ascii="Times New Roman" w:eastAsia="ＭＳ ゴシック" w:hAnsi="Times New Roman"/>
+          <w:sz w:val="20"/>
+        </w:rPr>
+      </w:pPr>
       <w:r>
         <w:rPr>
           <w:rFonts w:ascii="Times New Roman" w:eastAsia="ＭＳ ゴシック" w:hAnsi="Times New Roman"/>
@@ -722,17 +883,29 @@
           <w:rFonts w:ascii="Times New Roman" w:eastAsia="ＭＳ ゴシック" w:hAnsi="Times New Roman"/>
           <w:sz w:val="20"/>
         </w:rPr>
+        <w:t xml:space="preserve"> can not </w:t>
+      </w:r>
+      <w:r>
+        <w:rPr>
+          <w:rFonts w:ascii="Times New Roman" w:eastAsia="ＭＳ ゴシック" w:hAnsi="Times New Roman"/>
+          <w:sz w:val="20"/>
+        </w:rPr>
+        <w:t>communication</w:t>
+      </w:r>
+      <w:r>
+        <w:rPr>
+          <w:rFonts w:ascii="Times New Roman" w:eastAsia="ＭＳ ゴシック" w:hAnsi="Times New Roman"/>
+          <w:sz w:val="20"/>
+        </w:rPr>
         <w:t xml:space="preserve"> </w:t>
       </w:r>
-      <w:proofErr w:type="spellStart"/>
-      <w:r>
-        <w:rPr>
-          <w:rFonts w:ascii="Times New Roman" w:eastAsia="ＭＳ ゴシック" w:hAnsi="Times New Roman"/>
-          <w:sz w:val="20"/>
-        </w:rPr>
-        <w:t>can not</w:t>
-      </w:r>
-      <w:proofErr w:type="spellEnd"/>
+      <w:r>
+        <w:rPr>
+          <w:rFonts w:ascii="Times New Roman" w:eastAsia="ＭＳ ゴシック" w:hAnsi="Times New Roman"/>
+          <w:sz w:val="20"/>
+        </w:rPr>
+        <w:t>even in the same room because it was communicating</w:t>
+      </w:r>
       <w:r>
         <w:rPr>
           <w:rFonts w:ascii="Times New Roman" w:eastAsia="ＭＳ ゴシック" w:hAnsi="Times New Roman"/>
@@ -745,34 +918,6 @@
           <w:rFonts w:ascii="Times New Roman" w:eastAsia="ＭＳ ゴシック" w:hAnsi="Times New Roman"/>
           <w:sz w:val="20"/>
         </w:rPr>
-        <w:t>communication</w:t>
-      </w:r>
-      <w:r>
-        <w:rPr>
-          <w:rFonts w:ascii="Times New Roman" w:eastAsia="ＭＳ ゴシック" w:hAnsi="Times New Roman"/>
-          <w:sz w:val="20"/>
-        </w:rPr>
-        <w:t xml:space="preserve"> </w:t>
-      </w:r>
-      <w:r>
-        <w:rPr>
-          <w:rFonts w:ascii="Times New Roman" w:eastAsia="ＭＳ ゴシック" w:hAnsi="Times New Roman"/>
-          <w:sz w:val="20"/>
-        </w:rPr>
-        <w:t>even in the same room because it was communicating</w:t>
-      </w:r>
-      <w:r>
-        <w:rPr>
-          <w:rFonts w:ascii="Times New Roman" w:eastAsia="ＭＳ ゴシック" w:hAnsi="Times New Roman"/>
-          <w:sz w:val="20"/>
-        </w:rPr>
-        <w:t xml:space="preserve"> </w:t>
-      </w:r>
-      <w:r>
-        <w:rPr>
-          <w:rFonts w:ascii="Times New Roman" w:eastAsia="ＭＳ ゴシック" w:hAnsi="Times New Roman"/>
-          <w:sz w:val="20"/>
-        </w:rPr>
         <w:t>using direct light.</w:t>
       </w:r>
     </w:p>
@@ -802,7 +947,15 @@
           <w:rFonts w:ascii="Times New Roman" w:eastAsia="ＭＳ ゴシック" w:hAnsi="Times New Roman"/>
           <w:sz w:val="20"/>
         </w:rPr>
-        <w:t xml:space="preserve"> room by fabricating a dedicated device and verifying the performance of communication using reflected light from the wall.</w:t>
+        <w:t xml:space="preserve"> room by fabricating </w:t>
+      </w:r>
+      <w:r>
+        <w:rPr>
+          <w:rFonts w:ascii="Times New Roman" w:eastAsia="ＭＳ ゴシック" w:hAnsi="Times New Roman"/>
+          <w:sz w:val="20"/>
+        </w:rPr>
+        <w:lastRenderedPageBreak/>
+        <w:t>a dedicated device and verifying the performance of communication using reflected light from the wall.</w:t>
       </w:r>
     </w:p>
     <w:p>
@@ -842,7 +995,6 @@
         </w:rPr>
         <w:t>キーワード：可視光通信、反射光、機密性、</w:t>
       </w:r>
-      <w:proofErr w:type="spellStart"/>
       <w:r>
         <w:rPr>
           <w:rFonts w:ascii="Times New Roman" w:hAnsi="Times New Roman" w:hint="eastAsia"/>
@@ -850,7 +1002,6 @@
         </w:rPr>
         <w:t>IoT</w:t>
       </w:r>
-      <w:proofErr w:type="spellEnd"/>
       <w:r>
         <w:rPr>
           <w:rFonts w:ascii="Times New Roman" w:hAnsi="Times New Roman" w:hint="eastAsia"/>
@@ -919,27 +1070,7 @@
           <w:i/>
           <w:sz w:val="20"/>
         </w:rPr>
-        <w:t xml:space="preserve">, Reflected Light, Confidentiality, </w:t>
-      </w:r>
-      <w:proofErr w:type="spellStart"/>
-      <w:r>
-        <w:rPr>
-          <w:rFonts w:ascii="Times New Roman" w:eastAsia="ＭＳ ゴシック" w:hAnsi="Times New Roman" w:cs="Arial"/>
-          <w:bCs/>
-          <w:i/>
-          <w:sz w:val="20"/>
-        </w:rPr>
-        <w:t>IoT</w:t>
-      </w:r>
-      <w:proofErr w:type="spellEnd"/>
-      <w:r>
-        <w:rPr>
-          <w:rFonts w:ascii="Times New Roman" w:eastAsia="ＭＳ ゴシック" w:hAnsi="Times New Roman" w:cs="Arial"/>
-          <w:bCs/>
-          <w:i/>
-          <w:sz w:val="20"/>
-        </w:rPr>
-        <w:t>, FPGA</w:t>
+        <w:t>, Reflected Light, Confidentiality, IoT, FPGA</w:t>
       </w:r>
     </w:p>
     <w:sectPr>
@@ -954,7 +1085,7 @@
 
 <file path=word/comments.xml><?xml version="1.0" encoding="utf-8"?>
 <w:comments xmlns:wpc="http://schemas.microsoft.com/office/word/2010/wordprocessingCanvas" xmlns:cx="http://schemas.microsoft.com/office/drawing/2014/chartex" xmlns:cx1="http://schemas.microsoft.com/office/drawing/2015/9/8/chartex" xmlns:mc="http://schemas.openxmlformats.org/markup-compatibility/2006" xmlns:o="urn:schemas-microsoft-com:office:office" xmlns:r="http://schemas.openxmlformats.org/officeDocument/2006/relationships" xmlns:m="http://schemas.openxmlformats.org/officeDocument/2006/math" xmlns:v="urn:schemas-microsoft-com:vml" xmlns:wp14="http://schemas.microsoft.com/office/word/2010/wordprocessingDrawing" xmlns:wp="http://schemas.openxmlformats.org/drawingml/2006/wordprocessingDrawing" xmlns:w10="urn:schemas-microsoft-com:office:word" xmlns:w="http://schemas.openxmlformats.org/wordprocessingml/2006/main" xmlns:w14="http://schemas.microsoft.com/office/word/2010/wordml" xmlns:w15="http://schemas.microsoft.com/office/word/2012/wordml" xmlns:w16se="http://schemas.microsoft.com/office/word/2015/wordml/symex" xmlns:wpg="http://schemas.microsoft.com/office/word/2010/wordprocessingGroup" xmlns:wpi="http://schemas.microsoft.com/office/word/2010/wordprocessingInk" xmlns:wne="http://schemas.microsoft.com/office/word/2006/wordml" xmlns:wps="http://schemas.microsoft.com/office/word/2010/wordprocessingShape" mc:Ignorable="w14 w15 w16se wp14">
-  <w:comment w:id="1" w:author="才田 聡子" w:date="2018-02-02T16:47:00Z" w:initials="才田">
+  <w:comment w:id="0" w:author="才田 聡子" w:date="2018-02-02T16:47:00Z" w:initials="才田">
     <w:p>
       <w:pPr>
         <w:pStyle w:val="a5"/>
@@ -997,6 +1128,25 @@
           <w:rFonts w:hint="eastAsia"/>
         </w:rPr>
         <w:t>必要ない。</w:t>
+      </w:r>
+    </w:p>
+  </w:comment>
+  <w:comment w:id="1" w:author="MurataTakuma" w:date="2018-02-07T11:31:00Z" w:initials="m">
+    <w:p>
+      <w:pPr>
+        <w:pStyle w:val="a5"/>
+      </w:pPr>
+      <w:r>
+        <w:rPr>
+          <w:rStyle w:val="a4"/>
+        </w:rPr>
+        <w:annotationRef/>
+      </w:r>
+      <w:r>
+        <w:rPr>
+          <w:rFonts w:hint="eastAsia"/>
+        </w:rPr>
+        <w:t>新しく追加した英文</w:t>
       </w:r>
     </w:p>
   </w:comment>
@@ -1006,6 +1156,7 @@
 <file path=word/commentsExtended.xml><?xml version="1.0" encoding="utf-8"?>
 <w15:commentsEx xmlns:wpc="http://schemas.microsoft.com/office/word/2010/wordprocessingCanvas" xmlns:cx="http://schemas.microsoft.com/office/drawing/2014/chartex" xmlns:cx1="http://schemas.microsoft.com/office/drawing/2015/9/8/chartex" xmlns:mc="http://schemas.openxmlformats.org/markup-compatibility/2006" xmlns:o="urn:schemas-microsoft-com:office:office" xmlns:r="http://schemas.openxmlformats.org/officeDocument/2006/relationships" xmlns:m="http://schemas.openxmlformats.org/officeDocument/2006/math" xmlns:v="urn:schemas-microsoft-com:vml" xmlns:wp14="http://schemas.microsoft.com/office/word/2010/wordprocessingDrawing" xmlns:wp="http://schemas.openxmlformats.org/drawingml/2006/wordprocessingDrawing" xmlns:w10="urn:schemas-microsoft-com:office:word" xmlns:w="http://schemas.openxmlformats.org/wordprocessingml/2006/main" xmlns:w14="http://schemas.microsoft.com/office/word/2010/wordml" xmlns:w15="http://schemas.microsoft.com/office/word/2012/wordml" xmlns:w16se="http://schemas.microsoft.com/office/word/2015/wordml/symex" xmlns:wpg="http://schemas.microsoft.com/office/word/2010/wordprocessingGroup" xmlns:wpi="http://schemas.microsoft.com/office/word/2010/wordprocessingInk" xmlns:wne="http://schemas.microsoft.com/office/word/2006/wordml" xmlns:wps="http://schemas.microsoft.com/office/word/2010/wordprocessingShape" mc:Ignorable="w14 w15 w16se wp14">
   <w15:commentEx w15:paraId="4CC2B04F" w15:done="0"/>
+  <w15:commentEx w15:paraId="29226FB9" w15:done="0"/>
 </w15:commentsEx>
 </file>
 
@@ -1013,6 +1164,44 @@
 <w16cid:commentsIds xmlns:wpc="http://schemas.microsoft.com/office/word/2010/wordprocessingCanvas" xmlns:cx="http://schemas.microsoft.com/office/drawing/2014/chartex" xmlns:cx1="http://schemas.microsoft.com/office/drawing/2015/9/8/chartex" xmlns:cx2="http://schemas.microsoft.com/office/drawing/2015/10/21/chartex" xmlns:cx3="http://schemas.microsoft.com/office/drawing/2016/5/9/chartex" xmlns:cx4="http://schemas.microsoft.com/office/drawing/2016/5/10/chartex" xmlns:cx5="http://schemas.microsoft.com/office/drawing/2016/5/11/chartex" xmlns:cx6="http://schemas.microsoft.com/office/drawing/2016/5/12/chartex" xmlns:cx7="http://schemas.microsoft.com/office/drawing/2016/5/13/chartex" xmlns:cx8="http://schemas.microsoft.com/office/drawing/2016/5/14/chartex" xmlns:mc="http://schemas.openxmlformats.org/markup-compatibility/2006" xmlns:aink="http://schemas.microsoft.com/office/drawing/2016/ink" xmlns:am3d="http://schemas.microsoft.com/office/drawing/2017/model3d" xmlns:o="urn:schemas-microsoft-com:office:office" xmlns:r="http://schemas.openxmlformats.org/officeDocument/2006/relationships" xmlns:m="http://schemas.openxmlformats.org/officeDocument/2006/math" xmlns:v="urn:schemas-microsoft-com:vml" xmlns:wp14="http://schemas.microsoft.com/office/word/2010/wordprocessingDrawing" xmlns:wp="http://schemas.openxmlformats.org/drawingml/2006/wordprocessingDrawing" xmlns:w10="urn:schemas-microsoft-com:office:word" xmlns:w="http://schemas.openxmlformats.org/wordprocessingml/2006/main" xmlns:w14="http://schemas.microsoft.com/office/word/2010/wordml" xmlns:w15="http://schemas.microsoft.com/office/word/2012/wordml" xmlns:w16cid="http://schemas.microsoft.com/office/word/2016/wordml/cid" xmlns:w16se="http://schemas.microsoft.com/office/word/2015/wordml/symex" xmlns:wpg="http://schemas.microsoft.com/office/word/2010/wordprocessingGroup" xmlns:wpi="http://schemas.microsoft.com/office/word/2010/wordprocessingInk" xmlns:wne="http://schemas.microsoft.com/office/word/2006/wordml" xmlns:wps="http://schemas.microsoft.com/office/word/2010/wordprocessingShape" mc:Ignorable="w14 w15 w16se w16cid wp14">
   <w16cid:commentId w16cid:paraId="4CC2B04F" w16cid:durableId="1E1F14B9"/>
 </w16cid:commentsIds>
+</file>
+
+<file path=word/endnotes.xml><?xml version="1.0" encoding="utf-8"?>
+<w:endnotes xmlns:wpc="http://schemas.microsoft.com/office/word/2010/wordprocessingCanvas" xmlns:cx="http://schemas.microsoft.com/office/drawing/2014/chartex" xmlns:cx1="http://schemas.microsoft.com/office/drawing/2015/9/8/chartex" xmlns:mc="http://schemas.openxmlformats.org/markup-compatibility/2006" xmlns:o="urn:schemas-microsoft-com:office:office" xmlns:r="http://schemas.openxmlformats.org/officeDocument/2006/relationships" xmlns:m="http://schemas.openxmlformats.org/officeDocument/2006/math" xmlns:v="urn:schemas-microsoft-com:vml" xmlns:wp14="http://schemas.microsoft.com/office/word/2010/wordprocessingDrawing" xmlns:wp="http://schemas.openxmlformats.org/drawingml/2006/wordprocessingDrawing" xmlns:w10="urn:schemas-microsoft-com:office:word" xmlns:w="http://schemas.openxmlformats.org/wordprocessingml/2006/main" xmlns:w14="http://schemas.microsoft.com/office/word/2010/wordml" xmlns:w15="http://schemas.microsoft.com/office/word/2012/wordml" xmlns:w16se="http://schemas.microsoft.com/office/word/2015/wordml/symex" xmlns:wpg="http://schemas.microsoft.com/office/word/2010/wordprocessingGroup" xmlns:wpi="http://schemas.microsoft.com/office/word/2010/wordprocessingInk" xmlns:wne="http://schemas.microsoft.com/office/word/2006/wordml" xmlns:wps="http://schemas.microsoft.com/office/word/2010/wordprocessingShape" mc:Ignorable="w14 w15 w16se wp14">
+  <w:endnote w:type="separator" w:id="-1">
+    <w:p>
+      <w:r>
+        <w:separator/>
+      </w:r>
+    </w:p>
+  </w:endnote>
+  <w:endnote w:type="continuationSeparator" w:id="0">
+    <w:p>
+      <w:r>
+        <w:continuationSeparator/>
+      </w:r>
+    </w:p>
+  </w:endnote>
+</w:endnotes>
+</file>
+
+<file path=word/footnotes.xml><?xml version="1.0" encoding="utf-8"?>
+<w:footnotes xmlns:wpc="http://schemas.microsoft.com/office/word/2010/wordprocessingCanvas" xmlns:cx="http://schemas.microsoft.com/office/drawing/2014/chartex" xmlns:cx1="http://schemas.microsoft.com/office/drawing/2015/9/8/chartex" xmlns:mc="http://schemas.openxmlformats.org/markup-compatibility/2006" xmlns:o="urn:schemas-microsoft-com:office:office" xmlns:r="http://schemas.openxmlformats.org/officeDocument/2006/relationships" xmlns:m="http://schemas.openxmlformats.org/officeDocument/2006/math" xmlns:v="urn:schemas-microsoft-com:vml" xmlns:wp14="http://schemas.microsoft.com/office/word/2010/wordprocessingDrawing" xmlns:wp="http://schemas.openxmlformats.org/drawingml/2006/wordprocessingDrawing" xmlns:w10="urn:schemas-microsoft-com:office:word" xmlns:w="http://schemas.openxmlformats.org/wordprocessingml/2006/main" xmlns:w14="http://schemas.microsoft.com/office/word/2010/wordml" xmlns:w15="http://schemas.microsoft.com/office/word/2012/wordml" xmlns:w16se="http://schemas.microsoft.com/office/word/2015/wordml/symex" xmlns:wpg="http://schemas.microsoft.com/office/word/2010/wordprocessingGroup" xmlns:wpi="http://schemas.microsoft.com/office/word/2010/wordprocessingInk" xmlns:wne="http://schemas.microsoft.com/office/word/2006/wordml" xmlns:wps="http://schemas.microsoft.com/office/word/2010/wordprocessingShape" mc:Ignorable="w14 w15 w16se wp14">
+  <w:footnote w:type="separator" w:id="-1">
+    <w:p>
+      <w:r>
+        <w:separator/>
+      </w:r>
+    </w:p>
+  </w:footnote>
+  <w:footnote w:type="continuationSeparator" w:id="0">
+    <w:p>
+      <w:r>
+        <w:continuationSeparator/>
+      </w:r>
+    </w:p>
+  </w:footnote>
+</w:footnotes>
 </file>
 
 <file path=word/numbering.xml><?xml version="1.0" encoding="utf-8"?>
@@ -1687,6 +1876,9 @@
 <w15:people xmlns:wpc="http://schemas.microsoft.com/office/word/2010/wordprocessingCanvas" xmlns:cx="http://schemas.microsoft.com/office/drawing/2014/chartex" xmlns:cx1="http://schemas.microsoft.com/office/drawing/2015/9/8/chartex" xmlns:mc="http://schemas.openxmlformats.org/markup-compatibility/2006" xmlns:o="urn:schemas-microsoft-com:office:office" xmlns:r="http://schemas.openxmlformats.org/officeDocument/2006/relationships" xmlns:m="http://schemas.openxmlformats.org/officeDocument/2006/math" xmlns:v="urn:schemas-microsoft-com:vml" xmlns:wp14="http://schemas.microsoft.com/office/word/2010/wordprocessingDrawing" xmlns:wp="http://schemas.openxmlformats.org/drawingml/2006/wordprocessingDrawing" xmlns:w10="urn:schemas-microsoft-com:office:word" xmlns:w="http://schemas.openxmlformats.org/wordprocessingml/2006/main" xmlns:w14="http://schemas.microsoft.com/office/word/2010/wordml" xmlns:w15="http://schemas.microsoft.com/office/word/2012/wordml" xmlns:w16se="http://schemas.microsoft.com/office/word/2015/wordml/symex" xmlns:wpg="http://schemas.microsoft.com/office/word/2010/wordprocessingGroup" xmlns:wpi="http://schemas.microsoft.com/office/word/2010/wordprocessingInk" xmlns:wne="http://schemas.microsoft.com/office/word/2006/wordml" xmlns:wps="http://schemas.microsoft.com/office/word/2010/wordprocessingShape" mc:Ignorable="w14 w15 w16se wp14">
   <w15:person w15:author="才田 聡子">
     <w15:presenceInfo w15:providerId="Windows Live" w15:userId="03c0690e-b020-4ab9-9138-eed1e175abc4"/>
+  </w15:person>
+  <w15:person w15:author="MurataTakuma">
+    <w15:presenceInfo w15:providerId="None" w15:userId="MurataTakuma"/>
   </w15:person>
 </w15:people>
 </file>
@@ -2248,6 +2440,60 @@
       <w:ind w:leftChars="400" w:left="840"/>
     </w:pPr>
   </w:style>
+  <w:style w:type="paragraph" w:styleId="ad">
+    <w:name w:val="header"/>
+    <w:basedOn w:val="a"/>
+    <w:link w:val="ae"/>
+    <w:uiPriority w:val="99"/>
+    <w:unhideWhenUsed/>
+    <w:rsid w:val="004A728F"/>
+    <w:pPr>
+      <w:tabs>
+        <w:tab w:val="center" w:pos="4252"/>
+        <w:tab w:val="right" w:pos="8504"/>
+      </w:tabs>
+      <w:snapToGrid w:val="0"/>
+    </w:pPr>
+  </w:style>
+  <w:style w:type="character" w:customStyle="1" w:styleId="ae">
+    <w:name w:val="ヘッダー (文字)"/>
+    <w:basedOn w:val="a0"/>
+    <w:link w:val="ad"/>
+    <w:uiPriority w:val="99"/>
+    <w:rsid w:val="004A728F"/>
+    <w:rPr>
+      <w:kern w:val="2"/>
+      <w:sz w:val="24"/>
+      <w:szCs w:val="24"/>
+    </w:rPr>
+  </w:style>
+  <w:style w:type="paragraph" w:styleId="af">
+    <w:name w:val="footer"/>
+    <w:basedOn w:val="a"/>
+    <w:link w:val="af0"/>
+    <w:uiPriority w:val="99"/>
+    <w:unhideWhenUsed/>
+    <w:rsid w:val="004A728F"/>
+    <w:pPr>
+      <w:tabs>
+        <w:tab w:val="center" w:pos="4252"/>
+        <w:tab w:val="right" w:pos="8504"/>
+      </w:tabs>
+      <w:snapToGrid w:val="0"/>
+    </w:pPr>
+  </w:style>
+  <w:style w:type="character" w:customStyle="1" w:styleId="af0">
+    <w:name w:val="フッター (文字)"/>
+    <w:basedOn w:val="a0"/>
+    <w:link w:val="af"/>
+    <w:uiPriority w:val="99"/>
+    <w:rsid w:val="004A728F"/>
+    <w:rPr>
+      <w:kern w:val="2"/>
+      <w:sz w:val="24"/>
+      <w:szCs w:val="24"/>
+    </w:rPr>
+  </w:style>
 </w:styles>
 </file>
 

</xml_diff>

<commit_message>
Modified english abstract of Murata's final draft (by Saita)
</commit_message>
<xml_diff>
--- a/EnglishAbstract/Abstract_Murata.docx
+++ b/EnglishAbstract/Abstract_Murata.docx
@@ -1,6 +1,6 @@
 
 <file path=word/document.xml><?xml version="1.0" encoding="utf-8"?>
-<w:document xmlns:wpc="http://schemas.microsoft.com/office/word/2010/wordprocessingCanvas" xmlns:cx="http://schemas.microsoft.com/office/drawing/2014/chartex" xmlns:cx1="http://schemas.microsoft.com/office/drawing/2015/9/8/chartex" xmlns:mc="http://schemas.openxmlformats.org/markup-compatibility/2006" xmlns:o="urn:schemas-microsoft-com:office:office" xmlns:r="http://schemas.openxmlformats.org/officeDocument/2006/relationships" xmlns:m="http://schemas.openxmlformats.org/officeDocument/2006/math" xmlns:v="urn:schemas-microsoft-com:vml" xmlns:wp14="http://schemas.microsoft.com/office/word/2010/wordprocessingDrawing" xmlns:wp="http://schemas.openxmlformats.org/drawingml/2006/wordprocessingDrawing" xmlns:w10="urn:schemas-microsoft-com:office:word" xmlns:w="http://schemas.openxmlformats.org/wordprocessingml/2006/main" xmlns:w14="http://schemas.microsoft.com/office/word/2010/wordml" xmlns:w15="http://schemas.microsoft.com/office/word/2012/wordml" xmlns:w16se="http://schemas.microsoft.com/office/word/2015/wordml/symex" xmlns:wpg="http://schemas.microsoft.com/office/word/2010/wordprocessingGroup" xmlns:wpi="http://schemas.microsoft.com/office/word/2010/wordprocessingInk" xmlns:wne="http://schemas.microsoft.com/office/word/2006/wordml" xmlns:wps="http://schemas.microsoft.com/office/word/2010/wordprocessingShape" mc:Ignorable="w14 w15 w16se wp14">
+<w:document xmlns:wpc="http://schemas.microsoft.com/office/word/2010/wordprocessingCanvas" xmlns:cx="http://schemas.microsoft.com/office/drawing/2014/chartex" xmlns:cx1="http://schemas.microsoft.com/office/drawing/2015/9/8/chartex" xmlns:cx2="http://schemas.microsoft.com/office/drawing/2015/10/21/chartex" xmlns:cx3="http://schemas.microsoft.com/office/drawing/2016/5/9/chartex" xmlns:cx4="http://schemas.microsoft.com/office/drawing/2016/5/10/chartex" xmlns:cx5="http://schemas.microsoft.com/office/drawing/2016/5/11/chartex" xmlns:cx6="http://schemas.microsoft.com/office/drawing/2016/5/12/chartex" xmlns:cx7="http://schemas.microsoft.com/office/drawing/2016/5/13/chartex" xmlns:cx8="http://schemas.microsoft.com/office/drawing/2016/5/14/chartex" xmlns:mc="http://schemas.openxmlformats.org/markup-compatibility/2006" xmlns:aink="http://schemas.microsoft.com/office/drawing/2016/ink" xmlns:am3d="http://schemas.microsoft.com/office/drawing/2017/model3d" xmlns:o="urn:schemas-microsoft-com:office:office" xmlns:r="http://schemas.openxmlformats.org/officeDocument/2006/relationships" xmlns:m="http://schemas.openxmlformats.org/officeDocument/2006/math" xmlns:v="urn:schemas-microsoft-com:vml" xmlns:wp14="http://schemas.microsoft.com/office/word/2010/wordprocessingDrawing" xmlns:wp="http://schemas.openxmlformats.org/drawingml/2006/wordprocessingDrawing" xmlns:w10="urn:schemas-microsoft-com:office:word" xmlns:w="http://schemas.openxmlformats.org/wordprocessingml/2006/main" xmlns:w14="http://schemas.microsoft.com/office/word/2010/wordml" xmlns:w15="http://schemas.microsoft.com/office/word/2012/wordml" xmlns:w16cid="http://schemas.microsoft.com/office/word/2016/wordml/cid" xmlns:w16se="http://schemas.microsoft.com/office/word/2015/wordml/symex" xmlns:wpg="http://schemas.microsoft.com/office/word/2010/wordprocessingGroup" xmlns:wpi="http://schemas.microsoft.com/office/word/2010/wordprocessingInk" xmlns:wne="http://schemas.microsoft.com/office/word/2006/wordml" xmlns:wps="http://schemas.microsoft.com/office/word/2010/wordprocessingShape" mc:Ignorable="w14 w15 w16se w16cid wp14">
   <w:body>
     <w:p>
       <w:pPr>
@@ -212,16 +212,7 @@
           <w:rFonts w:ascii="Times New Roman" w:hAnsi="Times New Roman" w:hint="eastAsia"/>
           <w:sz w:val="20"/>
         </w:rPr>
-        <w:t>同じ部屋内で</w:t>
-      </w:r>
-      <w:bookmarkStart w:id="0" w:name="_GoBack"/>
-      <w:bookmarkEnd w:id="0"/>
-      <w:r>
-        <w:rPr>
-          <w:rFonts w:ascii="Times New Roman" w:hAnsi="Times New Roman" w:hint="eastAsia"/>
-          <w:sz w:val="20"/>
-        </w:rPr>
-        <w:t>も通信できない場所があった。</w:t>
+        <w:t>同じ部屋内でも通信できない場所があった。</w:t>
       </w:r>
     </w:p>
     <w:p>
@@ -528,7 +519,7 @@
           <w:sz w:val="20"/>
         </w:rPr>
       </w:pPr>
-      <w:commentRangeStart w:id="1"/>
+      <w:commentRangeStart w:id="0"/>
       <w:r>
         <w:rPr>
           <w:rFonts w:ascii="Times New Roman" w:eastAsia="ＭＳ ゴシック" w:hAnsi="Times New Roman"/>
@@ -538,12 +529,12 @@
         </w:rPr>
         <w:t xml:space="preserve">In recent years, </w:t>
       </w:r>
-      <w:commentRangeEnd w:id="1"/>
+      <w:commentRangeEnd w:id="0"/>
       <w:r>
         <w:rPr>
           <w:rStyle w:val="a4"/>
         </w:rPr>
-        <w:commentReference w:id="1"/>
+        <w:commentReference w:id="0"/>
       </w:r>
     </w:p>
     <w:p>
@@ -713,58 +704,130 @@
     </w:p>
     <w:p>
       <w:pPr>
-        <w:rPr>
-          <w:rFonts w:ascii="Times New Roman" w:eastAsia="ＭＳ ゴシック" w:hAnsi="Times New Roman"/>
-          <w:color w:val="00B050"/>
-          <w:sz w:val="20"/>
-        </w:rPr>
-      </w:pPr>
-      <w:commentRangeStart w:id="2"/>
-      <w:r>
         <w:rPr>
           <w:rFonts w:ascii="Times New Roman" w:eastAsia="ＭＳ ゴシック" w:hAnsi="Times New Roman" w:hint="eastAsia"/>
           <w:color w:val="00B050"/>
           <w:sz w:val="20"/>
         </w:rPr>
+      </w:pPr>
+      <w:r>
+        <w:rPr>
+          <w:rFonts w:ascii="Times New Roman" w:eastAsia="ＭＳ ゴシック" w:hAnsi="Times New Roman"/>
+          <w:color w:val="FF0000"/>
+          <w:sz w:val="20"/>
+        </w:rPr>
+        <w:t>Previous researches</w:t>
+      </w:r>
+      <w:r>
+        <w:rPr>
+          <w:rFonts w:ascii="Times New Roman" w:eastAsia="ＭＳ ゴシック" w:hAnsi="Times New Roman" w:hint="eastAsia"/>
+          <w:color w:val="FF0000"/>
+          <w:sz w:val="20"/>
+        </w:rPr>
+        <w:t xml:space="preserve"> </w:t>
+      </w:r>
+      <w:r>
+        <w:rPr>
+          <w:rFonts w:ascii="Times New Roman" w:eastAsia="ＭＳ ゴシック" w:hAnsi="Times New Roman"/>
+          <w:color w:val="FF0000"/>
+          <w:sz w:val="20"/>
+        </w:rPr>
+        <w:t xml:space="preserve">related to the VLC mainly used line-of-sight communication. </w:t>
+      </w:r>
+    </w:p>
+    <w:p>
+      <w:pPr>
+        <w:rPr>
+          <w:rFonts w:ascii="Times New Roman" w:eastAsia="ＭＳ ゴシック" w:hAnsi="Times New Roman"/>
+          <w:color w:val="00B050"/>
+          <w:sz w:val="20"/>
+        </w:rPr>
+      </w:pPr>
+      <w:commentRangeStart w:id="1"/>
+      <w:r>
+        <w:rPr>
+          <w:rFonts w:ascii="Times New Roman" w:eastAsia="ＭＳ ゴシック" w:hAnsi="Times New Roman" w:hint="eastAsia"/>
+          <w:strike/>
+          <w:color w:val="FF0000"/>
+          <w:sz w:val="20"/>
+        </w:rPr>
         <w:t>In the</w:t>
       </w:r>
-      <w:commentRangeEnd w:id="2"/>
+      <w:commentRangeEnd w:id="1"/>
       <w:r>
         <w:rPr>
           <w:rStyle w:val="a4"/>
+          <w:strike/>
+          <w:color w:val="FF0000"/>
+        </w:rPr>
+        <w:commentReference w:id="1"/>
+      </w:r>
+      <w:r>
+        <w:rPr>
+          <w:rFonts w:ascii="Times New Roman" w:eastAsia="ＭＳ ゴシック" w:hAnsi="Times New Roman" w:hint="eastAsia"/>
+          <w:strike/>
+          <w:color w:val="FF0000"/>
+          <w:sz w:val="20"/>
+        </w:rPr>
+        <w:t xml:space="preserve"> conventional development research related to the VLC, </w:t>
+      </w:r>
+      <w:r>
+        <w:rPr>
+          <w:rFonts w:ascii="Times New Roman" w:eastAsia="ＭＳ ゴシック" w:hAnsi="Times New Roman"/>
+          <w:strike/>
+          <w:color w:val="FF0000"/>
+          <w:sz w:val="20"/>
+        </w:rPr>
+        <w:t>Direct light is mainly used</w:t>
+      </w:r>
+      <w:r>
+        <w:rPr>
+          <w:rFonts w:ascii="Times New Roman" w:eastAsia="ＭＳ ゴシック" w:hAnsi="Times New Roman"/>
           <w:color w:val="00B050"/>
-        </w:rPr>
-        <w:commentReference w:id="2"/>
-      </w:r>
-      <w:r>
+          <w:sz w:val="20"/>
+        </w:rPr>
+        <w:t>.</w:t>
+      </w:r>
+    </w:p>
+    <w:p>
+      <w:pPr>
         <w:rPr>
           <w:rFonts w:ascii="Times New Roman" w:eastAsia="ＭＳ ゴシック" w:hAnsi="Times New Roman" w:hint="eastAsia"/>
-          <w:color w:val="00B050"/>
-          <w:sz w:val="20"/>
-        </w:rPr>
-        <w:t xml:space="preserve"> conventional development research related to the VLC, </w:t>
-      </w:r>
-      <w:r>
-        <w:rPr>
-          <w:rFonts w:ascii="Times New Roman" w:eastAsia="ＭＳ ゴシック" w:hAnsi="Times New Roman"/>
-          <w:color w:val="00B050"/>
-          <w:sz w:val="20"/>
-        </w:rPr>
-        <w:t>Direct light is mainly used.</w:t>
-      </w:r>
-    </w:p>
-    <w:p>
-      <w:pPr>
-        <w:rPr>
-          <w:rFonts w:ascii="Times New Roman" w:eastAsia="ＭＳ ゴシック" w:hAnsi="Times New Roman"/>
-          <w:color w:val="00B050"/>
+          <w:color w:val="FF0000"/>
           <w:sz w:val="20"/>
         </w:rPr>
       </w:pPr>
       <w:r>
         <w:rPr>
           <w:rFonts w:ascii="Times New Roman" w:eastAsia="ＭＳ ゴシック" w:hAnsi="Times New Roman" w:hint="eastAsia"/>
-          <w:color w:val="00B050"/>
+          <w:color w:val="FF0000"/>
+          <w:sz w:val="20"/>
+        </w:rPr>
+        <w:t>The</w:t>
+      </w:r>
+      <w:r>
+        <w:rPr>
+          <w:rFonts w:ascii="Times New Roman" w:eastAsia="ＭＳ ゴシック" w:hAnsi="Times New Roman"/>
+          <w:color w:val="FF0000"/>
+          <w:sz w:val="20"/>
+        </w:rPr>
+        <w:t>refore, communication failures frequently occur even in the same room.</w:t>
+      </w:r>
+    </w:p>
+    <w:p>
+      <w:pPr>
+        <w:rPr>
+          <w:rFonts w:ascii="Times New Roman" w:eastAsia="ＭＳ ゴシック" w:hAnsi="Times New Roman"/>
+          <w:strike/>
+          <w:color w:val="FF0000"/>
+          <w:sz w:val="20"/>
+        </w:rPr>
+      </w:pPr>
+      <w:r>
+        <w:rPr>
+          <w:rFonts w:ascii="Times New Roman" w:eastAsia="ＭＳ ゴシック" w:hAnsi="Times New Roman" w:hint="eastAsia"/>
+          <w:strike/>
+          <w:color w:val="FF0000"/>
           <w:sz w:val="20"/>
         </w:rPr>
         <w:t>Therefore, there was a place where communication wa</w:t>
@@ -772,7 +835,8 @@
       <w:r>
         <w:rPr>
           <w:rFonts w:ascii="Times New Roman" w:eastAsia="ＭＳ ゴシック" w:hAnsi="Times New Roman"/>
-          <w:color w:val="00B050"/>
+          <w:strike/>
+          <w:color w:val="FF0000"/>
           <w:sz w:val="20"/>
         </w:rPr>
         <w:t>s</w:t>
@@ -780,7 +844,8 @@
       <w:r>
         <w:rPr>
           <w:rFonts w:ascii="Times New Roman" w:eastAsia="ＭＳ ゴシック" w:hAnsi="Times New Roman" w:hint="eastAsia"/>
-          <w:color w:val="00B050"/>
+          <w:strike/>
+          <w:color w:val="FF0000"/>
           <w:sz w:val="20"/>
         </w:rPr>
         <w:t xml:space="preserve"> no</w:t>
@@ -788,7 +853,8 @@
       <w:r>
         <w:rPr>
           <w:rFonts w:ascii="Times New Roman" w:eastAsia="ＭＳ ゴシック" w:hAnsi="Times New Roman"/>
-          <w:color w:val="00B050"/>
+          <w:strike/>
+          <w:color w:val="FF0000"/>
           <w:sz w:val="20"/>
         </w:rPr>
         <w:t>t</w:t>
@@ -796,7 +862,8 @@
       <w:r>
         <w:rPr>
           <w:rFonts w:ascii="Times New Roman" w:eastAsia="ＭＳ ゴシック" w:hAnsi="Times New Roman" w:hint="eastAsia"/>
-          <w:color w:val="00B050"/>
+          <w:strike/>
+          <w:color w:val="FF0000"/>
           <w:sz w:val="20"/>
         </w:rPr>
         <w:t xml:space="preserve"> possible even in the same room. </w:t>
@@ -809,27 +876,216 @@
           <w:sz w:val="20"/>
         </w:rPr>
       </w:pPr>
-    </w:p>
-    <w:p>
-      <w:pPr>
-        <w:rPr>
-          <w:rFonts w:ascii="Times New Roman" w:eastAsia="ＭＳ ゴシック" w:hAnsi="Times New Roman"/>
-          <w:sz w:val="20"/>
-        </w:rPr>
-      </w:pPr>
-    </w:p>
-    <w:p>
-      <w:pPr>
-        <w:rPr>
-          <w:rFonts w:ascii="Times New Roman" w:eastAsia="ＭＳ ゴシック" w:hAnsi="Times New Roman"/>
-          <w:sz w:val="20"/>
-        </w:rPr>
-      </w:pPr>
+      <w:r>
+        <w:rPr>
+          <w:rFonts w:ascii="Times New Roman" w:eastAsia="ＭＳ ゴシック" w:hAnsi="Times New Roman"/>
+          <w:strike/>
+          <w:color w:val="FF0000"/>
+          <w:sz w:val="20"/>
+        </w:rPr>
+        <w:t>In this research, we aim to</w:t>
+      </w:r>
+      <w:r>
+        <w:rPr>
+          <w:rFonts w:ascii="Times New Roman" w:eastAsia="ＭＳ ゴシック" w:hAnsi="Times New Roman"/>
+          <w:color w:val="FF0000"/>
+          <w:sz w:val="20"/>
+        </w:rPr>
+        <w:t xml:space="preserve"> </w:t>
+      </w:r>
+      <w:r>
+        <w:rPr>
+          <w:rFonts w:ascii="Times New Roman" w:eastAsia="ＭＳ ゴシック" w:hAnsi="Times New Roman"/>
+          <w:color w:val="FF0000"/>
+          <w:sz w:val="20"/>
+        </w:rPr>
+        <w:br/>
+        <w:t xml:space="preserve">To </w:t>
+      </w:r>
+      <w:r>
+        <w:rPr>
+          <w:rFonts w:ascii="Times New Roman" w:eastAsia="ＭＳ ゴシック" w:hAnsi="Times New Roman"/>
+          <w:color w:val="FF0000"/>
+          <w:sz w:val="20"/>
+        </w:rPr>
+        <w:t xml:space="preserve">improve </w:t>
+      </w:r>
+      <w:r>
+        <w:rPr>
+          <w:rFonts w:ascii="Times New Roman" w:eastAsia="ＭＳ ゴシック" w:hAnsi="Times New Roman"/>
+          <w:color w:val="FF0000"/>
+          <w:sz w:val="20"/>
+        </w:rPr>
+        <w:t xml:space="preserve">the </w:t>
+      </w:r>
+      <w:r>
+        <w:rPr>
+          <w:rFonts w:ascii="Times New Roman" w:eastAsia="ＭＳ ゴシック" w:hAnsi="Times New Roman"/>
+          <w:color w:val="FF0000"/>
+          <w:sz w:val="20"/>
+        </w:rPr>
+        <w:t xml:space="preserve">communication accuracy and </w:t>
+      </w:r>
+      <w:r>
+        <w:rPr>
+          <w:rFonts w:ascii="Times New Roman" w:eastAsia="ＭＳ ゴシック" w:hAnsi="Times New Roman"/>
+          <w:color w:val="FF0000"/>
+          <w:sz w:val="20"/>
+        </w:rPr>
+        <w:t xml:space="preserve">the </w:t>
+      </w:r>
+      <w:r>
+        <w:rPr>
+          <w:rFonts w:ascii="Times New Roman" w:eastAsia="ＭＳ ゴシック" w:hAnsi="Times New Roman"/>
+          <w:color w:val="FF0000"/>
+          <w:sz w:val="20"/>
+        </w:rPr>
+        <w:t>comm</w:t>
+      </w:r>
+      <w:r>
+        <w:rPr>
+          <w:rFonts w:ascii="Times New Roman" w:eastAsia="ＭＳ ゴシック" w:hAnsi="Times New Roman"/>
+          <w:color w:val="FF0000"/>
+          <w:sz w:val="20"/>
+        </w:rPr>
+        <w:t>unication range in a same</w:t>
+      </w:r>
+      <w:r>
+        <w:rPr>
+          <w:rFonts w:ascii="Times New Roman" w:eastAsia="ＭＳ ゴシック" w:hAnsi="Times New Roman"/>
+          <w:color w:val="FF0000"/>
+          <w:sz w:val="20"/>
+        </w:rPr>
+        <w:t xml:space="preserve"> room</w:t>
+      </w:r>
+      <w:r>
+        <w:rPr>
+          <w:rFonts w:ascii="Times New Roman" w:eastAsia="ＭＳ ゴシック" w:hAnsi="Times New Roman"/>
+          <w:color w:val="FF0000"/>
+          <w:sz w:val="20"/>
+        </w:rPr>
+        <w:t xml:space="preserve">, we proposed </w:t>
+      </w:r>
+      <w:r>
+        <w:rPr>
+          <w:rFonts w:ascii="Times New Roman" w:eastAsia="ＭＳ ゴシック" w:hAnsi="Times New Roman"/>
+          <w:color w:val="FF0000"/>
+          <w:sz w:val="20"/>
+        </w:rPr>
+        <w:t xml:space="preserve">and verified </w:t>
+      </w:r>
+      <w:r>
+        <w:rPr>
+          <w:rFonts w:ascii="Times New Roman" w:eastAsia="ＭＳ ゴシック" w:hAnsi="Times New Roman"/>
+          <w:color w:val="FF0000"/>
+          <w:sz w:val="20"/>
+        </w:rPr>
+        <w:t>device</w:t>
+      </w:r>
+      <w:r>
+        <w:rPr>
+          <w:rFonts w:ascii="Times New Roman" w:eastAsia="ＭＳ ゴシック" w:hAnsi="Times New Roman"/>
+          <w:color w:val="FF0000"/>
+          <w:sz w:val="20"/>
+        </w:rPr>
+        <w:t>s</w:t>
+      </w:r>
+      <w:r>
+        <w:rPr>
+          <w:rFonts w:ascii="Times New Roman" w:eastAsia="ＭＳ ゴシック" w:hAnsi="Times New Roman"/>
+          <w:color w:val="FF0000"/>
+          <w:sz w:val="20"/>
+        </w:rPr>
+        <w:t xml:space="preserve"> </w:t>
+      </w:r>
+      <w:r>
+        <w:rPr>
+          <w:rFonts w:ascii="Times New Roman" w:eastAsia="ＭＳ ゴシック" w:hAnsi="Times New Roman"/>
+          <w:color w:val="FF0000"/>
+          <w:sz w:val="20"/>
+        </w:rPr>
+        <w:t xml:space="preserve">which </w:t>
+      </w:r>
+      <w:r>
+        <w:rPr>
+          <w:rFonts w:ascii="Times New Roman" w:eastAsia="ＭＳ ゴシック" w:hAnsi="Times New Roman"/>
+          <w:color w:val="FF0000"/>
+          <w:sz w:val="20"/>
+        </w:rPr>
+        <w:t>can communicate with</w:t>
+      </w:r>
+      <w:r>
+        <w:rPr>
+          <w:rFonts w:ascii="Times New Roman" w:eastAsia="ＭＳ ゴシック" w:hAnsi="Times New Roman"/>
+          <w:color w:val="FF0000"/>
+          <w:sz w:val="20"/>
+        </w:rPr>
+        <w:t xml:space="preserve"> reflected light</w:t>
+      </w:r>
+      <w:r>
+        <w:rPr>
+          <w:rFonts w:ascii="Times New Roman" w:eastAsia="ＭＳ ゴシック" w:hAnsi="Times New Roman"/>
+          <w:color w:val="FF0000"/>
+          <w:sz w:val="20"/>
+        </w:rPr>
+        <w:t>s</w:t>
+      </w:r>
+      <w:r>
+        <w:rPr>
+          <w:rFonts w:ascii="Times New Roman" w:eastAsia="ＭＳ ゴシック" w:hAnsi="Times New Roman"/>
+          <w:color w:val="FF0000"/>
+          <w:sz w:val="20"/>
+        </w:rPr>
+        <w:t xml:space="preserve"> from</w:t>
+      </w:r>
+      <w:r>
+        <w:rPr>
+          <w:rFonts w:ascii="Times New Roman" w:eastAsia="ＭＳ ゴシック" w:hAnsi="Times New Roman"/>
+          <w:color w:val="FF0000"/>
+          <w:sz w:val="20"/>
+        </w:rPr>
+        <w:t xml:space="preserve"> wall</w:t>
+      </w:r>
+      <w:r>
+        <w:rPr>
+          <w:rFonts w:ascii="Times New Roman" w:eastAsia="ＭＳ ゴシック" w:hAnsi="Times New Roman"/>
+          <w:color w:val="FF0000"/>
+          <w:sz w:val="20"/>
+        </w:rPr>
+        <w:t>s</w:t>
+      </w:r>
+      <w:r>
+        <w:rPr>
+          <w:rFonts w:ascii="Times New Roman" w:eastAsia="ＭＳ ゴシック" w:hAnsi="Times New Roman"/>
+          <w:color w:val="FF0000"/>
+          <w:sz w:val="20"/>
+        </w:rPr>
+        <w:t>.</w:t>
+      </w:r>
+    </w:p>
+    <w:p>
+      <w:pPr>
+        <w:rPr>
+          <w:rFonts w:ascii="Times New Roman" w:eastAsia="ＭＳ ゴシック" w:hAnsi="Times New Roman"/>
+          <w:sz w:val="20"/>
+        </w:rPr>
+      </w:pPr>
+    </w:p>
+    <w:p>
+      <w:pPr>
+        <w:rPr>
+          <w:rFonts w:ascii="Times New Roman" w:eastAsia="ＭＳ ゴシック" w:hAnsi="Times New Roman"/>
+          <w:sz w:val="20"/>
+        </w:rPr>
+      </w:pPr>
+      <w:bookmarkStart w:id="2" w:name="_GoBack"/>
+      <w:bookmarkEnd w:id="2"/>
       <w:r>
         <w:rPr>
           <w:rFonts w:ascii="Times New Roman" w:eastAsia="ＭＳ ゴシック" w:hAnsi="Times New Roman" w:hint="eastAsia"/>
           <w:sz w:val="20"/>
         </w:rPr>
+        <w:lastRenderedPageBreak/>
         <w:t>-</w:t>
       </w:r>
       <w:r>
@@ -844,12 +1100,16 @@
       <w:pPr>
         <w:rPr>
           <w:rFonts w:ascii="Times New Roman" w:eastAsia="ＭＳ ゴシック" w:hAnsi="Times New Roman"/>
-          <w:sz w:val="20"/>
-        </w:rPr>
-      </w:pPr>
-      <w:r>
-        <w:rPr>
-          <w:rFonts w:ascii="Times New Roman" w:eastAsia="ＭＳ ゴシック" w:hAnsi="Times New Roman"/>
+          <w:strike/>
+          <w:color w:val="FF0000"/>
+          <w:sz w:val="20"/>
+        </w:rPr>
+      </w:pPr>
+      <w:r>
+        <w:rPr>
+          <w:rFonts w:ascii="Times New Roman" w:eastAsia="ＭＳ ゴシック" w:hAnsi="Times New Roman"/>
+          <w:strike/>
+          <w:color w:val="FF0000"/>
           <w:sz w:val="20"/>
         </w:rPr>
         <w:t xml:space="preserve">In the </w:t>
@@ -857,6 +1117,8 @@
       <w:r>
         <w:rPr>
           <w:rFonts w:ascii="Times New Roman" w:eastAsia="ＭＳ ゴシック" w:hAnsi="Times New Roman"/>
+          <w:strike/>
+          <w:color w:val="FF0000"/>
           <w:sz w:val="20"/>
         </w:rPr>
         <w:t xml:space="preserve">conventional </w:t>
@@ -864,6 +1126,8 @@
       <w:r>
         <w:rPr>
           <w:rFonts w:ascii="Times New Roman" w:eastAsia="ＭＳ ゴシック" w:hAnsi="Times New Roman"/>
+          <w:strike/>
+          <w:color w:val="FF0000"/>
           <w:sz w:val="20"/>
         </w:rPr>
         <w:t xml:space="preserve">development research related to the </w:t>
@@ -871,6 +1135,8 @@
       <w:r>
         <w:rPr>
           <w:rFonts w:ascii="Times New Roman" w:eastAsia="ＭＳ ゴシック" w:hAnsi="Times New Roman"/>
+          <w:strike/>
+          <w:color w:val="FF0000"/>
           <w:sz w:val="20"/>
         </w:rPr>
         <w:t xml:space="preserve">VLC, </w:t>
@@ -878,6 +1144,8 @@
       <w:r>
         <w:rPr>
           <w:rFonts w:ascii="Times New Roman" w:eastAsia="ＭＳ ゴシック" w:hAnsi="Times New Roman"/>
+          <w:strike/>
+          <w:color w:val="FF0000"/>
           <w:sz w:val="20"/>
         </w:rPr>
         <w:t>these had</w:t>
@@ -885,6 +1153,8 @@
       <w:r>
         <w:rPr>
           <w:rFonts w:ascii="Times New Roman" w:eastAsia="ＭＳ ゴシック" w:hAnsi="Times New Roman"/>
+          <w:strike/>
+          <w:color w:val="FF0000"/>
           <w:sz w:val="20"/>
         </w:rPr>
         <w:t xml:space="preserve"> the disadvantage that</w:t>
@@ -892,6 +1162,8 @@
       <w:r>
         <w:rPr>
           <w:rFonts w:ascii="Times New Roman" w:eastAsia="ＭＳ ゴシック" w:hAnsi="Times New Roman"/>
+          <w:strike/>
+          <w:color w:val="FF0000"/>
           <w:sz w:val="20"/>
         </w:rPr>
         <w:t xml:space="preserve"> there is a place where</w:t>
@@ -899,6 +1171,8 @@
       <w:r>
         <w:rPr>
           <w:rFonts w:ascii="Times New Roman" w:eastAsia="ＭＳ ゴシック" w:hAnsi="Times New Roman"/>
+          <w:strike/>
+          <w:color w:val="FF0000"/>
           <w:sz w:val="20"/>
         </w:rPr>
         <w:t xml:space="preserve"> can not </w:t>
@@ -906,6 +1180,8 @@
       <w:r>
         <w:rPr>
           <w:rFonts w:ascii="Times New Roman" w:eastAsia="ＭＳ ゴシック" w:hAnsi="Times New Roman"/>
+          <w:strike/>
+          <w:color w:val="FF0000"/>
           <w:sz w:val="20"/>
         </w:rPr>
         <w:t>communication</w:t>
@@ -913,6 +1189,8 @@
       <w:r>
         <w:rPr>
           <w:rFonts w:ascii="Times New Roman" w:eastAsia="ＭＳ ゴシック" w:hAnsi="Times New Roman"/>
+          <w:strike/>
+          <w:color w:val="FF0000"/>
           <w:sz w:val="20"/>
         </w:rPr>
         <w:t xml:space="preserve"> </w:t>
@@ -920,6 +1198,8 @@
       <w:r>
         <w:rPr>
           <w:rFonts w:ascii="Times New Roman" w:eastAsia="ＭＳ ゴシック" w:hAnsi="Times New Roman"/>
+          <w:strike/>
+          <w:color w:val="FF0000"/>
           <w:sz w:val="20"/>
         </w:rPr>
         <w:t>even in the same room because it was communicating</w:t>
@@ -927,6 +1207,8 @@
       <w:r>
         <w:rPr>
           <w:rFonts w:ascii="Times New Roman" w:eastAsia="ＭＳ ゴシック" w:hAnsi="Times New Roman"/>
+          <w:strike/>
+          <w:color w:val="FF0000"/>
           <w:sz w:val="20"/>
         </w:rPr>
         <w:t xml:space="preserve"> </w:t>
@@ -934,6 +1216,8 @@
       <w:r>
         <w:rPr>
           <w:rFonts w:ascii="Times New Roman" w:eastAsia="ＭＳ ゴシック" w:hAnsi="Times New Roman"/>
+          <w:strike/>
+          <w:color w:val="FF0000"/>
           <w:sz w:val="20"/>
         </w:rPr>
         <w:t>using direct light.</w:t>
@@ -943,37 +1227,19 @@
       <w:pPr>
         <w:rPr>
           <w:rFonts w:ascii="Times New Roman" w:eastAsia="ＭＳ ゴシック" w:hAnsi="Times New Roman"/>
-          <w:sz w:val="20"/>
-        </w:rPr>
-      </w:pPr>
-      <w:r>
-        <w:rPr>
-          <w:rFonts w:ascii="Times New Roman" w:eastAsia="ＭＳ ゴシック" w:hAnsi="Times New Roman"/>
-          <w:sz w:val="20"/>
-        </w:rPr>
-        <w:t>In this research, we aim to improve communication accur</w:t>
-      </w:r>
-      <w:r>
-        <w:rPr>
-          <w:rFonts w:ascii="Times New Roman" w:eastAsia="ＭＳ ゴシック" w:hAnsi="Times New Roman"/>
-          <w:sz w:val="20"/>
-        </w:rPr>
-        <w:t>acy and communication range in the</w:t>
-      </w:r>
-      <w:r>
-        <w:rPr>
-          <w:rFonts w:ascii="Times New Roman" w:eastAsia="ＭＳ ゴシック" w:hAnsi="Times New Roman"/>
-          <w:sz w:val="20"/>
-        </w:rPr>
-        <w:t xml:space="preserve"> room by fabricating </w:t>
-      </w:r>
-      <w:r>
-        <w:rPr>
-          <w:rFonts w:ascii="Times New Roman" w:eastAsia="ＭＳ ゴシック" w:hAnsi="Times New Roman"/>
-          <w:sz w:val="20"/>
-        </w:rPr>
-        <w:lastRenderedPageBreak/>
-        <w:t>a dedicated device and verifying the performance of communication using reflected light from the wall.</w:t>
+          <w:strike/>
+          <w:color w:val="FF0000"/>
+          <w:sz w:val="20"/>
+        </w:rPr>
+      </w:pPr>
+      <w:r>
+        <w:rPr>
+          <w:rFonts w:ascii="Times New Roman" w:eastAsia="ＭＳ ゴシック" w:hAnsi="Times New Roman"/>
+          <w:strike/>
+          <w:color w:val="FF0000"/>
+          <w:sz w:val="20"/>
+        </w:rPr>
+        <w:t>In this research, we aim to improve communication accuracy and communication range in the room by fabricating a dedicated device and verifying the performance of communication using reflected light from the wall.</w:t>
       </w:r>
     </w:p>
     <w:p>
@@ -1102,8 +1368,8 @@
 </file>
 
 <file path=word/comments.xml><?xml version="1.0" encoding="utf-8"?>
-<w:comments xmlns:wpc="http://schemas.microsoft.com/office/word/2010/wordprocessingCanvas" xmlns:cx="http://schemas.microsoft.com/office/drawing/2014/chartex" xmlns:cx1="http://schemas.microsoft.com/office/drawing/2015/9/8/chartex" xmlns:mc="http://schemas.openxmlformats.org/markup-compatibility/2006" xmlns:o="urn:schemas-microsoft-com:office:office" xmlns:r="http://schemas.openxmlformats.org/officeDocument/2006/relationships" xmlns:m="http://schemas.openxmlformats.org/officeDocument/2006/math" xmlns:v="urn:schemas-microsoft-com:vml" xmlns:wp14="http://schemas.microsoft.com/office/word/2010/wordprocessingDrawing" xmlns:wp="http://schemas.openxmlformats.org/drawingml/2006/wordprocessingDrawing" xmlns:w10="urn:schemas-microsoft-com:office:word" xmlns:w="http://schemas.openxmlformats.org/wordprocessingml/2006/main" xmlns:w14="http://schemas.microsoft.com/office/word/2010/wordml" xmlns:w15="http://schemas.microsoft.com/office/word/2012/wordml" xmlns:w16se="http://schemas.microsoft.com/office/word/2015/wordml/symex" xmlns:wpg="http://schemas.microsoft.com/office/word/2010/wordprocessingGroup" xmlns:wpi="http://schemas.microsoft.com/office/word/2010/wordprocessingInk" xmlns:wne="http://schemas.microsoft.com/office/word/2006/wordml" xmlns:wps="http://schemas.microsoft.com/office/word/2010/wordprocessingShape" mc:Ignorable="w14 w15 w16se wp14">
-  <w:comment w:id="1" w:author="才田 聡子" w:date="2018-02-02T16:47:00Z" w:initials="才田">
+<w:comments xmlns:wpc="http://schemas.microsoft.com/office/word/2010/wordprocessingCanvas" xmlns:cx="http://schemas.microsoft.com/office/drawing/2014/chartex" xmlns:cx1="http://schemas.microsoft.com/office/drawing/2015/9/8/chartex" xmlns:cx2="http://schemas.microsoft.com/office/drawing/2015/10/21/chartex" xmlns:cx3="http://schemas.microsoft.com/office/drawing/2016/5/9/chartex" xmlns:cx4="http://schemas.microsoft.com/office/drawing/2016/5/10/chartex" xmlns:cx5="http://schemas.microsoft.com/office/drawing/2016/5/11/chartex" xmlns:cx6="http://schemas.microsoft.com/office/drawing/2016/5/12/chartex" xmlns:cx7="http://schemas.microsoft.com/office/drawing/2016/5/13/chartex" xmlns:cx8="http://schemas.microsoft.com/office/drawing/2016/5/14/chartex" xmlns:mc="http://schemas.openxmlformats.org/markup-compatibility/2006" xmlns:aink="http://schemas.microsoft.com/office/drawing/2016/ink" xmlns:am3d="http://schemas.microsoft.com/office/drawing/2017/model3d" xmlns:o="urn:schemas-microsoft-com:office:office" xmlns:r="http://schemas.openxmlformats.org/officeDocument/2006/relationships" xmlns:m="http://schemas.openxmlformats.org/officeDocument/2006/math" xmlns:v="urn:schemas-microsoft-com:vml" xmlns:wp14="http://schemas.microsoft.com/office/word/2010/wordprocessingDrawing" xmlns:wp="http://schemas.openxmlformats.org/drawingml/2006/wordprocessingDrawing" xmlns:w10="urn:schemas-microsoft-com:office:word" xmlns:w="http://schemas.openxmlformats.org/wordprocessingml/2006/main" xmlns:w14="http://schemas.microsoft.com/office/word/2010/wordml" xmlns:w15="http://schemas.microsoft.com/office/word/2012/wordml" xmlns:w16cid="http://schemas.microsoft.com/office/word/2016/wordml/cid" xmlns:w16se="http://schemas.microsoft.com/office/word/2015/wordml/symex" xmlns:wpg="http://schemas.microsoft.com/office/word/2010/wordprocessingGroup" xmlns:wpi="http://schemas.microsoft.com/office/word/2010/wordprocessingInk" xmlns:wne="http://schemas.microsoft.com/office/word/2006/wordml" xmlns:wps="http://schemas.microsoft.com/office/word/2010/wordprocessingShape" mc:Ignorable="w14 w15 w16se w16cid wp14">
+  <w:comment w:id="0" w:author="才田 聡子" w:date="2018-02-02T16:47:00Z" w:initials="才田">
     <w:p>
       <w:pPr>
         <w:pStyle w:val="a5"/>
@@ -1149,7 +1415,7 @@
       </w:r>
     </w:p>
   </w:comment>
-  <w:comment w:id="2" w:author="MurataTakuma" w:date="2018-02-07T11:31:00Z" w:initials="m">
+  <w:comment w:id="1" w:author="MurataTakuma" w:date="2018-02-07T11:31:00Z" w:initials="m">
     <w:p>
       <w:pPr>
         <w:pStyle w:val="a5"/>
@@ -1172,7 +1438,7 @@
 </file>
 
 <file path=word/commentsExtended.xml><?xml version="1.0" encoding="utf-8"?>
-<w15:commentsEx xmlns:wpc="http://schemas.microsoft.com/office/word/2010/wordprocessingCanvas" xmlns:cx="http://schemas.microsoft.com/office/drawing/2014/chartex" xmlns:cx1="http://schemas.microsoft.com/office/drawing/2015/9/8/chartex" xmlns:mc="http://schemas.openxmlformats.org/markup-compatibility/2006" xmlns:o="urn:schemas-microsoft-com:office:office" xmlns:r="http://schemas.openxmlformats.org/officeDocument/2006/relationships" xmlns:m="http://schemas.openxmlformats.org/officeDocument/2006/math" xmlns:v="urn:schemas-microsoft-com:vml" xmlns:wp14="http://schemas.microsoft.com/office/word/2010/wordprocessingDrawing" xmlns:wp="http://schemas.openxmlformats.org/drawingml/2006/wordprocessingDrawing" xmlns:w10="urn:schemas-microsoft-com:office:word" xmlns:w="http://schemas.openxmlformats.org/wordprocessingml/2006/main" xmlns:w14="http://schemas.microsoft.com/office/word/2010/wordml" xmlns:w15="http://schemas.microsoft.com/office/word/2012/wordml" xmlns:w16se="http://schemas.microsoft.com/office/word/2015/wordml/symex" xmlns:wpg="http://schemas.microsoft.com/office/word/2010/wordprocessingGroup" xmlns:wpi="http://schemas.microsoft.com/office/word/2010/wordprocessingInk" xmlns:wne="http://schemas.microsoft.com/office/word/2006/wordml" xmlns:wps="http://schemas.microsoft.com/office/word/2010/wordprocessingShape" mc:Ignorable="w14 w15 w16se wp14">
+<w15:commentsEx xmlns:wpc="http://schemas.microsoft.com/office/word/2010/wordprocessingCanvas" xmlns:cx="http://schemas.microsoft.com/office/drawing/2014/chartex" xmlns:cx1="http://schemas.microsoft.com/office/drawing/2015/9/8/chartex" xmlns:cx2="http://schemas.microsoft.com/office/drawing/2015/10/21/chartex" xmlns:cx3="http://schemas.microsoft.com/office/drawing/2016/5/9/chartex" xmlns:cx4="http://schemas.microsoft.com/office/drawing/2016/5/10/chartex" xmlns:cx5="http://schemas.microsoft.com/office/drawing/2016/5/11/chartex" xmlns:cx6="http://schemas.microsoft.com/office/drawing/2016/5/12/chartex" xmlns:cx7="http://schemas.microsoft.com/office/drawing/2016/5/13/chartex" xmlns:cx8="http://schemas.microsoft.com/office/drawing/2016/5/14/chartex" xmlns:mc="http://schemas.openxmlformats.org/markup-compatibility/2006" xmlns:aink="http://schemas.microsoft.com/office/drawing/2016/ink" xmlns:am3d="http://schemas.microsoft.com/office/drawing/2017/model3d" xmlns:o="urn:schemas-microsoft-com:office:office" xmlns:r="http://schemas.openxmlformats.org/officeDocument/2006/relationships" xmlns:m="http://schemas.openxmlformats.org/officeDocument/2006/math" xmlns:v="urn:schemas-microsoft-com:vml" xmlns:wp14="http://schemas.microsoft.com/office/word/2010/wordprocessingDrawing" xmlns:wp="http://schemas.openxmlformats.org/drawingml/2006/wordprocessingDrawing" xmlns:w10="urn:schemas-microsoft-com:office:word" xmlns:w="http://schemas.openxmlformats.org/wordprocessingml/2006/main" xmlns:w14="http://schemas.microsoft.com/office/word/2010/wordml" xmlns:w15="http://schemas.microsoft.com/office/word/2012/wordml" xmlns:w16cid="http://schemas.microsoft.com/office/word/2016/wordml/cid" xmlns:w16se="http://schemas.microsoft.com/office/word/2015/wordml/symex" xmlns:wpg="http://schemas.microsoft.com/office/word/2010/wordprocessingGroup" xmlns:wpi="http://schemas.microsoft.com/office/word/2010/wordprocessingInk" xmlns:wne="http://schemas.microsoft.com/office/word/2006/wordml" xmlns:wps="http://schemas.microsoft.com/office/word/2010/wordprocessingShape" mc:Ignorable="w14 w15 w16se w16cid wp14">
   <w15:commentEx w15:paraId="4CC2B04F" w15:done="0"/>
   <w15:commentEx w15:paraId="29226FB9" w15:done="0"/>
 </w15:commentsEx>
@@ -1181,11 +1447,12 @@
 <file path=word/commentsIds.xml><?xml version="1.0" encoding="utf-8"?>
 <w16cid:commentsIds xmlns:wpc="http://schemas.microsoft.com/office/word/2010/wordprocessingCanvas" xmlns:cx="http://schemas.microsoft.com/office/drawing/2014/chartex" xmlns:cx1="http://schemas.microsoft.com/office/drawing/2015/9/8/chartex" xmlns:cx2="http://schemas.microsoft.com/office/drawing/2015/10/21/chartex" xmlns:cx3="http://schemas.microsoft.com/office/drawing/2016/5/9/chartex" xmlns:cx4="http://schemas.microsoft.com/office/drawing/2016/5/10/chartex" xmlns:cx5="http://schemas.microsoft.com/office/drawing/2016/5/11/chartex" xmlns:cx6="http://schemas.microsoft.com/office/drawing/2016/5/12/chartex" xmlns:cx7="http://schemas.microsoft.com/office/drawing/2016/5/13/chartex" xmlns:cx8="http://schemas.microsoft.com/office/drawing/2016/5/14/chartex" xmlns:mc="http://schemas.openxmlformats.org/markup-compatibility/2006" xmlns:aink="http://schemas.microsoft.com/office/drawing/2016/ink" xmlns:am3d="http://schemas.microsoft.com/office/drawing/2017/model3d" xmlns:o="urn:schemas-microsoft-com:office:office" xmlns:r="http://schemas.openxmlformats.org/officeDocument/2006/relationships" xmlns:m="http://schemas.openxmlformats.org/officeDocument/2006/math" xmlns:v="urn:schemas-microsoft-com:vml" xmlns:wp14="http://schemas.microsoft.com/office/word/2010/wordprocessingDrawing" xmlns:wp="http://schemas.openxmlformats.org/drawingml/2006/wordprocessingDrawing" xmlns:w10="urn:schemas-microsoft-com:office:word" xmlns:w="http://schemas.openxmlformats.org/wordprocessingml/2006/main" xmlns:w14="http://schemas.microsoft.com/office/word/2010/wordml" xmlns:w15="http://schemas.microsoft.com/office/word/2012/wordml" xmlns:w16cid="http://schemas.microsoft.com/office/word/2016/wordml/cid" xmlns:w16se="http://schemas.microsoft.com/office/word/2015/wordml/symex" xmlns:wpg="http://schemas.microsoft.com/office/word/2010/wordprocessingGroup" xmlns:wpi="http://schemas.microsoft.com/office/word/2010/wordprocessingInk" xmlns:wne="http://schemas.microsoft.com/office/word/2006/wordml" xmlns:wps="http://schemas.microsoft.com/office/word/2010/wordprocessingShape" mc:Ignorable="w14 w15 w16se w16cid wp14">
   <w16cid:commentId w16cid:paraId="4CC2B04F" w16cid:durableId="1E1F14B9"/>
+  <w16cid:commentId w16cid:paraId="29226FB9" w16cid:durableId="1E2594A2"/>
 </w16cid:commentsIds>
 </file>
 
 <file path=word/endnotes.xml><?xml version="1.0" encoding="utf-8"?>
-<w:endnotes xmlns:wpc="http://schemas.microsoft.com/office/word/2010/wordprocessingCanvas" xmlns:cx="http://schemas.microsoft.com/office/drawing/2014/chartex" xmlns:cx1="http://schemas.microsoft.com/office/drawing/2015/9/8/chartex" xmlns:mc="http://schemas.openxmlformats.org/markup-compatibility/2006" xmlns:o="urn:schemas-microsoft-com:office:office" xmlns:r="http://schemas.openxmlformats.org/officeDocument/2006/relationships" xmlns:m="http://schemas.openxmlformats.org/officeDocument/2006/math" xmlns:v="urn:schemas-microsoft-com:vml" xmlns:wp14="http://schemas.microsoft.com/office/word/2010/wordprocessingDrawing" xmlns:wp="http://schemas.openxmlformats.org/drawingml/2006/wordprocessingDrawing" xmlns:w10="urn:schemas-microsoft-com:office:word" xmlns:w="http://schemas.openxmlformats.org/wordprocessingml/2006/main" xmlns:w14="http://schemas.microsoft.com/office/word/2010/wordml" xmlns:w15="http://schemas.microsoft.com/office/word/2012/wordml" xmlns:w16se="http://schemas.microsoft.com/office/word/2015/wordml/symex" xmlns:wpg="http://schemas.microsoft.com/office/word/2010/wordprocessingGroup" xmlns:wpi="http://schemas.microsoft.com/office/word/2010/wordprocessingInk" xmlns:wne="http://schemas.microsoft.com/office/word/2006/wordml" xmlns:wps="http://schemas.microsoft.com/office/word/2010/wordprocessingShape" mc:Ignorable="w14 w15 w16se wp14">
+<w:endnotes xmlns:wpc="http://schemas.microsoft.com/office/word/2010/wordprocessingCanvas" xmlns:cx="http://schemas.microsoft.com/office/drawing/2014/chartex" xmlns:cx1="http://schemas.microsoft.com/office/drawing/2015/9/8/chartex" xmlns:cx2="http://schemas.microsoft.com/office/drawing/2015/10/21/chartex" xmlns:cx3="http://schemas.microsoft.com/office/drawing/2016/5/9/chartex" xmlns:cx4="http://schemas.microsoft.com/office/drawing/2016/5/10/chartex" xmlns:cx5="http://schemas.microsoft.com/office/drawing/2016/5/11/chartex" xmlns:cx6="http://schemas.microsoft.com/office/drawing/2016/5/12/chartex" xmlns:cx7="http://schemas.microsoft.com/office/drawing/2016/5/13/chartex" xmlns:cx8="http://schemas.microsoft.com/office/drawing/2016/5/14/chartex" xmlns:mc="http://schemas.openxmlformats.org/markup-compatibility/2006" xmlns:aink="http://schemas.microsoft.com/office/drawing/2016/ink" xmlns:am3d="http://schemas.microsoft.com/office/drawing/2017/model3d" xmlns:o="urn:schemas-microsoft-com:office:office" xmlns:r="http://schemas.openxmlformats.org/officeDocument/2006/relationships" xmlns:m="http://schemas.openxmlformats.org/officeDocument/2006/math" xmlns:v="urn:schemas-microsoft-com:vml" xmlns:wp14="http://schemas.microsoft.com/office/word/2010/wordprocessingDrawing" xmlns:wp="http://schemas.openxmlformats.org/drawingml/2006/wordprocessingDrawing" xmlns:w10="urn:schemas-microsoft-com:office:word" xmlns:w="http://schemas.openxmlformats.org/wordprocessingml/2006/main" xmlns:w14="http://schemas.microsoft.com/office/word/2010/wordml" xmlns:w15="http://schemas.microsoft.com/office/word/2012/wordml" xmlns:w16cid="http://schemas.microsoft.com/office/word/2016/wordml/cid" xmlns:w16se="http://schemas.microsoft.com/office/word/2015/wordml/symex" xmlns:wpg="http://schemas.microsoft.com/office/word/2010/wordprocessingGroup" xmlns:wpi="http://schemas.microsoft.com/office/word/2010/wordprocessingInk" xmlns:wne="http://schemas.microsoft.com/office/word/2006/wordml" xmlns:wps="http://schemas.microsoft.com/office/word/2010/wordprocessingShape" mc:Ignorable="w14 w15 w16se w16cid wp14">
   <w:endnote w:type="separator" w:id="-1">
     <w:p>
       <w:r>
@@ -1204,7 +1471,7 @@
 </file>
 
 <file path=word/footnotes.xml><?xml version="1.0" encoding="utf-8"?>
-<w:footnotes xmlns:wpc="http://schemas.microsoft.com/office/word/2010/wordprocessingCanvas" xmlns:cx="http://schemas.microsoft.com/office/drawing/2014/chartex" xmlns:cx1="http://schemas.microsoft.com/office/drawing/2015/9/8/chartex" xmlns:mc="http://schemas.openxmlformats.org/markup-compatibility/2006" xmlns:o="urn:schemas-microsoft-com:office:office" xmlns:r="http://schemas.openxmlformats.org/officeDocument/2006/relationships" xmlns:m="http://schemas.openxmlformats.org/officeDocument/2006/math" xmlns:v="urn:schemas-microsoft-com:vml" xmlns:wp14="http://schemas.microsoft.com/office/word/2010/wordprocessingDrawing" xmlns:wp="http://schemas.openxmlformats.org/drawingml/2006/wordprocessingDrawing" xmlns:w10="urn:schemas-microsoft-com:office:word" xmlns:w="http://schemas.openxmlformats.org/wordprocessingml/2006/main" xmlns:w14="http://schemas.microsoft.com/office/word/2010/wordml" xmlns:w15="http://schemas.microsoft.com/office/word/2012/wordml" xmlns:w16se="http://schemas.microsoft.com/office/word/2015/wordml/symex" xmlns:wpg="http://schemas.microsoft.com/office/word/2010/wordprocessingGroup" xmlns:wpi="http://schemas.microsoft.com/office/word/2010/wordprocessingInk" xmlns:wne="http://schemas.microsoft.com/office/word/2006/wordml" xmlns:wps="http://schemas.microsoft.com/office/word/2010/wordprocessingShape" mc:Ignorable="w14 w15 w16se wp14">
+<w:footnotes xmlns:wpc="http://schemas.microsoft.com/office/word/2010/wordprocessingCanvas" xmlns:cx="http://schemas.microsoft.com/office/drawing/2014/chartex" xmlns:cx1="http://schemas.microsoft.com/office/drawing/2015/9/8/chartex" xmlns:cx2="http://schemas.microsoft.com/office/drawing/2015/10/21/chartex" xmlns:cx3="http://schemas.microsoft.com/office/drawing/2016/5/9/chartex" xmlns:cx4="http://schemas.microsoft.com/office/drawing/2016/5/10/chartex" xmlns:cx5="http://schemas.microsoft.com/office/drawing/2016/5/11/chartex" xmlns:cx6="http://schemas.microsoft.com/office/drawing/2016/5/12/chartex" xmlns:cx7="http://schemas.microsoft.com/office/drawing/2016/5/13/chartex" xmlns:cx8="http://schemas.microsoft.com/office/drawing/2016/5/14/chartex" xmlns:mc="http://schemas.openxmlformats.org/markup-compatibility/2006" xmlns:aink="http://schemas.microsoft.com/office/drawing/2016/ink" xmlns:am3d="http://schemas.microsoft.com/office/drawing/2017/model3d" xmlns:o="urn:schemas-microsoft-com:office:office" xmlns:r="http://schemas.openxmlformats.org/officeDocument/2006/relationships" xmlns:m="http://schemas.openxmlformats.org/officeDocument/2006/math" xmlns:v="urn:schemas-microsoft-com:vml" xmlns:wp14="http://schemas.microsoft.com/office/word/2010/wordprocessingDrawing" xmlns:wp="http://schemas.openxmlformats.org/drawingml/2006/wordprocessingDrawing" xmlns:w10="urn:schemas-microsoft-com:office:word" xmlns:w="http://schemas.openxmlformats.org/wordprocessingml/2006/main" xmlns:w14="http://schemas.microsoft.com/office/word/2010/wordml" xmlns:w15="http://schemas.microsoft.com/office/word/2012/wordml" xmlns:w16cid="http://schemas.microsoft.com/office/word/2016/wordml/cid" xmlns:w16se="http://schemas.microsoft.com/office/word/2015/wordml/symex" xmlns:wpg="http://schemas.microsoft.com/office/word/2010/wordprocessingGroup" xmlns:wpi="http://schemas.microsoft.com/office/word/2010/wordprocessingInk" xmlns:wne="http://schemas.microsoft.com/office/word/2006/wordml" xmlns:wps="http://schemas.microsoft.com/office/word/2010/wordprocessingShape" mc:Ignorable="w14 w15 w16se w16cid wp14">
   <w:footnote w:type="separator" w:id="-1">
     <w:p>
       <w:r>
@@ -1223,7 +1490,7 @@
 </file>
 
 <file path=word/numbering.xml><?xml version="1.0" encoding="utf-8"?>
-<w:numbering xmlns:wpc="http://schemas.microsoft.com/office/word/2010/wordprocessingCanvas" xmlns:cx="http://schemas.microsoft.com/office/drawing/2014/chartex" xmlns:cx1="http://schemas.microsoft.com/office/drawing/2015/9/8/chartex" xmlns:mc="http://schemas.openxmlformats.org/markup-compatibility/2006" xmlns:o="urn:schemas-microsoft-com:office:office" xmlns:r="http://schemas.openxmlformats.org/officeDocument/2006/relationships" xmlns:m="http://schemas.openxmlformats.org/officeDocument/2006/math" xmlns:v="urn:schemas-microsoft-com:vml" xmlns:wp14="http://schemas.microsoft.com/office/word/2010/wordprocessingDrawing" xmlns:wp="http://schemas.openxmlformats.org/drawingml/2006/wordprocessingDrawing" xmlns:w10="urn:schemas-microsoft-com:office:word" xmlns:w="http://schemas.openxmlformats.org/wordprocessingml/2006/main" xmlns:w14="http://schemas.microsoft.com/office/word/2010/wordml" xmlns:w15="http://schemas.microsoft.com/office/word/2012/wordml" xmlns:w16se="http://schemas.microsoft.com/office/word/2015/wordml/symex" xmlns:wpg="http://schemas.microsoft.com/office/word/2010/wordprocessingGroup" xmlns:wpi="http://schemas.microsoft.com/office/word/2010/wordprocessingInk" xmlns:wne="http://schemas.microsoft.com/office/word/2006/wordml" xmlns:wps="http://schemas.microsoft.com/office/word/2010/wordprocessingShape" mc:Ignorable="w14 w15 w16se wp14">
+<w:numbering xmlns:wpc="http://schemas.microsoft.com/office/word/2010/wordprocessingCanvas" xmlns:cx="http://schemas.microsoft.com/office/drawing/2014/chartex" xmlns:cx1="http://schemas.microsoft.com/office/drawing/2015/9/8/chartex" xmlns:cx2="http://schemas.microsoft.com/office/drawing/2015/10/21/chartex" xmlns:cx3="http://schemas.microsoft.com/office/drawing/2016/5/9/chartex" xmlns:cx4="http://schemas.microsoft.com/office/drawing/2016/5/10/chartex" xmlns:cx5="http://schemas.microsoft.com/office/drawing/2016/5/11/chartex" xmlns:cx6="http://schemas.microsoft.com/office/drawing/2016/5/12/chartex" xmlns:cx7="http://schemas.microsoft.com/office/drawing/2016/5/13/chartex" xmlns:cx8="http://schemas.microsoft.com/office/drawing/2016/5/14/chartex" xmlns:mc="http://schemas.openxmlformats.org/markup-compatibility/2006" xmlns:aink="http://schemas.microsoft.com/office/drawing/2016/ink" xmlns:am3d="http://schemas.microsoft.com/office/drawing/2017/model3d" xmlns:o="urn:schemas-microsoft-com:office:office" xmlns:r="http://schemas.openxmlformats.org/officeDocument/2006/relationships" xmlns:m="http://schemas.openxmlformats.org/officeDocument/2006/math" xmlns:v="urn:schemas-microsoft-com:vml" xmlns:wp14="http://schemas.microsoft.com/office/word/2010/wordprocessingDrawing" xmlns:wp="http://schemas.openxmlformats.org/drawingml/2006/wordprocessingDrawing" xmlns:w10="urn:schemas-microsoft-com:office:word" xmlns:w="http://schemas.openxmlformats.org/wordprocessingml/2006/main" xmlns:w14="http://schemas.microsoft.com/office/word/2010/wordml" xmlns:w15="http://schemas.microsoft.com/office/word/2012/wordml" xmlns:w16cid="http://schemas.microsoft.com/office/word/2016/wordml/cid" xmlns:w16se="http://schemas.microsoft.com/office/word/2015/wordml/symex" xmlns:wpg="http://schemas.microsoft.com/office/word/2010/wordprocessingGroup" xmlns:wpi="http://schemas.microsoft.com/office/word/2010/wordprocessingInk" xmlns:wne="http://schemas.microsoft.com/office/word/2006/wordml" xmlns:wps="http://schemas.microsoft.com/office/word/2010/wordprocessingShape" mc:Ignorable="w14 w15 w16se w16cid wp14">
   <w:abstractNum w:abstractNumId="0" w15:restartNumberingAfterBreak="0">
     <w:nsid w:val="16AA3693"/>
     <w:multiLevelType w:val="hybridMultilevel"/>
@@ -1891,7 +2158,7 @@
 </file>
 
 <file path=word/people.xml><?xml version="1.0" encoding="utf-8"?>
-<w15:people xmlns:wpc="http://schemas.microsoft.com/office/word/2010/wordprocessingCanvas" xmlns:cx="http://schemas.microsoft.com/office/drawing/2014/chartex" xmlns:cx1="http://schemas.microsoft.com/office/drawing/2015/9/8/chartex" xmlns:mc="http://schemas.openxmlformats.org/markup-compatibility/2006" xmlns:o="urn:schemas-microsoft-com:office:office" xmlns:r="http://schemas.openxmlformats.org/officeDocument/2006/relationships" xmlns:m="http://schemas.openxmlformats.org/officeDocument/2006/math" xmlns:v="urn:schemas-microsoft-com:vml" xmlns:wp14="http://schemas.microsoft.com/office/word/2010/wordprocessingDrawing" xmlns:wp="http://schemas.openxmlformats.org/drawingml/2006/wordprocessingDrawing" xmlns:w10="urn:schemas-microsoft-com:office:word" xmlns:w="http://schemas.openxmlformats.org/wordprocessingml/2006/main" xmlns:w14="http://schemas.microsoft.com/office/word/2010/wordml" xmlns:w15="http://schemas.microsoft.com/office/word/2012/wordml" xmlns:w16se="http://schemas.microsoft.com/office/word/2015/wordml/symex" xmlns:wpg="http://schemas.microsoft.com/office/word/2010/wordprocessingGroup" xmlns:wpi="http://schemas.microsoft.com/office/word/2010/wordprocessingInk" xmlns:wne="http://schemas.microsoft.com/office/word/2006/wordml" xmlns:wps="http://schemas.microsoft.com/office/word/2010/wordprocessingShape" mc:Ignorable="w14 w15 w16se wp14">
+<w15:people xmlns:wpc="http://schemas.microsoft.com/office/word/2010/wordprocessingCanvas" xmlns:cx="http://schemas.microsoft.com/office/drawing/2014/chartex" xmlns:cx1="http://schemas.microsoft.com/office/drawing/2015/9/8/chartex" xmlns:cx2="http://schemas.microsoft.com/office/drawing/2015/10/21/chartex" xmlns:cx3="http://schemas.microsoft.com/office/drawing/2016/5/9/chartex" xmlns:cx4="http://schemas.microsoft.com/office/drawing/2016/5/10/chartex" xmlns:cx5="http://schemas.microsoft.com/office/drawing/2016/5/11/chartex" xmlns:cx6="http://schemas.microsoft.com/office/drawing/2016/5/12/chartex" xmlns:cx7="http://schemas.microsoft.com/office/drawing/2016/5/13/chartex" xmlns:cx8="http://schemas.microsoft.com/office/drawing/2016/5/14/chartex" xmlns:mc="http://schemas.openxmlformats.org/markup-compatibility/2006" xmlns:aink="http://schemas.microsoft.com/office/drawing/2016/ink" xmlns:am3d="http://schemas.microsoft.com/office/drawing/2017/model3d" xmlns:o="urn:schemas-microsoft-com:office:office" xmlns:r="http://schemas.openxmlformats.org/officeDocument/2006/relationships" xmlns:m="http://schemas.openxmlformats.org/officeDocument/2006/math" xmlns:v="urn:schemas-microsoft-com:vml" xmlns:wp14="http://schemas.microsoft.com/office/word/2010/wordprocessingDrawing" xmlns:wp="http://schemas.openxmlformats.org/drawingml/2006/wordprocessingDrawing" xmlns:w10="urn:schemas-microsoft-com:office:word" xmlns:w="http://schemas.openxmlformats.org/wordprocessingml/2006/main" xmlns:w14="http://schemas.microsoft.com/office/word/2010/wordml" xmlns:w15="http://schemas.microsoft.com/office/word/2012/wordml" xmlns:w16cid="http://schemas.microsoft.com/office/word/2016/wordml/cid" xmlns:w16se="http://schemas.microsoft.com/office/word/2015/wordml/symex" xmlns:wpg="http://schemas.microsoft.com/office/word/2010/wordprocessingGroup" xmlns:wpi="http://schemas.microsoft.com/office/word/2010/wordprocessingInk" xmlns:wne="http://schemas.microsoft.com/office/word/2006/wordml" xmlns:wps="http://schemas.microsoft.com/office/word/2010/wordprocessingShape" mc:Ignorable="w14 w15 w16se w16cid wp14">
   <w15:person w15:author="才田 聡子">
     <w15:presenceInfo w15:providerId="Windows Live" w15:userId="03c0690e-b020-4ab9-9138-eed1e175abc4"/>
   </w15:person>
@@ -1902,7 +2169,7 @@
 </file>
 
 <file path=word/styles.xml><?xml version="1.0" encoding="utf-8"?>
-<w:styles xmlns:mc="http://schemas.openxmlformats.org/markup-compatibility/2006" xmlns:r="http://schemas.openxmlformats.org/officeDocument/2006/relationships" xmlns:w="http://schemas.openxmlformats.org/wordprocessingml/2006/main" xmlns:w14="http://schemas.microsoft.com/office/word/2010/wordml" xmlns:w15="http://schemas.microsoft.com/office/word/2012/wordml" xmlns:w16se="http://schemas.microsoft.com/office/word/2015/wordml/symex" mc:Ignorable="w14 w15 w16se">
+<w:styles xmlns:mc="http://schemas.openxmlformats.org/markup-compatibility/2006" xmlns:r="http://schemas.openxmlformats.org/officeDocument/2006/relationships" xmlns:w="http://schemas.openxmlformats.org/wordprocessingml/2006/main" xmlns:w14="http://schemas.microsoft.com/office/word/2010/wordml" xmlns:w15="http://schemas.microsoft.com/office/word/2012/wordml" xmlns:w16cid="http://schemas.microsoft.com/office/word/2016/wordml/cid" xmlns:w16se="http://schemas.microsoft.com/office/word/2015/wordml/symex" mc:Ignorable="w14 w15 w16se w16cid">
   <w:docDefaults>
     <w:rPrDefault>
       <w:rPr>
@@ -1912,7 +2179,7 @@
     </w:rPrDefault>
     <w:pPrDefault/>
   </w:docDefaults>
-  <w:latentStyles w:defLockedState="0" w:defUIPriority="99" w:defSemiHidden="0" w:defUnhideWhenUsed="0" w:defQFormat="0" w:count="371">
+  <w:latentStyles w:defLockedState="0" w:defUIPriority="99" w:defSemiHidden="0" w:defUnhideWhenUsed="0" w:defQFormat="0" w:count="375">
     <w:lsdException w:name="Normal" w:uiPriority="0" w:qFormat="1"/>
     <w:lsdException w:name="heading 1" w:uiPriority="9" w:qFormat="1"/>
     <w:lsdException w:name="heading 2" w:semiHidden="1" w:uiPriority="9" w:unhideWhenUsed="1" w:qFormat="1"/>
@@ -2018,7 +2285,6 @@
     <w:lsdException w:name="HTML Sample" w:semiHidden="1" w:unhideWhenUsed="1"/>
     <w:lsdException w:name="HTML Typewriter" w:semiHidden="1" w:unhideWhenUsed="1"/>
     <w:lsdException w:name="HTML Variable" w:semiHidden="1" w:unhideWhenUsed="1"/>
-    <w:lsdException w:name="Normal Table" w:semiHidden="1" w:unhideWhenUsed="1"/>
     <w:lsdException w:name="annotation subject" w:semiHidden="1" w:unhideWhenUsed="1"/>
     <w:lsdException w:name="No List" w:semiHidden="1" w:unhideWhenUsed="1"/>
     <w:lsdException w:name="Outline List 1" w:semiHidden="1" w:unhideWhenUsed="1"/>
@@ -2062,10 +2328,8 @@
     <w:lsdException w:name="Table Elegant" w:semiHidden="1" w:unhideWhenUsed="1"/>
     <w:lsdException w:name="Table Professional" w:semiHidden="1" w:unhideWhenUsed="1"/>
     <w:lsdException w:name="Table Subtle 1" w:semiHidden="1" w:unhideWhenUsed="1"/>
-    <w:lsdException w:name="Table Subtle 2" w:semiHidden="1" w:unhideWhenUsed="1"/>
     <w:lsdException w:name="Table Web 1" w:semiHidden="1" w:unhideWhenUsed="1"/>
     <w:lsdException w:name="Table Web 2" w:semiHidden="1" w:unhideWhenUsed="1"/>
-    <w:lsdException w:name="Table Web 3" w:semiHidden="1" w:unhideWhenUsed="1"/>
     <w:lsdException w:name="Balloon Text" w:semiHidden="1" w:unhideWhenUsed="1"/>
     <w:lsdException w:name="Table Grid" w:uiPriority="39"/>
     <w:lsdException w:name="Table Theme" w:semiHidden="1" w:unhideWhenUsed="1"/>
@@ -2284,6 +2548,10 @@
     <w:lsdException w:name="List Table 5 Dark Accent 6" w:uiPriority="48"/>
     <w:lsdException w:name="List Table 6 Colorful Accent 6" w:uiPriority="49"/>
     <w:lsdException w:name="List Table 7 Colorful Accent 6" w:uiPriority="50"/>
+    <w:lsdException w:name="Mention" w:semiHidden="1" w:unhideWhenUsed="1"/>
+    <w:lsdException w:name="Smart Hyperlink" w:semiHidden="1" w:unhideWhenUsed="1"/>
+    <w:lsdException w:name="Hashtag" w:semiHidden="1" w:unhideWhenUsed="1"/>
+    <w:lsdException w:name="Unresolved Mention" w:semiHidden="1" w:unhideWhenUsed="1"/>
   </w:latentStyles>
   <w:style w:type="paragraph" w:default="1" w:styleId="a">
     <w:name w:val="Normal"/>
@@ -2301,7 +2569,6 @@
   <w:style w:type="character" w:default="1" w:styleId="a0">
     <w:name w:val="Default Paragraph Font"/>
     <w:uiPriority w:val="1"/>
-    <w:semiHidden/>
     <w:unhideWhenUsed/>
   </w:style>
   <w:style w:type="table" w:default="1" w:styleId="a1">
@@ -2436,8 +2703,8 @@
       <w:u w:val="single"/>
     </w:rPr>
   </w:style>
-  <w:style w:type="character" w:customStyle="1" w:styleId="UnresolvedMention">
-    <w:name w:val="Unresolved Mention"/>
+  <w:style w:type="character" w:customStyle="1" w:styleId="1">
+    <w:name w:val="未解決のメンション1"/>
     <w:basedOn w:val="a0"/>
     <w:uiPriority w:val="99"/>
     <w:semiHidden/>

</xml_diff>

<commit_message>
Modified in green (by Murata)
</commit_message>
<xml_diff>
--- a/EnglishAbstract/Abstract_Murata.docx
+++ b/EnglishAbstract/Abstract_Murata.docx
@@ -1,6 +1,6 @@
 
 <file path=word/document.xml><?xml version="1.0" encoding="utf-8"?>
-<w:document xmlns:wpc="http://schemas.microsoft.com/office/word/2010/wordprocessingCanvas" xmlns:cx="http://schemas.microsoft.com/office/drawing/2014/chartex" xmlns:cx1="http://schemas.microsoft.com/office/drawing/2015/9/8/chartex" xmlns:cx2="http://schemas.microsoft.com/office/drawing/2015/10/21/chartex" xmlns:cx3="http://schemas.microsoft.com/office/drawing/2016/5/9/chartex" xmlns:cx4="http://schemas.microsoft.com/office/drawing/2016/5/10/chartex" xmlns:cx5="http://schemas.microsoft.com/office/drawing/2016/5/11/chartex" xmlns:cx6="http://schemas.microsoft.com/office/drawing/2016/5/12/chartex" xmlns:cx7="http://schemas.microsoft.com/office/drawing/2016/5/13/chartex" xmlns:cx8="http://schemas.microsoft.com/office/drawing/2016/5/14/chartex" xmlns:mc="http://schemas.openxmlformats.org/markup-compatibility/2006" xmlns:aink="http://schemas.microsoft.com/office/drawing/2016/ink" xmlns:am3d="http://schemas.microsoft.com/office/drawing/2017/model3d" xmlns:o="urn:schemas-microsoft-com:office:office" xmlns:r="http://schemas.openxmlformats.org/officeDocument/2006/relationships" xmlns:m="http://schemas.openxmlformats.org/officeDocument/2006/math" xmlns:v="urn:schemas-microsoft-com:vml" xmlns:wp14="http://schemas.microsoft.com/office/word/2010/wordprocessingDrawing" xmlns:wp="http://schemas.openxmlformats.org/drawingml/2006/wordprocessingDrawing" xmlns:w10="urn:schemas-microsoft-com:office:word" xmlns:w="http://schemas.openxmlformats.org/wordprocessingml/2006/main" xmlns:w14="http://schemas.microsoft.com/office/word/2010/wordml" xmlns:w15="http://schemas.microsoft.com/office/word/2012/wordml" xmlns:w16cid="http://schemas.microsoft.com/office/word/2016/wordml/cid" xmlns:w16se="http://schemas.microsoft.com/office/word/2015/wordml/symex" xmlns:wpg="http://schemas.microsoft.com/office/word/2010/wordprocessingGroup" xmlns:wpi="http://schemas.microsoft.com/office/word/2010/wordprocessingInk" xmlns:wne="http://schemas.microsoft.com/office/word/2006/wordml" xmlns:wps="http://schemas.microsoft.com/office/word/2010/wordprocessingShape" mc:Ignorable="w14 w15 w16se w16cid wp14">
+<w:document xmlns:wpc="http://schemas.microsoft.com/office/word/2010/wordprocessingCanvas" xmlns:cx="http://schemas.microsoft.com/office/drawing/2014/chartex" xmlns:cx1="http://schemas.microsoft.com/office/drawing/2015/9/8/chartex" xmlns:mc="http://schemas.openxmlformats.org/markup-compatibility/2006" xmlns:o="urn:schemas-microsoft-com:office:office" xmlns:r="http://schemas.openxmlformats.org/officeDocument/2006/relationships" xmlns:m="http://schemas.openxmlformats.org/officeDocument/2006/math" xmlns:v="urn:schemas-microsoft-com:vml" xmlns:wp14="http://schemas.microsoft.com/office/word/2010/wordprocessingDrawing" xmlns:wp="http://schemas.openxmlformats.org/drawingml/2006/wordprocessingDrawing" xmlns:w10="urn:schemas-microsoft-com:office:word" xmlns:w="http://schemas.openxmlformats.org/wordprocessingml/2006/main" xmlns:w14="http://schemas.microsoft.com/office/word/2010/wordml" xmlns:w15="http://schemas.microsoft.com/office/word/2012/wordml" xmlns:w16se="http://schemas.microsoft.com/office/word/2015/wordml/symex" xmlns:wpg="http://schemas.microsoft.com/office/word/2010/wordprocessingGroup" xmlns:wpi="http://schemas.microsoft.com/office/word/2010/wordprocessingInk" xmlns:wne="http://schemas.microsoft.com/office/word/2006/wordml" xmlns:wps="http://schemas.microsoft.com/office/word/2010/wordprocessingShape" mc:Ignorable="w14 w15 w16se wp14">
   <w:body>
     <w:p>
       <w:pPr>
@@ -155,6 +155,28 @@
           <w:rFonts w:ascii="Times New Roman" w:hAnsi="Times New Roman" w:hint="eastAsia"/>
           <w:sz w:val="20"/>
         </w:rPr>
+        <w:t>---</w:t>
+      </w:r>
+      <w:r>
+        <w:rPr>
+          <w:rFonts w:ascii="Times New Roman" w:hAnsi="Times New Roman" w:hint="eastAsia"/>
+          <w:sz w:val="20"/>
+        </w:rPr>
+        <w:t>前回までの添削分</w:t>
+      </w:r>
+    </w:p>
+    <w:p>
+      <w:pPr>
+        <w:rPr>
+          <w:rFonts w:ascii="Times New Roman" w:hAnsi="Times New Roman"/>
+          <w:sz w:val="20"/>
+        </w:rPr>
+      </w:pPr>
+      <w:r>
+        <w:rPr>
+          <w:rFonts w:ascii="Times New Roman" w:hAnsi="Times New Roman" w:hint="eastAsia"/>
+          <w:sz w:val="20"/>
+        </w:rPr>
         <w:t>近年、高速に明滅することのできる</w:t>
       </w:r>
       <w:r>
@@ -222,6 +244,39 @@
           <w:sz w:val="20"/>
         </w:rPr>
       </w:pPr>
+    </w:p>
+    <w:p>
+      <w:pPr>
+        <w:rPr>
+          <w:rFonts w:ascii="Times New Roman" w:hAnsi="Times New Roman" w:hint="eastAsia"/>
+          <w:color w:val="00B050"/>
+          <w:sz w:val="20"/>
+        </w:rPr>
+      </w:pPr>
+      <w:r>
+        <w:rPr>
+          <w:rFonts w:ascii="Times New Roman" w:hAnsi="Times New Roman"/>
+          <w:color w:val="00B050"/>
+          <w:sz w:val="20"/>
+        </w:rPr>
+        <w:t>---</w:t>
+      </w:r>
+      <w:r>
+        <w:rPr>
+          <w:rFonts w:ascii="Times New Roman" w:hAnsi="Times New Roman" w:hint="eastAsia"/>
+          <w:color w:val="00B050"/>
+          <w:sz w:val="20"/>
+        </w:rPr>
+        <w:t>以下を英文にする</w:t>
+      </w:r>
+    </w:p>
+    <w:p>
+      <w:pPr>
+        <w:rPr>
+          <w:rFonts w:ascii="Times New Roman" w:hAnsi="Times New Roman"/>
+          <w:sz w:val="20"/>
+        </w:rPr>
+      </w:pPr>
       <w:r>
         <w:rPr>
           <w:rFonts w:ascii="Times New Roman" w:hAnsi="Times New Roman" w:hint="eastAsia"/>
@@ -234,7 +289,21 @@
           <w:rFonts w:ascii="Times New Roman" w:hAnsi="Times New Roman" w:hint="eastAsia"/>
           <w:sz w:val="20"/>
         </w:rPr>
-        <w:t>反射光受信を目的とした専用の装置を製作する。</w:t>
+        <w:t>反射光受信を目的とした装置を製作する。次に、装置の受信性能を検証する。</w:t>
+      </w:r>
+      <w:r>
+        <w:rPr>
+          <w:rFonts w:ascii="Times New Roman" w:hAnsi="Times New Roman" w:hint="eastAsia"/>
+          <w:sz w:val="20"/>
+        </w:rPr>
+        <w:t>検証結果から、通信精度の向上及び通信可能範囲の拡大のため</w:t>
+      </w:r>
+      <w:r>
+        <w:rPr>
+          <w:rFonts w:ascii="Times New Roman" w:hAnsi="Times New Roman" w:hint="eastAsia"/>
+          <w:sz w:val="20"/>
+        </w:rPr>
+        <w:t>取り組むべき課題を明確にする。</w:t>
       </w:r>
     </w:p>
     <w:p>
@@ -249,43 +318,6 @@
           <w:rFonts w:ascii="Times New Roman" w:hAnsi="Times New Roman" w:hint="eastAsia"/>
           <w:sz w:val="20"/>
         </w:rPr>
-        <w:t>次に、装置の受信性能を検証する。</w:t>
-      </w:r>
-    </w:p>
-    <w:p>
-      <w:pPr>
-        <w:rPr>
-          <w:rFonts w:ascii="Times New Roman" w:hAnsi="Times New Roman"/>
-          <w:sz w:val="20"/>
-        </w:rPr>
-      </w:pPr>
-      <w:r>
-        <w:rPr>
-          <w:rFonts w:ascii="Times New Roman" w:hAnsi="Times New Roman" w:hint="eastAsia"/>
-          <w:sz w:val="20"/>
-        </w:rPr>
-        <w:t>検証結果から、通信精度の向上及び通信可能範囲の拡大のため</w:t>
-      </w:r>
-      <w:r>
-        <w:rPr>
-          <w:rFonts w:ascii="Times New Roman" w:hAnsi="Times New Roman" w:hint="eastAsia"/>
-          <w:sz w:val="20"/>
-        </w:rPr>
-        <w:t>取り組むべき課題を明確にする。</w:t>
-      </w:r>
-    </w:p>
-    <w:p>
-      <w:pPr>
-        <w:rPr>
-          <w:rFonts w:ascii="Times New Roman" w:hAnsi="Times New Roman"/>
-          <w:sz w:val="20"/>
-        </w:rPr>
-      </w:pPr>
-      <w:r>
-        <w:rPr>
-          <w:rFonts w:ascii="Times New Roman" w:hAnsi="Times New Roman" w:hint="eastAsia"/>
-          <w:sz w:val="20"/>
-        </w:rPr>
         <w:t>受信性能について</w:t>
       </w:r>
       <w:r>
@@ -309,14 +341,6 @@
         </w:rPr>
         <w:t>。</w:t>
       </w:r>
-    </w:p>
-    <w:p>
-      <w:pPr>
-        <w:rPr>
-          <w:rFonts w:ascii="Times New Roman" w:hAnsi="Times New Roman"/>
-          <w:sz w:val="20"/>
-        </w:rPr>
-      </w:pPr>
       <w:r>
         <w:rPr>
           <w:rFonts w:ascii="Times New Roman" w:hAnsi="Times New Roman" w:hint="eastAsia"/>
@@ -385,7 +409,21 @@
           <w:rFonts w:ascii="Times New Roman" w:hAnsi="Times New Roman" w:hint="eastAsia"/>
           <w:sz w:val="20"/>
         </w:rPr>
-        <w:t>と反射光で受信精度が変わらない。</w:t>
+        <w:t>と反射光で受信精度が</w:t>
+      </w:r>
+      <w:r>
+        <w:rPr>
+          <w:rFonts w:ascii="Times New Roman" w:hAnsi="Times New Roman" w:hint="eastAsia"/>
+          <w:sz w:val="20"/>
+        </w:rPr>
+        <w:t>落ちない</w:t>
+      </w:r>
+      <w:r>
+        <w:rPr>
+          <w:rFonts w:ascii="Times New Roman" w:hAnsi="Times New Roman" w:hint="eastAsia"/>
+          <w:sz w:val="20"/>
+        </w:rPr>
+        <w:t>。</w:t>
       </w:r>
     </w:p>
     <w:p>
@@ -456,7 +494,14 @@
           <w:rFonts w:ascii="Times New Roman" w:hAnsi="Times New Roman" w:hint="eastAsia"/>
           <w:sz w:val="20"/>
         </w:rPr>
-        <w:t>受信信号を増幅し、通信精度及び通信可能範囲を向上させる。</w:t>
+        <w:t>受信信号を増幅しなければならない。通信精度及び通信可能範囲を向上させるために</w:t>
+      </w:r>
+      <w:r>
+        <w:rPr>
+          <w:rFonts w:ascii="Times New Roman" w:hAnsi="Times New Roman" w:hint="eastAsia"/>
+          <w:sz w:val="20"/>
+        </w:rPr>
+        <w:t>。</w:t>
       </w:r>
     </w:p>
     <w:p>
@@ -484,7 +529,28 @@
           <w:rFonts w:ascii="Times New Roman" w:hAnsi="Times New Roman" w:hint="eastAsia"/>
           <w:sz w:val="20"/>
         </w:rPr>
-        <w:t>素子を用い、転送速度を向上させる</w:t>
+        <w:t>素子を用い</w:t>
+      </w:r>
+      <w:r>
+        <w:rPr>
+          <w:rFonts w:ascii="Times New Roman" w:hAnsi="Times New Roman" w:hint="eastAsia"/>
+          <w:sz w:val="20"/>
+        </w:rPr>
+        <w:t>なければならない。</w:t>
+      </w:r>
+      <w:r>
+        <w:rPr>
+          <w:rFonts w:ascii="Times New Roman" w:hAnsi="Times New Roman" w:hint="eastAsia"/>
+          <w:sz w:val="20"/>
+        </w:rPr>
+        <w:t>転送速度を向上させる</w:t>
+      </w:r>
+      <w:r>
+        <w:rPr>
+          <w:rFonts w:ascii="Times New Roman" w:hAnsi="Times New Roman" w:hint="eastAsia"/>
+          <w:sz w:val="20"/>
+        </w:rPr>
+        <w:t>ために</w:t>
       </w:r>
       <w:r>
         <w:rPr>
@@ -509,65 +575,46 @@
           <w:sz w:val="20"/>
         </w:rPr>
       </w:pPr>
-    </w:p>
-    <w:p>
-      <w:pPr>
-        <w:rPr>
-          <w:rFonts w:ascii="Times New Roman" w:eastAsia="ＭＳ ゴシック" w:hAnsi="Times New Roman"/>
-          <w:strike/>
-          <w:color w:val="FF0000"/>
-          <w:sz w:val="20"/>
-        </w:rPr>
-      </w:pPr>
-      <w:commentRangeStart w:id="0"/>
-      <w:r>
-        <w:rPr>
-          <w:rFonts w:ascii="Times New Roman" w:eastAsia="ＭＳ ゴシック" w:hAnsi="Times New Roman"/>
-          <w:strike/>
-          <w:color w:val="FF0000"/>
-          <w:sz w:val="20"/>
-        </w:rPr>
-        <w:t xml:space="preserve">In recent years, </w:t>
-      </w:r>
-      <w:commentRangeEnd w:id="0"/>
-      <w:r>
-        <w:rPr>
-          <w:rStyle w:val="a4"/>
-        </w:rPr>
-        <w:commentReference w:id="0"/>
-      </w:r>
-    </w:p>
-    <w:p>
-      <w:pPr>
-        <w:rPr>
-          <w:rFonts w:ascii="Times New Roman" w:eastAsia="ＭＳ ゴシック" w:hAnsi="Times New Roman"/>
-          <w:sz w:val="20"/>
-        </w:rPr>
-      </w:pPr>
-      <w:r>
-        <w:rPr>
-          <w:rFonts w:ascii="Times New Roman" w:eastAsia="ＭＳ ゴシック" w:hAnsi="Times New Roman"/>
-          <w:color w:val="FF0000"/>
-          <w:sz w:val="20"/>
-          <w:highlight w:val="yellow"/>
+      <w:r>
+        <w:rPr>
+          <w:rFonts w:ascii="Times New Roman" w:eastAsia="ＭＳ ゴシック" w:hAnsi="Times New Roman"/>
+          <w:sz w:val="20"/>
+        </w:rPr>
+        <w:t>---</w:t>
+      </w:r>
+      <w:r>
+        <w:rPr>
+          <w:rFonts w:ascii="Times New Roman" w:eastAsia="ＭＳ ゴシック" w:hAnsi="Times New Roman" w:hint="eastAsia"/>
+          <w:sz w:val="20"/>
+        </w:rPr>
+        <w:t>前回までの添削分</w:t>
+      </w:r>
+    </w:p>
+    <w:p>
+      <w:pPr>
+        <w:rPr>
+          <w:rFonts w:ascii="Times New Roman" w:eastAsia="ＭＳ ゴシック" w:hAnsi="Times New Roman" w:hint="eastAsia"/>
+          <w:sz w:val="20"/>
+        </w:rPr>
+      </w:pPr>
+      <w:r>
+        <w:rPr>
+          <w:rFonts w:ascii="Times New Roman" w:eastAsia="ＭＳ ゴシック" w:hAnsi="Times New Roman"/>
+          <w:sz w:val="20"/>
         </w:rPr>
         <w:t>Visible Light Communication</w:t>
       </w:r>
       <w:r>
         <w:rPr>
           <w:rFonts w:ascii="Times New Roman" w:eastAsia="ＭＳ ゴシック" w:hAnsi="Times New Roman"/>
-          <w:color w:val="FF0000"/>
-          <w:sz w:val="20"/>
-          <w:highlight w:val="yellow"/>
+          <w:sz w:val="20"/>
         </w:rPr>
         <w:t xml:space="preserve"> </w:t>
       </w:r>
       <w:r>
         <w:rPr>
           <w:rFonts w:ascii="Times New Roman" w:eastAsia="ＭＳ ゴシック" w:hAnsi="Times New Roman"/>
-          <w:color w:val="FF0000"/>
-          <w:sz w:val="20"/>
-          <w:highlight w:val="yellow"/>
+          <w:sz w:val="20"/>
         </w:rPr>
         <w:t>(VLC)</w:t>
       </w:r>
@@ -583,23 +630,12 @@
           <w:rFonts w:ascii="Times New Roman" w:eastAsia="ＭＳ ゴシック" w:hAnsi="Times New Roman"/>
           <w:sz w:val="20"/>
         </w:rPr>
-        <w:t xml:space="preserve">is </w:t>
-      </w:r>
-      <w:r>
-        <w:rPr>
-          <w:rFonts w:ascii="Times New Roman" w:eastAsia="ＭＳ ゴシック" w:hAnsi="Times New Roman"/>
-          <w:color w:val="FF0000"/>
-          <w:sz w:val="20"/>
-          <w:highlight w:val="yellow"/>
-        </w:rPr>
-        <w:t xml:space="preserve">an optical wireless communication </w:t>
-      </w:r>
-      <w:r>
-        <w:rPr>
-          <w:rFonts w:ascii="Times New Roman" w:eastAsia="ＭＳ ゴシック" w:hAnsi="Times New Roman"/>
-          <w:color w:val="FF0000"/>
-          <w:sz w:val="20"/>
-          <w:highlight w:val="yellow"/>
+        <w:t xml:space="preserve">is an optical wireless communication </w:t>
+      </w:r>
+      <w:r>
+        <w:rPr>
+          <w:rFonts w:ascii="Times New Roman" w:eastAsia="ＭＳ ゴシック" w:hAnsi="Times New Roman"/>
+          <w:sz w:val="20"/>
         </w:rPr>
         <w:t>system</w:t>
       </w:r>
@@ -615,12 +651,46 @@
           <w:rFonts w:ascii="Times New Roman" w:eastAsia="ＭＳ ゴシック" w:hAnsi="Times New Roman"/>
           <w:sz w:val="20"/>
         </w:rPr>
-        <w:t>that</w:t>
-      </w:r>
-      <w:r>
-        <w:rPr>
-          <w:rFonts w:ascii="Times New Roman" w:eastAsia="ＭＳ ゴシック" w:hAnsi="Times New Roman"/>
-          <w:color w:val="FF0000"/>
+        <w:t xml:space="preserve">that carries information by modulating light </w:t>
+      </w:r>
+      <w:r>
+        <w:rPr>
+          <w:rFonts w:ascii="Times New Roman" w:eastAsia="ＭＳ ゴシック" w:hAnsi="Times New Roman"/>
+          <w:sz w:val="20"/>
+        </w:rPr>
+        <w:t>o</w:t>
+      </w:r>
+      <w:r>
+        <w:rPr>
+          <w:rFonts w:ascii="Times New Roman" w:eastAsia="ＭＳ ゴシック" w:hAnsi="Times New Roman"/>
+          <w:sz w:val="20"/>
+        </w:rPr>
+        <w:t xml:space="preserve">f </w:t>
+      </w:r>
+      <w:r>
+        <w:rPr>
+          <w:rFonts w:ascii="Times New Roman" w:eastAsia="ＭＳ ゴシック" w:hAnsi="Times New Roman" w:hint="eastAsia"/>
+          <w:sz w:val="20"/>
+        </w:rPr>
+        <w:t>L</w:t>
+      </w:r>
+      <w:r>
+        <w:rPr>
+          <w:rFonts w:ascii="Times New Roman" w:eastAsia="ＭＳ ゴシック" w:hAnsi="Times New Roman"/>
+          <w:sz w:val="20"/>
+        </w:rPr>
+        <w:t>ED</w:t>
+      </w:r>
+      <w:r>
+        <w:rPr>
+          <w:rFonts w:ascii="Times New Roman" w:eastAsia="ＭＳ ゴシック" w:hAnsi="Times New Roman"/>
+          <w:sz w:val="20"/>
+        </w:rPr>
+        <w:t>s recently developed for high frequency blinking.</w:t>
+      </w:r>
+      <w:r>
+        <w:rPr>
+          <w:rFonts w:ascii="Times New Roman" w:eastAsia="ＭＳ ゴシック" w:hAnsi="Times New Roman"/>
           <w:sz w:val="20"/>
         </w:rPr>
         <w:t xml:space="preserve"> </w:t>
@@ -628,63 +698,37 @@
       <w:r>
         <w:rPr>
           <w:rFonts w:ascii="Times New Roman" w:eastAsia="ＭＳ ゴシック" w:hAnsi="Times New Roman"/>
-          <w:color w:val="FF0000"/>
-          <w:sz w:val="20"/>
-          <w:highlight w:val="yellow"/>
-        </w:rPr>
-        <w:t xml:space="preserve">carries information by modulating light </w:t>
-      </w:r>
-      <w:r>
-        <w:rPr>
-          <w:rFonts w:ascii="Times New Roman" w:eastAsia="ＭＳ ゴシック" w:hAnsi="Times New Roman"/>
-          <w:color w:val="FF0000"/>
-          <w:sz w:val="20"/>
-          <w:highlight w:val="yellow"/>
-        </w:rPr>
-        <w:t>o</w:t>
-      </w:r>
-      <w:r>
-        <w:rPr>
-          <w:rFonts w:ascii="Times New Roman" w:eastAsia="ＭＳ ゴシック" w:hAnsi="Times New Roman"/>
-          <w:color w:val="FF0000"/>
-          <w:sz w:val="20"/>
-          <w:highlight w:val="yellow"/>
-        </w:rPr>
-        <w:t xml:space="preserve">f </w:t>
+          <w:sz w:val="20"/>
+        </w:rPr>
+        <w:t>Previous researches</w:t>
       </w:r>
       <w:r>
         <w:rPr>
           <w:rFonts w:ascii="Times New Roman" w:eastAsia="ＭＳ ゴシック" w:hAnsi="Times New Roman" w:hint="eastAsia"/>
-          <w:color w:val="FF0000"/>
-          <w:sz w:val="20"/>
-          <w:highlight w:val="yellow"/>
-        </w:rPr>
-        <w:t>L</w:t>
-      </w:r>
-      <w:r>
-        <w:rPr>
-          <w:rFonts w:ascii="Times New Roman" w:eastAsia="ＭＳ ゴシック" w:hAnsi="Times New Roman"/>
-          <w:color w:val="FF0000"/>
-          <w:sz w:val="20"/>
-          <w:highlight w:val="yellow"/>
-        </w:rPr>
-        <w:t>ED</w:t>
-      </w:r>
-      <w:r>
-        <w:rPr>
-          <w:rFonts w:ascii="Times New Roman" w:eastAsia="ＭＳ ゴシック" w:hAnsi="Times New Roman"/>
-          <w:color w:val="FF0000"/>
-          <w:sz w:val="20"/>
-          <w:highlight w:val="yellow"/>
-        </w:rPr>
-        <w:t>s recently developed for high frequency blinking</w:t>
-      </w:r>
-      <w:r>
-        <w:rPr>
-          <w:rFonts w:ascii="Times New Roman" w:eastAsia="ＭＳ ゴシック" w:hAnsi="Times New Roman"/>
-          <w:sz w:val="20"/>
-        </w:rPr>
-        <w:t>.</w:t>
+          <w:sz w:val="20"/>
+        </w:rPr>
+        <w:t xml:space="preserve"> </w:t>
+      </w:r>
+      <w:r>
+        <w:rPr>
+          <w:rFonts w:ascii="Times New Roman" w:eastAsia="ＭＳ ゴシック" w:hAnsi="Times New Roman"/>
+          <w:sz w:val="20"/>
+        </w:rPr>
+        <w:t xml:space="preserve">related to the VLC mainly used line-of-sight communication. </w:t>
+      </w:r>
+      <w:r>
+        <w:rPr>
+          <w:rFonts w:ascii="Times New Roman" w:eastAsia="ＭＳ ゴシック" w:hAnsi="Times New Roman" w:hint="eastAsia"/>
+          <w:sz w:val="20"/>
+        </w:rPr>
+        <w:t>The</w:t>
+      </w:r>
+      <w:r>
+        <w:rPr>
+          <w:rFonts w:ascii="Times New Roman" w:eastAsia="ＭＳ ゴシック" w:hAnsi="Times New Roman"/>
+          <w:sz w:val="20"/>
+        </w:rPr>
+        <w:t>refore, communication failures frequently occur even in the same room.</w:t>
       </w:r>
       <w:r>
         <w:rPr>
@@ -712,16 +756,84 @@
       </w:pPr>
       <w:r>
         <w:rPr>
-          <w:rFonts w:ascii="Times New Roman" w:eastAsia="ＭＳ ゴシック" w:hAnsi="Times New Roman"/>
-          <w:color w:val="FF0000"/>
-          <w:sz w:val="20"/>
-        </w:rPr>
-        <w:t>Previous researches</w:t>
-      </w:r>
-      <w:r>
-        <w:rPr>
           <w:rFonts w:ascii="Times New Roman" w:eastAsia="ＭＳ ゴシック" w:hAnsi="Times New Roman" w:hint="eastAsia"/>
-          <w:color w:val="FF0000"/>
+          <w:color w:val="00B050"/>
+          <w:sz w:val="20"/>
+        </w:rPr>
+        <w:t>-</w:t>
+      </w:r>
+      <w:r>
+        <w:rPr>
+          <w:rFonts w:ascii="Times New Roman" w:eastAsia="ＭＳ ゴシック" w:hAnsi="Times New Roman"/>
+          <w:color w:val="00B050"/>
+          <w:sz w:val="20"/>
+        </w:rPr>
+        <w:t>--</w:t>
+      </w:r>
+      <w:r>
+        <w:rPr>
+          <w:rFonts w:ascii="Times New Roman" w:eastAsia="ＭＳ ゴシック" w:hAnsi="Times New Roman" w:hint="eastAsia"/>
+          <w:color w:val="00B050"/>
+          <w:sz w:val="20"/>
+        </w:rPr>
+        <w:t>新しく追加した内容</w:t>
+      </w:r>
+      <w:r>
+        <w:rPr>
+          <w:rFonts w:ascii="Times New Roman" w:eastAsia="ＭＳ ゴシック" w:hAnsi="Times New Roman" w:hint="eastAsia"/>
+          <w:color w:val="00B050"/>
+          <w:sz w:val="20"/>
+        </w:rPr>
+        <w:t>(</w:t>
+      </w:r>
+      <w:r>
+        <w:rPr>
+          <w:rFonts w:ascii="Times New Roman" w:eastAsia="ＭＳ ゴシック" w:hAnsi="Times New Roman" w:hint="eastAsia"/>
+          <w:color w:val="00B050"/>
+          <w:sz w:val="20"/>
+        </w:rPr>
+        <w:t>日本語文章より</w:t>
+      </w:r>
+      <w:r>
+        <w:rPr>
+          <w:rFonts w:ascii="Times New Roman" w:eastAsia="ＭＳ ゴシック" w:hAnsi="Times New Roman" w:hint="eastAsia"/>
+          <w:color w:val="00B050"/>
+          <w:sz w:val="20"/>
+        </w:rPr>
+        <w:t>)</w:t>
+      </w:r>
+    </w:p>
+    <w:p>
+      <w:pPr>
+        <w:rPr>
+          <w:rFonts w:ascii="Times New Roman" w:eastAsia="ＭＳ ゴシック" w:hAnsi="Times New Roman"/>
+          <w:sz w:val="20"/>
+        </w:rPr>
+      </w:pPr>
+      <w:r>
+        <w:rPr>
+          <w:rFonts w:ascii="Times New Roman" w:eastAsia="ＭＳ ゴシック" w:hAnsi="Times New Roman"/>
+          <w:sz w:val="20"/>
+        </w:rPr>
+        <w:t>In this work</w:t>
+      </w:r>
+      <w:r>
+        <w:rPr>
+          <w:rFonts w:ascii="Times New Roman" w:eastAsia="ＭＳ ゴシック" w:hAnsi="Times New Roman"/>
+          <w:sz w:val="20"/>
+        </w:rPr>
+        <w:t xml:space="preserve">, </w:t>
+      </w:r>
+      <w:r>
+        <w:rPr>
+          <w:rFonts w:ascii="Times New Roman" w:eastAsia="ＭＳ ゴシック" w:hAnsi="Times New Roman"/>
+          <w:sz w:val="20"/>
+        </w:rPr>
+        <w:t>we fabricate</w:t>
+      </w:r>
+      <w:r>
+        <w:rPr>
+          <w:rFonts w:ascii="Times New Roman" w:eastAsia="ＭＳ ゴシック" w:hAnsi="Times New Roman"/>
           <w:sz w:val="20"/>
         </w:rPr>
         <w:t xml:space="preserve"> </w:t>
@@ -729,166 +841,452 @@
       <w:r>
         <w:rPr>
           <w:rFonts w:ascii="Times New Roman" w:eastAsia="ＭＳ ゴシック" w:hAnsi="Times New Roman"/>
-          <w:color w:val="FF0000"/>
-          <w:sz w:val="20"/>
-        </w:rPr>
-        <w:t xml:space="preserve">related to the VLC mainly used line-of-sight communication. </w:t>
-      </w:r>
-    </w:p>
-    <w:p>
-      <w:pPr>
-        <w:rPr>
-          <w:rFonts w:ascii="Times New Roman" w:eastAsia="ＭＳ ゴシック" w:hAnsi="Times New Roman"/>
+          <w:sz w:val="20"/>
+        </w:rPr>
+        <w:t xml:space="preserve">a dedicated device aimed at receiving reflected light. </w:t>
+      </w:r>
+      <w:r>
+        <w:rPr>
+          <w:rFonts w:ascii="Times New Roman" w:eastAsia="ＭＳ ゴシック" w:hAnsi="Times New Roman" w:hint="eastAsia"/>
+          <w:sz w:val="20"/>
+        </w:rPr>
+        <w:t xml:space="preserve">Next, </w:t>
+      </w:r>
+      <w:r>
+        <w:rPr>
+          <w:rFonts w:ascii="Times New Roman" w:eastAsia="ＭＳ ゴシック" w:hAnsi="Times New Roman"/>
+          <w:sz w:val="20"/>
+        </w:rPr>
+        <w:t xml:space="preserve">we verified </w:t>
+      </w:r>
+      <w:r>
+        <w:rPr>
+          <w:rFonts w:ascii="Times New Roman" w:eastAsia="ＭＳ ゴシック" w:hAnsi="Times New Roman" w:hint="eastAsia"/>
+          <w:sz w:val="20"/>
+        </w:rPr>
+        <w:t xml:space="preserve">the reception performance of the device. </w:t>
+      </w:r>
+      <w:r>
+        <w:rPr>
+          <w:rFonts w:ascii="Times New Roman" w:eastAsia="ＭＳ ゴシック" w:hAnsi="Times New Roman" w:hint="eastAsia"/>
+          <w:sz w:val="20"/>
+        </w:rPr>
+        <w:t xml:space="preserve">From the results, </w:t>
+      </w:r>
+      <w:r>
+        <w:rPr>
+          <w:rFonts w:ascii="Times New Roman" w:eastAsia="ＭＳ ゴシック" w:hAnsi="Times New Roman"/>
+          <w:sz w:val="20"/>
+        </w:rPr>
+        <w:t>t</w:t>
+      </w:r>
+      <w:r>
+        <w:rPr>
+          <w:rFonts w:ascii="Times New Roman" w:eastAsia="ＭＳ ゴシック" w:hAnsi="Times New Roman"/>
+          <w:sz w:val="20"/>
+        </w:rPr>
+        <w:t>o improve the communication accuracy and the communication range in a same room</w:t>
+      </w:r>
+      <w:r>
+        <w:rPr>
+          <w:rFonts w:ascii="Times New Roman" w:eastAsia="ＭＳ ゴシック" w:hAnsi="Times New Roman"/>
+          <w:sz w:val="20"/>
+        </w:rPr>
+        <w:t xml:space="preserve">, we </w:t>
+      </w:r>
+      <w:r>
+        <w:rPr>
+          <w:rFonts w:ascii="Times New Roman" w:eastAsia="ＭＳ ゴシック" w:hAnsi="Times New Roman"/>
+          <w:sz w:val="20"/>
+        </w:rPr>
+        <w:t xml:space="preserve">clarify issues to be addressed. </w:t>
+      </w:r>
+    </w:p>
+    <w:p>
+      <w:pPr>
+        <w:rPr>
+          <w:rFonts w:ascii="Times New Roman" w:eastAsia="ＭＳ ゴシック" w:hAnsi="Times New Roman"/>
+          <w:sz w:val="20"/>
+        </w:rPr>
+      </w:pPr>
+    </w:p>
+    <w:p>
+      <w:pPr>
+        <w:rPr>
+          <w:rFonts w:ascii="Times New Roman" w:eastAsia="ＭＳ ゴシック" w:hAnsi="Times New Roman"/>
+          <w:sz w:val="20"/>
+        </w:rPr>
+      </w:pPr>
+      <w:r>
+        <w:rPr>
+          <w:rFonts w:ascii="Times New Roman" w:eastAsia="ＭＳ ゴシック" w:hAnsi="Times New Roman"/>
+          <w:sz w:val="20"/>
+        </w:rPr>
+        <w:lastRenderedPageBreak/>
+        <w:t>For</w:t>
+      </w:r>
+      <w:r>
+        <w:rPr>
+          <w:rFonts w:ascii="Times New Roman" w:eastAsia="ＭＳ ゴシック" w:hAnsi="Times New Roman" w:hint="eastAsia"/>
+          <w:sz w:val="20"/>
+        </w:rPr>
+        <w:t xml:space="preserve"> the reception perfo</w:t>
+      </w:r>
+      <w:r>
+        <w:rPr>
+          <w:rFonts w:ascii="Times New Roman" w:eastAsia="ＭＳ ゴシック" w:hAnsi="Times New Roman"/>
+          <w:sz w:val="20"/>
+        </w:rPr>
+        <w:t>r</w:t>
+      </w:r>
+      <w:r>
+        <w:rPr>
+          <w:rFonts w:ascii="Times New Roman" w:eastAsia="ＭＳ ゴシック" w:hAnsi="Times New Roman" w:hint="eastAsia"/>
+          <w:sz w:val="20"/>
+        </w:rPr>
+        <w:t>mance</w:t>
+      </w:r>
+      <w:r>
+        <w:rPr>
+          <w:rFonts w:ascii="Times New Roman" w:eastAsia="ＭＳ ゴシック" w:hAnsi="Times New Roman"/>
+          <w:sz w:val="20"/>
+        </w:rPr>
+        <w:t xml:space="preserve">, we evaluated communication accuracy, receivable distance and transmission speed. </w:t>
+      </w:r>
+    </w:p>
+    <w:p>
+      <w:pPr>
+        <w:rPr>
+          <w:rFonts w:ascii="Times New Roman" w:eastAsia="ＭＳ ゴシック" w:hAnsi="Times New Roman"/>
+          <w:sz w:val="20"/>
+        </w:rPr>
+      </w:pPr>
+      <w:r>
+        <w:rPr>
+          <w:rFonts w:ascii="Times New Roman" w:eastAsia="ＭＳ ゴシック" w:hAnsi="Times New Roman"/>
+          <w:sz w:val="20"/>
+        </w:rPr>
+        <w:t>As a result, the following was fo</w:t>
+      </w:r>
+      <w:r>
+        <w:rPr>
+          <w:rFonts w:ascii="Times New Roman" w:eastAsia="ＭＳ ゴシック" w:hAnsi="Times New Roman"/>
+          <w:sz w:val="20"/>
+        </w:rPr>
+        <w:t>und</w:t>
+      </w:r>
+      <w:r>
+        <w:rPr>
+          <w:rFonts w:ascii="Times New Roman" w:eastAsia="ＭＳ ゴシック" w:hAnsi="Times New Roman"/>
+          <w:sz w:val="20"/>
+        </w:rPr>
+        <w:t xml:space="preserve">: </w:t>
+      </w:r>
+      <w:r>
+        <w:rPr>
+          <w:rFonts w:ascii="Times New Roman" w:eastAsia="ＭＳ ゴシック" w:hAnsi="Times New Roman"/>
+          <w:sz w:val="20"/>
+        </w:rPr>
+        <w:t>1) U</w:t>
+      </w:r>
+      <w:r>
+        <w:rPr>
+          <w:rFonts w:ascii="Times New Roman" w:eastAsia="ＭＳ ゴシック" w:hAnsi="Times New Roman"/>
+          <w:sz w:val="20"/>
+        </w:rPr>
+        <w:t xml:space="preserve">ntil at least the transmission speed 115200 [bps], the reception accuracy does not </w:t>
+      </w:r>
+      <w:r>
+        <w:rPr>
+          <w:rFonts w:ascii="Times New Roman" w:eastAsia="ＭＳ ゴシック" w:hAnsi="Times New Roman" w:hint="eastAsia"/>
+          <w:sz w:val="20"/>
+        </w:rPr>
+        <w:t>decrease</w:t>
+      </w:r>
+      <w:r>
+        <w:rPr>
+          <w:rFonts w:ascii="Times New Roman" w:eastAsia="ＭＳ ゴシック" w:hAnsi="Times New Roman"/>
+          <w:sz w:val="20"/>
+        </w:rPr>
+        <w:t xml:space="preserve"> between</w:t>
+      </w:r>
+      <w:r>
+        <w:rPr>
+          <w:rFonts w:ascii="Times New Roman" w:eastAsia="ＭＳ ゴシック" w:hAnsi="Times New Roman"/>
+          <w:sz w:val="20"/>
+        </w:rPr>
+        <w:t xml:space="preserve"> cable connection and reflected light</w:t>
+      </w:r>
+      <w:r>
+        <w:rPr>
+          <w:rFonts w:ascii="Times New Roman" w:eastAsia="ＭＳ ゴシック" w:hAnsi="Times New Roman"/>
+          <w:sz w:val="20"/>
+        </w:rPr>
+        <w:t xml:space="preserve">. </w:t>
+      </w:r>
+      <w:r>
+        <w:rPr>
+          <w:rFonts w:ascii="Times New Roman" w:eastAsia="ＭＳ ゴシック" w:hAnsi="Times New Roman"/>
+          <w:sz w:val="20"/>
+        </w:rPr>
+        <w:t>2) R</w:t>
+      </w:r>
+      <w:r>
+        <w:rPr>
+          <w:rFonts w:ascii="Times New Roman" w:eastAsia="ＭＳ ゴシック" w:hAnsi="Times New Roman"/>
+          <w:sz w:val="20"/>
+        </w:rPr>
+        <w:t>eflected light could be received source at a distance of 7.2 cm from the LED.</w:t>
+      </w:r>
+    </w:p>
+    <w:p>
+      <w:pPr>
+        <w:rPr>
+          <w:rFonts w:ascii="Times New Roman" w:eastAsia="ＭＳ ゴシック" w:hAnsi="Times New Roman"/>
+          <w:sz w:val="20"/>
+        </w:rPr>
+      </w:pPr>
+    </w:p>
+    <w:p>
+      <w:pPr>
+        <w:rPr>
+          <w:rFonts w:ascii="Times New Roman" w:eastAsia="ＭＳ ゴシック" w:hAnsi="Times New Roman"/>
+          <w:sz w:val="20"/>
+        </w:rPr>
+      </w:pPr>
+      <w:r>
+        <w:rPr>
+          <w:rFonts w:ascii="Times New Roman" w:eastAsia="ＭＳ ゴシック" w:hAnsi="Times New Roman"/>
+          <w:sz w:val="20"/>
+        </w:rPr>
+        <w:t>The following is the issue</w:t>
+      </w:r>
+      <w:bookmarkStart w:id="0" w:name="_GoBack"/>
+      <w:bookmarkEnd w:id="0"/>
+      <w:r>
+        <w:rPr>
+          <w:rFonts w:ascii="Times New Roman" w:eastAsia="ＭＳ ゴシック" w:hAnsi="Times New Roman"/>
+          <w:sz w:val="20"/>
+        </w:rPr>
+        <w:t xml:space="preserve">s: </w:t>
+      </w:r>
+      <w:r>
+        <w:rPr>
+          <w:rFonts w:ascii="Times New Roman" w:eastAsia="ＭＳ ゴシック" w:hAnsi="Times New Roman"/>
+          <w:sz w:val="20"/>
+        </w:rPr>
+        <w:t>1) T</w:t>
+      </w:r>
+      <w:r>
+        <w:rPr>
+          <w:rFonts w:ascii="Times New Roman" w:eastAsia="ＭＳ ゴシック" w:hAnsi="Times New Roman"/>
+          <w:sz w:val="20"/>
+        </w:rPr>
+        <w:t xml:space="preserve">he received signal must be amplified, to improve communication accuracy and communication range. </w:t>
+      </w:r>
+      <w:r>
+        <w:rPr>
+          <w:rFonts w:ascii="Times New Roman" w:eastAsia="ＭＳ ゴシック" w:hAnsi="Times New Roman"/>
+          <w:sz w:val="20"/>
+        </w:rPr>
+        <w:t>2) A</w:t>
+      </w:r>
+      <w:r>
+        <w:rPr>
+          <w:rFonts w:ascii="Times New Roman" w:eastAsia="ＭＳ ゴシック" w:hAnsi="Times New Roman"/>
+          <w:sz w:val="20"/>
+        </w:rPr>
+        <w:t>n element capable of operating at higher speed must be used, to improve transfer speed.</w:t>
+      </w:r>
+    </w:p>
+    <w:p>
+      <w:pPr>
+        <w:rPr>
+          <w:rFonts w:ascii="Times New Roman" w:eastAsia="ＭＳ ゴシック" w:hAnsi="Times New Roman"/>
+          <w:sz w:val="20"/>
+        </w:rPr>
+      </w:pPr>
+    </w:p>
+    <w:p>
+      <w:pPr>
+        <w:rPr>
+          <w:rFonts w:ascii="Times New Roman" w:eastAsia="ＭＳ ゴシック" w:hAnsi="Times New Roman"/>
+          <w:sz w:val="20"/>
+        </w:rPr>
+      </w:pPr>
+    </w:p>
+    <w:p>
+      <w:pPr>
+        <w:rPr>
+          <w:rFonts w:ascii="Times New Roman" w:eastAsia="ＭＳ ゴシック" w:hAnsi="Times New Roman" w:hint="eastAsia"/>
+          <w:sz w:val="20"/>
+        </w:rPr>
+      </w:pPr>
+    </w:p>
+    <w:p>
+      <w:pPr>
+        <w:rPr>
+          <w:rFonts w:ascii="Times New Roman" w:eastAsia="ＭＳ ゴシック" w:hAnsi="Times New Roman" w:hint="eastAsia"/>
           <w:color w:val="00B050"/>
           <w:sz w:val="20"/>
         </w:rPr>
       </w:pPr>
-      <w:commentRangeStart w:id="1"/>
       <w:r>
         <w:rPr>
           <w:rFonts w:ascii="Times New Roman" w:eastAsia="ＭＳ ゴシック" w:hAnsi="Times New Roman" w:hint="eastAsia"/>
+          <w:color w:val="00B050"/>
+          <w:sz w:val="20"/>
+        </w:rPr>
+        <w:t>-</w:t>
+      </w:r>
+      <w:r>
+        <w:rPr>
+          <w:rFonts w:ascii="Times New Roman" w:eastAsia="ＭＳ ゴシック" w:hAnsi="Times New Roman"/>
+          <w:color w:val="00B050"/>
+          <w:sz w:val="20"/>
+        </w:rPr>
+        <w:t>-------</w:t>
+      </w:r>
+      <w:r>
+        <w:rPr>
+          <w:rFonts w:ascii="Times New Roman" w:eastAsia="ＭＳ ゴシック" w:hAnsi="Times New Roman" w:hint="eastAsia"/>
+          <w:color w:val="00B050"/>
+          <w:sz w:val="20"/>
+        </w:rPr>
+        <w:t>以下、読みにくいという指摘を受けた内容</w:t>
+      </w:r>
+      <w:r>
+        <w:rPr>
+          <w:rFonts w:ascii="Times New Roman" w:eastAsia="ＭＳ ゴシック" w:hAnsi="Times New Roman" w:hint="eastAsia"/>
+          <w:color w:val="00B050"/>
+          <w:sz w:val="20"/>
+        </w:rPr>
+        <w:t>(</w:t>
+      </w:r>
+      <w:r>
+        <w:rPr>
+          <w:rFonts w:ascii="Times New Roman" w:eastAsia="ＭＳ ゴシック" w:hAnsi="Times New Roman" w:hint="eastAsia"/>
+          <w:color w:val="00B050"/>
+          <w:sz w:val="20"/>
+        </w:rPr>
+        <w:t>日本語文章を変更したため内容が一部違う</w:t>
+      </w:r>
+      <w:r>
+        <w:rPr>
+          <w:rFonts w:ascii="Times New Roman" w:eastAsia="ＭＳ ゴシック" w:hAnsi="Times New Roman" w:hint="eastAsia"/>
+          <w:color w:val="00B050"/>
+          <w:sz w:val="20"/>
+        </w:rPr>
+        <w:t>)</w:t>
+      </w:r>
+    </w:p>
+    <w:p>
+      <w:pPr>
+        <w:rPr>
+          <w:rFonts w:ascii="Times New Roman" w:eastAsia="ＭＳ ゴシック" w:hAnsi="Times New Roman"/>
+          <w:sz w:val="20"/>
+        </w:rPr>
+      </w:pPr>
+      <w:r>
+        <w:rPr>
+          <w:rFonts w:ascii="Times New Roman" w:eastAsia="ＭＳ ゴシック" w:hAnsi="Times New Roman"/>
+          <w:sz w:val="20"/>
+        </w:rPr>
+        <w:t>As a result of evaluating communication accuracy, receivable distance and transmission speed of the fabricated device, the reception precision does not change with cable connection, direct light and reflected light until at least the transmission speed of 115200 [bps] in this system, It was found that it can receive from the light source at a distance of 7.2 cm.</w:t>
+      </w:r>
+    </w:p>
+    <w:p>
+      <w:pPr>
+        <w:rPr>
+          <w:rFonts w:ascii="Times New Roman" w:eastAsia="ＭＳ ゴシック" w:hAnsi="Times New Roman"/>
+          <w:sz w:val="20"/>
+        </w:rPr>
+      </w:pPr>
+    </w:p>
+    <w:p>
+      <w:pPr>
+        <w:rPr>
+          <w:rFonts w:ascii="Times New Roman" w:eastAsia="ＭＳ ゴシック" w:hAnsi="Times New Roman"/>
           <w:strike/>
-          <w:color w:val="FF0000"/>
-          <w:sz w:val="20"/>
-        </w:rPr>
-        <w:t>In the</w:t>
-      </w:r>
-      <w:commentRangeEnd w:id="1"/>
-      <w:r>
-        <w:rPr>
-          <w:rStyle w:val="a4"/>
+          <w:sz w:val="20"/>
+        </w:rPr>
+      </w:pPr>
+      <w:r>
+        <w:rPr>
+          <w:rFonts w:ascii="Times New Roman" w:eastAsia="ＭＳ ゴシック" w:hAnsi="Times New Roman"/>
           <w:strike/>
-          <w:color w:val="FF0000"/>
-        </w:rPr>
-        <w:commentReference w:id="1"/>
-      </w:r>
-      <w:r>
-        <w:rPr>
-          <w:rFonts w:ascii="Times New Roman" w:eastAsia="ＭＳ ゴシック" w:hAnsi="Times New Roman" w:hint="eastAsia"/>
+          <w:sz w:val="20"/>
+        </w:rPr>
+        <w:t xml:space="preserve">In the </w:t>
+      </w:r>
+      <w:r>
+        <w:rPr>
+          <w:rFonts w:ascii="Times New Roman" w:eastAsia="ＭＳ ゴシック" w:hAnsi="Times New Roman"/>
           <w:strike/>
-          <w:color w:val="FF0000"/>
-          <w:sz w:val="20"/>
-        </w:rPr>
-        <w:t xml:space="preserve"> conventional development research related to the VLC, </w:t>
+          <w:sz w:val="20"/>
+        </w:rPr>
+        <w:t xml:space="preserve">conventional </w:t>
       </w:r>
       <w:r>
         <w:rPr>
           <w:rFonts w:ascii="Times New Roman" w:eastAsia="ＭＳ ゴシック" w:hAnsi="Times New Roman"/>
           <w:strike/>
-          <w:color w:val="FF0000"/>
-          <w:sz w:val="20"/>
-        </w:rPr>
-        <w:t>Direct light is mainly used</w:t>
-      </w:r>
-      <w:r>
-        <w:rPr>
-          <w:rFonts w:ascii="Times New Roman" w:eastAsia="ＭＳ ゴシック" w:hAnsi="Times New Roman"/>
-          <w:color w:val="00B050"/>
-          <w:sz w:val="20"/>
-        </w:rPr>
-        <w:t>.</w:t>
-      </w:r>
-    </w:p>
-    <w:p>
-      <w:pPr>
-        <w:rPr>
-          <w:rFonts w:ascii="Times New Roman" w:eastAsia="ＭＳ ゴシック" w:hAnsi="Times New Roman" w:hint="eastAsia"/>
-          <w:color w:val="FF0000"/>
-          <w:sz w:val="20"/>
-        </w:rPr>
-      </w:pPr>
-      <w:r>
-        <w:rPr>
-          <w:rFonts w:ascii="Times New Roman" w:eastAsia="ＭＳ ゴシック" w:hAnsi="Times New Roman" w:hint="eastAsia"/>
-          <w:color w:val="FF0000"/>
-          <w:sz w:val="20"/>
-        </w:rPr>
-        <w:t>The</w:t>
-      </w:r>
-      <w:r>
-        <w:rPr>
-          <w:rFonts w:ascii="Times New Roman" w:eastAsia="ＭＳ ゴシック" w:hAnsi="Times New Roman"/>
-          <w:color w:val="FF0000"/>
-          <w:sz w:val="20"/>
-        </w:rPr>
-        <w:t>refore, communication failures frequently occur even in the same room.</w:t>
-      </w:r>
-    </w:p>
-    <w:p>
-      <w:pPr>
+          <w:sz w:val="20"/>
+        </w:rPr>
+        <w:t xml:space="preserve">development research related to the </w:t>
+      </w:r>
+      <w:r>
         <w:rPr>
           <w:rFonts w:ascii="Times New Roman" w:eastAsia="ＭＳ ゴシック" w:hAnsi="Times New Roman"/>
           <w:strike/>
-          <w:color w:val="FF0000"/>
-          <w:sz w:val="20"/>
-        </w:rPr>
-      </w:pPr>
-      <w:r>
-        <w:rPr>
-          <w:rFonts w:ascii="Times New Roman" w:eastAsia="ＭＳ ゴシック" w:hAnsi="Times New Roman" w:hint="eastAsia"/>
+          <w:sz w:val="20"/>
+        </w:rPr>
+        <w:t xml:space="preserve">VLC, </w:t>
+      </w:r>
+      <w:r>
+        <w:rPr>
+          <w:rFonts w:ascii="Times New Roman" w:eastAsia="ＭＳ ゴシック" w:hAnsi="Times New Roman"/>
           <w:strike/>
-          <w:color w:val="FF0000"/>
-          <w:sz w:val="20"/>
-        </w:rPr>
-        <w:t>Therefore, there was a place where communication wa</w:t>
+          <w:sz w:val="20"/>
+        </w:rPr>
+        <w:t>these had</w:t>
       </w:r>
       <w:r>
         <w:rPr>
           <w:rFonts w:ascii="Times New Roman" w:eastAsia="ＭＳ ゴシック" w:hAnsi="Times New Roman"/>
           <w:strike/>
-          <w:color w:val="FF0000"/>
-          <w:sz w:val="20"/>
-        </w:rPr>
-        <w:t>s</w:t>
-      </w:r>
-      <w:r>
-        <w:rPr>
-          <w:rFonts w:ascii="Times New Roman" w:eastAsia="ＭＳ ゴシック" w:hAnsi="Times New Roman" w:hint="eastAsia"/>
+          <w:sz w:val="20"/>
+        </w:rPr>
+        <w:t xml:space="preserve"> the disadvantage that</w:t>
+      </w:r>
+      <w:r>
+        <w:rPr>
+          <w:rFonts w:ascii="Times New Roman" w:eastAsia="ＭＳ ゴシック" w:hAnsi="Times New Roman"/>
           <w:strike/>
-          <w:color w:val="FF0000"/>
-          <w:sz w:val="20"/>
-        </w:rPr>
-        <w:t xml:space="preserve"> no</w:t>
+          <w:sz w:val="20"/>
+        </w:rPr>
+        <w:t xml:space="preserve"> there is a place where</w:t>
       </w:r>
       <w:r>
         <w:rPr>
           <w:rFonts w:ascii="Times New Roman" w:eastAsia="ＭＳ ゴシック" w:hAnsi="Times New Roman"/>
           <w:strike/>
-          <w:color w:val="FF0000"/>
-          <w:sz w:val="20"/>
-        </w:rPr>
-        <w:t>t</w:t>
-      </w:r>
-      <w:r>
-        <w:rPr>
-          <w:rFonts w:ascii="Times New Roman" w:eastAsia="ＭＳ ゴシック" w:hAnsi="Times New Roman" w:hint="eastAsia"/>
+          <w:sz w:val="20"/>
+        </w:rPr>
+        <w:t xml:space="preserve"> can not </w:t>
+      </w:r>
+      <w:r>
+        <w:rPr>
+          <w:rFonts w:ascii="Times New Roman" w:eastAsia="ＭＳ ゴシック" w:hAnsi="Times New Roman"/>
           <w:strike/>
-          <w:color w:val="FF0000"/>
-          <w:sz w:val="20"/>
-        </w:rPr>
-        <w:t xml:space="preserve"> possible even in the same room. </w:t>
-      </w:r>
-    </w:p>
-    <w:p>
-      <w:pPr>
-        <w:rPr>
-          <w:rFonts w:ascii="Times New Roman" w:eastAsia="ＭＳ ゴシック" w:hAnsi="Times New Roman"/>
-          <w:sz w:val="20"/>
-        </w:rPr>
-      </w:pPr>
+          <w:sz w:val="20"/>
+        </w:rPr>
+        <w:t>communication</w:t>
+      </w:r>
       <w:r>
         <w:rPr>
           <w:rFonts w:ascii="Times New Roman" w:eastAsia="ＭＳ ゴシック" w:hAnsi="Times New Roman"/>
           <w:strike/>
-          <w:color w:val="FF0000"/>
-          <w:sz w:val="20"/>
-        </w:rPr>
-        <w:t>In this research, we aim to</w:t>
-      </w:r>
-      <w:r>
-        <w:rPr>
-          <w:rFonts w:ascii="Times New Roman" w:eastAsia="ＭＳ ゴシック" w:hAnsi="Times New Roman"/>
-          <w:color w:val="FF0000"/>
           <w:sz w:val="20"/>
         </w:rPr>
         <w:t xml:space="preserve"> </w:t>
@@ -896,104 +1294,15 @@
       <w:r>
         <w:rPr>
           <w:rFonts w:ascii="Times New Roman" w:eastAsia="ＭＳ ゴシック" w:hAnsi="Times New Roman"/>
-          <w:color w:val="FF0000"/>
-          <w:sz w:val="20"/>
-        </w:rPr>
-        <w:br/>
-        <w:t xml:space="preserve">To </w:t>
-      </w:r>
-      <w:r>
-        <w:rPr>
-          <w:rFonts w:ascii="Times New Roman" w:eastAsia="ＭＳ ゴシック" w:hAnsi="Times New Roman"/>
-          <w:color w:val="FF0000"/>
-          <w:sz w:val="20"/>
-        </w:rPr>
-        <w:t xml:space="preserve">improve </w:t>
-      </w:r>
-      <w:r>
-        <w:rPr>
-          <w:rFonts w:ascii="Times New Roman" w:eastAsia="ＭＳ ゴシック" w:hAnsi="Times New Roman"/>
-          <w:color w:val="FF0000"/>
-          <w:sz w:val="20"/>
-        </w:rPr>
-        <w:t xml:space="preserve">the </w:t>
-      </w:r>
-      <w:r>
-        <w:rPr>
-          <w:rFonts w:ascii="Times New Roman" w:eastAsia="ＭＳ ゴシック" w:hAnsi="Times New Roman"/>
-          <w:color w:val="FF0000"/>
-          <w:sz w:val="20"/>
-        </w:rPr>
-        <w:t xml:space="preserve">communication accuracy and </w:t>
-      </w:r>
-      <w:r>
-        <w:rPr>
-          <w:rFonts w:ascii="Times New Roman" w:eastAsia="ＭＳ ゴシック" w:hAnsi="Times New Roman"/>
-          <w:color w:val="FF0000"/>
-          <w:sz w:val="20"/>
-        </w:rPr>
-        <w:t xml:space="preserve">the </w:t>
-      </w:r>
-      <w:r>
-        <w:rPr>
-          <w:rFonts w:ascii="Times New Roman" w:eastAsia="ＭＳ ゴシック" w:hAnsi="Times New Roman"/>
-          <w:color w:val="FF0000"/>
-          <w:sz w:val="20"/>
-        </w:rPr>
-        <w:t>comm</w:t>
-      </w:r>
-      <w:r>
-        <w:rPr>
-          <w:rFonts w:ascii="Times New Roman" w:eastAsia="ＭＳ ゴシック" w:hAnsi="Times New Roman"/>
-          <w:color w:val="FF0000"/>
-          <w:sz w:val="20"/>
-        </w:rPr>
-        <w:t>unication range in a same</w:t>
-      </w:r>
-      <w:r>
-        <w:rPr>
-          <w:rFonts w:ascii="Times New Roman" w:eastAsia="ＭＳ ゴシック" w:hAnsi="Times New Roman"/>
-          <w:color w:val="FF0000"/>
-          <w:sz w:val="20"/>
-        </w:rPr>
-        <w:t xml:space="preserve"> room</w:t>
-      </w:r>
-      <w:r>
-        <w:rPr>
-          <w:rFonts w:ascii="Times New Roman" w:eastAsia="ＭＳ ゴシック" w:hAnsi="Times New Roman"/>
-          <w:color w:val="FF0000"/>
-          <w:sz w:val="20"/>
-        </w:rPr>
-        <w:t xml:space="preserve">, we proposed </w:t>
-      </w:r>
-      <w:r>
-        <w:rPr>
-          <w:rFonts w:ascii="Times New Roman" w:eastAsia="ＭＳ ゴシック" w:hAnsi="Times New Roman"/>
-          <w:color w:val="FF0000"/>
-          <w:sz w:val="20"/>
-        </w:rPr>
-        <w:t xml:space="preserve">and verified </w:t>
-      </w:r>
-      <w:r>
-        <w:rPr>
-          <w:rFonts w:ascii="Times New Roman" w:eastAsia="ＭＳ ゴシック" w:hAnsi="Times New Roman"/>
-          <w:color w:val="FF0000"/>
-          <w:sz w:val="20"/>
-        </w:rPr>
-        <w:t>device</w:t>
-      </w:r>
-      <w:r>
-        <w:rPr>
-          <w:rFonts w:ascii="Times New Roman" w:eastAsia="ＭＳ ゴシック" w:hAnsi="Times New Roman"/>
-          <w:color w:val="FF0000"/>
-          <w:sz w:val="20"/>
-        </w:rPr>
-        <w:t>s</w:t>
-      </w:r>
-      <w:r>
-        <w:rPr>
-          <w:rFonts w:ascii="Times New Roman" w:eastAsia="ＭＳ ゴシック" w:hAnsi="Times New Roman"/>
-          <w:color w:val="FF0000"/>
+          <w:strike/>
+          <w:sz w:val="20"/>
+        </w:rPr>
+        <w:t>even in the same room because it was communicating</w:t>
+      </w:r>
+      <w:r>
+        <w:rPr>
+          <w:rFonts w:ascii="Times New Roman" w:eastAsia="ＭＳ ゴシック" w:hAnsi="Times New Roman"/>
+          <w:strike/>
           <w:sz w:val="20"/>
         </w:rPr>
         <w:t xml:space="preserve"> </w:t>
@@ -1001,242 +1310,24 @@
       <w:r>
         <w:rPr>
           <w:rFonts w:ascii="Times New Roman" w:eastAsia="ＭＳ ゴシック" w:hAnsi="Times New Roman"/>
-          <w:color w:val="FF0000"/>
-          <w:sz w:val="20"/>
-        </w:rPr>
-        <w:t xml:space="preserve">which </w:t>
-      </w:r>
-      <w:r>
-        <w:rPr>
-          <w:rFonts w:ascii="Times New Roman" w:eastAsia="ＭＳ ゴシック" w:hAnsi="Times New Roman"/>
-          <w:color w:val="FF0000"/>
-          <w:sz w:val="20"/>
-        </w:rPr>
-        <w:t>can communicate with</w:t>
-      </w:r>
-      <w:r>
-        <w:rPr>
-          <w:rFonts w:ascii="Times New Roman" w:eastAsia="ＭＳ ゴシック" w:hAnsi="Times New Roman"/>
-          <w:color w:val="FF0000"/>
-          <w:sz w:val="20"/>
-        </w:rPr>
-        <w:t xml:space="preserve"> reflected light</w:t>
-      </w:r>
-      <w:r>
-        <w:rPr>
-          <w:rFonts w:ascii="Times New Roman" w:eastAsia="ＭＳ ゴシック" w:hAnsi="Times New Roman"/>
-          <w:color w:val="FF0000"/>
-          <w:sz w:val="20"/>
-        </w:rPr>
-        <w:t>s</w:t>
-      </w:r>
-      <w:r>
-        <w:rPr>
-          <w:rFonts w:ascii="Times New Roman" w:eastAsia="ＭＳ ゴシック" w:hAnsi="Times New Roman"/>
-          <w:color w:val="FF0000"/>
-          <w:sz w:val="20"/>
-        </w:rPr>
-        <w:t xml:space="preserve"> from</w:t>
-      </w:r>
-      <w:r>
-        <w:rPr>
-          <w:rFonts w:ascii="Times New Roman" w:eastAsia="ＭＳ ゴシック" w:hAnsi="Times New Roman"/>
-          <w:color w:val="FF0000"/>
-          <w:sz w:val="20"/>
-        </w:rPr>
-        <w:t xml:space="preserve"> wall</w:t>
-      </w:r>
-      <w:r>
-        <w:rPr>
-          <w:rFonts w:ascii="Times New Roman" w:eastAsia="ＭＳ ゴシック" w:hAnsi="Times New Roman"/>
-          <w:color w:val="FF0000"/>
-          <w:sz w:val="20"/>
-        </w:rPr>
-        <w:t>s</w:t>
-      </w:r>
-      <w:r>
-        <w:rPr>
-          <w:rFonts w:ascii="Times New Roman" w:eastAsia="ＭＳ ゴシック" w:hAnsi="Times New Roman"/>
-          <w:color w:val="FF0000"/>
-          <w:sz w:val="20"/>
-        </w:rPr>
-        <w:t>.</w:t>
-      </w:r>
-    </w:p>
-    <w:p>
-      <w:pPr>
-        <w:rPr>
-          <w:rFonts w:ascii="Times New Roman" w:eastAsia="ＭＳ ゴシック" w:hAnsi="Times New Roman"/>
-          <w:sz w:val="20"/>
-        </w:rPr>
-      </w:pPr>
-    </w:p>
-    <w:p>
-      <w:pPr>
-        <w:rPr>
-          <w:rFonts w:ascii="Times New Roman" w:eastAsia="ＭＳ ゴシック" w:hAnsi="Times New Roman"/>
-          <w:sz w:val="20"/>
-        </w:rPr>
-      </w:pPr>
-      <w:bookmarkStart w:id="2" w:name="_GoBack"/>
-      <w:bookmarkEnd w:id="2"/>
-      <w:r>
-        <w:rPr>
-          <w:rFonts w:ascii="Times New Roman" w:eastAsia="ＭＳ ゴシック" w:hAnsi="Times New Roman" w:hint="eastAsia"/>
-          <w:sz w:val="20"/>
-        </w:rPr>
-        <w:lastRenderedPageBreak/>
-        <w:t>-</w:t>
-      </w:r>
-      <w:r>
-        <w:rPr>
-          <w:rFonts w:ascii="Times New Roman" w:eastAsia="ＭＳ ゴシック" w:hAnsi="Times New Roman"/>
-          <w:sz w:val="20"/>
-        </w:rPr>
-        <w:t>------</w:t>
-      </w:r>
-    </w:p>
-    <w:p>
-      <w:pPr>
-        <w:rPr>
-          <w:rFonts w:ascii="Times New Roman" w:eastAsia="ＭＳ ゴシック" w:hAnsi="Times New Roman"/>
           <w:strike/>
-          <w:color w:val="FF0000"/>
-          <w:sz w:val="20"/>
-        </w:rPr>
-      </w:pPr>
-      <w:r>
+          <w:sz w:val="20"/>
+        </w:rPr>
+        <w:t>using direct light.</w:t>
+      </w:r>
+    </w:p>
+    <w:p>
+      <w:pPr>
         <w:rPr>
           <w:rFonts w:ascii="Times New Roman" w:eastAsia="ＭＳ ゴシック" w:hAnsi="Times New Roman"/>
           <w:strike/>
-          <w:color w:val="FF0000"/>
-          <w:sz w:val="20"/>
-        </w:rPr>
-        <w:t xml:space="preserve">In the </w:t>
-      </w:r>
+          <w:sz w:val="20"/>
+        </w:rPr>
+      </w:pPr>
       <w:r>
         <w:rPr>
           <w:rFonts w:ascii="Times New Roman" w:eastAsia="ＭＳ ゴシック" w:hAnsi="Times New Roman"/>
           <w:strike/>
-          <w:color w:val="FF0000"/>
-          <w:sz w:val="20"/>
-        </w:rPr>
-        <w:t xml:space="preserve">conventional </w:t>
-      </w:r>
-      <w:r>
-        <w:rPr>
-          <w:rFonts w:ascii="Times New Roman" w:eastAsia="ＭＳ ゴシック" w:hAnsi="Times New Roman"/>
-          <w:strike/>
-          <w:color w:val="FF0000"/>
-          <w:sz w:val="20"/>
-        </w:rPr>
-        <w:t xml:space="preserve">development research related to the </w:t>
-      </w:r>
-      <w:r>
-        <w:rPr>
-          <w:rFonts w:ascii="Times New Roman" w:eastAsia="ＭＳ ゴシック" w:hAnsi="Times New Roman"/>
-          <w:strike/>
-          <w:color w:val="FF0000"/>
-          <w:sz w:val="20"/>
-        </w:rPr>
-        <w:t xml:space="preserve">VLC, </w:t>
-      </w:r>
-      <w:r>
-        <w:rPr>
-          <w:rFonts w:ascii="Times New Roman" w:eastAsia="ＭＳ ゴシック" w:hAnsi="Times New Roman"/>
-          <w:strike/>
-          <w:color w:val="FF0000"/>
-          <w:sz w:val="20"/>
-        </w:rPr>
-        <w:t>these had</w:t>
-      </w:r>
-      <w:r>
-        <w:rPr>
-          <w:rFonts w:ascii="Times New Roman" w:eastAsia="ＭＳ ゴシック" w:hAnsi="Times New Roman"/>
-          <w:strike/>
-          <w:color w:val="FF0000"/>
-          <w:sz w:val="20"/>
-        </w:rPr>
-        <w:t xml:space="preserve"> the disadvantage that</w:t>
-      </w:r>
-      <w:r>
-        <w:rPr>
-          <w:rFonts w:ascii="Times New Roman" w:eastAsia="ＭＳ ゴシック" w:hAnsi="Times New Roman"/>
-          <w:strike/>
-          <w:color w:val="FF0000"/>
-          <w:sz w:val="20"/>
-        </w:rPr>
-        <w:t xml:space="preserve"> there is a place where</w:t>
-      </w:r>
-      <w:r>
-        <w:rPr>
-          <w:rFonts w:ascii="Times New Roman" w:eastAsia="ＭＳ ゴシック" w:hAnsi="Times New Roman"/>
-          <w:strike/>
-          <w:color w:val="FF0000"/>
-          <w:sz w:val="20"/>
-        </w:rPr>
-        <w:t xml:space="preserve"> can not </w:t>
-      </w:r>
-      <w:r>
-        <w:rPr>
-          <w:rFonts w:ascii="Times New Roman" w:eastAsia="ＭＳ ゴシック" w:hAnsi="Times New Roman"/>
-          <w:strike/>
-          <w:color w:val="FF0000"/>
-          <w:sz w:val="20"/>
-        </w:rPr>
-        <w:t>communication</w:t>
-      </w:r>
-      <w:r>
-        <w:rPr>
-          <w:rFonts w:ascii="Times New Roman" w:eastAsia="ＭＳ ゴシック" w:hAnsi="Times New Roman"/>
-          <w:strike/>
-          <w:color w:val="FF0000"/>
-          <w:sz w:val="20"/>
-        </w:rPr>
-        <w:t xml:space="preserve"> </w:t>
-      </w:r>
-      <w:r>
-        <w:rPr>
-          <w:rFonts w:ascii="Times New Roman" w:eastAsia="ＭＳ ゴシック" w:hAnsi="Times New Roman"/>
-          <w:strike/>
-          <w:color w:val="FF0000"/>
-          <w:sz w:val="20"/>
-        </w:rPr>
-        <w:t>even in the same room because it was communicating</w:t>
-      </w:r>
-      <w:r>
-        <w:rPr>
-          <w:rFonts w:ascii="Times New Roman" w:eastAsia="ＭＳ ゴシック" w:hAnsi="Times New Roman"/>
-          <w:strike/>
-          <w:color w:val="FF0000"/>
-          <w:sz w:val="20"/>
-        </w:rPr>
-        <w:t xml:space="preserve"> </w:t>
-      </w:r>
-      <w:r>
-        <w:rPr>
-          <w:rFonts w:ascii="Times New Roman" w:eastAsia="ＭＳ ゴシック" w:hAnsi="Times New Roman"/>
-          <w:strike/>
-          <w:color w:val="FF0000"/>
-          <w:sz w:val="20"/>
-        </w:rPr>
-        <w:t>using direct light.</w:t>
-      </w:r>
-    </w:p>
-    <w:p>
-      <w:pPr>
-        <w:rPr>
-          <w:rFonts w:ascii="Times New Roman" w:eastAsia="ＭＳ ゴシック" w:hAnsi="Times New Roman"/>
-          <w:strike/>
-          <w:color w:val="FF0000"/>
-          <w:sz w:val="20"/>
-        </w:rPr>
-      </w:pPr>
-      <w:r>
-        <w:rPr>
-          <w:rFonts w:ascii="Times New Roman" w:eastAsia="ＭＳ ゴシック" w:hAnsi="Times New Roman"/>
-          <w:strike/>
-          <w:color w:val="FF0000"/>
           <w:sz w:val="20"/>
         </w:rPr>
         <w:t>In this research, we aim to improve communication accuracy and communication range in the room by fabricating a dedicated device and verifying the performance of communication using reflected light from the wall.</w:t>
@@ -1367,83 +1458,6 @@
 </w:document>
 </file>
 
-<file path=word/comments.xml><?xml version="1.0" encoding="utf-8"?>
-<w:comments xmlns:wpc="http://schemas.microsoft.com/office/word/2010/wordprocessingCanvas" xmlns:cx="http://schemas.microsoft.com/office/drawing/2014/chartex" xmlns:cx1="http://schemas.microsoft.com/office/drawing/2015/9/8/chartex" xmlns:cx2="http://schemas.microsoft.com/office/drawing/2015/10/21/chartex" xmlns:cx3="http://schemas.microsoft.com/office/drawing/2016/5/9/chartex" xmlns:cx4="http://schemas.microsoft.com/office/drawing/2016/5/10/chartex" xmlns:cx5="http://schemas.microsoft.com/office/drawing/2016/5/11/chartex" xmlns:cx6="http://schemas.microsoft.com/office/drawing/2016/5/12/chartex" xmlns:cx7="http://schemas.microsoft.com/office/drawing/2016/5/13/chartex" xmlns:cx8="http://schemas.microsoft.com/office/drawing/2016/5/14/chartex" xmlns:mc="http://schemas.openxmlformats.org/markup-compatibility/2006" xmlns:aink="http://schemas.microsoft.com/office/drawing/2016/ink" xmlns:am3d="http://schemas.microsoft.com/office/drawing/2017/model3d" xmlns:o="urn:schemas-microsoft-com:office:office" xmlns:r="http://schemas.openxmlformats.org/officeDocument/2006/relationships" xmlns:m="http://schemas.openxmlformats.org/officeDocument/2006/math" xmlns:v="urn:schemas-microsoft-com:vml" xmlns:wp14="http://schemas.microsoft.com/office/word/2010/wordprocessingDrawing" xmlns:wp="http://schemas.openxmlformats.org/drawingml/2006/wordprocessingDrawing" xmlns:w10="urn:schemas-microsoft-com:office:word" xmlns:w="http://schemas.openxmlformats.org/wordprocessingml/2006/main" xmlns:w14="http://schemas.microsoft.com/office/word/2010/wordml" xmlns:w15="http://schemas.microsoft.com/office/word/2012/wordml" xmlns:w16cid="http://schemas.microsoft.com/office/word/2016/wordml/cid" xmlns:w16se="http://schemas.microsoft.com/office/word/2015/wordml/symex" xmlns:wpg="http://schemas.microsoft.com/office/word/2010/wordprocessingGroup" xmlns:wpi="http://schemas.microsoft.com/office/word/2010/wordprocessingInk" xmlns:wne="http://schemas.microsoft.com/office/word/2006/wordml" xmlns:wps="http://schemas.microsoft.com/office/word/2010/wordprocessingShape" mc:Ignorable="w14 w15 w16se w16cid wp14">
-  <w:comment w:id="0" w:author="才田 聡子" w:date="2018-02-02T16:47:00Z" w:initials="才田">
-    <w:p>
-      <w:pPr>
-        <w:pStyle w:val="a5"/>
-      </w:pPr>
-      <w:r>
-        <w:rPr>
-          <w:rStyle w:val="a4"/>
-        </w:rPr>
-        <w:annotationRef/>
-      </w:r>
-      <w:r>
-        <w:rPr>
-          <w:rFonts w:hint="eastAsia"/>
-        </w:rPr>
-        <w:t>近年、「</w:t>
-      </w:r>
-      <w:r>
-        <w:t>In recent years, ~</w:t>
-      </w:r>
-      <w:r>
-        <w:rPr>
-          <w:rFonts w:hint="eastAsia"/>
-        </w:rPr>
-        <w:t>」という表現はもう</w:t>
-      </w:r>
-      <w:r>
-        <w:rPr>
-          <w:rFonts w:hint="eastAsia"/>
-        </w:rPr>
-        <w:t>recently developed</w:t>
-      </w:r>
-      <w:r>
-        <w:rPr>
-          <w:rFonts w:hint="eastAsia"/>
-        </w:rPr>
-        <w:t>に含まれているので</w:t>
-      </w:r>
-      <w:r>
-        <w:rPr>
-          <w:rFonts w:hint="eastAsia"/>
-        </w:rPr>
-        <w:t>必要ない。</w:t>
-      </w:r>
-    </w:p>
-  </w:comment>
-  <w:comment w:id="1" w:author="MurataTakuma" w:date="2018-02-07T11:31:00Z" w:initials="m">
-    <w:p>
-      <w:pPr>
-        <w:pStyle w:val="a5"/>
-      </w:pPr>
-      <w:r>
-        <w:rPr>
-          <w:rStyle w:val="a4"/>
-        </w:rPr>
-        <w:annotationRef/>
-      </w:r>
-      <w:r>
-        <w:rPr>
-          <w:rFonts w:hint="eastAsia"/>
-        </w:rPr>
-        <w:t>新しく追加した英文</w:t>
-      </w:r>
-    </w:p>
-  </w:comment>
-</w:comments>
-</file>
-
-<file path=word/commentsExtended.xml><?xml version="1.0" encoding="utf-8"?>
-<w15:commentsEx xmlns:wpc="http://schemas.microsoft.com/office/word/2010/wordprocessingCanvas" xmlns:cx="http://schemas.microsoft.com/office/drawing/2014/chartex" xmlns:cx1="http://schemas.microsoft.com/office/drawing/2015/9/8/chartex" xmlns:cx2="http://schemas.microsoft.com/office/drawing/2015/10/21/chartex" xmlns:cx3="http://schemas.microsoft.com/office/drawing/2016/5/9/chartex" xmlns:cx4="http://schemas.microsoft.com/office/drawing/2016/5/10/chartex" xmlns:cx5="http://schemas.microsoft.com/office/drawing/2016/5/11/chartex" xmlns:cx6="http://schemas.microsoft.com/office/drawing/2016/5/12/chartex" xmlns:cx7="http://schemas.microsoft.com/office/drawing/2016/5/13/chartex" xmlns:cx8="http://schemas.microsoft.com/office/drawing/2016/5/14/chartex" xmlns:mc="http://schemas.openxmlformats.org/markup-compatibility/2006" xmlns:aink="http://schemas.microsoft.com/office/drawing/2016/ink" xmlns:am3d="http://schemas.microsoft.com/office/drawing/2017/model3d" xmlns:o="urn:schemas-microsoft-com:office:office" xmlns:r="http://schemas.openxmlformats.org/officeDocument/2006/relationships" xmlns:m="http://schemas.openxmlformats.org/officeDocument/2006/math" xmlns:v="urn:schemas-microsoft-com:vml" xmlns:wp14="http://schemas.microsoft.com/office/word/2010/wordprocessingDrawing" xmlns:wp="http://schemas.openxmlformats.org/drawingml/2006/wordprocessingDrawing" xmlns:w10="urn:schemas-microsoft-com:office:word" xmlns:w="http://schemas.openxmlformats.org/wordprocessingml/2006/main" xmlns:w14="http://schemas.microsoft.com/office/word/2010/wordml" xmlns:w15="http://schemas.microsoft.com/office/word/2012/wordml" xmlns:w16cid="http://schemas.microsoft.com/office/word/2016/wordml/cid" xmlns:w16se="http://schemas.microsoft.com/office/word/2015/wordml/symex" xmlns:wpg="http://schemas.microsoft.com/office/word/2010/wordprocessingGroup" xmlns:wpi="http://schemas.microsoft.com/office/word/2010/wordprocessingInk" xmlns:wne="http://schemas.microsoft.com/office/word/2006/wordml" xmlns:wps="http://schemas.microsoft.com/office/word/2010/wordprocessingShape" mc:Ignorable="w14 w15 w16se w16cid wp14">
-  <w15:commentEx w15:paraId="4CC2B04F" w15:done="0"/>
-  <w15:commentEx w15:paraId="29226FB9" w15:done="0"/>
-</w15:commentsEx>
-</file>
-
 <file path=word/commentsIds.xml><?xml version="1.0" encoding="utf-8"?>
 <w16cid:commentsIds xmlns:wpc="http://schemas.microsoft.com/office/word/2010/wordprocessingCanvas" xmlns:cx="http://schemas.microsoft.com/office/drawing/2014/chartex" xmlns:cx1="http://schemas.microsoft.com/office/drawing/2015/9/8/chartex" xmlns:cx2="http://schemas.microsoft.com/office/drawing/2015/10/21/chartex" xmlns:cx3="http://schemas.microsoft.com/office/drawing/2016/5/9/chartex" xmlns:cx4="http://schemas.microsoft.com/office/drawing/2016/5/10/chartex" xmlns:cx5="http://schemas.microsoft.com/office/drawing/2016/5/11/chartex" xmlns:cx6="http://schemas.microsoft.com/office/drawing/2016/5/12/chartex" xmlns:cx7="http://schemas.microsoft.com/office/drawing/2016/5/13/chartex" xmlns:cx8="http://schemas.microsoft.com/office/drawing/2016/5/14/chartex" xmlns:mc="http://schemas.openxmlformats.org/markup-compatibility/2006" xmlns:aink="http://schemas.microsoft.com/office/drawing/2016/ink" xmlns:am3d="http://schemas.microsoft.com/office/drawing/2017/model3d" xmlns:o="urn:schemas-microsoft-com:office:office" xmlns:r="http://schemas.openxmlformats.org/officeDocument/2006/relationships" xmlns:m="http://schemas.openxmlformats.org/officeDocument/2006/math" xmlns:v="urn:schemas-microsoft-com:vml" xmlns:wp14="http://schemas.microsoft.com/office/word/2010/wordprocessingDrawing" xmlns:wp="http://schemas.openxmlformats.org/drawingml/2006/wordprocessingDrawing" xmlns:w10="urn:schemas-microsoft-com:office:word" xmlns:w="http://schemas.openxmlformats.org/wordprocessingml/2006/main" xmlns:w14="http://schemas.microsoft.com/office/word/2010/wordml" xmlns:w15="http://schemas.microsoft.com/office/word/2012/wordml" xmlns:w16cid="http://schemas.microsoft.com/office/word/2016/wordml/cid" xmlns:w16se="http://schemas.microsoft.com/office/word/2015/wordml/symex" xmlns:wpg="http://schemas.microsoft.com/office/word/2010/wordprocessingGroup" xmlns:wpi="http://schemas.microsoft.com/office/word/2010/wordprocessingInk" xmlns:wne="http://schemas.microsoft.com/office/word/2006/wordml" xmlns:wps="http://schemas.microsoft.com/office/word/2010/wordprocessingShape" mc:Ignorable="w14 w15 w16se w16cid wp14">
   <w16cid:commentId w16cid:paraId="4CC2B04F" w16cid:durableId="1E1F14B9"/>
@@ -1452,7 +1466,7 @@
 </file>
 
 <file path=word/endnotes.xml><?xml version="1.0" encoding="utf-8"?>
-<w:endnotes xmlns:wpc="http://schemas.microsoft.com/office/word/2010/wordprocessingCanvas" xmlns:cx="http://schemas.microsoft.com/office/drawing/2014/chartex" xmlns:cx1="http://schemas.microsoft.com/office/drawing/2015/9/8/chartex" xmlns:cx2="http://schemas.microsoft.com/office/drawing/2015/10/21/chartex" xmlns:cx3="http://schemas.microsoft.com/office/drawing/2016/5/9/chartex" xmlns:cx4="http://schemas.microsoft.com/office/drawing/2016/5/10/chartex" xmlns:cx5="http://schemas.microsoft.com/office/drawing/2016/5/11/chartex" xmlns:cx6="http://schemas.microsoft.com/office/drawing/2016/5/12/chartex" xmlns:cx7="http://schemas.microsoft.com/office/drawing/2016/5/13/chartex" xmlns:cx8="http://schemas.microsoft.com/office/drawing/2016/5/14/chartex" xmlns:mc="http://schemas.openxmlformats.org/markup-compatibility/2006" xmlns:aink="http://schemas.microsoft.com/office/drawing/2016/ink" xmlns:am3d="http://schemas.microsoft.com/office/drawing/2017/model3d" xmlns:o="urn:schemas-microsoft-com:office:office" xmlns:r="http://schemas.openxmlformats.org/officeDocument/2006/relationships" xmlns:m="http://schemas.openxmlformats.org/officeDocument/2006/math" xmlns:v="urn:schemas-microsoft-com:vml" xmlns:wp14="http://schemas.microsoft.com/office/word/2010/wordprocessingDrawing" xmlns:wp="http://schemas.openxmlformats.org/drawingml/2006/wordprocessingDrawing" xmlns:w10="urn:schemas-microsoft-com:office:word" xmlns:w="http://schemas.openxmlformats.org/wordprocessingml/2006/main" xmlns:w14="http://schemas.microsoft.com/office/word/2010/wordml" xmlns:w15="http://schemas.microsoft.com/office/word/2012/wordml" xmlns:w16cid="http://schemas.microsoft.com/office/word/2016/wordml/cid" xmlns:w16se="http://schemas.microsoft.com/office/word/2015/wordml/symex" xmlns:wpg="http://schemas.microsoft.com/office/word/2010/wordprocessingGroup" xmlns:wpi="http://schemas.microsoft.com/office/word/2010/wordprocessingInk" xmlns:wne="http://schemas.microsoft.com/office/word/2006/wordml" xmlns:wps="http://schemas.microsoft.com/office/word/2010/wordprocessingShape" mc:Ignorable="w14 w15 w16se w16cid wp14">
+<w:endnotes xmlns:wpc="http://schemas.microsoft.com/office/word/2010/wordprocessingCanvas" xmlns:cx="http://schemas.microsoft.com/office/drawing/2014/chartex" xmlns:cx1="http://schemas.microsoft.com/office/drawing/2015/9/8/chartex" xmlns:mc="http://schemas.openxmlformats.org/markup-compatibility/2006" xmlns:o="urn:schemas-microsoft-com:office:office" xmlns:r="http://schemas.openxmlformats.org/officeDocument/2006/relationships" xmlns:m="http://schemas.openxmlformats.org/officeDocument/2006/math" xmlns:v="urn:schemas-microsoft-com:vml" xmlns:wp14="http://schemas.microsoft.com/office/word/2010/wordprocessingDrawing" xmlns:wp="http://schemas.openxmlformats.org/drawingml/2006/wordprocessingDrawing" xmlns:w10="urn:schemas-microsoft-com:office:word" xmlns:w="http://schemas.openxmlformats.org/wordprocessingml/2006/main" xmlns:w14="http://schemas.microsoft.com/office/word/2010/wordml" xmlns:w15="http://schemas.microsoft.com/office/word/2012/wordml" xmlns:w16se="http://schemas.microsoft.com/office/word/2015/wordml/symex" xmlns:wpg="http://schemas.microsoft.com/office/word/2010/wordprocessingGroup" xmlns:wpi="http://schemas.microsoft.com/office/word/2010/wordprocessingInk" xmlns:wne="http://schemas.microsoft.com/office/word/2006/wordml" xmlns:wps="http://schemas.microsoft.com/office/word/2010/wordprocessingShape" mc:Ignorable="w14 w15 w16se wp14">
   <w:endnote w:type="separator" w:id="-1">
     <w:p>
       <w:r>
@@ -1471,7 +1485,7 @@
 </file>
 
 <file path=word/footnotes.xml><?xml version="1.0" encoding="utf-8"?>
-<w:footnotes xmlns:wpc="http://schemas.microsoft.com/office/word/2010/wordprocessingCanvas" xmlns:cx="http://schemas.microsoft.com/office/drawing/2014/chartex" xmlns:cx1="http://schemas.microsoft.com/office/drawing/2015/9/8/chartex" xmlns:cx2="http://schemas.microsoft.com/office/drawing/2015/10/21/chartex" xmlns:cx3="http://schemas.microsoft.com/office/drawing/2016/5/9/chartex" xmlns:cx4="http://schemas.microsoft.com/office/drawing/2016/5/10/chartex" xmlns:cx5="http://schemas.microsoft.com/office/drawing/2016/5/11/chartex" xmlns:cx6="http://schemas.microsoft.com/office/drawing/2016/5/12/chartex" xmlns:cx7="http://schemas.microsoft.com/office/drawing/2016/5/13/chartex" xmlns:cx8="http://schemas.microsoft.com/office/drawing/2016/5/14/chartex" xmlns:mc="http://schemas.openxmlformats.org/markup-compatibility/2006" xmlns:aink="http://schemas.microsoft.com/office/drawing/2016/ink" xmlns:am3d="http://schemas.microsoft.com/office/drawing/2017/model3d" xmlns:o="urn:schemas-microsoft-com:office:office" xmlns:r="http://schemas.openxmlformats.org/officeDocument/2006/relationships" xmlns:m="http://schemas.openxmlformats.org/officeDocument/2006/math" xmlns:v="urn:schemas-microsoft-com:vml" xmlns:wp14="http://schemas.microsoft.com/office/word/2010/wordprocessingDrawing" xmlns:wp="http://schemas.openxmlformats.org/drawingml/2006/wordprocessingDrawing" xmlns:w10="urn:schemas-microsoft-com:office:word" xmlns:w="http://schemas.openxmlformats.org/wordprocessingml/2006/main" xmlns:w14="http://schemas.microsoft.com/office/word/2010/wordml" xmlns:w15="http://schemas.microsoft.com/office/word/2012/wordml" xmlns:w16cid="http://schemas.microsoft.com/office/word/2016/wordml/cid" xmlns:w16se="http://schemas.microsoft.com/office/word/2015/wordml/symex" xmlns:wpg="http://schemas.microsoft.com/office/word/2010/wordprocessingGroup" xmlns:wpi="http://schemas.microsoft.com/office/word/2010/wordprocessingInk" xmlns:wne="http://schemas.microsoft.com/office/word/2006/wordml" xmlns:wps="http://schemas.microsoft.com/office/word/2010/wordprocessingShape" mc:Ignorable="w14 w15 w16se w16cid wp14">
+<w:footnotes xmlns:wpc="http://schemas.microsoft.com/office/word/2010/wordprocessingCanvas" xmlns:cx="http://schemas.microsoft.com/office/drawing/2014/chartex" xmlns:cx1="http://schemas.microsoft.com/office/drawing/2015/9/8/chartex" xmlns:mc="http://schemas.openxmlformats.org/markup-compatibility/2006" xmlns:o="urn:schemas-microsoft-com:office:office" xmlns:r="http://schemas.openxmlformats.org/officeDocument/2006/relationships" xmlns:m="http://schemas.openxmlformats.org/officeDocument/2006/math" xmlns:v="urn:schemas-microsoft-com:vml" xmlns:wp14="http://schemas.microsoft.com/office/word/2010/wordprocessingDrawing" xmlns:wp="http://schemas.openxmlformats.org/drawingml/2006/wordprocessingDrawing" xmlns:w10="urn:schemas-microsoft-com:office:word" xmlns:w="http://schemas.openxmlformats.org/wordprocessingml/2006/main" xmlns:w14="http://schemas.microsoft.com/office/word/2010/wordml" xmlns:w15="http://schemas.microsoft.com/office/word/2012/wordml" xmlns:w16se="http://schemas.microsoft.com/office/word/2015/wordml/symex" xmlns:wpg="http://schemas.microsoft.com/office/word/2010/wordprocessingGroup" xmlns:wpi="http://schemas.microsoft.com/office/word/2010/wordprocessingInk" xmlns:wne="http://schemas.microsoft.com/office/word/2006/wordml" xmlns:wps="http://schemas.microsoft.com/office/word/2010/wordprocessingShape" mc:Ignorable="w14 w15 w16se wp14">
   <w:footnote w:type="separator" w:id="-1">
     <w:p>
       <w:r>
@@ -1490,7 +1504,7 @@
 </file>
 
 <file path=word/numbering.xml><?xml version="1.0" encoding="utf-8"?>
-<w:numbering xmlns:wpc="http://schemas.microsoft.com/office/word/2010/wordprocessingCanvas" xmlns:cx="http://schemas.microsoft.com/office/drawing/2014/chartex" xmlns:cx1="http://schemas.microsoft.com/office/drawing/2015/9/8/chartex" xmlns:cx2="http://schemas.microsoft.com/office/drawing/2015/10/21/chartex" xmlns:cx3="http://schemas.microsoft.com/office/drawing/2016/5/9/chartex" xmlns:cx4="http://schemas.microsoft.com/office/drawing/2016/5/10/chartex" xmlns:cx5="http://schemas.microsoft.com/office/drawing/2016/5/11/chartex" xmlns:cx6="http://schemas.microsoft.com/office/drawing/2016/5/12/chartex" xmlns:cx7="http://schemas.microsoft.com/office/drawing/2016/5/13/chartex" xmlns:cx8="http://schemas.microsoft.com/office/drawing/2016/5/14/chartex" xmlns:mc="http://schemas.openxmlformats.org/markup-compatibility/2006" xmlns:aink="http://schemas.microsoft.com/office/drawing/2016/ink" xmlns:am3d="http://schemas.microsoft.com/office/drawing/2017/model3d" xmlns:o="urn:schemas-microsoft-com:office:office" xmlns:r="http://schemas.openxmlformats.org/officeDocument/2006/relationships" xmlns:m="http://schemas.openxmlformats.org/officeDocument/2006/math" xmlns:v="urn:schemas-microsoft-com:vml" xmlns:wp14="http://schemas.microsoft.com/office/word/2010/wordprocessingDrawing" xmlns:wp="http://schemas.openxmlformats.org/drawingml/2006/wordprocessingDrawing" xmlns:w10="urn:schemas-microsoft-com:office:word" xmlns:w="http://schemas.openxmlformats.org/wordprocessingml/2006/main" xmlns:w14="http://schemas.microsoft.com/office/word/2010/wordml" xmlns:w15="http://schemas.microsoft.com/office/word/2012/wordml" xmlns:w16cid="http://schemas.microsoft.com/office/word/2016/wordml/cid" xmlns:w16se="http://schemas.microsoft.com/office/word/2015/wordml/symex" xmlns:wpg="http://schemas.microsoft.com/office/word/2010/wordprocessingGroup" xmlns:wpi="http://schemas.microsoft.com/office/word/2010/wordprocessingInk" xmlns:wne="http://schemas.microsoft.com/office/word/2006/wordml" xmlns:wps="http://schemas.microsoft.com/office/word/2010/wordprocessingShape" mc:Ignorable="w14 w15 w16se w16cid wp14">
+<w:numbering xmlns:wpc="http://schemas.microsoft.com/office/word/2010/wordprocessingCanvas" xmlns:cx="http://schemas.microsoft.com/office/drawing/2014/chartex" xmlns:cx1="http://schemas.microsoft.com/office/drawing/2015/9/8/chartex" xmlns:mc="http://schemas.openxmlformats.org/markup-compatibility/2006" xmlns:o="urn:schemas-microsoft-com:office:office" xmlns:r="http://schemas.openxmlformats.org/officeDocument/2006/relationships" xmlns:m="http://schemas.openxmlformats.org/officeDocument/2006/math" xmlns:v="urn:schemas-microsoft-com:vml" xmlns:wp14="http://schemas.microsoft.com/office/word/2010/wordprocessingDrawing" xmlns:wp="http://schemas.openxmlformats.org/drawingml/2006/wordprocessingDrawing" xmlns:w10="urn:schemas-microsoft-com:office:word" xmlns:w="http://schemas.openxmlformats.org/wordprocessingml/2006/main" xmlns:w14="http://schemas.microsoft.com/office/word/2010/wordml" xmlns:w15="http://schemas.microsoft.com/office/word/2012/wordml" xmlns:w16se="http://schemas.microsoft.com/office/word/2015/wordml/symex" xmlns:wpg="http://schemas.microsoft.com/office/word/2010/wordprocessingGroup" xmlns:wpi="http://schemas.microsoft.com/office/word/2010/wordprocessingInk" xmlns:wne="http://schemas.microsoft.com/office/word/2006/wordml" xmlns:wps="http://schemas.microsoft.com/office/word/2010/wordprocessingShape" mc:Ignorable="w14 w15 w16se wp14">
   <w:abstractNum w:abstractNumId="0" w15:restartNumberingAfterBreak="0">
     <w:nsid w:val="16AA3693"/>
     <w:multiLevelType w:val="hybridMultilevel"/>
@@ -2157,19 +2171,8 @@
 </w:numbering>
 </file>
 
-<file path=word/people.xml><?xml version="1.0" encoding="utf-8"?>
-<w15:people xmlns:wpc="http://schemas.microsoft.com/office/word/2010/wordprocessingCanvas" xmlns:cx="http://schemas.microsoft.com/office/drawing/2014/chartex" xmlns:cx1="http://schemas.microsoft.com/office/drawing/2015/9/8/chartex" xmlns:cx2="http://schemas.microsoft.com/office/drawing/2015/10/21/chartex" xmlns:cx3="http://schemas.microsoft.com/office/drawing/2016/5/9/chartex" xmlns:cx4="http://schemas.microsoft.com/office/drawing/2016/5/10/chartex" xmlns:cx5="http://schemas.microsoft.com/office/drawing/2016/5/11/chartex" xmlns:cx6="http://schemas.microsoft.com/office/drawing/2016/5/12/chartex" xmlns:cx7="http://schemas.microsoft.com/office/drawing/2016/5/13/chartex" xmlns:cx8="http://schemas.microsoft.com/office/drawing/2016/5/14/chartex" xmlns:mc="http://schemas.openxmlformats.org/markup-compatibility/2006" xmlns:aink="http://schemas.microsoft.com/office/drawing/2016/ink" xmlns:am3d="http://schemas.microsoft.com/office/drawing/2017/model3d" xmlns:o="urn:schemas-microsoft-com:office:office" xmlns:r="http://schemas.openxmlformats.org/officeDocument/2006/relationships" xmlns:m="http://schemas.openxmlformats.org/officeDocument/2006/math" xmlns:v="urn:schemas-microsoft-com:vml" xmlns:wp14="http://schemas.microsoft.com/office/word/2010/wordprocessingDrawing" xmlns:wp="http://schemas.openxmlformats.org/drawingml/2006/wordprocessingDrawing" xmlns:w10="urn:schemas-microsoft-com:office:word" xmlns:w="http://schemas.openxmlformats.org/wordprocessingml/2006/main" xmlns:w14="http://schemas.microsoft.com/office/word/2010/wordml" xmlns:w15="http://schemas.microsoft.com/office/word/2012/wordml" xmlns:w16cid="http://schemas.microsoft.com/office/word/2016/wordml/cid" xmlns:w16se="http://schemas.microsoft.com/office/word/2015/wordml/symex" xmlns:wpg="http://schemas.microsoft.com/office/word/2010/wordprocessingGroup" xmlns:wpi="http://schemas.microsoft.com/office/word/2010/wordprocessingInk" xmlns:wne="http://schemas.microsoft.com/office/word/2006/wordml" xmlns:wps="http://schemas.microsoft.com/office/word/2010/wordprocessingShape" mc:Ignorable="w14 w15 w16se w16cid wp14">
-  <w15:person w15:author="才田 聡子">
-    <w15:presenceInfo w15:providerId="Windows Live" w15:userId="03c0690e-b020-4ab9-9138-eed1e175abc4"/>
-  </w15:person>
-  <w15:person w15:author="MurataTakuma">
-    <w15:presenceInfo w15:providerId="None" w15:userId="MurataTakuma"/>
-  </w15:person>
-</w15:people>
-</file>
-
 <file path=word/styles.xml><?xml version="1.0" encoding="utf-8"?>
-<w:styles xmlns:mc="http://schemas.openxmlformats.org/markup-compatibility/2006" xmlns:r="http://schemas.openxmlformats.org/officeDocument/2006/relationships" xmlns:w="http://schemas.openxmlformats.org/wordprocessingml/2006/main" xmlns:w14="http://schemas.microsoft.com/office/word/2010/wordml" xmlns:w15="http://schemas.microsoft.com/office/word/2012/wordml" xmlns:w16cid="http://schemas.microsoft.com/office/word/2016/wordml/cid" xmlns:w16se="http://schemas.microsoft.com/office/word/2015/wordml/symex" mc:Ignorable="w14 w15 w16se w16cid">
+<w:styles xmlns:mc="http://schemas.openxmlformats.org/markup-compatibility/2006" xmlns:r="http://schemas.openxmlformats.org/officeDocument/2006/relationships" xmlns:w="http://schemas.openxmlformats.org/wordprocessingml/2006/main" xmlns:w14="http://schemas.microsoft.com/office/word/2010/wordml" xmlns:w15="http://schemas.microsoft.com/office/word/2012/wordml" xmlns:w16se="http://schemas.microsoft.com/office/word/2015/wordml/symex" mc:Ignorable="w14 w15 w16se">
   <w:docDefaults>
     <w:rPrDefault>
       <w:rPr>
@@ -2179,7 +2182,7 @@
     </w:rPrDefault>
     <w:pPrDefault/>
   </w:docDefaults>
-  <w:latentStyles w:defLockedState="0" w:defUIPriority="99" w:defSemiHidden="0" w:defUnhideWhenUsed="0" w:defQFormat="0" w:count="375">
+  <w:latentStyles w:defLockedState="0" w:defUIPriority="99" w:defSemiHidden="0" w:defUnhideWhenUsed="0" w:defQFormat="0" w:count="371">
     <w:lsdException w:name="Normal" w:uiPriority="0" w:qFormat="1"/>
     <w:lsdException w:name="heading 1" w:uiPriority="9" w:qFormat="1"/>
     <w:lsdException w:name="heading 2" w:semiHidden="1" w:uiPriority="9" w:unhideWhenUsed="1" w:qFormat="1"/>
@@ -2285,6 +2288,7 @@
     <w:lsdException w:name="HTML Sample" w:semiHidden="1" w:unhideWhenUsed="1"/>
     <w:lsdException w:name="HTML Typewriter" w:semiHidden="1" w:unhideWhenUsed="1"/>
     <w:lsdException w:name="HTML Variable" w:semiHidden="1" w:unhideWhenUsed="1"/>
+    <w:lsdException w:name="Normal Table" w:semiHidden="1" w:unhideWhenUsed="1"/>
     <w:lsdException w:name="annotation subject" w:semiHidden="1" w:unhideWhenUsed="1"/>
     <w:lsdException w:name="No List" w:semiHidden="1" w:unhideWhenUsed="1"/>
     <w:lsdException w:name="Outline List 1" w:semiHidden="1" w:unhideWhenUsed="1"/>
@@ -2328,8 +2332,10 @@
     <w:lsdException w:name="Table Elegant" w:semiHidden="1" w:unhideWhenUsed="1"/>
     <w:lsdException w:name="Table Professional" w:semiHidden="1" w:unhideWhenUsed="1"/>
     <w:lsdException w:name="Table Subtle 1" w:semiHidden="1" w:unhideWhenUsed="1"/>
+    <w:lsdException w:name="Table Subtle 2" w:semiHidden="1" w:unhideWhenUsed="1"/>
     <w:lsdException w:name="Table Web 1" w:semiHidden="1" w:unhideWhenUsed="1"/>
     <w:lsdException w:name="Table Web 2" w:semiHidden="1" w:unhideWhenUsed="1"/>
+    <w:lsdException w:name="Table Web 3" w:semiHidden="1" w:unhideWhenUsed="1"/>
     <w:lsdException w:name="Balloon Text" w:semiHidden="1" w:unhideWhenUsed="1"/>
     <w:lsdException w:name="Table Grid" w:uiPriority="39"/>
     <w:lsdException w:name="Table Theme" w:semiHidden="1" w:unhideWhenUsed="1"/>
@@ -2548,10 +2554,6 @@
     <w:lsdException w:name="List Table 5 Dark Accent 6" w:uiPriority="48"/>
     <w:lsdException w:name="List Table 6 Colorful Accent 6" w:uiPriority="49"/>
     <w:lsdException w:name="List Table 7 Colorful Accent 6" w:uiPriority="50"/>
-    <w:lsdException w:name="Mention" w:semiHidden="1" w:unhideWhenUsed="1"/>
-    <w:lsdException w:name="Smart Hyperlink" w:semiHidden="1" w:unhideWhenUsed="1"/>
-    <w:lsdException w:name="Hashtag" w:semiHidden="1" w:unhideWhenUsed="1"/>
-    <w:lsdException w:name="Unresolved Mention" w:semiHidden="1" w:unhideWhenUsed="1"/>
   </w:latentStyles>
   <w:style w:type="paragraph" w:default="1" w:styleId="a">
     <w:name w:val="Normal"/>
@@ -2569,6 +2571,7 @@
   <w:style w:type="character" w:default="1" w:styleId="a0">
     <w:name w:val="Default Paragraph Font"/>
     <w:uiPriority w:val="1"/>
+    <w:semiHidden/>
     <w:unhideWhenUsed/>
   </w:style>
   <w:style w:type="table" w:default="1" w:styleId="a1">

</xml_diff>

<commit_message>
Add comments and modified text to Murata's English abstract (by Saita)
</commit_message>
<xml_diff>
--- a/EnglishAbstract/Abstract_Murata.docx
+++ b/EnglishAbstract/Abstract_Murata.docx
@@ -1,6 +1,6 @@
 
 <file path=word/document.xml><?xml version="1.0" encoding="utf-8"?>
-<w:document xmlns:wpc="http://schemas.microsoft.com/office/word/2010/wordprocessingCanvas" xmlns:cx="http://schemas.microsoft.com/office/drawing/2014/chartex" xmlns:cx1="http://schemas.microsoft.com/office/drawing/2015/9/8/chartex" xmlns:mc="http://schemas.openxmlformats.org/markup-compatibility/2006" xmlns:o="urn:schemas-microsoft-com:office:office" xmlns:r="http://schemas.openxmlformats.org/officeDocument/2006/relationships" xmlns:m="http://schemas.openxmlformats.org/officeDocument/2006/math" xmlns:v="urn:schemas-microsoft-com:vml" xmlns:wp14="http://schemas.microsoft.com/office/word/2010/wordprocessingDrawing" xmlns:wp="http://schemas.openxmlformats.org/drawingml/2006/wordprocessingDrawing" xmlns:w10="urn:schemas-microsoft-com:office:word" xmlns:w="http://schemas.openxmlformats.org/wordprocessingml/2006/main" xmlns:w14="http://schemas.microsoft.com/office/word/2010/wordml" xmlns:w15="http://schemas.microsoft.com/office/word/2012/wordml" xmlns:w16se="http://schemas.microsoft.com/office/word/2015/wordml/symex" xmlns:wpg="http://schemas.microsoft.com/office/word/2010/wordprocessingGroup" xmlns:wpi="http://schemas.microsoft.com/office/word/2010/wordprocessingInk" xmlns:wne="http://schemas.microsoft.com/office/word/2006/wordml" xmlns:wps="http://schemas.microsoft.com/office/word/2010/wordprocessingShape" mc:Ignorable="w14 w15 w16se wp14">
+<w:document xmlns:wpc="http://schemas.microsoft.com/office/word/2010/wordprocessingCanvas" xmlns:mo="http://schemas.microsoft.com/office/mac/office/2008/main" xmlns:mc="http://schemas.openxmlformats.org/markup-compatibility/2006" xmlns:mv="urn:schemas-microsoft-com:mac:vml" xmlns:o="urn:schemas-microsoft-com:office:office" xmlns:r="http://schemas.openxmlformats.org/officeDocument/2006/relationships" xmlns:m="http://schemas.openxmlformats.org/officeDocument/2006/math" xmlns:v="urn:schemas-microsoft-com:vml" xmlns:wp14="http://schemas.microsoft.com/office/word/2010/wordprocessingDrawing" xmlns:wp="http://schemas.openxmlformats.org/drawingml/2006/wordprocessingDrawing" xmlns:w10="urn:schemas-microsoft-com:office:word" xmlns:w="http://schemas.openxmlformats.org/wordprocessingml/2006/main" xmlns:w14="http://schemas.microsoft.com/office/word/2010/wordml" xmlns:w15="http://schemas.microsoft.com/office/word/2012/wordml" xmlns:wpg="http://schemas.microsoft.com/office/word/2010/wordprocessingGroup" xmlns:wpi="http://schemas.microsoft.com/office/word/2010/wordprocessingInk" xmlns:wne="http://schemas.microsoft.com/office/word/2006/wordml" xmlns:wps="http://schemas.microsoft.com/office/word/2010/wordprocessingShape" mc:Ignorable="w14 w15 wp14">
   <w:body>
     <w:p>
       <w:pPr>
@@ -248,7 +248,7 @@
     <w:p>
       <w:pPr>
         <w:rPr>
-          <w:rFonts w:ascii="Times New Roman" w:hAnsi="Times New Roman" w:hint="eastAsia"/>
+          <w:rFonts w:ascii="Times New Roman" w:hAnsi="Times New Roman"/>
           <w:color w:val="00B050"/>
           <w:sz w:val="20"/>
         </w:rPr>
@@ -593,16 +593,100 @@
     <w:p>
       <w:pPr>
         <w:rPr>
+          <w:rFonts w:ascii="Times New Roman" w:eastAsia="ＭＳ ゴシック" w:hAnsi="Times New Roman"/>
+          <w:sz w:val="20"/>
+        </w:rPr>
+      </w:pPr>
+      <w:r>
+        <w:rPr>
+          <w:rFonts w:ascii="Times New Roman" w:eastAsia="ＭＳ ゴシック" w:hAnsi="Times New Roman"/>
+          <w:sz w:val="20"/>
+        </w:rPr>
+        <w:t>Visible Light Communication</w:t>
+      </w:r>
+      <w:r>
+        <w:rPr>
+          <w:rFonts w:ascii="Times New Roman" w:eastAsia="ＭＳ ゴシック" w:hAnsi="Times New Roman"/>
+          <w:sz w:val="20"/>
+        </w:rPr>
+        <w:t xml:space="preserve"> </w:t>
+      </w:r>
+      <w:r>
+        <w:rPr>
+          <w:rFonts w:ascii="Times New Roman" w:eastAsia="ＭＳ ゴシック" w:hAnsi="Times New Roman"/>
+          <w:sz w:val="20"/>
+        </w:rPr>
+        <w:t>(VLC)</w:t>
+      </w:r>
+      <w:r>
+        <w:rPr>
+          <w:rFonts w:ascii="Times New Roman" w:eastAsia="ＭＳ ゴシック" w:hAnsi="Times New Roman"/>
+          <w:sz w:val="20"/>
+        </w:rPr>
+        <w:t xml:space="preserve"> </w:t>
+      </w:r>
+      <w:r>
+        <w:rPr>
+          <w:rFonts w:ascii="Times New Roman" w:eastAsia="ＭＳ ゴシック" w:hAnsi="Times New Roman"/>
+          <w:sz w:val="20"/>
+        </w:rPr>
+        <w:t xml:space="preserve">is an optical wireless communication </w:t>
+      </w:r>
+      <w:r>
+        <w:rPr>
+          <w:rFonts w:ascii="Times New Roman" w:eastAsia="ＭＳ ゴシック" w:hAnsi="Times New Roman"/>
+          <w:sz w:val="20"/>
+        </w:rPr>
+        <w:t>system</w:t>
+      </w:r>
+      <w:r>
+        <w:rPr>
+          <w:rFonts w:ascii="Times New Roman" w:eastAsia="ＭＳ ゴシック" w:hAnsi="Times New Roman"/>
+          <w:sz w:val="20"/>
+        </w:rPr>
+        <w:t xml:space="preserve"> </w:t>
+      </w:r>
+      <w:r>
+        <w:rPr>
+          <w:rFonts w:ascii="Times New Roman" w:eastAsia="ＭＳ ゴシック" w:hAnsi="Times New Roman"/>
+          <w:sz w:val="20"/>
+        </w:rPr>
+        <w:t xml:space="preserve">that carries information by modulating light </w:t>
+      </w:r>
+      <w:r>
+        <w:rPr>
+          <w:rFonts w:ascii="Times New Roman" w:eastAsia="ＭＳ ゴシック" w:hAnsi="Times New Roman"/>
+          <w:sz w:val="20"/>
+        </w:rPr>
+        <w:t>o</w:t>
+      </w:r>
+      <w:r>
+        <w:rPr>
+          <w:rFonts w:ascii="Times New Roman" w:eastAsia="ＭＳ ゴシック" w:hAnsi="Times New Roman"/>
+          <w:sz w:val="20"/>
+        </w:rPr>
+        <w:t xml:space="preserve">f </w:t>
+      </w:r>
+      <w:r>
+        <w:rPr>
           <w:rFonts w:ascii="Times New Roman" w:eastAsia="ＭＳ ゴシック" w:hAnsi="Times New Roman" w:hint="eastAsia"/>
           <w:sz w:val="20"/>
         </w:rPr>
-      </w:pPr>
-      <w:r>
-        <w:rPr>
-          <w:rFonts w:ascii="Times New Roman" w:eastAsia="ＭＳ ゴシック" w:hAnsi="Times New Roman"/>
-          <w:sz w:val="20"/>
-        </w:rPr>
-        <w:t>Visible Light Communication</w:t>
+        <w:t>L</w:t>
+      </w:r>
+      <w:r>
+        <w:rPr>
+          <w:rFonts w:ascii="Times New Roman" w:eastAsia="ＭＳ ゴシック" w:hAnsi="Times New Roman"/>
+          <w:sz w:val="20"/>
+        </w:rPr>
+        <w:t>ED</w:t>
+      </w:r>
+      <w:r>
+        <w:rPr>
+          <w:rFonts w:ascii="Times New Roman" w:eastAsia="ＭＳ ゴシック" w:hAnsi="Times New Roman"/>
+          <w:sz w:val="20"/>
+        </w:rPr>
+        <w:t>s recently developed for high frequency blinking.</w:t>
       </w:r>
       <w:r>
         <w:rPr>
@@ -616,11 +700,11 @@
           <w:rFonts w:ascii="Times New Roman" w:eastAsia="ＭＳ ゴシック" w:hAnsi="Times New Roman"/>
           <w:sz w:val="20"/>
         </w:rPr>
-        <w:t>(VLC)</w:t>
-      </w:r>
-      <w:r>
-        <w:rPr>
-          <w:rFonts w:ascii="Times New Roman" w:eastAsia="ＭＳ ゴシック" w:hAnsi="Times New Roman"/>
+        <w:t>Previous researches</w:t>
+      </w:r>
+      <w:r>
+        <w:rPr>
+          <w:rFonts w:ascii="Times New Roman" w:eastAsia="ＭＳ ゴシック" w:hAnsi="Times New Roman" w:hint="eastAsia"/>
           <w:sz w:val="20"/>
         </w:rPr>
         <w:t xml:space="preserve"> </w:t>
@@ -630,14 +714,21 @@
           <w:rFonts w:ascii="Times New Roman" w:eastAsia="ＭＳ ゴシック" w:hAnsi="Times New Roman"/>
           <w:sz w:val="20"/>
         </w:rPr>
-        <w:t xml:space="preserve">is an optical wireless communication </w:t>
-      </w:r>
-      <w:r>
-        <w:rPr>
-          <w:rFonts w:ascii="Times New Roman" w:eastAsia="ＭＳ ゴシック" w:hAnsi="Times New Roman"/>
-          <w:sz w:val="20"/>
-        </w:rPr>
-        <w:t>system</w:t>
+        <w:t xml:space="preserve">related to the VLC mainly used line-of-sight communication. </w:t>
+      </w:r>
+      <w:r>
+        <w:rPr>
+          <w:rFonts w:ascii="Times New Roman" w:eastAsia="ＭＳ ゴシック" w:hAnsi="Times New Roman" w:hint="eastAsia"/>
+          <w:sz w:val="20"/>
+        </w:rPr>
+        <w:t>The</w:t>
+      </w:r>
+      <w:r>
+        <w:rPr>
+          <w:rFonts w:ascii="Times New Roman" w:eastAsia="ＭＳ ゴシック" w:hAnsi="Times New Roman"/>
+          <w:sz w:val="20"/>
+        </w:rPr>
+        <w:t>refore, communication failures frequently occur even in the same room.</w:t>
       </w:r>
       <w:r>
         <w:rPr>
@@ -646,129 +737,46 @@
         </w:rPr>
         <w:t xml:space="preserve"> </w:t>
       </w:r>
-      <w:r>
-        <w:rPr>
-          <w:rFonts w:ascii="Times New Roman" w:eastAsia="ＭＳ ゴシック" w:hAnsi="Times New Roman"/>
-          <w:sz w:val="20"/>
-        </w:rPr>
-        <w:t xml:space="preserve">that carries information by modulating light </w:t>
-      </w:r>
-      <w:r>
-        <w:rPr>
-          <w:rFonts w:ascii="Times New Roman" w:eastAsia="ＭＳ ゴシック" w:hAnsi="Times New Roman"/>
-          <w:sz w:val="20"/>
-        </w:rPr>
-        <w:t>o</w:t>
-      </w:r>
-      <w:r>
-        <w:rPr>
-          <w:rFonts w:ascii="Times New Roman" w:eastAsia="ＭＳ ゴシック" w:hAnsi="Times New Roman"/>
-          <w:sz w:val="20"/>
-        </w:rPr>
-        <w:t xml:space="preserve">f </w:t>
-      </w:r>
-      <w:r>
-        <w:rPr>
-          <w:rFonts w:ascii="Times New Roman" w:eastAsia="ＭＳ ゴシック" w:hAnsi="Times New Roman" w:hint="eastAsia"/>
-          <w:sz w:val="20"/>
-        </w:rPr>
-        <w:t>L</w:t>
-      </w:r>
-      <w:r>
-        <w:rPr>
-          <w:rFonts w:ascii="Times New Roman" w:eastAsia="ＭＳ ゴシック" w:hAnsi="Times New Roman"/>
-          <w:sz w:val="20"/>
-        </w:rPr>
-        <w:t>ED</w:t>
-      </w:r>
-      <w:r>
-        <w:rPr>
-          <w:rFonts w:ascii="Times New Roman" w:eastAsia="ＭＳ ゴシック" w:hAnsi="Times New Roman"/>
-          <w:sz w:val="20"/>
-        </w:rPr>
-        <w:t>s recently developed for high frequency blinking.</w:t>
-      </w:r>
-      <w:r>
-        <w:rPr>
-          <w:rFonts w:ascii="Times New Roman" w:eastAsia="ＭＳ ゴシック" w:hAnsi="Times New Roman"/>
-          <w:sz w:val="20"/>
-        </w:rPr>
-        <w:t xml:space="preserve"> </w:t>
-      </w:r>
-      <w:r>
-        <w:rPr>
-          <w:rFonts w:ascii="Times New Roman" w:eastAsia="ＭＳ ゴシック" w:hAnsi="Times New Roman"/>
-          <w:sz w:val="20"/>
-        </w:rPr>
-        <w:t>Previous researches</w:t>
-      </w:r>
-      <w:r>
-        <w:rPr>
-          <w:rFonts w:ascii="Times New Roman" w:eastAsia="ＭＳ ゴシック" w:hAnsi="Times New Roman" w:hint="eastAsia"/>
-          <w:sz w:val="20"/>
-        </w:rPr>
-        <w:t xml:space="preserve"> </w:t>
-      </w:r>
-      <w:r>
-        <w:rPr>
-          <w:rFonts w:ascii="Times New Roman" w:eastAsia="ＭＳ ゴシック" w:hAnsi="Times New Roman"/>
-          <w:sz w:val="20"/>
-        </w:rPr>
-        <w:t xml:space="preserve">related to the VLC mainly used line-of-sight communication. </w:t>
-      </w:r>
-      <w:r>
-        <w:rPr>
-          <w:rFonts w:ascii="Times New Roman" w:eastAsia="ＭＳ ゴシック" w:hAnsi="Times New Roman" w:hint="eastAsia"/>
-          <w:sz w:val="20"/>
-        </w:rPr>
-        <w:t>The</w:t>
-      </w:r>
-      <w:r>
-        <w:rPr>
-          <w:rFonts w:ascii="Times New Roman" w:eastAsia="ＭＳ ゴシック" w:hAnsi="Times New Roman"/>
-          <w:sz w:val="20"/>
-        </w:rPr>
-        <w:t>refore, communication failures frequently occur even in the same room.</w:t>
-      </w:r>
-      <w:r>
-        <w:rPr>
-          <w:rFonts w:ascii="Times New Roman" w:eastAsia="ＭＳ ゴシック" w:hAnsi="Times New Roman"/>
-          <w:sz w:val="20"/>
-        </w:rPr>
-        <w:t xml:space="preserve"> </w:t>
-      </w:r>
-    </w:p>
-    <w:p>
-      <w:pPr>
-        <w:rPr>
-          <w:rFonts w:ascii="Times New Roman" w:eastAsia="ＭＳ ゴシック" w:hAnsi="Times New Roman"/>
-          <w:sz w:val="20"/>
-        </w:rPr>
-      </w:pPr>
-    </w:p>
-    <w:p>
-      <w:pPr>
+    </w:p>
+    <w:p>
+      <w:pPr>
+        <w:rPr>
+          <w:rFonts w:ascii="Times New Roman" w:eastAsia="ＭＳ ゴシック" w:hAnsi="Times New Roman"/>
+          <w:sz w:val="20"/>
+        </w:rPr>
+      </w:pPr>
+    </w:p>
+    <w:p>
+      <w:pPr>
+        <w:rPr>
+          <w:rFonts w:ascii="Times New Roman" w:eastAsia="ＭＳ ゴシック" w:hAnsi="Times New Roman"/>
+          <w:color w:val="00B050"/>
+          <w:sz w:val="20"/>
+        </w:rPr>
+      </w:pPr>
+      <w:r>
         <w:rPr>
           <w:rFonts w:ascii="Times New Roman" w:eastAsia="ＭＳ ゴシック" w:hAnsi="Times New Roman" w:hint="eastAsia"/>
           <w:color w:val="00B050"/>
           <w:sz w:val="20"/>
         </w:rPr>
-      </w:pPr>
+        <w:t>-</w:t>
+      </w:r>
+      <w:r>
+        <w:rPr>
+          <w:rFonts w:ascii="Times New Roman" w:eastAsia="ＭＳ ゴシック" w:hAnsi="Times New Roman"/>
+          <w:color w:val="00B050"/>
+          <w:sz w:val="20"/>
+        </w:rPr>
+        <w:t>--</w:t>
+      </w:r>
       <w:r>
         <w:rPr>
           <w:rFonts w:ascii="Times New Roman" w:eastAsia="ＭＳ ゴシック" w:hAnsi="Times New Roman" w:hint="eastAsia"/>
           <w:color w:val="00B050"/>
           <w:sz w:val="20"/>
         </w:rPr>
-        <w:t>-</w:t>
-      </w:r>
-      <w:r>
-        <w:rPr>
-          <w:rFonts w:ascii="Times New Roman" w:eastAsia="ＭＳ ゴシック" w:hAnsi="Times New Roman"/>
-          <w:color w:val="00B050"/>
-          <w:sz w:val="20"/>
-        </w:rPr>
-        <w:t>--</w:t>
+        <w:t>新しく追加した内容</w:t>
       </w:r>
       <w:r>
         <w:rPr>
@@ -776,7 +784,7 @@
           <w:color w:val="00B050"/>
           <w:sz w:val="20"/>
         </w:rPr>
-        <w:t>新しく追加した内容</w:t>
+        <w:t>(</w:t>
       </w:r>
       <w:r>
         <w:rPr>
@@ -784,7 +792,7 @@
           <w:color w:val="00B050"/>
           <w:sz w:val="20"/>
         </w:rPr>
-        <w:t>(</w:t>
+        <w:t>日本語文章より</w:t>
       </w:r>
       <w:r>
         <w:rPr>
@@ -792,360 +800,955 @@
           <w:color w:val="00B050"/>
           <w:sz w:val="20"/>
         </w:rPr>
-        <w:t>日本語文章より</w:t>
-      </w:r>
+        <w:t>)</w:t>
+      </w:r>
+    </w:p>
+    <w:p>
+      <w:pPr>
+        <w:rPr>
+          <w:rFonts w:ascii="Times New Roman" w:eastAsia="ＭＳ ゴシック" w:hAnsi="Times New Roman"/>
+          <w:strike/>
+          <w:color w:val="FF0000"/>
+          <w:sz w:val="20"/>
+        </w:rPr>
+      </w:pPr>
+      <w:r>
+        <w:rPr>
+          <w:rFonts w:ascii="Times New Roman" w:eastAsia="ＭＳ ゴシック" w:hAnsi="Times New Roman"/>
+          <w:sz w:val="20"/>
+        </w:rPr>
+        <w:t xml:space="preserve">In this </w:t>
+      </w:r>
+      <w:r>
+        <w:rPr>
+          <w:rFonts w:ascii="Times New Roman" w:eastAsia="ＭＳ ゴシック" w:hAnsi="Times New Roman"/>
+          <w:color w:val="FF0000"/>
+          <w:sz w:val="20"/>
+        </w:rPr>
+        <w:t>study</w:t>
+      </w:r>
+      <w:r>
+        <w:rPr>
+          <w:rFonts w:ascii="Times New Roman" w:eastAsia="ＭＳ ゴシック" w:hAnsi="Times New Roman"/>
+          <w:strike/>
+          <w:sz w:val="20"/>
+        </w:rPr>
+        <w:t xml:space="preserve"> </w:t>
+      </w:r>
+      <w:r>
+        <w:rPr>
+          <w:rFonts w:ascii="Times New Roman" w:eastAsia="ＭＳ ゴシック" w:hAnsi="Times New Roman"/>
+          <w:strike/>
+          <w:color w:val="FF0000"/>
+          <w:sz w:val="20"/>
+        </w:rPr>
+        <w:t>work</w:t>
+      </w:r>
+      <w:r>
+        <w:rPr>
+          <w:rFonts w:ascii="Times New Roman" w:eastAsia="ＭＳ ゴシック" w:hAnsi="Times New Roman"/>
+          <w:sz w:val="20"/>
+        </w:rPr>
+        <w:t xml:space="preserve">, </w:t>
+      </w:r>
+      <w:r>
+        <w:rPr>
+          <w:rFonts w:ascii="Times New Roman" w:eastAsia="ＭＳ ゴシック" w:hAnsi="Times New Roman"/>
+          <w:sz w:val="20"/>
+        </w:rPr>
+        <w:t xml:space="preserve">we </w:t>
+      </w:r>
+      <w:commentRangeStart w:id="0"/>
+      <w:r>
+        <w:rPr>
+          <w:rFonts w:ascii="Times New Roman" w:eastAsia="ＭＳ ゴシック" w:hAnsi="Times New Roman"/>
+          <w:strike/>
+          <w:color w:val="FF0000"/>
+          <w:sz w:val="20"/>
+        </w:rPr>
+        <w:t>fabricate</w:t>
+      </w:r>
+      <w:commentRangeEnd w:id="0"/>
+      <w:r>
+        <w:rPr>
+          <w:rStyle w:val="a4"/>
+        </w:rPr>
+        <w:commentReference w:id="0"/>
+      </w:r>
+      <w:r>
+        <w:rPr>
+          <w:rFonts w:ascii="Times New Roman" w:eastAsia="ＭＳ ゴシック" w:hAnsi="Times New Roman"/>
+          <w:sz w:val="20"/>
+        </w:rPr>
+        <w:t xml:space="preserve"> </w:t>
+      </w:r>
+      <w:r>
+        <w:rPr>
+          <w:rFonts w:ascii="Times New Roman" w:eastAsia="ＭＳ ゴシック" w:hAnsi="Times New Roman"/>
+          <w:color w:val="FF0000"/>
+          <w:sz w:val="20"/>
+        </w:rPr>
+        <w:t>made</w:t>
+      </w:r>
+      <w:r>
+        <w:rPr>
+          <w:rFonts w:ascii="Times New Roman" w:eastAsia="ＭＳ ゴシック" w:hAnsi="Times New Roman"/>
+          <w:color w:val="FF0000"/>
+          <w:sz w:val="20"/>
+        </w:rPr>
+        <w:t xml:space="preserve"> </w:t>
+      </w:r>
+      <w:r>
+        <w:rPr>
+          <w:rFonts w:ascii="Times New Roman" w:eastAsia="ＭＳ ゴシック" w:hAnsi="Times New Roman"/>
+          <w:strike/>
+          <w:color w:val="FF0000"/>
+          <w:sz w:val="20"/>
+        </w:rPr>
+        <w:t>dedicated</w:t>
+      </w:r>
+      <w:r>
+        <w:rPr>
+          <w:rFonts w:ascii="Times New Roman" w:eastAsia="ＭＳ ゴシック" w:hAnsi="Times New Roman"/>
+          <w:color w:val="FF0000"/>
+          <w:sz w:val="20"/>
+        </w:rPr>
+        <w:t xml:space="preserve"> </w:t>
+      </w:r>
+      <w:proofErr w:type="spellStart"/>
+      <w:proofErr w:type="gramStart"/>
+      <w:r>
+        <w:rPr>
+          <w:rFonts w:ascii="Times New Roman" w:eastAsia="ＭＳ ゴシック" w:hAnsi="Times New Roman"/>
+          <w:color w:val="FF0000"/>
+          <w:sz w:val="20"/>
+        </w:rPr>
+        <w:t>a</w:t>
+      </w:r>
+      <w:proofErr w:type="spellEnd"/>
+      <w:proofErr w:type="gramEnd"/>
+      <w:r>
+        <w:rPr>
+          <w:rFonts w:ascii="Times New Roman" w:eastAsia="ＭＳ ゴシック" w:hAnsi="Times New Roman"/>
+          <w:color w:val="FF0000"/>
+          <w:sz w:val="20"/>
+        </w:rPr>
+        <w:t xml:space="preserve"> </w:t>
+      </w:r>
+      <w:r>
+        <w:rPr>
+          <w:rFonts w:ascii="Times New Roman" w:eastAsia="ＭＳ ゴシック" w:hAnsi="Times New Roman"/>
+          <w:color w:val="FF0000"/>
+          <w:sz w:val="20"/>
+        </w:rPr>
+        <w:t xml:space="preserve">experimental </w:t>
+      </w:r>
+      <w:r>
+        <w:rPr>
+          <w:rFonts w:ascii="Times New Roman" w:eastAsia="ＭＳ ゴシック" w:hAnsi="Times New Roman"/>
+          <w:color w:val="FF0000"/>
+          <w:sz w:val="20"/>
+        </w:rPr>
+        <w:t>device</w:t>
+      </w:r>
+      <w:r>
+        <w:rPr>
+          <w:rFonts w:ascii="Times New Roman" w:eastAsia="ＭＳ ゴシック" w:hAnsi="Times New Roman"/>
+          <w:sz w:val="20"/>
+        </w:rPr>
+        <w:t xml:space="preserve"> </w:t>
+      </w:r>
+      <w:commentRangeStart w:id="1"/>
+      <w:r>
+        <w:rPr>
+          <w:rFonts w:ascii="Times New Roman" w:eastAsia="ＭＳ ゴシック" w:hAnsi="Times New Roman"/>
+          <w:strike/>
+          <w:color w:val="FF0000"/>
+          <w:sz w:val="20"/>
+        </w:rPr>
+        <w:t>aimed at</w:t>
+      </w:r>
+      <w:commentRangeEnd w:id="1"/>
+      <w:r>
+        <w:rPr>
+          <w:rStyle w:val="a4"/>
+        </w:rPr>
+        <w:commentReference w:id="1"/>
+      </w:r>
+      <w:r>
+        <w:rPr>
+          <w:rFonts w:ascii="Times New Roman" w:eastAsia="ＭＳ ゴシック" w:hAnsi="Times New Roman"/>
+          <w:sz w:val="20"/>
+        </w:rPr>
+        <w:t xml:space="preserve"> receiving reflected light. </w:t>
+      </w:r>
+      <w:commentRangeStart w:id="2"/>
+      <w:r>
+        <w:rPr>
+          <w:rFonts w:ascii="Times New Roman" w:eastAsia="ＭＳ ゴシック" w:hAnsi="Times New Roman" w:hint="eastAsia"/>
+          <w:strike/>
+          <w:color w:val="FF0000"/>
+          <w:sz w:val="20"/>
+        </w:rPr>
+        <w:t>Next</w:t>
+      </w:r>
+      <w:commentRangeEnd w:id="2"/>
+      <w:r>
+        <w:rPr>
+          <w:rStyle w:val="a4"/>
+        </w:rPr>
+        <w:commentReference w:id="2"/>
+      </w:r>
+      <w:r>
+        <w:rPr>
+          <w:rFonts w:ascii="Times New Roman" w:eastAsia="ＭＳ ゴシック" w:hAnsi="Times New Roman"/>
+          <w:color w:val="FF0000"/>
+          <w:sz w:val="20"/>
+        </w:rPr>
+        <w:t xml:space="preserve"> </w:t>
+      </w:r>
+      <w:r>
+        <w:rPr>
+          <w:rFonts w:ascii="Times New Roman" w:eastAsia="ＭＳ ゴシック" w:hAnsi="Times New Roman"/>
+          <w:color w:val="FF0000"/>
+          <w:sz w:val="20"/>
+        </w:rPr>
+        <w:t xml:space="preserve">and </w:t>
+      </w:r>
+      <w:commentRangeStart w:id="3"/>
+      <w:r>
+        <w:rPr>
+          <w:rFonts w:ascii="Times New Roman" w:eastAsia="ＭＳ ゴシック" w:hAnsi="Times New Roman"/>
+          <w:strike/>
+          <w:color w:val="FF0000"/>
+          <w:sz w:val="20"/>
+        </w:rPr>
+        <w:t>we</w:t>
+      </w:r>
+      <w:commentRangeEnd w:id="3"/>
+      <w:r>
+        <w:rPr>
+          <w:rStyle w:val="a4"/>
+        </w:rPr>
+        <w:commentReference w:id="3"/>
+      </w:r>
+      <w:r>
+        <w:rPr>
+          <w:rFonts w:ascii="Times New Roman" w:eastAsia="ＭＳ ゴシック" w:hAnsi="Times New Roman"/>
+          <w:sz w:val="20"/>
+        </w:rPr>
+        <w:t xml:space="preserve"> verified </w:t>
+      </w:r>
+      <w:r>
+        <w:rPr>
+          <w:rFonts w:ascii="Times New Roman" w:eastAsia="ＭＳ ゴシック" w:hAnsi="Times New Roman" w:hint="eastAsia"/>
+          <w:sz w:val="20"/>
+        </w:rPr>
+        <w:t xml:space="preserve">the reception performance of the device. </w:t>
+      </w:r>
+      <w:commentRangeStart w:id="4"/>
+      <w:r>
+        <w:rPr>
+          <w:rFonts w:ascii="Times New Roman" w:eastAsia="ＭＳ ゴシック" w:hAnsi="Times New Roman" w:hint="eastAsia"/>
+          <w:strike/>
+          <w:color w:val="FF0000"/>
+          <w:sz w:val="20"/>
+        </w:rPr>
+        <w:t>From the results</w:t>
+      </w:r>
+      <w:commentRangeEnd w:id="4"/>
+      <w:r>
+        <w:rPr>
+          <w:rStyle w:val="a4"/>
+        </w:rPr>
+        <w:commentReference w:id="4"/>
+      </w:r>
+      <w:r>
+        <w:rPr>
+          <w:rFonts w:ascii="Times New Roman" w:eastAsia="ＭＳ ゴシック" w:hAnsi="Times New Roman" w:hint="eastAsia"/>
+          <w:sz w:val="20"/>
+        </w:rPr>
+        <w:t xml:space="preserve">, </w:t>
+      </w:r>
+      <w:r>
+        <w:rPr>
+          <w:rFonts w:ascii="Times New Roman" w:eastAsia="ＭＳ ゴシック" w:hAnsi="Times New Roman"/>
+          <w:color w:val="FF0000"/>
+          <w:sz w:val="20"/>
+        </w:rPr>
+        <w:t>Then we clarified</w:t>
+      </w:r>
+      <w:r>
+        <w:rPr>
+          <w:rFonts w:ascii="Times New Roman" w:eastAsia="ＭＳ ゴシック" w:hAnsi="Times New Roman"/>
+          <w:color w:val="FF0000"/>
+          <w:sz w:val="20"/>
+        </w:rPr>
+        <w:t xml:space="preserve"> issues </w:t>
+      </w:r>
+      <w:r>
+        <w:rPr>
+          <w:rFonts w:ascii="Times New Roman" w:eastAsia="ＭＳ ゴシック" w:hAnsi="Times New Roman"/>
+          <w:sz w:val="20"/>
+        </w:rPr>
+        <w:t>t</w:t>
+      </w:r>
+      <w:r>
+        <w:rPr>
+          <w:rFonts w:ascii="Times New Roman" w:eastAsia="ＭＳ ゴシック" w:hAnsi="Times New Roman"/>
+          <w:sz w:val="20"/>
+        </w:rPr>
+        <w:t xml:space="preserve">o improve the communication accuracy and the communication range in </w:t>
+      </w:r>
+      <w:r>
+        <w:rPr>
+          <w:rFonts w:ascii="Times New Roman" w:eastAsia="ＭＳ ゴシック" w:hAnsi="Times New Roman"/>
+          <w:strike/>
+          <w:color w:val="FF0000"/>
+          <w:sz w:val="20"/>
+        </w:rPr>
+        <w:t>a</w:t>
+      </w:r>
+      <w:r>
+        <w:rPr>
+          <w:rFonts w:ascii="Times New Roman" w:eastAsia="ＭＳ ゴシック" w:hAnsi="Times New Roman"/>
+          <w:sz w:val="20"/>
+        </w:rPr>
+        <w:t xml:space="preserve"> </w:t>
+      </w:r>
+      <w:commentRangeStart w:id="5"/>
+      <w:r>
+        <w:rPr>
+          <w:rFonts w:ascii="Times New Roman" w:eastAsia="ＭＳ ゴシック" w:hAnsi="Times New Roman"/>
+          <w:color w:val="FF0000"/>
+          <w:sz w:val="20"/>
+        </w:rPr>
+        <w:t xml:space="preserve">the </w:t>
+      </w:r>
+      <w:commentRangeEnd w:id="5"/>
+      <w:r>
+        <w:rPr>
+          <w:rStyle w:val="a4"/>
+        </w:rPr>
+        <w:commentReference w:id="5"/>
+      </w:r>
+      <w:r>
+        <w:rPr>
+          <w:rFonts w:ascii="Times New Roman" w:eastAsia="ＭＳ ゴシック" w:hAnsi="Times New Roman"/>
+          <w:sz w:val="20"/>
+        </w:rPr>
+        <w:t>same room</w:t>
+      </w:r>
+      <w:r>
+        <w:rPr>
+          <w:rFonts w:ascii="Times New Roman" w:eastAsia="ＭＳ ゴシック" w:hAnsi="Times New Roman"/>
+          <w:sz w:val="20"/>
+        </w:rPr>
+        <w:t xml:space="preserve"> </w:t>
+      </w:r>
+      <w:r>
+        <w:rPr>
+          <w:rFonts w:ascii="Times New Roman" w:eastAsia="ＭＳ ゴシック" w:hAnsi="Times New Roman"/>
+          <w:color w:val="FF0000"/>
+          <w:sz w:val="20"/>
+        </w:rPr>
+        <w:t>as follow</w:t>
+      </w:r>
+      <w:r>
+        <w:rPr>
+          <w:rFonts w:ascii="Times New Roman" w:eastAsia="ＭＳ ゴシック" w:hAnsi="Times New Roman"/>
+          <w:color w:val="FF0000"/>
+          <w:sz w:val="20"/>
+        </w:rPr>
+        <w:t>s</w:t>
+      </w:r>
+      <w:r>
+        <w:rPr>
+          <w:rFonts w:ascii="Times New Roman" w:eastAsia="ＭＳ ゴシック" w:hAnsi="Times New Roman"/>
+          <w:sz w:val="20"/>
+        </w:rPr>
+        <w:t>;</w:t>
+      </w:r>
+      <w:r>
+        <w:rPr>
+          <w:rFonts w:ascii="Times New Roman" w:eastAsia="ＭＳ ゴシック" w:hAnsi="Times New Roman"/>
+          <w:sz w:val="20"/>
+        </w:rPr>
+        <w:t xml:space="preserve"> </w:t>
+      </w:r>
+      <w:r>
+        <w:rPr>
+          <w:rFonts w:ascii="Times New Roman" w:eastAsia="ＭＳ ゴシック" w:hAnsi="Times New Roman"/>
+          <w:color w:val="FF0000"/>
+          <w:sz w:val="20"/>
+        </w:rPr>
+        <w:t>communication</w:t>
+      </w:r>
+      <w:r>
+        <w:rPr>
+          <w:rFonts w:ascii="Times New Roman" w:eastAsia="ＭＳ ゴシック" w:hAnsi="Times New Roman"/>
+          <w:color w:val="FF0000"/>
+          <w:sz w:val="20"/>
+        </w:rPr>
+        <w:t xml:space="preserve"> </w:t>
+      </w:r>
+      <w:r>
+        <w:rPr>
+          <w:rFonts w:ascii="Times New Roman" w:eastAsia="ＭＳ ゴシック" w:hAnsi="Times New Roman"/>
+          <w:color w:val="FF0000"/>
+          <w:sz w:val="20"/>
+        </w:rPr>
+        <w:t>accuracy</w:t>
+      </w:r>
+      <w:r>
+        <w:rPr>
+          <w:rFonts w:ascii="Times New Roman" w:eastAsia="ＭＳ ゴシック" w:hAnsi="Times New Roman"/>
+          <w:sz w:val="20"/>
+        </w:rPr>
+        <w:t>, receivable</w:t>
+      </w:r>
+      <w:r>
+        <w:rPr>
+          <w:rFonts w:ascii="Times New Roman" w:eastAsia="ＭＳ ゴシック" w:hAnsi="Times New Roman"/>
+          <w:sz w:val="20"/>
+        </w:rPr>
+        <w:t xml:space="preserve"> range</w:t>
+      </w:r>
+      <w:r>
+        <w:rPr>
+          <w:rFonts w:ascii="Times New Roman" w:eastAsia="ＭＳ ゴシック" w:hAnsi="Times New Roman"/>
+          <w:sz w:val="20"/>
+        </w:rPr>
+        <w:t xml:space="preserve">, </w:t>
+      </w:r>
+      <w:r>
+        <w:rPr>
+          <w:rFonts w:ascii="Times New Roman" w:eastAsia="ＭＳ ゴシック" w:hAnsi="Times New Roman"/>
+          <w:sz w:val="20"/>
+        </w:rPr>
+        <w:t xml:space="preserve">and </w:t>
+      </w:r>
+      <w:r>
+        <w:rPr>
+          <w:rFonts w:ascii="Times New Roman" w:eastAsia="ＭＳ ゴシック" w:hAnsi="Times New Roman"/>
+          <w:sz w:val="20"/>
+        </w:rPr>
+        <w:t>transmission speed</w:t>
+      </w:r>
+      <w:r>
+        <w:rPr>
+          <w:rFonts w:ascii="Times New Roman" w:eastAsia="ＭＳ ゴシック" w:hAnsi="Times New Roman"/>
+          <w:sz w:val="20"/>
+        </w:rPr>
+        <w:t xml:space="preserve">. </w:t>
+      </w:r>
+      <w:r>
+        <w:rPr>
+          <w:rFonts w:ascii="Times New Roman" w:eastAsia="ＭＳ ゴシック" w:hAnsi="Times New Roman"/>
+          <w:strike/>
+          <w:color w:val="FF0000"/>
+          <w:sz w:val="20"/>
+        </w:rPr>
+        <w:t xml:space="preserve"> we </w:t>
+      </w:r>
+      <w:r>
+        <w:rPr>
+          <w:rFonts w:ascii="Times New Roman" w:eastAsia="ＭＳ ゴシック" w:hAnsi="Times New Roman"/>
+          <w:strike/>
+          <w:color w:val="FF0000"/>
+          <w:sz w:val="20"/>
+        </w:rPr>
+        <w:t>clarify issues to be addressed</w:t>
+      </w:r>
+      <w:r>
+        <w:rPr>
+          <w:rFonts w:ascii="Times New Roman" w:eastAsia="ＭＳ ゴシック" w:hAnsi="Times New Roman"/>
+          <w:sz w:val="20"/>
+        </w:rPr>
+        <w:t xml:space="preserve">. We evaluated them on the </w:t>
+      </w:r>
+      <w:r>
+        <w:rPr>
+          <w:rFonts w:ascii="Times New Roman" w:eastAsia="ＭＳ ゴシック" w:hAnsi="Times New Roman"/>
+          <w:sz w:val="20"/>
+        </w:rPr>
+        <w:lastRenderedPageBreak/>
+        <w:t xml:space="preserve">experimental device </w:t>
+      </w:r>
+      <w:r>
+        <w:rPr>
+          <w:rFonts w:ascii="Times New Roman" w:eastAsia="ＭＳ ゴシック" w:hAnsi="Times New Roman"/>
+          <w:sz w:val="20"/>
+        </w:rPr>
+        <w:t xml:space="preserve">and found the </w:t>
+      </w:r>
+      <w:r>
+        <w:rPr>
+          <w:rFonts w:ascii="Times New Roman" w:eastAsia="ＭＳ ゴシック" w:hAnsi="Times New Roman"/>
+          <w:sz w:val="20"/>
+        </w:rPr>
+        <w:t xml:space="preserve">following results; </w:t>
+      </w:r>
+      <w:r>
+        <w:rPr>
+          <w:rFonts w:ascii="Times New Roman" w:eastAsia="ＭＳ ゴシック" w:hAnsi="Times New Roman"/>
+          <w:strike/>
+          <w:color w:val="FF0000"/>
+          <w:sz w:val="20"/>
+        </w:rPr>
+        <w:t>For</w:t>
+      </w:r>
+      <w:r>
+        <w:rPr>
+          <w:rFonts w:ascii="Times New Roman" w:eastAsia="ＭＳ ゴシック" w:hAnsi="Times New Roman" w:hint="eastAsia"/>
+          <w:strike/>
+          <w:color w:val="FF0000"/>
+          <w:sz w:val="20"/>
+        </w:rPr>
+        <w:t xml:space="preserve"> the reception perfo</w:t>
+      </w:r>
+      <w:r>
+        <w:rPr>
+          <w:rFonts w:ascii="Times New Roman" w:eastAsia="ＭＳ ゴシック" w:hAnsi="Times New Roman"/>
+          <w:strike/>
+          <w:color w:val="FF0000"/>
+          <w:sz w:val="20"/>
+        </w:rPr>
+        <w:t>r</w:t>
+      </w:r>
+      <w:r>
+        <w:rPr>
+          <w:rFonts w:ascii="Times New Roman" w:eastAsia="ＭＳ ゴシック" w:hAnsi="Times New Roman" w:hint="eastAsia"/>
+          <w:strike/>
+          <w:color w:val="FF0000"/>
+          <w:sz w:val="20"/>
+        </w:rPr>
+        <w:t>mance</w:t>
+      </w:r>
+      <w:r>
+        <w:rPr>
+          <w:rFonts w:ascii="Times New Roman" w:eastAsia="ＭＳ ゴシック" w:hAnsi="Times New Roman"/>
+          <w:strike/>
+          <w:color w:val="FF0000"/>
+          <w:sz w:val="20"/>
+        </w:rPr>
+        <w:t>, we evaluated communication accuracy, receivable distance and transmission speed. As a result, the following was fo</w:t>
+      </w:r>
+      <w:r>
+        <w:rPr>
+          <w:rFonts w:ascii="Times New Roman" w:eastAsia="ＭＳ ゴシック" w:hAnsi="Times New Roman"/>
+          <w:strike/>
+          <w:color w:val="FF0000"/>
+          <w:sz w:val="20"/>
+        </w:rPr>
+        <w:t>und</w:t>
+      </w:r>
+      <w:r>
+        <w:rPr>
+          <w:rFonts w:ascii="Times New Roman" w:eastAsia="ＭＳ ゴシック" w:hAnsi="Times New Roman"/>
+          <w:strike/>
+          <w:color w:val="FF0000"/>
+          <w:sz w:val="20"/>
+        </w:rPr>
+        <w:t>:</w:t>
+      </w:r>
+      <w:r>
+        <w:rPr>
+          <w:rFonts w:ascii="Times New Roman" w:eastAsia="ＭＳ ゴシック" w:hAnsi="Times New Roman"/>
+          <w:sz w:val="20"/>
+        </w:rPr>
+        <w:t xml:space="preserve"> </w:t>
+      </w:r>
+      <w:r>
+        <w:rPr>
+          <w:rFonts w:ascii="Times New Roman" w:eastAsia="ＭＳ ゴシック" w:hAnsi="Times New Roman"/>
+          <w:sz w:val="20"/>
+        </w:rPr>
+        <w:t xml:space="preserve">1) </w:t>
+      </w:r>
+      <w:r>
+        <w:rPr>
+          <w:rFonts w:ascii="Times New Roman" w:eastAsia="ＭＳ ゴシック" w:hAnsi="Times New Roman"/>
+          <w:strike/>
+          <w:color w:val="FF0000"/>
+          <w:sz w:val="20"/>
+        </w:rPr>
+        <w:t>U</w:t>
+      </w:r>
+      <w:r>
+        <w:rPr>
+          <w:rFonts w:ascii="Times New Roman" w:eastAsia="ＭＳ ゴシック" w:hAnsi="Times New Roman"/>
+          <w:strike/>
+          <w:color w:val="FF0000"/>
+          <w:sz w:val="20"/>
+        </w:rPr>
+        <w:t>ntil at least</w:t>
+      </w:r>
+      <w:r>
+        <w:rPr>
+          <w:rFonts w:ascii="Times New Roman" w:eastAsia="ＭＳ ゴシック" w:hAnsi="Times New Roman"/>
+          <w:sz w:val="20"/>
+        </w:rPr>
+        <w:t xml:space="preserve"> </w:t>
+      </w:r>
+      <w:r>
+        <w:rPr>
+          <w:rFonts w:ascii="Times New Roman" w:eastAsia="ＭＳ ゴシック" w:hAnsi="Times New Roman"/>
+          <w:color w:val="FF0000"/>
+          <w:sz w:val="20"/>
+        </w:rPr>
+        <w:t xml:space="preserve">Under </w:t>
+      </w:r>
+      <w:r>
+        <w:rPr>
+          <w:rFonts w:ascii="Times New Roman" w:eastAsia="ＭＳ ゴシック" w:hAnsi="Times New Roman"/>
+          <w:sz w:val="20"/>
+        </w:rPr>
+        <w:t xml:space="preserve">the transmission speed </w:t>
+      </w:r>
+      <w:r>
+        <w:rPr>
+          <w:rFonts w:ascii="Times New Roman" w:eastAsia="ＭＳ ゴシック" w:hAnsi="Times New Roman"/>
+          <w:sz w:val="20"/>
+        </w:rPr>
+        <w:t xml:space="preserve">of </w:t>
+      </w:r>
+      <w:r>
+        <w:rPr>
+          <w:rFonts w:ascii="Times New Roman" w:eastAsia="ＭＳ ゴシック" w:hAnsi="Times New Roman"/>
+          <w:sz w:val="20"/>
+        </w:rPr>
+        <w:t xml:space="preserve">115200 [bps], the reception accuracy does not </w:t>
+      </w:r>
+      <w:r>
+        <w:rPr>
+          <w:rFonts w:ascii="Times New Roman" w:eastAsia="ＭＳ ゴシック" w:hAnsi="Times New Roman" w:hint="eastAsia"/>
+          <w:sz w:val="20"/>
+        </w:rPr>
+        <w:t>decrease</w:t>
+      </w:r>
+      <w:r>
+        <w:rPr>
+          <w:rFonts w:ascii="Times New Roman" w:eastAsia="ＭＳ ゴシック" w:hAnsi="Times New Roman"/>
+          <w:sz w:val="20"/>
+        </w:rPr>
+        <w:t xml:space="preserve"> </w:t>
+      </w:r>
+      <w:r>
+        <w:rPr>
+          <w:rFonts w:ascii="Times New Roman" w:eastAsia="ＭＳ ゴシック" w:hAnsi="Times New Roman"/>
+          <w:strike/>
+          <w:color w:val="FF0000"/>
+          <w:sz w:val="20"/>
+        </w:rPr>
+        <w:t>between</w:t>
+      </w:r>
+      <w:r>
+        <w:rPr>
+          <w:rFonts w:ascii="Times New Roman" w:eastAsia="ＭＳ ゴシック" w:hAnsi="Times New Roman"/>
+          <w:sz w:val="20"/>
+        </w:rPr>
+        <w:t xml:space="preserve"> </w:t>
+      </w:r>
+      <w:r>
+        <w:rPr>
+          <w:rFonts w:ascii="Times New Roman" w:eastAsia="ＭＳ ゴシック" w:hAnsi="Times New Roman"/>
+          <w:color w:val="FF0000"/>
+          <w:sz w:val="20"/>
+        </w:rPr>
+        <w:t xml:space="preserve">with </w:t>
+      </w:r>
+      <w:r>
+        <w:rPr>
+          <w:rFonts w:ascii="Times New Roman" w:eastAsia="ＭＳ ゴシック" w:hAnsi="Times New Roman"/>
+          <w:sz w:val="20"/>
+        </w:rPr>
+        <w:t>cable connection and</w:t>
+      </w:r>
+      <w:r>
+        <w:rPr>
+          <w:rFonts w:ascii="Times New Roman" w:eastAsia="ＭＳ ゴシック" w:hAnsi="Times New Roman"/>
+          <w:sz w:val="20"/>
+        </w:rPr>
+        <w:t xml:space="preserve"> </w:t>
+      </w:r>
+      <w:r>
+        <w:rPr>
+          <w:rFonts w:ascii="Times New Roman" w:eastAsia="ＭＳ ゴシック" w:hAnsi="Times New Roman"/>
+          <w:color w:val="FF0000"/>
+          <w:sz w:val="20"/>
+        </w:rPr>
+        <w:t xml:space="preserve">with </w:t>
+      </w:r>
+      <w:r>
+        <w:rPr>
+          <w:rFonts w:ascii="Times New Roman" w:eastAsia="ＭＳ ゴシック" w:hAnsi="Times New Roman"/>
+          <w:sz w:val="20"/>
+        </w:rPr>
+        <w:t>reflected light</w:t>
+      </w:r>
+      <w:r>
+        <w:rPr>
+          <w:rFonts w:ascii="Times New Roman" w:eastAsia="ＭＳ ゴシック" w:hAnsi="Times New Roman"/>
+          <w:sz w:val="20"/>
+        </w:rPr>
+        <w:t xml:space="preserve">. </w:t>
+      </w:r>
+      <w:r>
+        <w:rPr>
+          <w:rFonts w:ascii="Times New Roman" w:eastAsia="ＭＳ ゴシック" w:hAnsi="Times New Roman"/>
+          <w:sz w:val="20"/>
+        </w:rPr>
+        <w:t>2) R</w:t>
+      </w:r>
+      <w:r>
+        <w:rPr>
+          <w:rFonts w:ascii="Times New Roman" w:eastAsia="ＭＳ ゴシック" w:hAnsi="Times New Roman"/>
+          <w:sz w:val="20"/>
+        </w:rPr>
+        <w:t>eflected light could be received source at a distance of 7.2 cm from the LED.</w:t>
+      </w:r>
+    </w:p>
+    <w:p>
+      <w:pPr>
+        <w:rPr>
+          <w:rFonts w:ascii="Times New Roman" w:eastAsia="ＭＳ ゴシック" w:hAnsi="Times New Roman"/>
+          <w:sz w:val="20"/>
+        </w:rPr>
+      </w:pPr>
+      <w:commentRangeStart w:id="6"/>
+      <w:r>
+        <w:rPr>
+          <w:rFonts w:ascii="Times New Roman" w:eastAsia="ＭＳ ゴシック" w:hAnsi="Times New Roman"/>
+          <w:sz w:val="20"/>
+        </w:rPr>
+        <w:t>T</w:t>
+      </w:r>
+      <w:r>
+        <w:rPr>
+          <w:rFonts w:ascii="Times New Roman" w:eastAsia="ＭＳ ゴシック" w:hAnsi="Times New Roman"/>
+          <w:sz w:val="20"/>
+        </w:rPr>
+        <w:t>he received signal must be amplified</w:t>
+      </w:r>
+      <w:r>
+        <w:rPr>
+          <w:rFonts w:ascii="Times New Roman" w:eastAsia="ＭＳ ゴシック" w:hAnsi="Times New Roman"/>
+          <w:sz w:val="20"/>
+        </w:rPr>
+        <w:t xml:space="preserve"> </w:t>
+      </w:r>
+      <w:commentRangeEnd w:id="6"/>
+      <w:r>
+        <w:rPr>
+          <w:rStyle w:val="a4"/>
+        </w:rPr>
+        <w:commentReference w:id="6"/>
+      </w:r>
+      <w:r>
+        <w:rPr>
+          <w:rFonts w:ascii="Times New Roman" w:eastAsia="ＭＳ ゴシック" w:hAnsi="Times New Roman"/>
+          <w:sz w:val="20"/>
+        </w:rPr>
+        <w:t>t</w:t>
+      </w:r>
+      <w:r>
+        <w:rPr>
+          <w:rFonts w:ascii="Times New Roman" w:eastAsia="ＭＳ ゴシック" w:hAnsi="Times New Roman"/>
+          <w:sz w:val="20"/>
+        </w:rPr>
+        <w:t>o improve communication accuracy and communication range</w:t>
+      </w:r>
+      <w:r>
+        <w:rPr>
+          <w:rFonts w:ascii="Times New Roman" w:eastAsia="ＭＳ ゴシック" w:hAnsi="Times New Roman"/>
+          <w:sz w:val="20"/>
+        </w:rPr>
+        <w:t>.</w:t>
+      </w:r>
+      <w:r>
+        <w:rPr>
+          <w:rFonts w:ascii="Times New Roman" w:eastAsia="ＭＳ ゴシック" w:hAnsi="Times New Roman"/>
+          <w:sz w:val="20"/>
+        </w:rPr>
+        <w:t xml:space="preserve"> </w:t>
+      </w:r>
+      <w:r>
+        <w:rPr>
+          <w:rFonts w:ascii="Times New Roman" w:eastAsia="ＭＳ ゴシック" w:hAnsi="Times New Roman"/>
+          <w:color w:val="FF0000"/>
+          <w:sz w:val="20"/>
+        </w:rPr>
+        <w:t xml:space="preserve">In addition to that, </w:t>
+      </w:r>
+      <w:r>
+        <w:rPr>
+          <w:rFonts w:ascii="Times New Roman" w:eastAsia="ＭＳ ゴシック" w:hAnsi="Times New Roman"/>
+          <w:sz w:val="20"/>
+        </w:rPr>
+        <w:t>a</w:t>
+      </w:r>
+      <w:r>
+        <w:rPr>
+          <w:rFonts w:ascii="Times New Roman" w:eastAsia="ＭＳ ゴシック" w:hAnsi="Times New Roman"/>
+          <w:sz w:val="20"/>
+        </w:rPr>
+        <w:t xml:space="preserve">n element capable of </w:t>
+      </w:r>
+      <w:r>
+        <w:rPr>
+          <w:rFonts w:ascii="Times New Roman" w:eastAsia="ＭＳ ゴシック" w:hAnsi="Times New Roman"/>
+          <w:color w:val="FF0000"/>
+          <w:sz w:val="20"/>
+        </w:rPr>
+        <w:t xml:space="preserve">high-speed </w:t>
+      </w:r>
+      <w:r>
+        <w:rPr>
+          <w:rFonts w:ascii="Times New Roman" w:eastAsia="ＭＳ ゴシック" w:hAnsi="Times New Roman"/>
+          <w:sz w:val="20"/>
+        </w:rPr>
+        <w:t>operation</w:t>
+      </w:r>
+      <w:bookmarkStart w:id="7" w:name="_GoBack"/>
+      <w:r>
+        <w:rPr>
+          <w:rFonts w:ascii="Times New Roman" w:eastAsia="ＭＳ ゴシック" w:hAnsi="Times New Roman"/>
+          <w:strike/>
+          <w:color w:val="FF0000"/>
+          <w:sz w:val="20"/>
+        </w:rPr>
+        <w:t xml:space="preserve"> at higher speed </w:t>
+      </w:r>
+      <w:bookmarkEnd w:id="7"/>
+      <w:r>
+        <w:rPr>
+          <w:rFonts w:ascii="Times New Roman" w:eastAsia="ＭＳ ゴシック" w:hAnsi="Times New Roman"/>
+          <w:sz w:val="20"/>
+        </w:rPr>
+        <w:t>must be used</w:t>
+      </w:r>
+      <w:commentRangeStart w:id="8"/>
+      <w:r>
+        <w:rPr>
+          <w:rFonts w:ascii="Times New Roman" w:eastAsia="ＭＳ ゴシック" w:hAnsi="Times New Roman"/>
+          <w:strike/>
+          <w:color w:val="FF0000"/>
+          <w:sz w:val="20"/>
+        </w:rPr>
+        <w:t>,</w:t>
+      </w:r>
+      <w:commentRangeEnd w:id="8"/>
+      <w:r>
+        <w:rPr>
+          <w:rStyle w:val="a4"/>
+        </w:rPr>
+        <w:commentReference w:id="8"/>
+      </w:r>
+      <w:r>
+        <w:rPr>
+          <w:rFonts w:ascii="Times New Roman" w:eastAsia="ＭＳ ゴシック" w:hAnsi="Times New Roman"/>
+          <w:sz w:val="20"/>
+        </w:rPr>
+        <w:t xml:space="preserve"> to improve </w:t>
+      </w:r>
+      <w:r>
+        <w:rPr>
+          <w:rFonts w:ascii="Times New Roman" w:eastAsia="ＭＳ ゴシック" w:hAnsi="Times New Roman"/>
+          <w:strike/>
+          <w:color w:val="FF0000"/>
+          <w:sz w:val="20"/>
+        </w:rPr>
+        <w:t>transfer</w:t>
+      </w:r>
+      <w:r>
+        <w:rPr>
+          <w:rFonts w:ascii="Times New Roman" w:eastAsia="ＭＳ ゴシック" w:hAnsi="Times New Roman"/>
+          <w:strike/>
+          <w:color w:val="FF0000"/>
+          <w:sz w:val="20"/>
+        </w:rPr>
+        <w:t xml:space="preserve"> </w:t>
+      </w:r>
+      <w:r>
+        <w:rPr>
+          <w:rFonts w:ascii="Times New Roman" w:eastAsia="ＭＳ ゴシック" w:hAnsi="Times New Roman"/>
+          <w:color w:val="FF0000"/>
+          <w:sz w:val="20"/>
+        </w:rPr>
+        <w:t>transmission</w:t>
+      </w:r>
+      <w:r>
+        <w:rPr>
+          <w:rFonts w:ascii="Times New Roman" w:eastAsia="ＭＳ ゴシック" w:hAnsi="Times New Roman"/>
+          <w:sz w:val="20"/>
+        </w:rPr>
+        <w:t xml:space="preserve"> speed.</w:t>
+      </w:r>
+    </w:p>
+    <w:p>
+      <w:pPr>
+        <w:rPr>
+          <w:rFonts w:ascii="Times New Roman" w:eastAsia="ＭＳ ゴシック" w:hAnsi="Times New Roman"/>
+          <w:sz w:val="20"/>
+        </w:rPr>
+      </w:pPr>
+    </w:p>
+    <w:p>
+      <w:pPr>
+        <w:rPr>
+          <w:rFonts w:ascii="Times New Roman" w:eastAsia="ＭＳ ゴシック" w:hAnsi="Times New Roman"/>
+          <w:sz w:val="20"/>
+        </w:rPr>
+      </w:pPr>
+    </w:p>
+    <w:p>
+      <w:pPr>
+        <w:rPr>
+          <w:rFonts w:ascii="Times New Roman" w:eastAsia="ＭＳ ゴシック" w:hAnsi="Times New Roman"/>
+          <w:sz w:val="20"/>
+        </w:rPr>
+      </w:pPr>
+    </w:p>
+    <w:p>
+      <w:pPr>
+        <w:rPr>
+          <w:rFonts w:ascii="Times New Roman" w:eastAsia="ＭＳ ゴシック" w:hAnsi="Times New Roman"/>
+          <w:color w:val="00B050"/>
+          <w:sz w:val="20"/>
+        </w:rPr>
+      </w:pPr>
       <w:r>
         <w:rPr>
           <w:rFonts w:ascii="Times New Roman" w:eastAsia="ＭＳ ゴシック" w:hAnsi="Times New Roman" w:hint="eastAsia"/>
           <w:color w:val="00B050"/>
           <w:sz w:val="20"/>
         </w:rPr>
-        <w:t>)</w:t>
-      </w:r>
-    </w:p>
-    <w:p>
-      <w:pPr>
-        <w:rPr>
-          <w:rFonts w:ascii="Times New Roman" w:eastAsia="ＭＳ ゴシック" w:hAnsi="Times New Roman"/>
-          <w:sz w:val="20"/>
-        </w:rPr>
-      </w:pPr>
-      <w:r>
-        <w:rPr>
-          <w:rFonts w:ascii="Times New Roman" w:eastAsia="ＭＳ ゴシック" w:hAnsi="Times New Roman"/>
-          <w:sz w:val="20"/>
-        </w:rPr>
-        <w:t>In this work</w:t>
-      </w:r>
-      <w:r>
-        <w:rPr>
-          <w:rFonts w:ascii="Times New Roman" w:eastAsia="ＭＳ ゴシック" w:hAnsi="Times New Roman"/>
-          <w:sz w:val="20"/>
-        </w:rPr>
-        <w:t xml:space="preserve">, </w:t>
-      </w:r>
-      <w:r>
-        <w:rPr>
-          <w:rFonts w:ascii="Times New Roman" w:eastAsia="ＭＳ ゴシック" w:hAnsi="Times New Roman"/>
-          <w:sz w:val="20"/>
-        </w:rPr>
-        <w:t>we fabricate</w:t>
-      </w:r>
-      <w:r>
-        <w:rPr>
-          <w:rFonts w:ascii="Times New Roman" w:eastAsia="ＭＳ ゴシック" w:hAnsi="Times New Roman"/>
-          <w:sz w:val="20"/>
-        </w:rPr>
-        <w:t xml:space="preserve"> </w:t>
-      </w:r>
-      <w:r>
-        <w:rPr>
-          <w:rFonts w:ascii="Times New Roman" w:eastAsia="ＭＳ ゴシック" w:hAnsi="Times New Roman"/>
-          <w:sz w:val="20"/>
-        </w:rPr>
-        <w:t xml:space="preserve">a dedicated device aimed at receiving reflected light. </w:t>
-      </w:r>
-      <w:r>
-        <w:rPr>
-          <w:rFonts w:ascii="Times New Roman" w:eastAsia="ＭＳ ゴシック" w:hAnsi="Times New Roman" w:hint="eastAsia"/>
-          <w:sz w:val="20"/>
-        </w:rPr>
-        <w:t xml:space="preserve">Next, </w:t>
-      </w:r>
-      <w:r>
-        <w:rPr>
-          <w:rFonts w:ascii="Times New Roman" w:eastAsia="ＭＳ ゴシック" w:hAnsi="Times New Roman"/>
-          <w:sz w:val="20"/>
-        </w:rPr>
-        <w:t xml:space="preserve">we verified </w:t>
-      </w:r>
-      <w:r>
-        <w:rPr>
-          <w:rFonts w:ascii="Times New Roman" w:eastAsia="ＭＳ ゴシック" w:hAnsi="Times New Roman" w:hint="eastAsia"/>
-          <w:sz w:val="20"/>
-        </w:rPr>
-        <w:t xml:space="preserve">the reception performance of the device. </w:t>
-      </w:r>
-      <w:r>
-        <w:rPr>
-          <w:rFonts w:ascii="Times New Roman" w:eastAsia="ＭＳ ゴシック" w:hAnsi="Times New Roman" w:hint="eastAsia"/>
-          <w:sz w:val="20"/>
-        </w:rPr>
-        <w:t xml:space="preserve">From the results, </w:t>
-      </w:r>
-      <w:r>
-        <w:rPr>
-          <w:rFonts w:ascii="Times New Roman" w:eastAsia="ＭＳ ゴシック" w:hAnsi="Times New Roman"/>
-          <w:sz w:val="20"/>
-        </w:rPr>
-        <w:t>t</w:t>
-      </w:r>
-      <w:r>
-        <w:rPr>
-          <w:rFonts w:ascii="Times New Roman" w:eastAsia="ＭＳ ゴシック" w:hAnsi="Times New Roman"/>
-          <w:sz w:val="20"/>
-        </w:rPr>
-        <w:t>o improve the communication accuracy and the communication range in a same room</w:t>
-      </w:r>
-      <w:r>
-        <w:rPr>
-          <w:rFonts w:ascii="Times New Roman" w:eastAsia="ＭＳ ゴシック" w:hAnsi="Times New Roman"/>
-          <w:sz w:val="20"/>
-        </w:rPr>
-        <w:t xml:space="preserve">, we </w:t>
-      </w:r>
-      <w:r>
-        <w:rPr>
-          <w:rFonts w:ascii="Times New Roman" w:eastAsia="ＭＳ ゴシック" w:hAnsi="Times New Roman"/>
-          <w:sz w:val="20"/>
-        </w:rPr>
-        <w:t xml:space="preserve">clarify issues to be addressed. </w:t>
-      </w:r>
-    </w:p>
-    <w:p>
-      <w:pPr>
-        <w:rPr>
-          <w:rFonts w:ascii="Times New Roman" w:eastAsia="ＭＳ ゴシック" w:hAnsi="Times New Roman"/>
-          <w:sz w:val="20"/>
-        </w:rPr>
-      </w:pPr>
-    </w:p>
-    <w:p>
-      <w:pPr>
-        <w:rPr>
-          <w:rFonts w:ascii="Times New Roman" w:eastAsia="ＭＳ ゴシック" w:hAnsi="Times New Roman"/>
-          <w:sz w:val="20"/>
-        </w:rPr>
-      </w:pPr>
-      <w:r>
-        <w:rPr>
-          <w:rFonts w:ascii="Times New Roman" w:eastAsia="ＭＳ ゴシック" w:hAnsi="Times New Roman"/>
-          <w:sz w:val="20"/>
-        </w:rPr>
-        <w:lastRenderedPageBreak/>
-        <w:t>For</w:t>
-      </w:r>
-      <w:r>
-        <w:rPr>
-          <w:rFonts w:ascii="Times New Roman" w:eastAsia="ＭＳ ゴシック" w:hAnsi="Times New Roman" w:hint="eastAsia"/>
-          <w:sz w:val="20"/>
-        </w:rPr>
-        <w:t xml:space="preserve"> the reception perfo</w:t>
-      </w:r>
-      <w:r>
-        <w:rPr>
-          <w:rFonts w:ascii="Times New Roman" w:eastAsia="ＭＳ ゴシック" w:hAnsi="Times New Roman"/>
-          <w:sz w:val="20"/>
-        </w:rPr>
-        <w:t>r</w:t>
-      </w:r>
-      <w:r>
-        <w:rPr>
-          <w:rFonts w:ascii="Times New Roman" w:eastAsia="ＭＳ ゴシック" w:hAnsi="Times New Roman" w:hint="eastAsia"/>
-          <w:sz w:val="20"/>
-        </w:rPr>
-        <w:t>mance</w:t>
-      </w:r>
-      <w:r>
-        <w:rPr>
-          <w:rFonts w:ascii="Times New Roman" w:eastAsia="ＭＳ ゴシック" w:hAnsi="Times New Roman"/>
-          <w:sz w:val="20"/>
-        </w:rPr>
-        <w:t xml:space="preserve">, we evaluated communication accuracy, receivable distance and transmission speed. </w:t>
-      </w:r>
-    </w:p>
-    <w:p>
-      <w:pPr>
-        <w:rPr>
-          <w:rFonts w:ascii="Times New Roman" w:eastAsia="ＭＳ ゴシック" w:hAnsi="Times New Roman"/>
-          <w:sz w:val="20"/>
-        </w:rPr>
-      </w:pPr>
-      <w:r>
-        <w:rPr>
-          <w:rFonts w:ascii="Times New Roman" w:eastAsia="ＭＳ ゴシック" w:hAnsi="Times New Roman"/>
-          <w:sz w:val="20"/>
-        </w:rPr>
-        <w:t>As a result, the following was fo</w:t>
-      </w:r>
-      <w:r>
-        <w:rPr>
-          <w:rFonts w:ascii="Times New Roman" w:eastAsia="ＭＳ ゴシック" w:hAnsi="Times New Roman"/>
-          <w:sz w:val="20"/>
-        </w:rPr>
-        <w:t>und</w:t>
-      </w:r>
-      <w:r>
-        <w:rPr>
-          <w:rFonts w:ascii="Times New Roman" w:eastAsia="ＭＳ ゴシック" w:hAnsi="Times New Roman"/>
-          <w:sz w:val="20"/>
-        </w:rPr>
-        <w:t xml:space="preserve">: </w:t>
-      </w:r>
-      <w:r>
-        <w:rPr>
-          <w:rFonts w:ascii="Times New Roman" w:eastAsia="ＭＳ ゴシック" w:hAnsi="Times New Roman"/>
-          <w:sz w:val="20"/>
-        </w:rPr>
-        <w:t>1) U</w:t>
-      </w:r>
-      <w:r>
-        <w:rPr>
-          <w:rFonts w:ascii="Times New Roman" w:eastAsia="ＭＳ ゴシック" w:hAnsi="Times New Roman"/>
-          <w:sz w:val="20"/>
-        </w:rPr>
-        <w:t xml:space="preserve">ntil at least the transmission speed 115200 [bps], the reception accuracy does not </w:t>
-      </w:r>
-      <w:r>
-        <w:rPr>
-          <w:rFonts w:ascii="Times New Roman" w:eastAsia="ＭＳ ゴシック" w:hAnsi="Times New Roman" w:hint="eastAsia"/>
-          <w:sz w:val="20"/>
-        </w:rPr>
-        <w:t>decrease</w:t>
-      </w:r>
-      <w:r>
-        <w:rPr>
-          <w:rFonts w:ascii="Times New Roman" w:eastAsia="ＭＳ ゴシック" w:hAnsi="Times New Roman"/>
-          <w:sz w:val="20"/>
-        </w:rPr>
-        <w:t xml:space="preserve"> between</w:t>
-      </w:r>
-      <w:r>
-        <w:rPr>
-          <w:rFonts w:ascii="Times New Roman" w:eastAsia="ＭＳ ゴシック" w:hAnsi="Times New Roman"/>
-          <w:sz w:val="20"/>
-        </w:rPr>
-        <w:t xml:space="preserve"> cable connection and reflected light</w:t>
-      </w:r>
-      <w:r>
-        <w:rPr>
-          <w:rFonts w:ascii="Times New Roman" w:eastAsia="ＭＳ ゴシック" w:hAnsi="Times New Roman"/>
-          <w:sz w:val="20"/>
-        </w:rPr>
-        <w:t xml:space="preserve">. </w:t>
-      </w:r>
-      <w:r>
-        <w:rPr>
-          <w:rFonts w:ascii="Times New Roman" w:eastAsia="ＭＳ ゴシック" w:hAnsi="Times New Roman"/>
-          <w:sz w:val="20"/>
-        </w:rPr>
-        <w:t>2) R</w:t>
-      </w:r>
-      <w:r>
-        <w:rPr>
-          <w:rFonts w:ascii="Times New Roman" w:eastAsia="ＭＳ ゴシック" w:hAnsi="Times New Roman"/>
-          <w:sz w:val="20"/>
-        </w:rPr>
-        <w:t>eflected light could be received source at a distance of 7.2 cm from the LED.</w:t>
-      </w:r>
-    </w:p>
-    <w:p>
-      <w:pPr>
-        <w:rPr>
-          <w:rFonts w:ascii="Times New Roman" w:eastAsia="ＭＳ ゴシック" w:hAnsi="Times New Roman"/>
-          <w:sz w:val="20"/>
-        </w:rPr>
-      </w:pPr>
-    </w:p>
-    <w:p>
-      <w:pPr>
-        <w:rPr>
-          <w:rFonts w:ascii="Times New Roman" w:eastAsia="ＭＳ ゴシック" w:hAnsi="Times New Roman"/>
-          <w:sz w:val="20"/>
-        </w:rPr>
-      </w:pPr>
-      <w:r>
-        <w:rPr>
-          <w:rFonts w:ascii="Times New Roman" w:eastAsia="ＭＳ ゴシック" w:hAnsi="Times New Roman"/>
-          <w:sz w:val="20"/>
-        </w:rPr>
-        <w:t>The following is the issue</w:t>
-      </w:r>
-      <w:bookmarkStart w:id="0" w:name="_GoBack"/>
-      <w:bookmarkEnd w:id="0"/>
-      <w:r>
-        <w:rPr>
-          <w:rFonts w:ascii="Times New Roman" w:eastAsia="ＭＳ ゴシック" w:hAnsi="Times New Roman"/>
-          <w:sz w:val="20"/>
-        </w:rPr>
-        <w:t xml:space="preserve">s: </w:t>
-      </w:r>
-      <w:r>
-        <w:rPr>
-          <w:rFonts w:ascii="Times New Roman" w:eastAsia="ＭＳ ゴシック" w:hAnsi="Times New Roman"/>
-          <w:sz w:val="20"/>
-        </w:rPr>
-        <w:t>1) T</w:t>
-      </w:r>
-      <w:r>
-        <w:rPr>
-          <w:rFonts w:ascii="Times New Roman" w:eastAsia="ＭＳ ゴシック" w:hAnsi="Times New Roman"/>
-          <w:sz w:val="20"/>
-        </w:rPr>
-        <w:t xml:space="preserve">he received signal must be amplified, to improve communication accuracy and communication range. </w:t>
-      </w:r>
-      <w:r>
-        <w:rPr>
-          <w:rFonts w:ascii="Times New Roman" w:eastAsia="ＭＳ ゴシック" w:hAnsi="Times New Roman"/>
-          <w:sz w:val="20"/>
-        </w:rPr>
-        <w:t>2) A</w:t>
-      </w:r>
-      <w:r>
-        <w:rPr>
-          <w:rFonts w:ascii="Times New Roman" w:eastAsia="ＭＳ ゴシック" w:hAnsi="Times New Roman"/>
-          <w:sz w:val="20"/>
-        </w:rPr>
-        <w:t>n element capable of operating at higher speed must be used, to improve transfer speed.</w:t>
-      </w:r>
-    </w:p>
-    <w:p>
-      <w:pPr>
-        <w:rPr>
-          <w:rFonts w:ascii="Times New Roman" w:eastAsia="ＭＳ ゴシック" w:hAnsi="Times New Roman"/>
-          <w:sz w:val="20"/>
-        </w:rPr>
-      </w:pPr>
-    </w:p>
-    <w:p>
-      <w:pPr>
-        <w:rPr>
-          <w:rFonts w:ascii="Times New Roman" w:eastAsia="ＭＳ ゴシック" w:hAnsi="Times New Roman"/>
-          <w:sz w:val="20"/>
-        </w:rPr>
-      </w:pPr>
-    </w:p>
-    <w:p>
-      <w:pPr>
-        <w:rPr>
-          <w:rFonts w:ascii="Times New Roman" w:eastAsia="ＭＳ ゴシック" w:hAnsi="Times New Roman" w:hint="eastAsia"/>
-          <w:sz w:val="20"/>
-        </w:rPr>
-      </w:pPr>
-    </w:p>
-    <w:p>
-      <w:pPr>
+        <w:t>-</w:t>
+      </w:r>
+      <w:r>
+        <w:rPr>
+          <w:rFonts w:ascii="Times New Roman" w:eastAsia="ＭＳ ゴシック" w:hAnsi="Times New Roman"/>
+          <w:color w:val="00B050"/>
+          <w:sz w:val="20"/>
+        </w:rPr>
+        <w:t>-------</w:t>
+      </w:r>
+      <w:r>
         <w:rPr>
           <w:rFonts w:ascii="Times New Roman" w:eastAsia="ＭＳ ゴシック" w:hAnsi="Times New Roman" w:hint="eastAsia"/>
           <w:color w:val="00B050"/>
           <w:sz w:val="20"/>
         </w:rPr>
-      </w:pPr>
+        <w:t>以下、読みにくいという指摘を受けた内容</w:t>
+      </w:r>
       <w:r>
         <w:rPr>
           <w:rFonts w:ascii="Times New Roman" w:eastAsia="ＭＳ ゴシック" w:hAnsi="Times New Roman" w:hint="eastAsia"/>
           <w:color w:val="00B050"/>
           <w:sz w:val="20"/>
         </w:rPr>
-        <w:t>-</w:t>
-      </w:r>
-      <w:r>
-        <w:rPr>
-          <w:rFonts w:ascii="Times New Roman" w:eastAsia="ＭＳ ゴシック" w:hAnsi="Times New Roman"/>
-          <w:color w:val="00B050"/>
-          <w:sz w:val="20"/>
-        </w:rPr>
-        <w:t>-------</w:t>
+        <w:t>(</w:t>
       </w:r>
       <w:r>
         <w:rPr>
@@ -1153,7 +1756,7 @@
           <w:color w:val="00B050"/>
           <w:sz w:val="20"/>
         </w:rPr>
-        <w:t>以下、読みにくいという指摘を受けた内容</w:t>
+        <w:t>日本語文章を変更したため内容が一部違う</w:t>
       </w:r>
       <w:r>
         <w:rPr>
@@ -1161,22 +1764,6 @@
           <w:color w:val="00B050"/>
           <w:sz w:val="20"/>
         </w:rPr>
-        <w:t>(</w:t>
-      </w:r>
-      <w:r>
-        <w:rPr>
-          <w:rFonts w:ascii="Times New Roman" w:eastAsia="ＭＳ ゴシック" w:hAnsi="Times New Roman" w:hint="eastAsia"/>
-          <w:color w:val="00B050"/>
-          <w:sz w:val="20"/>
-        </w:rPr>
-        <w:t>日本語文章を変更したため内容が一部違う</w:t>
-      </w:r>
-      <w:r>
-        <w:rPr>
-          <w:rFonts w:ascii="Times New Roman" w:eastAsia="ＭＳ ゴシック" w:hAnsi="Times New Roman" w:hint="eastAsia"/>
-          <w:color w:val="00B050"/>
-          <w:sz w:val="20"/>
-        </w:rPr>
         <w:t>)</w:t>
       </w:r>
     </w:p>
@@ -1192,7 +1779,23 @@
           <w:rFonts w:ascii="Times New Roman" w:eastAsia="ＭＳ ゴシック" w:hAnsi="Times New Roman"/>
           <w:sz w:val="20"/>
         </w:rPr>
-        <w:t>As a result of evaluating communication accuracy, receivable distance and transmission speed of the fabricated device, the reception precision does not change with cable connection, direct light and reflected light until at least the transmission speed of 115200 [bps] in this system, It was found that it can receive from the light source at a distance of 7.2 cm.</w:t>
+        <w:t xml:space="preserve">As a result of evaluating communication accuracy, receivable distance and transmission speed of the fabricated device, the reception precision does not change with cable connection, direct light and reflected light until at least the transmission speed of 115200 [bps] in this system, </w:t>
+      </w:r>
+      <w:proofErr w:type="gramStart"/>
+      <w:r>
+        <w:rPr>
+          <w:rFonts w:ascii="Times New Roman" w:eastAsia="ＭＳ ゴシック" w:hAnsi="Times New Roman"/>
+          <w:sz w:val="20"/>
+        </w:rPr>
+        <w:t>It</w:t>
+      </w:r>
+      <w:proofErr w:type="gramEnd"/>
+      <w:r>
+        <w:rPr>
+          <w:rFonts w:ascii="Times New Roman" w:eastAsia="ＭＳ ゴシック" w:hAnsi="Times New Roman"/>
+          <w:sz w:val="20"/>
+        </w:rPr>
+        <w:t xml:space="preserve"> was found that it can receive from the light source at a distance of 7.2 cm.</w:t>
       </w:r>
     </w:p>
     <w:p>
@@ -1273,7 +1876,25 @@
           <w:strike/>
           <w:sz w:val="20"/>
         </w:rPr>
-        <w:t xml:space="preserve"> can not </w:t>
+        <w:t xml:space="preserve"> </w:t>
+      </w:r>
+      <w:proofErr w:type="spellStart"/>
+      <w:r>
+        <w:rPr>
+          <w:rFonts w:ascii="Times New Roman" w:eastAsia="ＭＳ ゴシック" w:hAnsi="Times New Roman"/>
+          <w:strike/>
+          <w:sz w:val="20"/>
+        </w:rPr>
+        <w:t>can not</w:t>
+      </w:r>
+      <w:proofErr w:type="spellEnd"/>
+      <w:r>
+        <w:rPr>
+          <w:rFonts w:ascii="Times New Roman" w:eastAsia="ＭＳ ゴシック" w:hAnsi="Times New Roman"/>
+          <w:strike/>
+          <w:sz w:val="20"/>
+        </w:rPr>
+        <w:t xml:space="preserve"> </w:t>
       </w:r>
       <w:r>
         <w:rPr>
@@ -1345,7 +1966,23 @@
           <w:rFonts w:ascii="Times New Roman" w:eastAsia="ＭＳ ゴシック" w:hAnsi="Times New Roman"/>
           <w:sz w:val="20"/>
         </w:rPr>
-        <w:t>As a result of evaluating communication accuracy, receivable distance and transmission speed of the fabricated device, the reception precision does not change with cable connection, direct light and reflected light until at least the transmission speed of 115200 [bps] in this system, It was found that it can receive from the light source at a distance of 7.2 cm.</w:t>
+        <w:t xml:space="preserve">As a result of evaluating communication accuracy, receivable distance and transmission speed of the fabricated device, the reception precision does not change with cable connection, direct light and reflected light until at least the transmission speed of 115200 [bps] in this system, </w:t>
+      </w:r>
+      <w:proofErr w:type="gramStart"/>
+      <w:r>
+        <w:rPr>
+          <w:rFonts w:ascii="Times New Roman" w:eastAsia="ＭＳ ゴシック" w:hAnsi="Times New Roman"/>
+          <w:sz w:val="20"/>
+        </w:rPr>
+        <w:t>It</w:t>
+      </w:r>
+      <w:proofErr w:type="gramEnd"/>
+      <w:r>
+        <w:rPr>
+          <w:rFonts w:ascii="Times New Roman" w:eastAsia="ＭＳ ゴシック" w:hAnsi="Times New Roman"/>
+          <w:sz w:val="20"/>
+        </w:rPr>
+        <w:t xml:space="preserve"> was found that it can receive from the light source at a distance of 7.2 cm.</w:t>
       </w:r>
     </w:p>
     <w:p>
@@ -1370,6 +2007,7 @@
         </w:rPr>
         <w:t>キーワード：可視光通信、反射光、機密性、</w:t>
       </w:r>
+      <w:proofErr w:type="spellStart"/>
       <w:r>
         <w:rPr>
           <w:rFonts w:ascii="Times New Roman" w:hAnsi="Times New Roman" w:hint="eastAsia"/>
@@ -1377,6 +2015,7 @@
         </w:rPr>
         <w:t>IoT</w:t>
       </w:r>
+      <w:proofErr w:type="spellEnd"/>
       <w:r>
         <w:rPr>
           <w:rFonts w:ascii="Times New Roman" w:hAnsi="Times New Roman" w:hint="eastAsia"/>
@@ -1445,7 +2084,27 @@
           <w:i/>
           <w:sz w:val="20"/>
         </w:rPr>
-        <w:t>, Reflected Light, Confidentiality, IoT, FPGA</w:t>
+        <w:t xml:space="preserve">, Reflected Light, Confidentiality, </w:t>
+      </w:r>
+      <w:proofErr w:type="spellStart"/>
+      <w:r>
+        <w:rPr>
+          <w:rFonts w:ascii="Times New Roman" w:eastAsia="ＭＳ ゴシック" w:hAnsi="Times New Roman" w:cs="Arial"/>
+          <w:bCs/>
+          <w:i/>
+          <w:sz w:val="20"/>
+        </w:rPr>
+        <w:t>IoT</w:t>
+      </w:r>
+      <w:proofErr w:type="spellEnd"/>
+      <w:r>
+        <w:rPr>
+          <w:rFonts w:ascii="Times New Roman" w:eastAsia="ＭＳ ゴシック" w:hAnsi="Times New Roman" w:cs="Arial"/>
+          <w:bCs/>
+          <w:i/>
+          <w:sz w:val="20"/>
+        </w:rPr>
+        <w:t>, FPGA</w:t>
       </w:r>
     </w:p>
     <w:sectPr>
@@ -1458,6 +2117,241 @@
 </w:document>
 </file>
 
+<file path=word/comments.xml><?xml version="1.0" encoding="utf-8"?>
+<w:comments xmlns:wpc="http://schemas.microsoft.com/office/word/2010/wordprocessingCanvas" xmlns:mo="http://schemas.microsoft.com/office/mac/office/2008/main" xmlns:mc="http://schemas.openxmlformats.org/markup-compatibility/2006" xmlns:mv="urn:schemas-microsoft-com:mac:vml" xmlns:o="urn:schemas-microsoft-com:office:office" xmlns:r="http://schemas.openxmlformats.org/officeDocument/2006/relationships" xmlns:m="http://schemas.openxmlformats.org/officeDocument/2006/math" xmlns:v="urn:schemas-microsoft-com:vml" xmlns:wp14="http://schemas.microsoft.com/office/word/2010/wordprocessingDrawing" xmlns:wp="http://schemas.openxmlformats.org/drawingml/2006/wordprocessingDrawing" xmlns:w10="urn:schemas-microsoft-com:office:word" xmlns:w="http://schemas.openxmlformats.org/wordprocessingml/2006/main" xmlns:w14="http://schemas.microsoft.com/office/word/2010/wordml" xmlns:w15="http://schemas.microsoft.com/office/word/2012/wordml" xmlns:wpg="http://schemas.microsoft.com/office/word/2010/wordprocessingGroup" xmlns:wpi="http://schemas.microsoft.com/office/word/2010/wordprocessingInk" xmlns:wne="http://schemas.microsoft.com/office/word/2006/wordml" xmlns:wps="http://schemas.microsoft.com/office/word/2010/wordprocessingShape" mc:Ignorable="w14 w15 wp14">
+  <w:comment w:id="0" w:author="才田 聡子" w:date="2018-02-07T22:44:00Z" w:initials="才田">
+    <w:p>
+      <w:pPr>
+        <w:pStyle w:val="a5"/>
+        <w:rPr>
+          <w:rFonts w:hint="eastAsia"/>
+        </w:rPr>
+      </w:pPr>
+      <w:r>
+        <w:rPr>
+          <w:rStyle w:val="a4"/>
+        </w:rPr>
+        <w:annotationRef/>
+      </w:r>
+      <w:r>
+        <w:rPr>
+          <w:rFonts w:hint="eastAsia"/>
+        </w:rPr>
+        <w:t>研究で実行したことは過去形で書く。普遍的な事象は現在形で書く。</w:t>
+      </w:r>
+    </w:p>
+  </w:comment>
+  <w:comment w:id="1" w:author="才田 聡子" w:date="2018-02-07T22:48:00Z" w:initials="才田">
+    <w:p>
+      <w:pPr>
+        <w:pStyle w:val="a5"/>
+        <w:rPr>
+          <w:rFonts w:hint="eastAsia"/>
+        </w:rPr>
+      </w:pPr>
+      <w:r>
+        <w:rPr>
+          <w:rStyle w:val="a4"/>
+        </w:rPr>
+        <w:annotationRef/>
+      </w:r>
+      <w:r>
+        <w:rPr>
+          <w:rFonts w:hint="eastAsia"/>
+        </w:rPr>
+        <w:t>婉曲な日本語の言い回しをそのまま訳さない</w:t>
+      </w:r>
+    </w:p>
+  </w:comment>
+  <w:comment w:id="2" w:author="才田 聡子" w:date="2018-02-07T22:51:00Z" w:initials="才田">
+    <w:p>
+      <w:pPr>
+        <w:pStyle w:val="a5"/>
+        <w:rPr>
+          <w:rFonts w:hint="eastAsia"/>
+        </w:rPr>
+      </w:pPr>
+      <w:r>
+        <w:rPr>
+          <w:rStyle w:val="a4"/>
+        </w:rPr>
+        <w:annotationRef/>
+      </w:r>
+      <w:r>
+        <w:t>Next</w:t>
+      </w:r>
+      <w:r>
+        <w:rPr>
+          <w:rFonts w:hint="eastAsia"/>
+        </w:rPr>
+        <w:t>は口語的な表現</w:t>
+      </w:r>
+    </w:p>
+  </w:comment>
+  <w:comment w:id="3" w:author="才田 聡子" w:date="2018-02-07T22:56:00Z" w:initials="才田">
+    <w:p>
+      <w:pPr>
+        <w:pStyle w:val="a5"/>
+        <w:rPr>
+          <w:rFonts w:hint="eastAsia"/>
+        </w:rPr>
+      </w:pPr>
+      <w:r>
+        <w:rPr>
+          <w:rStyle w:val="a4"/>
+        </w:rPr>
+        <w:annotationRef/>
+      </w:r>
+      <w:r>
+        <w:rPr>
+          <w:rFonts w:hint="eastAsia"/>
+        </w:rPr>
+        <w:t>主語が変わっていないので文章をつなげる</w:t>
+      </w:r>
+    </w:p>
+  </w:comment>
+  <w:comment w:id="4" w:author="才田 聡子" w:date="2018-02-07T22:42:00Z" w:initials="才田">
+    <w:p>
+      <w:pPr>
+        <w:pStyle w:val="a5"/>
+      </w:pPr>
+      <w:r>
+        <w:rPr>
+          <w:rStyle w:val="a4"/>
+        </w:rPr>
+        <w:annotationRef/>
+      </w:r>
+      <w:r>
+        <w:t xml:space="preserve">From the result </w:t>
+      </w:r>
+      <w:r>
+        <w:rPr>
+          <w:rFonts w:hint="eastAsia"/>
+        </w:rPr>
+        <w:t>とはふつうは</w:t>
+      </w:r>
+    </w:p>
+  </w:comment>
+  <w:comment w:id="5" w:author="才田 聡子" w:date="2018-02-07T22:40:00Z" w:initials="才田">
+    <w:p>
+      <w:pPr>
+        <w:pStyle w:val="a5"/>
+        <w:rPr>
+          <w:rFonts w:hint="eastAsia"/>
+        </w:rPr>
+      </w:pPr>
+      <w:r>
+        <w:rPr>
+          <w:rStyle w:val="a4"/>
+        </w:rPr>
+        <w:annotationRef/>
+      </w:r>
+      <w:r>
+        <w:t xml:space="preserve">Same </w:t>
+      </w:r>
+      <w:r>
+        <w:rPr>
+          <w:rFonts w:hint="eastAsia"/>
+        </w:rPr>
+        <w:t>がつくときは</w:t>
+      </w:r>
+      <w:r>
+        <w:t xml:space="preserve">the </w:t>
+      </w:r>
+      <w:r>
+        <w:rPr>
+          <w:rFonts w:hint="eastAsia"/>
+        </w:rPr>
+        <w:t>がつく</w:t>
+      </w:r>
+    </w:p>
+  </w:comment>
+  <w:comment w:id="6" w:author="才田 聡子" w:date="2018-02-07T23:31:00Z" w:initials="才田">
+    <w:p>
+      <w:pPr>
+        <w:pStyle w:val="a5"/>
+        <w:rPr>
+          <w:rFonts w:hint="eastAsia"/>
+        </w:rPr>
+      </w:pPr>
+      <w:r>
+        <w:rPr>
+          <w:rStyle w:val="a4"/>
+        </w:rPr>
+        <w:annotationRef/>
+      </w:r>
+      <w:r>
+        <w:rPr>
+          <w:rFonts w:hint="eastAsia"/>
+        </w:rPr>
+        <w:t>ここは明らかに結論部分なので</w:t>
+      </w:r>
+      <w:r>
+        <w:rPr>
+          <w:rFonts w:hint="eastAsia"/>
+        </w:rPr>
+        <w:t xml:space="preserve">from the results </w:t>
+      </w:r>
+      <w:r>
+        <w:rPr>
+          <w:rFonts w:hint="eastAsia"/>
+        </w:rPr>
+        <w:t>とか</w:t>
+      </w:r>
+      <w:r>
+        <w:t xml:space="preserve">~issues </w:t>
+      </w:r>
+      <w:r>
+        <w:rPr>
+          <w:rFonts w:hint="eastAsia"/>
+        </w:rPr>
+        <w:t>などの言葉はいらない</w:t>
+      </w:r>
+    </w:p>
+  </w:comment>
+  <w:comment w:id="8" w:author="才田 聡子" w:date="2018-02-07T23:33:00Z" w:initials="才田">
+    <w:p>
+      <w:pPr>
+        <w:pStyle w:val="a5"/>
+        <w:rPr>
+          <w:rFonts w:hint="eastAsia"/>
+        </w:rPr>
+      </w:pPr>
+      <w:r>
+        <w:rPr>
+          <w:rStyle w:val="a4"/>
+        </w:rPr>
+        <w:annotationRef/>
+      </w:r>
+      <w:proofErr w:type="gramStart"/>
+      <w:r>
+        <w:t>,</w:t>
+      </w:r>
+      <w:proofErr w:type="gramEnd"/>
+      <w:r>
+        <w:rPr>
+          <w:rFonts w:hint="eastAsia"/>
+        </w:rPr>
+        <w:t>はいらない</w:t>
+      </w:r>
+    </w:p>
+  </w:comment>
+</w:comments>
+</file>
+
+<file path=word/commentsExtended.xml><?xml version="1.0" encoding="utf-8"?>
+<w15:commentsEx xmlns:wpc="http://schemas.microsoft.com/office/word/2010/wordprocessingCanvas" xmlns:mo="http://schemas.microsoft.com/office/mac/office/2008/main" xmlns:mc="http://schemas.openxmlformats.org/markup-compatibility/2006" xmlns:mv="urn:schemas-microsoft-com:mac:vml" xmlns:o="urn:schemas-microsoft-com:office:office" xmlns:r="http://schemas.openxmlformats.org/officeDocument/2006/relationships" xmlns:m="http://schemas.openxmlformats.org/officeDocument/2006/math" xmlns:v="urn:schemas-microsoft-com:vml" xmlns:wp14="http://schemas.microsoft.com/office/word/2010/wordprocessingDrawing" xmlns:wp="http://schemas.openxmlformats.org/drawingml/2006/wordprocessingDrawing" xmlns:w10="urn:schemas-microsoft-com:office:word" xmlns:w="http://schemas.openxmlformats.org/wordprocessingml/2006/main" xmlns:w14="http://schemas.microsoft.com/office/word/2010/wordml" xmlns:w15="http://schemas.microsoft.com/office/word/2012/wordml" xmlns:wpg="http://schemas.microsoft.com/office/word/2010/wordprocessingGroup" xmlns:wpi="http://schemas.microsoft.com/office/word/2010/wordprocessingInk" xmlns:wne="http://schemas.microsoft.com/office/word/2006/wordml" xmlns:wps="http://schemas.microsoft.com/office/word/2010/wordprocessingShape" mc:Ignorable="w14 w15 wp14">
+  <w15:commentEx w15:paraId="082F0903" w15:done="0"/>
+  <w15:commentEx w15:paraId="5981C1D1" w15:done="0"/>
+  <w15:commentEx w15:paraId="43EE0A80" w15:done="0"/>
+  <w15:commentEx w15:paraId="110D72D2" w15:done="0"/>
+  <w15:commentEx w15:paraId="2E1A2767" w15:done="0"/>
+  <w15:commentEx w15:paraId="08C66EA2" w15:done="0"/>
+  <w15:commentEx w15:paraId="30307DA7" w15:done="0"/>
+  <w15:commentEx w15:paraId="66625D8D" w15:done="0"/>
+</w15:commentsEx>
+</file>
+
 <file path=word/commentsIds.xml><?xml version="1.0" encoding="utf-8"?>
 <w16cid:commentsIds xmlns:wpc="http://schemas.microsoft.com/office/word/2010/wordprocessingCanvas" xmlns:cx="http://schemas.microsoft.com/office/drawing/2014/chartex" xmlns:cx1="http://schemas.microsoft.com/office/drawing/2015/9/8/chartex" xmlns:cx2="http://schemas.microsoft.com/office/drawing/2015/10/21/chartex" xmlns:cx3="http://schemas.microsoft.com/office/drawing/2016/5/9/chartex" xmlns:cx4="http://schemas.microsoft.com/office/drawing/2016/5/10/chartex" xmlns:cx5="http://schemas.microsoft.com/office/drawing/2016/5/11/chartex" xmlns:cx6="http://schemas.microsoft.com/office/drawing/2016/5/12/chartex" xmlns:cx7="http://schemas.microsoft.com/office/drawing/2016/5/13/chartex" xmlns:cx8="http://schemas.microsoft.com/office/drawing/2016/5/14/chartex" xmlns:mc="http://schemas.openxmlformats.org/markup-compatibility/2006" xmlns:aink="http://schemas.microsoft.com/office/drawing/2016/ink" xmlns:am3d="http://schemas.microsoft.com/office/drawing/2017/model3d" xmlns:o="urn:schemas-microsoft-com:office:office" xmlns:r="http://schemas.openxmlformats.org/officeDocument/2006/relationships" xmlns:m="http://schemas.openxmlformats.org/officeDocument/2006/math" xmlns:v="urn:schemas-microsoft-com:vml" xmlns:wp14="http://schemas.microsoft.com/office/word/2010/wordprocessingDrawing" xmlns:wp="http://schemas.openxmlformats.org/drawingml/2006/wordprocessingDrawing" xmlns:w10="urn:schemas-microsoft-com:office:word" xmlns:w="http://schemas.openxmlformats.org/wordprocessingml/2006/main" xmlns:w14="http://schemas.microsoft.com/office/word/2010/wordml" xmlns:w15="http://schemas.microsoft.com/office/word/2012/wordml" xmlns:w16cid="http://schemas.microsoft.com/office/word/2016/wordml/cid" xmlns:w16se="http://schemas.microsoft.com/office/word/2015/wordml/symex" xmlns:wpg="http://schemas.microsoft.com/office/word/2010/wordprocessingGroup" xmlns:wpi="http://schemas.microsoft.com/office/word/2010/wordprocessingInk" xmlns:wne="http://schemas.microsoft.com/office/word/2006/wordml" xmlns:wps="http://schemas.microsoft.com/office/word/2010/wordprocessingShape" mc:Ignorable="w14 w15 w16se w16cid wp14">
   <w16cid:commentId w16cid:paraId="4CC2B04F" w16cid:durableId="1E1F14B9"/>
@@ -1466,7 +2360,7 @@
 </file>
 
 <file path=word/endnotes.xml><?xml version="1.0" encoding="utf-8"?>
-<w:endnotes xmlns:wpc="http://schemas.microsoft.com/office/word/2010/wordprocessingCanvas" xmlns:cx="http://schemas.microsoft.com/office/drawing/2014/chartex" xmlns:cx1="http://schemas.microsoft.com/office/drawing/2015/9/8/chartex" xmlns:mc="http://schemas.openxmlformats.org/markup-compatibility/2006" xmlns:o="urn:schemas-microsoft-com:office:office" xmlns:r="http://schemas.openxmlformats.org/officeDocument/2006/relationships" xmlns:m="http://schemas.openxmlformats.org/officeDocument/2006/math" xmlns:v="urn:schemas-microsoft-com:vml" xmlns:wp14="http://schemas.microsoft.com/office/word/2010/wordprocessingDrawing" xmlns:wp="http://schemas.openxmlformats.org/drawingml/2006/wordprocessingDrawing" xmlns:w10="urn:schemas-microsoft-com:office:word" xmlns:w="http://schemas.openxmlformats.org/wordprocessingml/2006/main" xmlns:w14="http://schemas.microsoft.com/office/word/2010/wordml" xmlns:w15="http://schemas.microsoft.com/office/word/2012/wordml" xmlns:w16se="http://schemas.microsoft.com/office/word/2015/wordml/symex" xmlns:wpg="http://schemas.microsoft.com/office/word/2010/wordprocessingGroup" xmlns:wpi="http://schemas.microsoft.com/office/word/2010/wordprocessingInk" xmlns:wne="http://schemas.microsoft.com/office/word/2006/wordml" xmlns:wps="http://schemas.microsoft.com/office/word/2010/wordprocessingShape" mc:Ignorable="w14 w15 w16se wp14">
+<w:endnotes xmlns:wpc="http://schemas.microsoft.com/office/word/2010/wordprocessingCanvas" xmlns:mo="http://schemas.microsoft.com/office/mac/office/2008/main" xmlns:mc="http://schemas.openxmlformats.org/markup-compatibility/2006" xmlns:mv="urn:schemas-microsoft-com:mac:vml" xmlns:o="urn:schemas-microsoft-com:office:office" xmlns:r="http://schemas.openxmlformats.org/officeDocument/2006/relationships" xmlns:m="http://schemas.openxmlformats.org/officeDocument/2006/math" xmlns:v="urn:schemas-microsoft-com:vml" xmlns:wp14="http://schemas.microsoft.com/office/word/2010/wordprocessingDrawing" xmlns:wp="http://schemas.openxmlformats.org/drawingml/2006/wordprocessingDrawing" xmlns:w10="urn:schemas-microsoft-com:office:word" xmlns:w="http://schemas.openxmlformats.org/wordprocessingml/2006/main" xmlns:w14="http://schemas.microsoft.com/office/word/2010/wordml" xmlns:w15="http://schemas.microsoft.com/office/word/2012/wordml" xmlns:wpg="http://schemas.microsoft.com/office/word/2010/wordprocessingGroup" xmlns:wpi="http://schemas.microsoft.com/office/word/2010/wordprocessingInk" xmlns:wne="http://schemas.microsoft.com/office/word/2006/wordml" xmlns:wps="http://schemas.microsoft.com/office/word/2010/wordprocessingShape" mc:Ignorable="w14 w15 wp14">
   <w:endnote w:type="separator" w:id="-1">
     <w:p>
       <w:r>
@@ -1485,7 +2379,7 @@
 </file>
 
 <file path=word/footnotes.xml><?xml version="1.0" encoding="utf-8"?>
-<w:footnotes xmlns:wpc="http://schemas.microsoft.com/office/word/2010/wordprocessingCanvas" xmlns:cx="http://schemas.microsoft.com/office/drawing/2014/chartex" xmlns:cx1="http://schemas.microsoft.com/office/drawing/2015/9/8/chartex" xmlns:mc="http://schemas.openxmlformats.org/markup-compatibility/2006" xmlns:o="urn:schemas-microsoft-com:office:office" xmlns:r="http://schemas.openxmlformats.org/officeDocument/2006/relationships" xmlns:m="http://schemas.openxmlformats.org/officeDocument/2006/math" xmlns:v="urn:schemas-microsoft-com:vml" xmlns:wp14="http://schemas.microsoft.com/office/word/2010/wordprocessingDrawing" xmlns:wp="http://schemas.openxmlformats.org/drawingml/2006/wordprocessingDrawing" xmlns:w10="urn:schemas-microsoft-com:office:word" xmlns:w="http://schemas.openxmlformats.org/wordprocessingml/2006/main" xmlns:w14="http://schemas.microsoft.com/office/word/2010/wordml" xmlns:w15="http://schemas.microsoft.com/office/word/2012/wordml" xmlns:w16se="http://schemas.microsoft.com/office/word/2015/wordml/symex" xmlns:wpg="http://schemas.microsoft.com/office/word/2010/wordprocessingGroup" xmlns:wpi="http://schemas.microsoft.com/office/word/2010/wordprocessingInk" xmlns:wne="http://schemas.microsoft.com/office/word/2006/wordml" xmlns:wps="http://schemas.microsoft.com/office/word/2010/wordprocessingShape" mc:Ignorable="w14 w15 w16se wp14">
+<w:footnotes xmlns:wpc="http://schemas.microsoft.com/office/word/2010/wordprocessingCanvas" xmlns:mo="http://schemas.microsoft.com/office/mac/office/2008/main" xmlns:mc="http://schemas.openxmlformats.org/markup-compatibility/2006" xmlns:mv="urn:schemas-microsoft-com:mac:vml" xmlns:o="urn:schemas-microsoft-com:office:office" xmlns:r="http://schemas.openxmlformats.org/officeDocument/2006/relationships" xmlns:m="http://schemas.openxmlformats.org/officeDocument/2006/math" xmlns:v="urn:schemas-microsoft-com:vml" xmlns:wp14="http://schemas.microsoft.com/office/word/2010/wordprocessingDrawing" xmlns:wp="http://schemas.openxmlformats.org/drawingml/2006/wordprocessingDrawing" xmlns:w10="urn:schemas-microsoft-com:office:word" xmlns:w="http://schemas.openxmlformats.org/wordprocessingml/2006/main" xmlns:w14="http://schemas.microsoft.com/office/word/2010/wordml" xmlns:w15="http://schemas.microsoft.com/office/word/2012/wordml" xmlns:wpg="http://schemas.microsoft.com/office/word/2010/wordprocessingGroup" xmlns:wpi="http://schemas.microsoft.com/office/word/2010/wordprocessingInk" xmlns:wne="http://schemas.microsoft.com/office/word/2006/wordml" xmlns:wps="http://schemas.microsoft.com/office/word/2010/wordprocessingShape" mc:Ignorable="w14 w15 wp14">
   <w:footnote w:type="separator" w:id="-1">
     <w:p>
       <w:r>
@@ -1504,8 +2398,8 @@
 </file>
 
 <file path=word/numbering.xml><?xml version="1.0" encoding="utf-8"?>
-<w:numbering xmlns:wpc="http://schemas.microsoft.com/office/word/2010/wordprocessingCanvas" xmlns:cx="http://schemas.microsoft.com/office/drawing/2014/chartex" xmlns:cx1="http://schemas.microsoft.com/office/drawing/2015/9/8/chartex" xmlns:mc="http://schemas.openxmlformats.org/markup-compatibility/2006" xmlns:o="urn:schemas-microsoft-com:office:office" xmlns:r="http://schemas.openxmlformats.org/officeDocument/2006/relationships" xmlns:m="http://schemas.openxmlformats.org/officeDocument/2006/math" xmlns:v="urn:schemas-microsoft-com:vml" xmlns:wp14="http://schemas.microsoft.com/office/word/2010/wordprocessingDrawing" xmlns:wp="http://schemas.openxmlformats.org/drawingml/2006/wordprocessingDrawing" xmlns:w10="urn:schemas-microsoft-com:office:word" xmlns:w="http://schemas.openxmlformats.org/wordprocessingml/2006/main" xmlns:w14="http://schemas.microsoft.com/office/word/2010/wordml" xmlns:w15="http://schemas.microsoft.com/office/word/2012/wordml" xmlns:w16se="http://schemas.microsoft.com/office/word/2015/wordml/symex" xmlns:wpg="http://schemas.microsoft.com/office/word/2010/wordprocessingGroup" xmlns:wpi="http://schemas.microsoft.com/office/word/2010/wordprocessingInk" xmlns:wne="http://schemas.microsoft.com/office/word/2006/wordml" xmlns:wps="http://schemas.microsoft.com/office/word/2010/wordprocessingShape" mc:Ignorable="w14 w15 w16se wp14">
-  <w:abstractNum w:abstractNumId="0" w15:restartNumberingAfterBreak="0">
+<w:numbering xmlns:wpc="http://schemas.microsoft.com/office/word/2010/wordprocessingCanvas" xmlns:mo="http://schemas.microsoft.com/office/mac/office/2008/main" xmlns:mc="http://schemas.openxmlformats.org/markup-compatibility/2006" xmlns:mv="urn:schemas-microsoft-com:mac:vml" xmlns:o="urn:schemas-microsoft-com:office:office" xmlns:r="http://schemas.openxmlformats.org/officeDocument/2006/relationships" xmlns:m="http://schemas.openxmlformats.org/officeDocument/2006/math" xmlns:v="urn:schemas-microsoft-com:vml" xmlns:wp14="http://schemas.microsoft.com/office/word/2010/wordprocessingDrawing" xmlns:wp="http://schemas.openxmlformats.org/drawingml/2006/wordprocessingDrawing" xmlns:w10="urn:schemas-microsoft-com:office:word" xmlns:w="http://schemas.openxmlformats.org/wordprocessingml/2006/main" xmlns:w14="http://schemas.microsoft.com/office/word/2010/wordml" xmlns:w15="http://schemas.microsoft.com/office/word/2012/wordml" xmlns:wpg="http://schemas.microsoft.com/office/word/2010/wordprocessingGroup" xmlns:wpi="http://schemas.microsoft.com/office/word/2010/wordprocessingInk" xmlns:wne="http://schemas.microsoft.com/office/word/2006/wordml" xmlns:wps="http://schemas.microsoft.com/office/word/2010/wordprocessingShape" mc:Ignorable="w14 w15 wp14">
+  <w:abstractNum w:abstractNumId="0">
     <w:nsid w:val="16AA3693"/>
     <w:multiLevelType w:val="hybridMultilevel"/>
     <w:tmpl w:val="04DCD7BE"/>
@@ -1622,7 +2516,7 @@
       </w:pPr>
     </w:lvl>
   </w:abstractNum>
-  <w:abstractNum w:abstractNumId="1" w15:restartNumberingAfterBreak="0">
+  <w:abstractNum w:abstractNumId="1">
     <w:nsid w:val="19061E24"/>
     <w:multiLevelType w:val="hybridMultilevel"/>
     <w:tmpl w:val="04DCD7BE"/>
@@ -1739,7 +2633,7 @@
       </w:pPr>
     </w:lvl>
   </w:abstractNum>
-  <w:abstractNum w:abstractNumId="2" w15:restartNumberingAfterBreak="0">
+  <w:abstractNum w:abstractNumId="2">
     <w:nsid w:val="2FEA68FF"/>
     <w:multiLevelType w:val="hybridMultilevel"/>
     <w:tmpl w:val="E6CCDD1C"/>
@@ -1828,7 +2722,7 @@
       </w:pPr>
     </w:lvl>
   </w:abstractNum>
-  <w:abstractNum w:abstractNumId="3" w15:restartNumberingAfterBreak="0">
+  <w:abstractNum w:abstractNumId="3">
     <w:nsid w:val="5DBD5B64"/>
     <w:multiLevelType w:val="hybridMultilevel"/>
     <w:tmpl w:val="230A8800"/>
@@ -1945,7 +2839,7 @@
       </w:pPr>
     </w:lvl>
   </w:abstractNum>
-  <w:abstractNum w:abstractNumId="4" w15:restartNumberingAfterBreak="0">
+  <w:abstractNum w:abstractNumId="4">
     <w:nsid w:val="6E0E52E3"/>
     <w:multiLevelType w:val="multilevel"/>
     <w:tmpl w:val="19C05D6C"/>
@@ -2061,7 +2955,7 @@
       </w:pPr>
     </w:lvl>
   </w:abstractNum>
-  <w:abstractNum w:abstractNumId="5" w15:restartNumberingAfterBreak="0">
+  <w:abstractNum w:abstractNumId="5">
     <w:nsid w:val="76C11D9B"/>
     <w:multiLevelType w:val="hybridMultilevel"/>
     <w:tmpl w:val="CE88CA22"/>
@@ -2171,8 +3065,16 @@
 </w:numbering>
 </file>
 
+<file path=word/people.xml><?xml version="1.0" encoding="utf-8"?>
+<w15:people xmlns:wpc="http://schemas.microsoft.com/office/word/2010/wordprocessingCanvas" xmlns:mo="http://schemas.microsoft.com/office/mac/office/2008/main" xmlns:mc="http://schemas.openxmlformats.org/markup-compatibility/2006" xmlns:mv="urn:schemas-microsoft-com:mac:vml" xmlns:o="urn:schemas-microsoft-com:office:office" xmlns:r="http://schemas.openxmlformats.org/officeDocument/2006/relationships" xmlns:m="http://schemas.openxmlformats.org/officeDocument/2006/math" xmlns:v="urn:schemas-microsoft-com:vml" xmlns:wp14="http://schemas.microsoft.com/office/word/2010/wordprocessingDrawing" xmlns:wp="http://schemas.openxmlformats.org/drawingml/2006/wordprocessingDrawing" xmlns:w10="urn:schemas-microsoft-com:office:word" xmlns:w="http://schemas.openxmlformats.org/wordprocessingml/2006/main" xmlns:w14="http://schemas.microsoft.com/office/word/2010/wordml" xmlns:w15="http://schemas.microsoft.com/office/word/2012/wordml" xmlns:wpg="http://schemas.microsoft.com/office/word/2010/wordprocessingGroup" xmlns:wpi="http://schemas.microsoft.com/office/word/2010/wordprocessingInk" xmlns:wne="http://schemas.microsoft.com/office/word/2006/wordml" xmlns:wps="http://schemas.microsoft.com/office/word/2010/wordprocessingShape" mc:Ignorable="w14 w15 wp14">
+  <w15:person w15:author="才田 聡子">
+    <w15:presenceInfo w15:providerId="None" w15:userId="才田 聡子"/>
+  </w15:person>
+</w15:people>
+</file>
+
 <file path=word/styles.xml><?xml version="1.0" encoding="utf-8"?>
-<w:styles xmlns:mc="http://schemas.openxmlformats.org/markup-compatibility/2006" xmlns:r="http://schemas.openxmlformats.org/officeDocument/2006/relationships" xmlns:w="http://schemas.openxmlformats.org/wordprocessingml/2006/main" xmlns:w14="http://schemas.microsoft.com/office/word/2010/wordml" xmlns:w15="http://schemas.microsoft.com/office/word/2012/wordml" xmlns:w16se="http://schemas.microsoft.com/office/word/2015/wordml/symex" mc:Ignorable="w14 w15 w16se">
+<w:styles xmlns:mc="http://schemas.openxmlformats.org/markup-compatibility/2006" xmlns:r="http://schemas.openxmlformats.org/officeDocument/2006/relationships" xmlns:w="http://schemas.openxmlformats.org/wordprocessingml/2006/main" xmlns:w14="http://schemas.microsoft.com/office/word/2010/wordml" xmlns:w15="http://schemas.microsoft.com/office/word/2012/wordml" mc:Ignorable="w14 w15">
   <w:docDefaults>
     <w:rPrDefault>
       <w:rPr>
@@ -2182,7 +3084,7 @@
     </w:rPrDefault>
     <w:pPrDefault/>
   </w:docDefaults>
-  <w:latentStyles w:defLockedState="0" w:defUIPriority="99" w:defSemiHidden="0" w:defUnhideWhenUsed="0" w:defQFormat="0" w:count="371">
+  <w:latentStyles w:defLockedState="0" w:defUIPriority="99" w:defSemiHidden="0" w:defUnhideWhenUsed="0" w:defQFormat="0" w:count="382">
     <w:lsdException w:name="Normal" w:uiPriority="0" w:qFormat="1"/>
     <w:lsdException w:name="heading 1" w:uiPriority="9" w:qFormat="1"/>
     <w:lsdException w:name="heading 2" w:semiHidden="1" w:uiPriority="9" w:unhideWhenUsed="1" w:qFormat="1"/>
@@ -2288,7 +3190,6 @@
     <w:lsdException w:name="HTML Sample" w:semiHidden="1" w:unhideWhenUsed="1"/>
     <w:lsdException w:name="HTML Typewriter" w:semiHidden="1" w:unhideWhenUsed="1"/>
     <w:lsdException w:name="HTML Variable" w:semiHidden="1" w:unhideWhenUsed="1"/>
-    <w:lsdException w:name="Normal Table" w:semiHidden="1" w:unhideWhenUsed="1"/>
     <w:lsdException w:name="annotation subject" w:semiHidden="1" w:unhideWhenUsed="1"/>
     <w:lsdException w:name="No List" w:semiHidden="1" w:unhideWhenUsed="1"/>
     <w:lsdException w:name="Outline List 1" w:semiHidden="1" w:unhideWhenUsed="1"/>
@@ -2334,11 +3235,9 @@
     <w:lsdException w:name="Table Subtle 1" w:semiHidden="1" w:unhideWhenUsed="1"/>
     <w:lsdException w:name="Table Subtle 2" w:semiHidden="1" w:unhideWhenUsed="1"/>
     <w:lsdException w:name="Table Web 1" w:semiHidden="1" w:unhideWhenUsed="1"/>
-    <w:lsdException w:name="Table Web 2" w:semiHidden="1" w:unhideWhenUsed="1"/>
     <w:lsdException w:name="Table Web 3" w:semiHidden="1" w:unhideWhenUsed="1"/>
     <w:lsdException w:name="Balloon Text" w:semiHidden="1" w:unhideWhenUsed="1"/>
     <w:lsdException w:name="Table Grid" w:uiPriority="39"/>
-    <w:lsdException w:name="Table Theme" w:semiHidden="1" w:unhideWhenUsed="1"/>
     <w:lsdException w:name="Placeholder Text" w:semiHidden="1" w:unhideWhenUsed="1"/>
     <w:lsdException w:name="No Spacing" w:qFormat="1"/>
     <w:lsdException w:name="Light Shading"/>
@@ -2554,6 +3453,8 @@
     <w:lsdException w:name="List Table 5 Dark Accent 6" w:uiPriority="48"/>
     <w:lsdException w:name="List Table 6 Colorful Accent 6" w:uiPriority="49"/>
     <w:lsdException w:name="List Table 7 Colorful Accent 6" w:uiPriority="50"/>
+    <w:lsdException w:name="Mention" w:semiHidden="1" w:unhideWhenUsed="1"/>
+    <w:lsdException w:name="Smart Hyperlink" w:semiHidden="1" w:unhideWhenUsed="1"/>
   </w:latentStyles>
   <w:style w:type="paragraph" w:default="1" w:styleId="a">
     <w:name w:val="Normal"/>

</xml_diff>

<commit_message>
Modified English_Abstract.docx (by Murata)
</commit_message>
<xml_diff>
--- a/EnglishAbstract/Abstract_Murata.docx
+++ b/EnglishAbstract/Abstract_Murata.docx
@@ -125,599 +125,94 @@
       <w:pPr>
         <w:rPr>
           <w:rFonts w:ascii="Times New Roman" w:eastAsia="ＭＳ ゴシック" w:hAnsi="Times New Roman"/>
+          <w:color w:val="000000" w:themeColor="text1"/>
           <w:sz w:val="20"/>
         </w:rPr>
       </w:pPr>
       <w:r>
         <w:rPr>
           <w:rFonts w:ascii="Times New Roman" w:eastAsia="ＭＳ ゴシック" w:hAnsi="Times New Roman"/>
-          <w:sz w:val="20"/>
-        </w:rPr>
-        <w:t>Visible Light Communication</w:t>
+          <w:color w:val="000000" w:themeColor="text1"/>
+          <w:sz w:val="20"/>
+        </w:rPr>
+        <w:t xml:space="preserve">Visible Light Communication (VLC) is an optical wireless communication system that carries information by modulating light of LEDs recently developed for high frequency blinking. VLC can enhance security protection of transferring data and can resist to interference with radio waves. On the other hand, communication failures frequently occur even in the same room, because </w:t>
       </w:r>
       <w:r>
         <w:rPr>
           <w:rFonts w:ascii="Times New Roman" w:eastAsia="ＭＳ ゴシック" w:hAnsi="Times New Roman"/>
-          <w:sz w:val="20"/>
-        </w:rPr>
-        <w:t xml:space="preserve"> </w:t>
+          <w:strike/>
+          <w:color w:val="000000" w:themeColor="text1"/>
+          <w:sz w:val="20"/>
+        </w:rPr>
+        <w:t>.</w:t>
       </w:r>
       <w:r>
         <w:rPr>
           <w:rFonts w:ascii="Times New Roman" w:eastAsia="ＭＳ ゴシック" w:hAnsi="Times New Roman"/>
-          <w:sz w:val="20"/>
-        </w:rPr>
-        <w:t>(VLC)</w:t>
-      </w:r>
-      <w:r>
-        <w:rPr>
-          <w:rFonts w:ascii="Times New Roman" w:eastAsia="ＭＳ ゴシック" w:hAnsi="Times New Roman"/>
-          <w:sz w:val="20"/>
-        </w:rPr>
-        <w:t xml:space="preserve"> </w:t>
-      </w:r>
-      <w:r>
-        <w:rPr>
-          <w:rFonts w:ascii="Times New Roman" w:eastAsia="ＭＳ ゴシック" w:hAnsi="Times New Roman"/>
-          <w:sz w:val="20"/>
-        </w:rPr>
-        <w:t xml:space="preserve">is an optical wireless communication </w:t>
-      </w:r>
-      <w:r>
-        <w:rPr>
-          <w:rFonts w:ascii="Times New Roman" w:eastAsia="ＭＳ ゴシック" w:hAnsi="Times New Roman"/>
-          <w:sz w:val="20"/>
-        </w:rPr>
-        <w:t>system</w:t>
-      </w:r>
-      <w:r>
-        <w:rPr>
-          <w:rFonts w:ascii="Times New Roman" w:eastAsia="ＭＳ ゴシック" w:hAnsi="Times New Roman"/>
-          <w:sz w:val="20"/>
-        </w:rPr>
-        <w:t xml:space="preserve"> </w:t>
-      </w:r>
-      <w:r>
-        <w:rPr>
-          <w:rFonts w:ascii="Times New Roman" w:eastAsia="ＭＳ ゴシック" w:hAnsi="Times New Roman"/>
-          <w:sz w:val="20"/>
-        </w:rPr>
-        <w:t xml:space="preserve">that carries information by modulating light </w:t>
-      </w:r>
-      <w:r>
-        <w:rPr>
-          <w:rFonts w:ascii="Times New Roman" w:eastAsia="ＭＳ ゴシック" w:hAnsi="Times New Roman"/>
-          <w:sz w:val="20"/>
-        </w:rPr>
-        <w:t>o</w:t>
-      </w:r>
-      <w:r>
-        <w:rPr>
-          <w:rFonts w:ascii="Times New Roman" w:eastAsia="ＭＳ ゴシック" w:hAnsi="Times New Roman"/>
-          <w:sz w:val="20"/>
-        </w:rPr>
-        <w:t xml:space="preserve">f </w:t>
-      </w:r>
-      <w:r>
-        <w:rPr>
-          <w:rFonts w:ascii="Times New Roman" w:eastAsia="ＭＳ ゴシック" w:hAnsi="Times New Roman" w:hint="eastAsia"/>
-          <w:sz w:val="20"/>
-        </w:rPr>
-        <w:t>L</w:t>
-      </w:r>
-      <w:r>
-        <w:rPr>
-          <w:rFonts w:ascii="Times New Roman" w:eastAsia="ＭＳ ゴシック" w:hAnsi="Times New Roman"/>
-          <w:sz w:val="20"/>
-        </w:rPr>
-        <w:t>ED</w:t>
-      </w:r>
-      <w:r>
-        <w:rPr>
-          <w:rFonts w:ascii="Times New Roman" w:eastAsia="ＭＳ ゴシック" w:hAnsi="Times New Roman"/>
-          <w:sz w:val="20"/>
-        </w:rPr>
-        <w:t>s recently developed for high frequency blinking.</w:t>
-      </w:r>
-      <w:r>
-        <w:rPr>
-          <w:rFonts w:ascii="Times New Roman" w:eastAsia="ＭＳ ゴシック" w:hAnsi="Times New Roman"/>
-          <w:sz w:val="20"/>
-        </w:rPr>
-        <w:t xml:space="preserve"> </w:t>
-      </w:r>
-      <w:r>
-        <w:rPr>
-          <w:rFonts w:ascii="Times New Roman" w:eastAsia="ＭＳ ゴシック" w:hAnsi="Times New Roman"/>
-          <w:sz w:val="20"/>
-        </w:rPr>
-        <w:t>Previous researches</w:t>
-      </w:r>
-      <w:r>
-        <w:rPr>
-          <w:rFonts w:ascii="Times New Roman" w:eastAsia="ＭＳ ゴシック" w:hAnsi="Times New Roman" w:hint="eastAsia"/>
-          <w:sz w:val="20"/>
-        </w:rPr>
-        <w:t xml:space="preserve"> </w:t>
-      </w:r>
-      <w:r>
-        <w:rPr>
-          <w:rFonts w:ascii="Times New Roman" w:eastAsia="ＭＳ ゴシック" w:hAnsi="Times New Roman"/>
-          <w:sz w:val="20"/>
-        </w:rPr>
-        <w:t xml:space="preserve">related to the VLC mainly used line-of-sight communication. </w:t>
-      </w:r>
-      <w:r>
-        <w:rPr>
-          <w:rFonts w:ascii="Times New Roman" w:eastAsia="ＭＳ ゴシック" w:hAnsi="Times New Roman" w:hint="eastAsia"/>
-          <w:sz w:val="20"/>
-        </w:rPr>
-        <w:t>The</w:t>
-      </w:r>
-      <w:r>
-        <w:rPr>
-          <w:rFonts w:ascii="Times New Roman" w:eastAsia="ＭＳ ゴシック" w:hAnsi="Times New Roman"/>
-          <w:sz w:val="20"/>
-        </w:rPr>
-        <w:t>refore, communication failures frequently occur even in the same room.</w:t>
-      </w:r>
-      <w:r>
-        <w:rPr>
-          <w:rFonts w:ascii="Times New Roman" w:eastAsia="ＭＳ ゴシック" w:hAnsi="Times New Roman"/>
-          <w:sz w:val="20"/>
-        </w:rPr>
-        <w:t xml:space="preserve"> </w:t>
+          <w:color w:val="000000" w:themeColor="text1"/>
+          <w:sz w:val="20"/>
+        </w:rPr>
+        <w:t xml:space="preserve"> previous researches related to the VLC mainly used line-of-sight communication. </w:t>
       </w:r>
     </w:p>
     <w:p>
       <w:pPr>
         <w:rPr>
           <w:rFonts w:ascii="Times New Roman" w:eastAsia="ＭＳ ゴシック" w:hAnsi="Times New Roman"/>
-          <w:strike/>
+          <w:color w:val="000000" w:themeColor="text1"/>
           <w:sz w:val="20"/>
         </w:rPr>
       </w:pPr>
       <w:r>
         <w:rPr>
           <w:rFonts w:ascii="Times New Roman" w:eastAsia="ＭＳ ゴシック" w:hAnsi="Times New Roman"/>
-          <w:sz w:val="20"/>
-        </w:rPr>
-        <w:t xml:space="preserve">In this </w:t>
+          <w:color w:val="000000" w:themeColor="text1"/>
+          <w:sz w:val="20"/>
+        </w:rPr>
+        <w:t xml:space="preserve">In this study, we made an experimental device receiving reflected light and verified the reception performance of the device. Then we clarified issues to improve the communication accuracy and the communication range in the same room as follows; communication accuracy, receivable range, and transmission speed. We evaluated them on the experimental device and found the following results; 1) Under the transmission speed of </w:t>
+      </w:r>
+      <w:r>
+        <w:rPr>
+          <w:rFonts w:ascii="Times New Roman" w:hAnsi="Times New Roman"/>
+          <w:color w:val="000000" w:themeColor="text1"/>
+          <w:sz w:val="20"/>
+        </w:rPr>
+        <w:t>276480</w:t>
       </w:r>
       <w:r>
         <w:rPr>
           <w:rFonts w:ascii="Times New Roman" w:eastAsia="ＭＳ ゴシック" w:hAnsi="Times New Roman"/>
-          <w:sz w:val="20"/>
-        </w:rPr>
-        <w:t>study</w:t>
-      </w:r>
+          <w:color w:val="000000" w:themeColor="text1"/>
+          <w:sz w:val="20"/>
+        </w:rPr>
+        <w:t xml:space="preserve"> [bps], the reception accuracy does not decrease with cable connection and with reflected light. 2) Reflected light could be received source at a distance of 7.2 cm from the LED</w:t>
+      </w:r>
+      <w:bookmarkStart w:id="0" w:name="_GoBack"/>
+      <w:bookmarkEnd w:id="0"/>
       <w:r>
         <w:rPr>
           <w:rFonts w:ascii="Times New Roman" w:eastAsia="ＭＳ ゴシック" w:hAnsi="Times New Roman"/>
-          <w:sz w:val="20"/>
-        </w:rPr>
-        <w:t xml:space="preserve">, </w:t>
-      </w:r>
-      <w:r>
-        <w:rPr>
-          <w:rFonts w:ascii="Times New Roman" w:eastAsia="ＭＳ ゴシック" w:hAnsi="Times New Roman"/>
-          <w:sz w:val="20"/>
-        </w:rPr>
-        <w:t xml:space="preserve">we </w:t>
-      </w:r>
-      <w:r>
-        <w:rPr>
-          <w:rFonts w:ascii="Times New Roman" w:eastAsia="ＭＳ ゴシック" w:hAnsi="Times New Roman"/>
-          <w:sz w:val="20"/>
-        </w:rPr>
-        <w:t>made</w:t>
-      </w:r>
-      <w:r>
-        <w:rPr>
-          <w:rFonts w:ascii="Times New Roman" w:eastAsia="ＭＳ ゴシック" w:hAnsi="Times New Roman"/>
-          <w:sz w:val="20"/>
-        </w:rPr>
-        <w:t xml:space="preserve"> </w:t>
-      </w:r>
-      <w:r>
-        <w:rPr>
-          <w:rFonts w:ascii="Times New Roman" w:eastAsia="ＭＳ ゴシック" w:hAnsi="Times New Roman"/>
-          <w:sz w:val="20"/>
-        </w:rPr>
-        <w:t>a</w:t>
-      </w:r>
-      <w:r>
-        <w:rPr>
-          <w:rFonts w:ascii="Times New Roman" w:eastAsia="ＭＳ ゴシック" w:hAnsi="Times New Roman"/>
-          <w:sz w:val="20"/>
-        </w:rPr>
-        <w:t>n</w:t>
-      </w:r>
-      <w:r>
-        <w:rPr>
-          <w:rFonts w:ascii="Times New Roman" w:eastAsia="ＭＳ ゴシック" w:hAnsi="Times New Roman"/>
-          <w:sz w:val="20"/>
-        </w:rPr>
-        <w:t xml:space="preserve"> </w:t>
-      </w:r>
-      <w:r>
-        <w:rPr>
-          <w:rFonts w:ascii="Times New Roman" w:eastAsia="ＭＳ ゴシック" w:hAnsi="Times New Roman"/>
-          <w:sz w:val="20"/>
-        </w:rPr>
-        <w:t xml:space="preserve">experimental </w:t>
-      </w:r>
-      <w:r>
-        <w:rPr>
-          <w:rFonts w:ascii="Times New Roman" w:eastAsia="ＭＳ ゴシック" w:hAnsi="Times New Roman"/>
-          <w:sz w:val="20"/>
-        </w:rPr>
-        <w:t>device receiving reflected light</w:t>
-      </w:r>
-      <w:r>
-        <w:rPr>
-          <w:rFonts w:ascii="Times New Roman" w:eastAsia="ＭＳ ゴシック" w:hAnsi="Times New Roman"/>
-          <w:sz w:val="20"/>
-        </w:rPr>
-        <w:t xml:space="preserve"> </w:t>
-      </w:r>
-      <w:r>
-        <w:rPr>
-          <w:rFonts w:ascii="Times New Roman" w:eastAsia="ＭＳ ゴシック" w:hAnsi="Times New Roman"/>
-          <w:sz w:val="20"/>
-        </w:rPr>
-        <w:t xml:space="preserve">and </w:t>
-      </w:r>
-      <w:r>
-        <w:rPr>
-          <w:rFonts w:ascii="Times New Roman" w:eastAsia="ＭＳ ゴシック" w:hAnsi="Times New Roman"/>
-          <w:sz w:val="20"/>
-        </w:rPr>
-        <w:t xml:space="preserve">verified </w:t>
-      </w:r>
-      <w:r>
-        <w:rPr>
-          <w:rFonts w:ascii="Times New Roman" w:eastAsia="ＭＳ ゴシック" w:hAnsi="Times New Roman" w:hint="eastAsia"/>
-          <w:sz w:val="20"/>
-        </w:rPr>
-        <w:t xml:space="preserve">the reception performance of the device. </w:t>
-      </w:r>
-      <w:r>
-        <w:rPr>
-          <w:rFonts w:ascii="Times New Roman" w:eastAsia="ＭＳ ゴシック" w:hAnsi="Times New Roman"/>
-          <w:sz w:val="20"/>
-        </w:rPr>
-        <w:t>Then we clarified</w:t>
-      </w:r>
-      <w:r>
-        <w:rPr>
-          <w:rFonts w:ascii="Times New Roman" w:eastAsia="ＭＳ ゴシック" w:hAnsi="Times New Roman"/>
-          <w:sz w:val="20"/>
-        </w:rPr>
-        <w:t xml:space="preserve"> issues </w:t>
-      </w:r>
-      <w:r>
-        <w:rPr>
-          <w:rFonts w:ascii="Times New Roman" w:eastAsia="ＭＳ ゴシック" w:hAnsi="Times New Roman"/>
-          <w:sz w:val="20"/>
-        </w:rPr>
-        <w:t xml:space="preserve">to improve the communication accuracy and the communication range in </w:t>
-      </w:r>
-      <w:r>
-        <w:rPr>
-          <w:rFonts w:ascii="Times New Roman" w:eastAsia="ＭＳ ゴシック" w:hAnsi="Times New Roman"/>
-          <w:sz w:val="20"/>
-        </w:rPr>
-        <w:t xml:space="preserve">the </w:t>
-      </w:r>
-      <w:r>
-        <w:rPr>
-          <w:rFonts w:ascii="Times New Roman" w:eastAsia="ＭＳ ゴシック" w:hAnsi="Times New Roman"/>
-          <w:sz w:val="20"/>
-        </w:rPr>
-        <w:t>same room</w:t>
-      </w:r>
-      <w:r>
-        <w:rPr>
-          <w:rFonts w:ascii="Times New Roman" w:eastAsia="ＭＳ ゴシック" w:hAnsi="Times New Roman"/>
-          <w:sz w:val="20"/>
-        </w:rPr>
-        <w:t xml:space="preserve"> </w:t>
-      </w:r>
-      <w:r>
-        <w:rPr>
-          <w:rFonts w:ascii="Times New Roman" w:eastAsia="ＭＳ ゴシック" w:hAnsi="Times New Roman"/>
-          <w:sz w:val="20"/>
-        </w:rPr>
-        <w:t>as follow</w:t>
-      </w:r>
-      <w:r>
-        <w:rPr>
-          <w:rFonts w:ascii="Times New Roman" w:eastAsia="ＭＳ ゴシック" w:hAnsi="Times New Roman"/>
-          <w:sz w:val="20"/>
-        </w:rPr>
-        <w:t>s;</w:t>
-      </w:r>
-      <w:r>
-        <w:rPr>
-          <w:rFonts w:ascii="Times New Roman" w:eastAsia="ＭＳ ゴシック" w:hAnsi="Times New Roman"/>
-          <w:sz w:val="20"/>
-        </w:rPr>
-        <w:t xml:space="preserve"> </w:t>
-      </w:r>
-      <w:r>
-        <w:rPr>
-          <w:rFonts w:ascii="Times New Roman" w:eastAsia="ＭＳ ゴシック" w:hAnsi="Times New Roman"/>
-          <w:sz w:val="20"/>
-        </w:rPr>
-        <w:t>communication</w:t>
-      </w:r>
-      <w:r>
-        <w:rPr>
-          <w:rFonts w:ascii="Times New Roman" w:eastAsia="ＭＳ ゴシック" w:hAnsi="Times New Roman"/>
-          <w:sz w:val="20"/>
-        </w:rPr>
-        <w:t xml:space="preserve"> </w:t>
-      </w:r>
-      <w:r>
-        <w:rPr>
-          <w:rFonts w:ascii="Times New Roman" w:eastAsia="ＭＳ ゴシック" w:hAnsi="Times New Roman"/>
-          <w:sz w:val="20"/>
-        </w:rPr>
-        <w:t>accuracy, receivable</w:t>
-      </w:r>
-      <w:r>
-        <w:rPr>
-          <w:rFonts w:ascii="Times New Roman" w:eastAsia="ＭＳ ゴシック" w:hAnsi="Times New Roman"/>
-          <w:sz w:val="20"/>
-        </w:rPr>
-        <w:t xml:space="preserve"> range</w:t>
-      </w:r>
-      <w:r>
-        <w:rPr>
-          <w:rFonts w:ascii="Times New Roman" w:eastAsia="ＭＳ ゴシック" w:hAnsi="Times New Roman"/>
-          <w:sz w:val="20"/>
-        </w:rPr>
-        <w:t xml:space="preserve">, </w:t>
-      </w:r>
-      <w:r>
-        <w:rPr>
-          <w:rFonts w:ascii="Times New Roman" w:eastAsia="ＭＳ ゴシック" w:hAnsi="Times New Roman"/>
-          <w:sz w:val="20"/>
-        </w:rPr>
-        <w:t xml:space="preserve">and </w:t>
-      </w:r>
-      <w:r>
-        <w:rPr>
-          <w:rFonts w:ascii="Times New Roman" w:eastAsia="ＭＳ ゴシック" w:hAnsi="Times New Roman"/>
-          <w:sz w:val="20"/>
-        </w:rPr>
-        <w:t>transmission speed.</w:t>
-      </w:r>
-      <w:r>
-        <w:rPr>
-          <w:rFonts w:ascii="Times New Roman" w:eastAsia="ＭＳ ゴシック" w:hAnsi="Times New Roman"/>
-          <w:sz w:val="20"/>
-        </w:rPr>
-        <w:t xml:space="preserve"> We evaluated them on the experimental device </w:t>
-      </w:r>
-      <w:r>
-        <w:rPr>
-          <w:rFonts w:ascii="Times New Roman" w:eastAsia="ＭＳ ゴシック" w:hAnsi="Times New Roman"/>
-          <w:sz w:val="20"/>
-        </w:rPr>
-        <w:t xml:space="preserve">and found the </w:t>
-      </w:r>
-      <w:r>
-        <w:rPr>
-          <w:rFonts w:ascii="Times New Roman" w:eastAsia="ＭＳ ゴシック" w:hAnsi="Times New Roman"/>
-          <w:sz w:val="20"/>
-        </w:rPr>
-        <w:t xml:space="preserve">following results; </w:t>
-      </w:r>
-      <w:r>
-        <w:rPr>
-          <w:rFonts w:ascii="Times New Roman" w:eastAsia="ＭＳ ゴシック" w:hAnsi="Times New Roman"/>
-          <w:sz w:val="20"/>
-        </w:rPr>
-        <w:t xml:space="preserve">1) </w:t>
-      </w:r>
-      <w:r>
-        <w:rPr>
-          <w:rFonts w:ascii="Times New Roman" w:eastAsia="ＭＳ ゴシック" w:hAnsi="Times New Roman"/>
-          <w:sz w:val="20"/>
-        </w:rPr>
-        <w:t xml:space="preserve">Under </w:t>
-      </w:r>
-      <w:r>
-        <w:rPr>
-          <w:rFonts w:ascii="Times New Roman" w:eastAsia="ＭＳ ゴシック" w:hAnsi="Times New Roman"/>
-          <w:sz w:val="20"/>
-        </w:rPr>
-        <w:t xml:space="preserve">the transmission speed </w:t>
-      </w:r>
-      <w:r>
-        <w:rPr>
-          <w:rFonts w:ascii="Times New Roman" w:eastAsia="ＭＳ ゴシック" w:hAnsi="Times New Roman"/>
-          <w:sz w:val="20"/>
-        </w:rPr>
-        <w:t xml:space="preserve">of </w:t>
-      </w:r>
-      <w:r>
-        <w:rPr>
-          <w:rFonts w:ascii="Times New Roman" w:eastAsia="ＭＳ ゴシック" w:hAnsi="Times New Roman"/>
-          <w:sz w:val="20"/>
-        </w:rPr>
-        <w:t xml:space="preserve">115200 [bps], the reception accuracy does not </w:t>
-      </w:r>
-      <w:r>
-        <w:rPr>
-          <w:rFonts w:ascii="Times New Roman" w:eastAsia="ＭＳ ゴシック" w:hAnsi="Times New Roman" w:hint="eastAsia"/>
-          <w:sz w:val="20"/>
-        </w:rPr>
-        <w:t>decrease</w:t>
-      </w:r>
-      <w:r>
-        <w:rPr>
-          <w:rFonts w:ascii="Times New Roman" w:eastAsia="ＭＳ ゴシック" w:hAnsi="Times New Roman"/>
-          <w:sz w:val="20"/>
-        </w:rPr>
-        <w:t xml:space="preserve"> </w:t>
-      </w:r>
-      <w:r>
-        <w:rPr>
-          <w:rFonts w:ascii="Times New Roman" w:eastAsia="ＭＳ ゴシック" w:hAnsi="Times New Roman"/>
-          <w:sz w:val="20"/>
-        </w:rPr>
-        <w:t xml:space="preserve">with </w:t>
-      </w:r>
-      <w:r>
-        <w:rPr>
-          <w:rFonts w:ascii="Times New Roman" w:eastAsia="ＭＳ ゴシック" w:hAnsi="Times New Roman"/>
-          <w:sz w:val="20"/>
-        </w:rPr>
-        <w:t>cable connection and</w:t>
-      </w:r>
-      <w:r>
-        <w:rPr>
-          <w:rFonts w:ascii="Times New Roman" w:eastAsia="ＭＳ ゴシック" w:hAnsi="Times New Roman"/>
-          <w:sz w:val="20"/>
-        </w:rPr>
-        <w:t xml:space="preserve"> with </w:t>
-      </w:r>
-      <w:r>
-        <w:rPr>
-          <w:rFonts w:ascii="Times New Roman" w:eastAsia="ＭＳ ゴシック" w:hAnsi="Times New Roman"/>
-          <w:sz w:val="20"/>
-        </w:rPr>
-        <w:t>reflected light</w:t>
-      </w:r>
-      <w:r>
-        <w:rPr>
-          <w:rFonts w:ascii="Times New Roman" w:eastAsia="ＭＳ ゴシック" w:hAnsi="Times New Roman"/>
+          <w:color w:val="000000" w:themeColor="text1"/>
           <w:sz w:val="20"/>
         </w:rPr>
         <w:t xml:space="preserve">. </w:t>
-      </w:r>
-      <w:r>
-        <w:rPr>
-          <w:rFonts w:ascii="Times New Roman" w:eastAsia="ＭＳ ゴシック" w:hAnsi="Times New Roman"/>
-          <w:sz w:val="20"/>
-        </w:rPr>
-        <w:t>2) R</w:t>
-      </w:r>
-      <w:r>
-        <w:rPr>
-          <w:rFonts w:ascii="Times New Roman" w:eastAsia="ＭＳ ゴシック" w:hAnsi="Times New Roman"/>
-          <w:sz w:val="20"/>
-        </w:rPr>
-        <w:t>eflected light could be received source at a distance of 7.2 cm from the LED.</w:t>
       </w:r>
     </w:p>
     <w:p>
       <w:pPr>
         <w:rPr>
           <w:rFonts w:ascii="Times New Roman" w:eastAsia="ＭＳ ゴシック" w:hAnsi="Times New Roman"/>
+          <w:color w:val="000000" w:themeColor="text1"/>
           <w:sz w:val="20"/>
         </w:rPr>
       </w:pPr>
       <w:r>
         <w:rPr>
           <w:rFonts w:ascii="Times New Roman" w:eastAsia="ＭＳ ゴシック" w:hAnsi="Times New Roman"/>
-          <w:sz w:val="20"/>
-        </w:rPr>
-        <w:t>The received signal must be amplified</w:t>
-      </w:r>
-      <w:r>
-        <w:rPr>
-          <w:rFonts w:ascii="Times New Roman" w:eastAsia="ＭＳ ゴシック" w:hAnsi="Times New Roman"/>
-          <w:sz w:val="20"/>
-        </w:rPr>
-        <w:t xml:space="preserve"> to improve communication accuracy and communication range</w:t>
-      </w:r>
-      <w:r>
-        <w:rPr>
-          <w:rFonts w:ascii="Times New Roman" w:eastAsia="ＭＳ ゴシック" w:hAnsi="Times New Roman"/>
-          <w:sz w:val="20"/>
-        </w:rPr>
-        <w:t>.</w:t>
-      </w:r>
-      <w:r>
-        <w:rPr>
-          <w:rFonts w:ascii="Times New Roman" w:eastAsia="ＭＳ ゴシック" w:hAnsi="Times New Roman"/>
-          <w:sz w:val="20"/>
-        </w:rPr>
-        <w:t xml:space="preserve"> </w:t>
-      </w:r>
-      <w:r>
-        <w:rPr>
-          <w:rFonts w:ascii="Times New Roman" w:eastAsia="ＭＳ ゴシック" w:hAnsi="Times New Roman"/>
-          <w:sz w:val="20"/>
-        </w:rPr>
-        <w:t>In addition to that, a</w:t>
-      </w:r>
-      <w:r>
-        <w:rPr>
-          <w:rFonts w:ascii="Times New Roman" w:eastAsia="ＭＳ ゴシック" w:hAnsi="Times New Roman"/>
-          <w:sz w:val="20"/>
-        </w:rPr>
-        <w:t xml:space="preserve">n element capable of </w:t>
-      </w:r>
-      <w:r>
-        <w:rPr>
-          <w:rFonts w:ascii="Times New Roman" w:eastAsia="ＭＳ ゴシック" w:hAnsi="Times New Roman"/>
-          <w:sz w:val="20"/>
-        </w:rPr>
-        <w:t>high-speed operation</w:t>
-      </w:r>
-      <w:r>
-        <w:rPr>
-          <w:rFonts w:ascii="Times New Roman" w:eastAsia="ＭＳ ゴシック" w:hAnsi="Times New Roman"/>
-          <w:sz w:val="20"/>
-        </w:rPr>
-        <w:t xml:space="preserve"> </w:t>
-      </w:r>
-      <w:r>
-        <w:rPr>
-          <w:rFonts w:ascii="Times New Roman" w:eastAsia="ＭＳ ゴシック" w:hAnsi="Times New Roman"/>
-          <w:sz w:val="20"/>
-        </w:rPr>
-        <w:t>must be used</w:t>
-      </w:r>
-      <w:r>
-        <w:rPr>
-          <w:rFonts w:ascii="Times New Roman" w:eastAsia="ＭＳ ゴシック" w:hAnsi="Times New Roman"/>
-          <w:sz w:val="20"/>
-        </w:rPr>
-        <w:t xml:space="preserve"> </w:t>
-      </w:r>
-      <w:r>
-        <w:rPr>
-          <w:rFonts w:ascii="Times New Roman" w:eastAsia="ＭＳ ゴシック" w:hAnsi="Times New Roman"/>
-          <w:sz w:val="20"/>
-        </w:rPr>
-        <w:t xml:space="preserve">to improve </w:t>
-      </w:r>
-      <w:r>
-        <w:rPr>
-          <w:rFonts w:ascii="Times New Roman" w:eastAsia="ＭＳ ゴシック" w:hAnsi="Times New Roman"/>
-          <w:sz w:val="20"/>
-        </w:rPr>
-        <w:t>t</w:t>
-      </w:r>
-      <w:r>
-        <w:rPr>
-          <w:rFonts w:ascii="Times New Roman" w:eastAsia="ＭＳ ゴシック" w:hAnsi="Times New Roman"/>
-          <w:sz w:val="20"/>
-        </w:rPr>
-        <w:t>ransmission</w:t>
-      </w:r>
-      <w:r>
-        <w:rPr>
-          <w:rFonts w:ascii="Times New Roman" w:eastAsia="ＭＳ ゴシック" w:hAnsi="Times New Roman"/>
-          <w:sz w:val="20"/>
-        </w:rPr>
-        <w:t xml:space="preserve"> speed.</w:t>
+          <w:color w:val="000000" w:themeColor="text1"/>
+          <w:sz w:val="20"/>
+        </w:rPr>
+        <w:t>The received signal must be amplified to improve communication accuracy and communication range. In addition to that, an element capable of high-speed operation must be used to improve transmission speed. We also have to use a light source devices achieving higher output for practical application of VLC using reflected lights with a home lighting equipment in the future.</w:t>
       </w:r>
     </w:p>
     <w:p>
@@ -738,20 +233,20 @@
     </w:p>
     <w:p>
       <w:pPr>
+        <w:rPr>
+          <w:rFonts w:ascii="Times New Roman" w:eastAsia="ＭＳ ゴシック" w:hAnsi="Times New Roman" w:cs="Arial"/>
+          <w:bCs/>
+          <w:i/>
+          <w:sz w:val="20"/>
+        </w:rPr>
+      </w:pPr>
+      <w:r>
         <w:rPr>
           <w:rFonts w:ascii="Times New Roman" w:eastAsia="ＭＳ ゴシック" w:hAnsi="Times New Roman" w:cs="Arial" w:hint="eastAsia"/>
           <w:bCs/>
           <w:i/>
           <w:sz w:val="20"/>
         </w:rPr>
-      </w:pPr>
-      <w:r>
-        <w:rPr>
-          <w:rFonts w:ascii="Times New Roman" w:eastAsia="ＭＳ ゴシック" w:hAnsi="Times New Roman" w:cs="Arial" w:hint="eastAsia"/>
-          <w:bCs/>
-          <w:i/>
-          <w:sz w:val="20"/>
-        </w:rPr>
         <w:t>Keyword</w:t>
       </w:r>
       <w:r>
@@ -790,8 +285,6 @@
         </w:rPr>
         <w:t>, Reflected Light, Confidentiality, IoT, FPGA</w:t>
       </w:r>
-      <w:bookmarkStart w:id="0" w:name="_GoBack"/>
-      <w:bookmarkEnd w:id="0"/>
     </w:p>
     <w:sectPr>
       <w:pgSz w:w="11900" w:h="16840"/>

</xml_diff>